<commit_message>
created a new data flow diagram
</commit_message>
<xml_diff>
--- a/analysis v2.docx
+++ b/analysis v2.docx
@@ -1,6 +1,6 @@
 
 <file path=word/document.xml><?xml version="1.0" encoding="utf-8"?>
-<w:document xmlns:mv="urn:schemas-microsoft-com:mac:vml" xmlns:mo="http://schemas.microsoft.com/office/mac/office/2008/main" xmlns:ve="http://schemas.openxmlformats.org/markup-compatibility/2006" xmlns:o="urn:schemas-microsoft-com:office:office" xmlns:r="http://schemas.openxmlformats.org/officeDocument/2006/relationships" xmlns:m="http://schemas.openxmlformats.org/officeDocument/2006/math" xmlns:v="urn:schemas-microsoft-com:vml" xmlns:w10="urn:schemas-microsoft-com:office:word" xmlns:w="http://schemas.openxmlformats.org/wordprocessingml/2006/main" xmlns:wne="http://schemas.microsoft.com/office/word/2006/wordml" xmlns:wp="http://schemas.openxmlformats.org/drawingml/2006/wordprocessingDrawing" ve:Ignorable="mv" ve:PreserveAttributes="mv:*">
+<w:document xmlns:wpc="http://schemas.microsoft.com/office/word/2010/wordprocessingCanvas" xmlns:mc="http://schemas.openxmlformats.org/markup-compatibility/2006" xmlns:o="urn:schemas-microsoft-com:office:office" xmlns:r="http://schemas.openxmlformats.org/officeDocument/2006/relationships" xmlns:m="http://schemas.openxmlformats.org/officeDocument/2006/math" xmlns:v="urn:schemas-microsoft-com:vml" xmlns:wp14="http://schemas.microsoft.com/office/word/2010/wordprocessingDrawing" xmlns:wp="http://schemas.openxmlformats.org/drawingml/2006/wordprocessingDrawing" xmlns:w10="urn:schemas-microsoft-com:office:word" xmlns:w="http://schemas.openxmlformats.org/wordprocessingml/2006/main" xmlns:w14="http://schemas.microsoft.com/office/word/2010/wordml" xmlns:wpg="http://schemas.microsoft.com/office/word/2010/wordprocessingGroup" xmlns:wpi="http://schemas.microsoft.com/office/word/2010/wordprocessingInk" xmlns:wne="http://schemas.microsoft.com/office/word/2006/wordml" xmlns:wps="http://schemas.microsoft.com/office/word/2010/wordprocessingShape" mc:Ignorable="w14 wp14">
   <w:body>
     <w:p>
       <w:pPr>
@@ -110,6 +110,7 @@
             <w:r>
               <w:rPr>
                 <w:noProof/>
+                <w:webHidden/>
               </w:rPr>
             </w:r>
             <w:r>
@@ -179,6 +180,7 @@
             <w:r>
               <w:rPr>
                 <w:noProof/>
+                <w:webHidden/>
               </w:rPr>
             </w:r>
             <w:r>
@@ -248,6 +250,7 @@
             <w:r>
               <w:rPr>
                 <w:noProof/>
+                <w:webHidden/>
               </w:rPr>
             </w:r>
             <w:r>
@@ -333,6 +336,7 @@
             <w:r>
               <w:rPr>
                 <w:noProof/>
+                <w:webHidden/>
               </w:rPr>
             </w:r>
             <w:r>
@@ -402,6 +406,7 @@
             <w:r>
               <w:rPr>
                 <w:noProof/>
+                <w:webHidden/>
               </w:rPr>
             </w:r>
             <w:r>
@@ -469,6 +474,7 @@
             <w:r>
               <w:rPr>
                 <w:noProof/>
+                <w:webHidden/>
               </w:rPr>
             </w:r>
             <w:r>
@@ -536,6 +542,7 @@
             <w:r>
               <w:rPr>
                 <w:noProof/>
+                <w:webHidden/>
               </w:rPr>
             </w:r>
             <w:r>
@@ -603,6 +610,7 @@
             <w:r>
               <w:rPr>
                 <w:noProof/>
+                <w:webHidden/>
               </w:rPr>
             </w:r>
             <w:r>
@@ -672,6 +680,7 @@
             <w:r>
               <w:rPr>
                 <w:noProof/>
+                <w:webHidden/>
               </w:rPr>
             </w:r>
             <w:r>
@@ -739,6 +748,7 @@
             <w:r>
               <w:rPr>
                 <w:noProof/>
+                <w:webHidden/>
               </w:rPr>
             </w:r>
             <w:r>
@@ -808,6 +818,7 @@
             <w:r>
               <w:rPr>
                 <w:noProof/>
+                <w:webHidden/>
               </w:rPr>
             </w:r>
             <w:r>
@@ -875,6 +886,7 @@
             <w:r>
               <w:rPr>
                 <w:noProof/>
+                <w:webHidden/>
               </w:rPr>
             </w:r>
             <w:r>
@@ -942,6 +954,7 @@
             <w:r>
               <w:rPr>
                 <w:noProof/>
+                <w:webHidden/>
               </w:rPr>
             </w:r>
             <w:r>
@@ -1011,6 +1024,7 @@
             <w:r>
               <w:rPr>
                 <w:noProof/>
+                <w:webHidden/>
               </w:rPr>
             </w:r>
             <w:r>
@@ -1080,6 +1094,7 @@
             <w:r>
               <w:rPr>
                 <w:noProof/>
+                <w:webHidden/>
               </w:rPr>
             </w:r>
             <w:r>
@@ -1165,6 +1180,7 @@
             <w:r>
               <w:rPr>
                 <w:noProof/>
+                <w:webHidden/>
               </w:rPr>
             </w:r>
             <w:r>
@@ -1234,6 +1250,7 @@
             <w:r>
               <w:rPr>
                 <w:noProof/>
+                <w:webHidden/>
               </w:rPr>
             </w:r>
             <w:r>
@@ -1303,6 +1320,7 @@
             <w:r>
               <w:rPr>
                 <w:noProof/>
+                <w:webHidden/>
               </w:rPr>
             </w:r>
             <w:r>
@@ -1388,6 +1406,7 @@
             <w:r>
               <w:rPr>
                 <w:noProof/>
+                <w:webHidden/>
               </w:rPr>
             </w:r>
             <w:r>
@@ -1432,6 +1451,7 @@
       </w:pPr>
       <w:bookmarkStart w:id="0" w:name="_Toc338148636"/>
       <w:r>
+        <w:lastRenderedPageBreak/>
         <w:t>B</w:t>
       </w:r>
       <w:r>
@@ -1490,8 +1510,13 @@
       <w:bookmarkEnd w:id="1"/>
     </w:p>
     <w:p>
-      <w:r>
-        <w:t xml:space="preserve">Wakemen </w:t>
+      <w:proofErr w:type="spellStart"/>
+      <w:r>
+        <w:t>Wakemen</w:t>
+      </w:r>
+      <w:proofErr w:type="spellEnd"/>
+      <w:r>
+        <w:t xml:space="preserve"> </w:t>
       </w:r>
       <w:r>
         <w:t>College</w:t>
@@ -1578,7 +1603,15 @@
         <w:t xml:space="preserve">. </w:t>
       </w:r>
       <w:r>
-        <w:t xml:space="preserve">There are about 739 students which is expected to decrease to less than 600 in the next 5 years. To teach the students there is a staff of 37 teachers and 23 other staff members who work in administration. </w:t>
+        <w:t xml:space="preserve">There are about 739 students which </w:t>
+      </w:r>
+      <w:proofErr w:type="gramStart"/>
+      <w:r>
+        <w:t>is</w:t>
+      </w:r>
+      <w:proofErr w:type="gramEnd"/>
+      <w:r>
+        <w:t xml:space="preserve"> expected to decrease to less than 600 in the next 5 years. To teach the students there is a staff of 37 teachers and 23 other staff members who work in administration. </w:t>
       </w:r>
       <w:r>
         <w:t xml:space="preserve">The </w:t>
@@ -1597,17 +1630,17 @@
       <w:r>
         <w:rPr>
           <w:noProof/>
-          <w:lang w:val="en-US"/>
+          <w:lang w:eastAsia="en-GB"/>
         </w:rPr>
         <w:drawing>
           <wp:inline distT="0" distB="0" distL="0" distR="0">
             <wp:extent cx="5989834" cy="4335694"/>
-            <wp:effectExtent l="25400" t="0" r="4566" b="0"/>
+            <wp:effectExtent l="0" t="0" r="0" b="0"/>
             <wp:docPr id="2" name="Diagram 2"/>
             <wp:cNvGraphicFramePr/>
             <a:graphic xmlns:a="http://schemas.openxmlformats.org/drawingml/2006/main">
               <a:graphicData uri="http://schemas.openxmlformats.org/drawingml/2006/diagram">
-                <a:relIds xmlns:dgm="http://schemas.openxmlformats.org/drawingml/2006/diagram" xmlns:r="http://schemas.openxmlformats.org/officeDocument/2006/relationships" r:dm="rId8" r:lo="rId9" r:qs="rId10" r:cs="rId11"/>
+                <dgm:relIds xmlns:dgm="http://schemas.openxmlformats.org/drawingml/2006/diagram" xmlns:r="http://schemas.openxmlformats.org/officeDocument/2006/relationships" r:dm="rId9" r:lo="rId10" r:qs="rId11" r:cs="rId12"/>
               </a:graphicData>
             </a:graphic>
           </wp:inline>
@@ -1621,6 +1654,7 @@
       </w:pPr>
       <w:bookmarkStart w:id="3" w:name="_Toc338148639"/>
       <w:r>
+        <w:lastRenderedPageBreak/>
         <w:t>Investigation of analysis of the current design</w:t>
       </w:r>
       <w:r>
@@ -1682,31 +1716,42 @@
       <w:r>
         <w:t xml:space="preserve"> parents evenings</w:t>
       </w:r>
-      <w:bookmarkStart w:id="5" w:name="_GoBack"/>
+    </w:p>
+    <w:p>
+      <w:pPr>
+        <w:pStyle w:val="Heading3"/>
+      </w:pPr>
+      <w:bookmarkStart w:id="5" w:name="_Toc338148641"/>
+      <w:r>
+        <w:t>Teacher</w:t>
+      </w:r>
       <w:bookmarkEnd w:id="5"/>
+      <w:r>
+        <w:t xml:space="preserve"> 1</w:t>
+      </w:r>
+    </w:p>
+    <w:p>
+      <w:r>
+        <w:t>The teacher</w:t>
+      </w:r>
+      <w:r>
+        <w:t xml:space="preserve"> said that she felt that there was a large problem with </w:t>
+      </w:r>
+      <w:r>
+        <w:t>students turning up late to her appointments, to usual excuse was that they had had to rush due to booking appointments too close together. She also had a problem with many of the students whose parents she wanted to talk to didn’t get appointments with weak excuses. She went on to say that she felt that the problems listed above would be solved by appointments being assigned.</w:t>
+      </w:r>
     </w:p>
     <w:p>
       <w:pPr>
         <w:pStyle w:val="Heading3"/>
       </w:pPr>
-      <w:bookmarkStart w:id="6" w:name="_Toc338148641"/>
-      <w:r>
-        <w:t>Teacher</w:t>
-      </w:r>
-      <w:bookmarkEnd w:id="6"/>
-      <w:r>
-        <w:t xml:space="preserve"> 1</w:t>
-      </w:r>
-    </w:p>
-    <w:p>
-      <w:r>
-        <w:t>The teacher</w:t>
-      </w:r>
-      <w:r>
-        <w:t xml:space="preserve"> said that she felt that there was a large problem with </w:t>
-      </w:r>
-      <w:r>
-        <w:t>students turning up late to her appointments, to usual excuse was that they had had to rush due to booking appointments too close together. She also had a problem with many of the students whose parents she wanted to talk to didn’t get appointments with weak excuses. She went on to say that she felt that the problems listed above would be solved by appointments being assigned.</w:t>
+      <w:r>
+        <w:t>Teacher 2</w:t>
+      </w:r>
+    </w:p>
+    <w:p>
+      <w:r>
+        <w:t>The second teacher felt also that though she had had a problem with people being late through felt it was down to appointments running over with other teachers and believed that appointments should either be longer or that there should be a gap between appointments. She also was of the opinion that only certain people should have appointments those being the ones the teachers want to see most. She said that the process should cut out the students as much as possible so that the times of availability are emailed in by parents and the appointment times are emailed back.</w:t>
       </w:r>
     </w:p>
     <w:p>
@@ -1714,12 +1759,29 @@
         <w:pStyle w:val="Heading3"/>
       </w:pPr>
       <w:r>
-        <w:t>Teacher 2</w:t>
-      </w:r>
-    </w:p>
-    <w:p>
-      <w:r>
-        <w:t>The second teacher felt also that though she had had a problem with people being late through felt it was down to appointments running over with other teachers and believed that appointments should either be longer or that there should be a gap between appointments. She also was of the opinion that only certain people should have appointments those being the ones the teachers want to see most. She said that the process should cut out the students as much as possible so that the times of availability are emailed in by parents and the appointment times are emailed back.</w:t>
+        <w:t>Head of department</w:t>
+      </w:r>
+    </w:p>
+    <w:p>
+      <w:r>
+        <w:t>The head of department that I talked to was the head of the maths department and therefore one of the major heads. Like the second tea</w:t>
+      </w:r>
+      <w:r>
+        <w:t xml:space="preserve">cher </w:t>
+      </w:r>
+      <w:r>
+        <w:t xml:space="preserve">he felt that there was little reason for the </w:t>
+      </w:r>
+      <w:r>
+        <w:t xml:space="preserve">majority of students to actually attend and for it to be specifically for those who are requiring attention. He felt that appointments should be 5 </w:t>
+      </w:r>
+      <w:proofErr w:type="spellStart"/>
+      <w:r>
+        <w:t>mins</w:t>
+      </w:r>
+      <w:proofErr w:type="spellEnd"/>
+      <w:r>
+        <w:t xml:space="preserve"> long if everyone was to get appointments 10 otherwise. Felt that the students should impute the information but that parents should be emailed to verify the times.</w:t>
       </w:r>
     </w:p>
     <w:p>
@@ -1727,40 +1789,42 @@
         <w:pStyle w:val="Heading3"/>
       </w:pPr>
       <w:r>
-        <w:t>Head of department</w:t>
-      </w:r>
-    </w:p>
-    <w:p>
-      <w:r>
-        <w:t>The head of department that I talked to was the head of the maths department and therefore one of the major heads. Like the second tea</w:t>
-      </w:r>
-      <w:r>
-        <w:t xml:space="preserve">cher </w:t>
-      </w:r>
-      <w:r>
-        <w:t xml:space="preserve">he felt that there was little reason for the </w:t>
-      </w:r>
-      <w:r>
-        <w:t>majority of students to actually attend and for it to be specifically for those who are requiring attention. He felt that appointments should be 5 mins long if everyone was to get appointments 10 otherwise. Felt that the students should impute the information but that parents should be emailed to verify the times.</w:t>
-      </w:r>
-    </w:p>
-    <w:p>
-      <w:pPr>
-        <w:pStyle w:val="Heading3"/>
-      </w:pPr>
-      <w:r>
-        <w:t>Deputy head, head of parents evenings</w:t>
-      </w:r>
-    </w:p>
-    <w:p>
-      <w:r>
-        <w:t xml:space="preserve">The head of parents evening said that he wants appointments to be 5 mins long so that as many people can be </w:t>
+        <w:t xml:space="preserve">Deputy </w:t>
+      </w:r>
+      <w:proofErr w:type="gramStart"/>
+      <w:r>
+        <w:t>head</w:t>
+      </w:r>
+      <w:proofErr w:type="gramEnd"/>
+      <w:r>
+        <w:t>, head of parents evenings</w:t>
+      </w:r>
+    </w:p>
+    <w:p>
+      <w:r>
+        <w:t xml:space="preserve">The head of parents evening said that he wants appointments to be 5 </w:t>
+      </w:r>
+      <w:proofErr w:type="spellStart"/>
+      <w:r>
+        <w:t>mins</w:t>
+      </w:r>
+      <w:proofErr w:type="spellEnd"/>
+      <w:r>
+        <w:t xml:space="preserve"> long so that as many people can be </w:t>
       </w:r>
       <w:r>
         <w:t xml:space="preserve">seen as possible in each night because he does not want it to be spread out over to many weeks. </w:t>
       </w:r>
       <w:r>
-        <w:t xml:space="preserve">He wants its so that the students have to do most of the work and that the parents also get information on what the student has done. </w:t>
+        <w:t xml:space="preserve">He wants </w:t>
+      </w:r>
+      <w:proofErr w:type="gramStart"/>
+      <w:r>
+        <w:t>its</w:t>
+      </w:r>
+      <w:proofErr w:type="gramEnd"/>
+      <w:r>
+        <w:t xml:space="preserve"> so that the students have to do most of the work and that the parents also get information on what the student has done. </w:t>
       </w:r>
       <w:r>
         <w:t xml:space="preserve">He </w:t>
@@ -1781,11 +1845,20 @@
         <w:t xml:space="preserve"> He wants </w:t>
       </w:r>
       <w:r>
-        <w:t>the times of parents evenings and the appointment length to be able to be changed.</w:t>
-      </w:r>
-    </w:p>
-    <w:p>
-      <w:bookmarkStart w:id="7" w:name="_Toc338148644"/>
+        <w:t xml:space="preserve">the times of </w:t>
+      </w:r>
+      <w:proofErr w:type="gramStart"/>
+      <w:r>
+        <w:t>parents</w:t>
+      </w:r>
+      <w:proofErr w:type="gramEnd"/>
+      <w:r>
+        <w:t xml:space="preserve"> evenings and the appointment length to be able to be changed.</w:t>
+      </w:r>
+    </w:p>
+    <w:p>
+      <w:bookmarkStart w:id="6" w:name="_Toc338148644"/>
+      <w:proofErr w:type="gramStart"/>
       <w:r>
         <w:rPr>
           <w:rStyle w:val="Heading2Char"/>
@@ -1793,10 +1866,11 @@
         </w:rPr>
         <w:t>Sent questionnaires</w:t>
       </w:r>
-      <w:bookmarkEnd w:id="7"/>
+      <w:bookmarkEnd w:id="6"/>
       <w:r>
         <w:t xml:space="preserve"> to a larger number of students, teachers and parents so as to get a larger amount of input so as to tailor the system to please the majority of users.</w:t>
       </w:r>
+      <w:proofErr w:type="gramEnd"/>
     </w:p>
     <w:p>
       <w:r>
@@ -1816,11 +1890,13 @@
       <w:pPr>
         <w:pStyle w:val="Heading3"/>
       </w:pPr>
-      <w:bookmarkStart w:id="8" w:name="_Toc338148645"/>
+      <w:bookmarkStart w:id="7" w:name="_Toc338148645"/>
+      <w:proofErr w:type="gramStart"/>
       <w:r>
         <w:t>results</w:t>
       </w:r>
-      <w:bookmarkEnd w:id="8"/>
+      <w:bookmarkEnd w:id="7"/>
+      <w:proofErr w:type="gramEnd"/>
     </w:p>
     <w:p>
       <w:r>
@@ -1834,6 +1910,7 @@
     </w:p>
     <w:p>
       <w:r>
+        <w:lastRenderedPageBreak/>
         <w:t>304 or 86% felt that it would be good if the appointments were designated to each person</w:t>
       </w:r>
     </w:p>
@@ -1878,7 +1955,7 @@
       </w:r>
     </w:p>
     <w:p>
-      <w:bookmarkStart w:id="9" w:name="_Toc338148646"/>
+      <w:bookmarkStart w:id="8" w:name="_Toc338148646"/>
       <w:r>
         <w:rPr>
           <w:rStyle w:val="Heading2Char"/>
@@ -1886,29 +1963,29 @@
         </w:rPr>
         <w:t>Observed</w:t>
       </w:r>
+      <w:bookmarkEnd w:id="8"/>
+      <w:r>
+        <w:t xml:space="preserve"> a teachers appointment sheet during the appointment gather process</w:t>
+      </w:r>
+      <w:r>
+        <w:t xml:space="preserve"> and a parents evening</w:t>
+      </w:r>
+    </w:p>
+    <w:p>
+      <w:pPr>
+        <w:pStyle w:val="Heading3"/>
+      </w:pPr>
+      <w:bookmarkStart w:id="9" w:name="_Toc338148647"/>
+      <w:r>
+        <w:t xml:space="preserve">Observation of a </w:t>
+      </w:r>
+      <w:r>
+        <w:t>teacher’s</w:t>
+      </w:r>
+      <w:r>
+        <w:t xml:space="preserve"> appointment sheet</w:t>
+      </w:r>
       <w:bookmarkEnd w:id="9"/>
-      <w:r>
-        <w:t xml:space="preserve"> a teachers appointment sheet during the appointment gather process</w:t>
-      </w:r>
-      <w:r>
-        <w:t xml:space="preserve"> and a parents evening</w:t>
-      </w:r>
-    </w:p>
-    <w:p>
-      <w:pPr>
-        <w:pStyle w:val="Heading3"/>
-      </w:pPr>
-      <w:bookmarkStart w:id="10" w:name="_Toc338148647"/>
-      <w:r>
-        <w:t xml:space="preserve">Observation of a </w:t>
-      </w:r>
-      <w:r>
-        <w:t>teacher’s</w:t>
-      </w:r>
-      <w:r>
-        <w:t xml:space="preserve"> appointment sheet</w:t>
-      </w:r>
-      <w:bookmarkEnd w:id="10"/>
     </w:p>
     <w:p>
       <w:r>
@@ -1926,10 +2003,26 @@
     </w:p>
     <w:p>
       <w:r>
-        <w:t>The teachers comments were few generally based around doing her best to force certain students to make appointments to little avail. As to me she said that she recons that most of the parents of the students that “couldn’t make it” were probable in the dark.</w:t>
-      </w:r>
-      <w:r>
-        <w:t xml:space="preserve"> They also during the filling out commented that there was no difficulties in the orderly filling out of the sheet. </w:t>
+        <w:t xml:space="preserve">The </w:t>
+      </w:r>
+      <w:proofErr w:type="gramStart"/>
+      <w:r>
+        <w:t>teachers</w:t>
+      </w:r>
+      <w:proofErr w:type="gramEnd"/>
+      <w:r>
+        <w:t xml:space="preserve"> comments were few generally based around doing her best to force certain students to make appointments to little avail. As to me she said that she recons that most of the parents of the students that “couldn’t make it” were probable in the dark.</w:t>
+      </w:r>
+      <w:r>
+        <w:t xml:space="preserve"> They also during the filling out commented that there </w:t>
+      </w:r>
+      <w:proofErr w:type="gramStart"/>
+      <w:r>
+        <w:t>was no difficulties</w:t>
+      </w:r>
+      <w:proofErr w:type="gramEnd"/>
+      <w:r>
+        <w:t xml:space="preserve"> in the orderly filling out of the sheet. </w:t>
       </w:r>
     </w:p>
     <w:p>
@@ -1959,23 +2052,36 @@
       <w:pPr>
         <w:pStyle w:val="Heading3"/>
       </w:pPr>
-      <w:bookmarkStart w:id="11" w:name="_Toc338148648"/>
+      <w:bookmarkStart w:id="10" w:name="_Toc338148648"/>
       <w:r>
         <w:t>O</w:t>
       </w:r>
       <w:r>
         <w:t>bservation of a parents evening</w:t>
       </w:r>
-      <w:bookmarkEnd w:id="11"/>
-    </w:p>
-    <w:p>
-      <w:r>
-        <w:t>The building was filled with many parents and students that filled up all the corridors and all spare space in the college creating a crowded atmosphere. And a lot of waiting due to people being late in some cases and people taking too long in an appointment in others.</w:t>
-      </w:r>
-    </w:p>
-    <w:p>
-      <w:r>
-        <w:t>The parents did not have any comments of any importance, they felt it was going well though they would follow up that it was no better or worse than any other they had attended. The students did not wish to share any opinions on the matter and the teachers points were generally based around the fact that people were late and that if only they did not have x appointments they could go home much earlier.</w:t>
+      <w:bookmarkEnd w:id="10"/>
+    </w:p>
+    <w:p>
+      <w:r>
+        <w:t xml:space="preserve">The building was filled with many parents and students that filled up all the corridors and all spare space in the college creating a crowded atmosphere. </w:t>
+      </w:r>
+      <w:proofErr w:type="gramStart"/>
+      <w:r>
+        <w:t>And a lot of waiting due to people being late in some cases and people taking too long in an appointment in others.</w:t>
+      </w:r>
+      <w:proofErr w:type="gramEnd"/>
+    </w:p>
+    <w:p>
+      <w:r>
+        <w:t xml:space="preserve">The parents did not have any comments of any </w:t>
+      </w:r>
+      <w:proofErr w:type="gramStart"/>
+      <w:r>
+        <w:t>importance,</w:t>
+      </w:r>
+      <w:proofErr w:type="gramEnd"/>
+      <w:r>
+        <w:t xml:space="preserve"> they felt it was going well though they would follow up that it was no better or worse than any other they had attended. The students did not wish to share any opinions on the matter and the teachers points were generally based around the fact that people were late and that if only they did not have x appointments they could go home much earlier.</w:t>
       </w:r>
     </w:p>
     <w:p>
@@ -1983,6 +2089,7 @@
         <w:pStyle w:val="Heading4"/>
       </w:pPr>
       <w:r>
+        <w:lastRenderedPageBreak/>
         <w:t xml:space="preserve">Summation </w:t>
       </w:r>
     </w:p>
@@ -1997,7 +2104,7 @@
       </w:r>
     </w:p>
     <w:p>
-      <w:bookmarkStart w:id="12" w:name="_Toc338148649"/>
+      <w:bookmarkStart w:id="11" w:name="_Toc338148649"/>
       <w:r>
         <w:rPr>
           <w:rStyle w:val="Heading2Char"/>
@@ -2005,7 +2112,7 @@
         </w:rPr>
         <w:t>Analysed</w:t>
       </w:r>
-      <w:bookmarkEnd w:id="12"/>
+      <w:bookmarkEnd w:id="11"/>
       <w:r>
         <w:rPr>
           <w:highlight w:val="yellow"/>
@@ -2024,7 +2131,15 @@
         <w:t xml:space="preserve"> appointment sheets </w:t>
       </w:r>
       <w:r>
-        <w:t xml:space="preserve">and students appointment sheets. </w:t>
+        <w:t xml:space="preserve">and </w:t>
+      </w:r>
+      <w:proofErr w:type="gramStart"/>
+      <w:r>
+        <w:t>students</w:t>
+      </w:r>
+      <w:proofErr w:type="gramEnd"/>
+      <w:r>
+        <w:t xml:space="preserve"> appointment sheets. </w:t>
       </w:r>
     </w:p>
     <w:p>
@@ -2052,9 +2167,11 @@
       <w:r>
         <w:t xml:space="preserve"> the simplicity allows a teacher to let the </w:t>
       </w:r>
+      <w:proofErr w:type="gramStart"/>
       <w:r>
         <w:t>students</w:t>
       </w:r>
+      <w:proofErr w:type="gramEnd"/>
       <w:r>
         <w:t xml:space="preserve"> book appointments</w:t>
       </w:r>
@@ -2088,11 +2205,11 @@
       <w:pPr>
         <w:pStyle w:val="Heading2"/>
       </w:pPr>
-      <w:bookmarkStart w:id="13" w:name="_Toc338148650"/>
+      <w:bookmarkStart w:id="12" w:name="_Toc338148650"/>
       <w:r>
         <w:t>Limitations</w:t>
       </w:r>
-      <w:bookmarkEnd w:id="13"/>
+      <w:bookmarkEnd w:id="12"/>
     </w:p>
     <w:p>
       <w:pPr>
@@ -2202,12 +2319,19 @@
         <w:pStyle w:val="Heading2"/>
       </w:pPr>
       <w:r>
+        <w:lastRenderedPageBreak/>
         <w:t>Inputs</w:t>
       </w:r>
     </w:p>
     <w:p>
       <w:r>
-        <w:t xml:space="preserve">The inputs to the system are the names of the students and the times they can do. This is </w:t>
+        <w:t>The inputs to the system are the names of the students and the times they can do</w:t>
+      </w:r>
+      <w:r>
+        <w:t xml:space="preserve"> and the name of the teacher</w:t>
+      </w:r>
+      <w:r>
+        <w:t xml:space="preserve">. This is </w:t>
       </w:r>
       <w:r>
         <w:t>inputted</w:t>
@@ -2219,7 +2343,7 @@
         <w:t>teacher’s</w:t>
       </w:r>
       <w:r>
-        <w:t xml:space="preserve"> sheet.</w:t>
+        <w:t xml:space="preserve"> sheet and the students booking form</w:t>
       </w:r>
     </w:p>
     <w:p>
@@ -2260,7 +2384,7 @@
           <w:insideH w:val="none" w:sz="0" w:space="0" w:color="auto"/>
           <w:insideV w:val="none" w:sz="0" w:space="0" w:color="auto"/>
         </w:tblBorders>
-        <w:tblLook w:val="04A0"/>
+        <w:tblLook w:val="04A0" w:firstRow="1" w:lastRow="0" w:firstColumn="1" w:lastColumn="0" w:noHBand="0" w:noVBand="1"/>
       </w:tblPr>
       <w:tblGrid>
         <w:gridCol w:w="9582"/>
@@ -2279,174 +2403,48 @@
                 <w:noProof/>
                 <w:lang w:eastAsia="en-GB"/>
               </w:rPr>
-              <w:pict>
-                <v:group id="Group 86" o:spid="_x0000_s1040" style="position:absolute;margin-left:11.3pt;margin-top:4.75pt;width:451.35pt;height:182.4pt;z-index:251678720" coordorigin="1666,2404" coordsize="9027,3648" o:gfxdata="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">
-                  <v:shapetype id="_x0000_t32" coordsize="21600,21600" o:spt="32" o:oned="t" path="m0,0l21600,21600e" filled="f">
-                    <v:path arrowok="t" fillok="f" o:connecttype="none"/>
-                    <o:lock v:ext="edit" shapetype="t"/>
-                  </v:shapetype>
-                  <v:shape id="AutoShape 67" o:spid="_x0000_s1027" type="#_x0000_t32" style="position:absolute;left:3608;top:3300;width:1699;height:1;visibility:visible;mso-wrap-style:square" o:connectortype="straight" o:gfxdata="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" strokecolor="black [3213]" strokeweight="3pt">
-                    <v:stroke endarrow="block"/>
-                    <v:shadow on="t" color="#243f60 [1604]" opacity=".5" offset="1pt"/>
-                  </v:shape>
-                  <v:group id="Group 85" o:spid="_x0000_s1028" style="position:absolute;left:1666;top:2404;width:9027;height:3648" coordorigin="1569,3164" coordsize="9027,3648" o:gfxdata="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">
-                    <v:shape id="AutoShape 68" o:spid="_x0000_s1029" type="#_x0000_t32" style="position:absolute;left:6779;top:3543;width:1875;height:0;flip:x;visibility:visible;mso-wrap-style:square" o:connectortype="straight" o:gfxdata="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" strokecolor="black [3213]" strokeweight="3pt">
-                      <v:stroke endarrow="block"/>
-                      <v:shadow on="t" color="#243f60 [1604]" opacity=".5" offset="1pt"/>
-                    </v:shape>
-                    <v:shape id="AutoShape 69" o:spid="_x0000_s1030" type="#_x0000_t32" style="position:absolute;left:3430;top:4401;width:2023;height:1343;flip:x;visibility:visible;mso-wrap-style:square" o:connectortype="straight" o:gfxdata="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" strokecolor="black [3213]" strokeweight="3pt">
-                      <v:stroke endarrow="block"/>
-                      <v:shadow on="t" color="#243f60 [1604]" opacity=".5" offset="1pt"/>
-                    </v:shape>
-                    <v:shape id="AutoShape 75" o:spid="_x0000_s1031" type="#_x0000_t32" style="position:absolute;left:6779;top:4401;width:1875;height:0;visibility:visible;mso-wrap-style:square" o:connectortype="straight" o:gfxdata="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" strokecolor="black [3213]" strokeweight="3pt">
-                      <v:stroke endarrow="block"/>
-                      <v:shadow on="t" color="#243f60 [1604]" opacity=".5" offset="1pt"/>
-                    </v:shape>
-                    <v:shapetype id="_x0000_t202" coordsize="21600,21600" o:spt="202" path="m0,0l0,21600,21600,21600,21600,0xe">
-                      <v:stroke joinstyle="miter"/>
-                      <v:path gradientshapeok="t" o:connecttype="rect"/>
-                    </v:shapetype>
-                    <v:shape id="Text Box 2" o:spid="_x0000_s1032" type="#_x0000_t202" style="position:absolute;left:3430;top:3187;width:1683;height:1058;visibility:visible;mso-wrap-style:square;v-text-anchor:top" o:gfxdata="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" filled="f" stroked="f">
-                      <v:textbox>
-                        <w:txbxContent>
-                          <w:p>
-                            <w:r>
-                              <w:t>Name and available times</w:t>
-                            </w:r>
-                          </w:p>
-                        </w:txbxContent>
-                      </v:textbox>
-                    </v:shape>
-                    <v:roundrect id="AutoShape 78" o:spid="_x0000_s1033" style="position:absolute;left:8654;top:3398;width:1942;height:1149;visibility:visible;mso-wrap-style:square;v-text-anchor:top" arcsize="10923f" o:gfxdata="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" fillcolor="#4f81bd [3204]" stroked="f" strokecolor="white [3212]" strokeweight="3pt">
-                      <v:shadow on="t" color="#243f60 [1604]" opacity=".5" offset="1pt"/>
-                      <v:textbox>
-                        <w:txbxContent>
-                          <w:p>
-                            <w:pPr>
-                              <w:jc w:val="center"/>
-                            </w:pPr>
-                          </w:p>
-                          <w:p>
-                            <w:pPr>
-                              <w:jc w:val="center"/>
-                            </w:pPr>
-                            <w:r>
-                              <w:t>Teacher’s form</w:t>
-                            </w:r>
-                          </w:p>
-                        </w:txbxContent>
-                      </v:textbox>
-                    </v:roundrect>
-                    <v:oval id="Oval 79" o:spid="_x0000_s1034" style="position:absolute;left:5210;top:3398;width:1942;height:1149;visibility:visible;mso-wrap-style:square;v-text-anchor:top" o:gfxdata="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" fillcolor="#4f81bd [3204]" stroked="f" strokecolor="white [3212]" strokeweight="3pt">
-                      <v:shadow on="t" color="#243f60 [1604]" opacity=".5" offset="1pt"/>
-                      <v:textbox>
-                        <w:txbxContent>
-                          <w:p>
-                            <w:r>
-                              <w:t>Assign appointment</w:t>
-                            </w:r>
-                          </w:p>
-                        </w:txbxContent>
-                      </v:textbox>
-                    </v:oval>
-                    <v:roundrect id="AutoShape 80" o:spid="_x0000_s1035" style="position:absolute;left:1569;top:3398;width:1942;height:1149;visibility:visible;mso-wrap-style:square;v-text-anchor:top" arcsize="10923f" o:gfxdata="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" fillcolor="#4f81bd [3204]" stroked="f" strokecolor="white [3212]" strokeweight="3pt">
-                      <v:shadow on="t" color="#243f60 [1604]" opacity=".5" offset="1pt"/>
-                      <v:textbox>
-                        <w:txbxContent>
-                          <w:p>
-                            <w:pPr>
-                              <w:jc w:val="center"/>
-                            </w:pPr>
-                          </w:p>
-                          <w:p>
-                            <w:pPr>
-                              <w:jc w:val="center"/>
-                            </w:pPr>
-                            <w:r>
-                              <w:t>Student</w:t>
-                            </w:r>
-                          </w:p>
-                        </w:txbxContent>
-                      </v:textbox>
-                    </v:roundrect>
-                    <v:roundrect id="AutoShape 81" o:spid="_x0000_s1036" style="position:absolute;left:1569;top:5663;width:1942;height:1149;visibility:visible;mso-wrap-style:square;v-text-anchor:top" arcsize="10923f" o:gfxdata="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" fillcolor="#4f81bd [3204]" stroked="f" strokecolor="white [3212]" strokeweight="3pt">
-                      <v:shadow on="t" color="#243f60 [1604]" opacity=".5" offset="1pt"/>
-                      <v:textbox>
-                        <w:txbxContent>
-                          <w:p>
-                            <w:pPr>
-                              <w:jc w:val="center"/>
-                            </w:pPr>
-                          </w:p>
-                          <w:p>
-                            <w:pPr>
-                              <w:jc w:val="center"/>
-                            </w:pPr>
-                            <w:r>
-                              <w:t>Student’s form</w:t>
-                            </w:r>
-                          </w:p>
-                        </w:txbxContent>
-                      </v:textbox>
-                    </v:roundrect>
-                    <v:shape id="Text Box 2" o:spid="_x0000_s1037" type="#_x0000_t202" style="position:absolute;left:6860;top:3164;width:1875;height:379;visibility:visible;mso-wrap-style:square;v-text-anchor:top" o:gfxdata="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" filled="f" stroked="f">
-                      <v:textbox>
-                        <w:txbxContent>
-                          <w:p>
-                            <w:r>
-                              <w:t>Available times.</w:t>
-                            </w:r>
-                          </w:p>
-                        </w:txbxContent>
-                      </v:textbox>
-                    </v:shape>
-                    <v:shape id="Text Box 2" o:spid="_x0000_s1038" type="#_x0000_t202" style="position:absolute;left:6779;top:4401;width:1875;height:938;visibility:visible;mso-wrap-style:square;v-text-anchor:top" o:gfxdata="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" filled="f" stroked="f">
-                      <v:textbox>
-                        <w:txbxContent>
-                          <w:p>
-                            <w:r>
-                              <w:t>Students name and time</w:t>
-                            </w:r>
-                          </w:p>
-                        </w:txbxContent>
-                      </v:textbox>
-                    </v:shape>
-                    <v:shape id="Text Box 2" o:spid="_x0000_s1039" type="#_x0000_t202" style="position:absolute;left:3959;top:4757;width:3903;height:1844;visibility:visible;mso-wrap-style:square;v-text-anchor:top" o:gfxdata="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" filled="f" stroked="f">
-                      <v:textbox>
-                        <w:txbxContent>
-                          <w:p>
-                            <w:pPr>
-                              <w:ind w:firstLine="75"/>
-                            </w:pPr>
-                            <w:r>
-                              <w:t xml:space="preserve">                Teacher’s </w:t>
-                            </w:r>
-                            <w:r>
-                              <w:tab/>
-                            </w:r>
-                            <w:r>
-                              <w:tab/>
-                            </w:r>
-                            <w:r>
-                              <w:tab/>
-                              <w:t xml:space="preserve">                     </w:t>
-                            </w:r>
-                            <w:r>
-                              <w:rPr>
-                                <w:color w:val="FFFFFF" w:themeColor="background1"/>
-                              </w:rPr>
-                              <w:t>.</w:t>
-                            </w:r>
-                            <w:r>
-                              <w:t xml:space="preserve">    name, room and                             appointment time</w:t>
-                            </w:r>
-                          </w:p>
-                        </w:txbxContent>
-                      </v:textbox>
-                    </v:shape>
-                  </v:group>
-                </v:group>
-              </w:pict>
+              <w:drawing>
+                <wp:inline distT="0" distB="0" distL="0" distR="0" wp14:anchorId="7F176513" wp14:editId="3F8D8B61">
+                  <wp:extent cx="4988839" cy="2499360"/>
+                  <wp:effectExtent l="0" t="0" r="0" b="0"/>
+                  <wp:docPr id="1" name="Picture 1"/>
+                  <wp:cNvGraphicFramePr>
+                    <a:graphicFrameLocks xmlns:a="http://schemas.openxmlformats.org/drawingml/2006/main" noChangeAspect="1"/>
+                  </wp:cNvGraphicFramePr>
+                  <a:graphic xmlns:a="http://schemas.openxmlformats.org/drawingml/2006/main">
+                    <a:graphicData uri="http://schemas.openxmlformats.org/drawingml/2006/picture">
+                      <pic:pic xmlns:pic="http://schemas.openxmlformats.org/drawingml/2006/picture">
+                        <pic:nvPicPr>
+                          <pic:cNvPr id="0" name=""/>
+                          <pic:cNvPicPr/>
+                        </pic:nvPicPr>
+                        <pic:blipFill rotWithShape="1">
+                          <a:blip r:embed="rId14"/>
+                          <a:srcRect l="16539" t="19841" r="18625" b="22381"/>
+                          <a:stretch/>
+                        </pic:blipFill>
+                        <pic:spPr bwMode="auto">
+                          <a:xfrm>
+                            <a:off x="0" y="0"/>
+                            <a:ext cx="4995946" cy="2502921"/>
+                          </a:xfrm>
+                          <a:prstGeom prst="rect">
+                            <a:avLst/>
+                          </a:prstGeom>
+                          <a:ln>
+                            <a:noFill/>
+                          </a:ln>
+                          <a:extLst>
+                            <a:ext uri="{53640926-AAD7-44D8-BBD7-CCE9431645EC}">
+                              <a14:shadowObscured xmlns:a14="http://schemas.microsoft.com/office/drawing/2010/main"/>
+                            </a:ext>
+                          </a:extLst>
+                        </pic:spPr>
+                      </pic:pic>
+                    </a:graphicData>
+                  </a:graphic>
+                </wp:inline>
+              </w:drawing>
             </w:r>
           </w:p>
         </w:tc>
@@ -2457,8 +2455,9 @@
       <w:pPr>
         <w:pStyle w:val="Heading1"/>
       </w:pPr>
-      <w:bookmarkStart w:id="14" w:name="_Toc338148651"/>
-      <w:r>
+      <w:bookmarkStart w:id="13" w:name="_Toc338148651"/>
+      <w:r>
+        <w:lastRenderedPageBreak/>
         <w:t>Problem definition</w:t>
       </w:r>
       <w:r>
@@ -2489,17 +2488,17 @@
         <w:tab/>
         <w:t>2</w:t>
       </w:r>
+      <w:bookmarkEnd w:id="13"/>
+    </w:p>
+    <w:p>
+      <w:pPr>
+        <w:pStyle w:val="Heading2"/>
+      </w:pPr>
+      <w:bookmarkStart w:id="14" w:name="_Toc338148652"/>
+      <w:r>
+        <w:t>Aims</w:t>
+      </w:r>
       <w:bookmarkEnd w:id="14"/>
-    </w:p>
-    <w:p>
-      <w:pPr>
-        <w:pStyle w:val="Heading2"/>
-      </w:pPr>
-      <w:bookmarkStart w:id="15" w:name="_Toc338148652"/>
-      <w:r>
-        <w:t>Aims</w:t>
-      </w:r>
-      <w:bookmarkEnd w:id="15"/>
     </w:p>
     <w:p>
       <w:pPr>
@@ -2756,8 +2755,13 @@
         <w:t>within</w:t>
       </w:r>
       <w:r>
-        <w:t xml:space="preserve"> 5 mins</w:t>
-      </w:r>
+        <w:t xml:space="preserve"> 5 </w:t>
+      </w:r>
+      <w:proofErr w:type="spellStart"/>
+      <w:r>
+        <w:t>mins</w:t>
+      </w:r>
+      <w:proofErr w:type="spellEnd"/>
       <w:r>
         <w:t xml:space="preserve"> of one another for one person</w:t>
       </w:r>
@@ -2843,11 +2847,13 @@
       <w:pPr>
         <w:pStyle w:val="Heading2"/>
       </w:pPr>
-      <w:bookmarkStart w:id="16" w:name="_Toc338148653"/>
+      <w:bookmarkStart w:id="15" w:name="_Toc338148653"/>
+      <w:proofErr w:type="gramStart"/>
       <w:r>
         <w:t>limitations</w:t>
       </w:r>
-      <w:bookmarkEnd w:id="16"/>
+      <w:bookmarkEnd w:id="15"/>
+      <w:proofErr w:type="gramEnd"/>
     </w:p>
     <w:p>
       <w:pPr>
@@ -3008,6 +3014,7 @@
         <w:spacing w:after="0"/>
       </w:pPr>
       <w:r>
+        <w:lastRenderedPageBreak/>
         <w:t>Will not have the capacity for new fields to be added</w:t>
       </w:r>
     </w:p>
@@ -3034,8 +3041,9 @@
       <w:pPr>
         <w:pStyle w:val="Heading1"/>
       </w:pPr>
-      <w:bookmarkStart w:id="17" w:name="_Toc338148654"/>
-      <w:r>
+      <w:bookmarkStart w:id="16" w:name="_Toc338148654"/>
+      <w:r>
+        <w:lastRenderedPageBreak/>
         <w:t>Objectives</w:t>
       </w:r>
       <w:r>
@@ -3072,7 +3080,7 @@
         <w:tab/>
         <w:t>2</w:t>
       </w:r>
-      <w:bookmarkEnd w:id="17"/>
+      <w:bookmarkEnd w:id="16"/>
     </w:p>
     <w:p>
       <w:r>
@@ -3252,7 +3260,15 @@
         </w:numPr>
       </w:pPr>
       <w:r>
-        <w:t>Save old master files in a grandfather, father, son system.</w:t>
+        <w:t xml:space="preserve">Save old master files in a grandfather, father, </w:t>
+      </w:r>
+      <w:proofErr w:type="gramStart"/>
+      <w:r>
+        <w:t>son</w:t>
+      </w:r>
+      <w:proofErr w:type="gramEnd"/>
+      <w:r>
+        <w:t xml:space="preserve"> system.</w:t>
       </w:r>
     </w:p>
     <w:p>
@@ -3366,6 +3382,7 @@
         </w:numPr>
       </w:pPr>
       <w:r>
+        <w:lastRenderedPageBreak/>
         <w:t>Label buttons clearly</w:t>
       </w:r>
     </w:p>
@@ -3439,8 +3456,13 @@
         <w:t>____</w:t>
       </w:r>
       <w:r>
-        <w:t xml:space="preserve"> mb</w:t>
-      </w:r>
+        <w:t xml:space="preserve"> </w:t>
+      </w:r>
+      <w:proofErr w:type="spellStart"/>
+      <w:r>
+        <w:t>mb</w:t>
+      </w:r>
+      <w:proofErr w:type="spellEnd"/>
     </w:p>
     <w:p>
       <w:pPr>
@@ -3520,7 +3542,15 @@
         </w:numPr>
       </w:pPr>
       <w:r>
-        <w:t>Make there facilities for the customisation of the forms</w:t>
+        <w:t xml:space="preserve">Make </w:t>
+      </w:r>
+      <w:proofErr w:type="spellStart"/>
+      <w:r>
+        <w:t>there</w:t>
+      </w:r>
+      <w:proofErr w:type="spellEnd"/>
+      <w:r>
+        <w:t xml:space="preserve"> facilities for the customisation of the forms</w:t>
       </w:r>
     </w:p>
     <w:p>
@@ -3604,6 +3634,7 @@
         <w:ind w:left="360"/>
       </w:pPr>
       <w:r>
+        <w:lastRenderedPageBreak/>
         <w:t>For it to be able to have multiple users using at the same time</w:t>
       </w:r>
     </w:p>
@@ -3696,7 +3727,15 @@
         <w:ind w:left="360"/>
       </w:pPr>
       <w:r>
-        <w:t>To not allow appointments to be within 5 mins of one another for one person</w:t>
+        <w:t xml:space="preserve">To not allow appointments to be within 5 </w:t>
+      </w:r>
+      <w:proofErr w:type="spellStart"/>
+      <w:r>
+        <w:t>mins</w:t>
+      </w:r>
+      <w:proofErr w:type="spellEnd"/>
+      <w:r>
+        <w:t xml:space="preserve"> of one another for one person</w:t>
       </w:r>
     </w:p>
     <w:p>
@@ -3728,13 +3767,10 @@
         </w:numPr>
       </w:pPr>
       <w:r>
-        <w:t xml:space="preserve">Make sure the project is completed before </w:t>
-      </w:r>
-      <w:r>
-        <w:rPr>
-          <w:highlight w:val="yellow"/>
-        </w:rPr>
-        <w:t>_____</w:t>
+        <w:t xml:space="preserve">Make sure </w:t>
+      </w:r>
+      <w:r>
+        <w:t>the project is completed before Easter</w:t>
       </w:r>
     </w:p>
     <w:p>
@@ -3754,14 +3790,13 @@
         </w:numPr>
       </w:pPr>
       <w:r>
-        <w:t xml:space="preserve">Make sure that the project dose not cost more than </w:t>
-      </w:r>
-      <w:r>
-        <w:rPr>
-          <w:highlight w:val="yellow"/>
-        </w:rPr>
-        <w:t>_____</w:t>
-      </w:r>
+        <w:t xml:space="preserve">Make sure that the </w:t>
+      </w:r>
+      <w:r>
+        <w:t>project dose not cost anything as there is no budget.</w:t>
+      </w:r>
+      <w:bookmarkStart w:id="17" w:name="_GoBack"/>
+      <w:bookmarkEnd w:id="17"/>
     </w:p>
     <w:p>
       <w:pPr>
@@ -3828,6 +3863,7 @@
         <w:ind w:left="360"/>
       </w:pPr>
       <w:r>
+        <w:lastRenderedPageBreak/>
         <w:t>Will have documentation written to guide user through the program</w:t>
       </w:r>
     </w:p>
@@ -3845,7 +3881,7 @@
     </w:p>
     <w:p/>
     <w:sectPr>
-      <w:footerReference w:type="default" r:id="rId12"/>
+      <w:footerReference w:type="default" r:id="rId15"/>
       <w:pgSz w:w="11906" w:h="16838"/>
       <w:pgMar w:top="1440" w:right="1440" w:bottom="1440" w:left="1440" w:header="708" w:footer="708" w:gutter="0"/>
       <w:cols w:space="708"/>
@@ -3856,8 +3892,8 @@
 </file>
 
 <file path=word/endnotes.xml><?xml version="1.0" encoding="utf-8"?>
-<w:endnotes xmlns:mv="urn:schemas-microsoft-com:mac:vml" xmlns:mo="http://schemas.microsoft.com/office/mac/office/2008/main" xmlns:ve="http://schemas.openxmlformats.org/markup-compatibility/2006" xmlns:o="urn:schemas-microsoft-com:office:office" xmlns:r="http://schemas.openxmlformats.org/officeDocument/2006/relationships" xmlns:m="http://schemas.openxmlformats.org/officeDocument/2006/math" xmlns:v="urn:schemas-microsoft-com:vml" xmlns:w10="urn:schemas-microsoft-com:office:word" xmlns:w="http://schemas.openxmlformats.org/wordprocessingml/2006/main" xmlns:wne="http://schemas.microsoft.com/office/word/2006/wordml" xmlns:wp="http://schemas.openxmlformats.org/drawingml/2006/wordprocessingDrawing">
-  <w:endnote w:type="separator" w:id="0">
+<w:endnotes xmlns:wpc="http://schemas.microsoft.com/office/word/2010/wordprocessingCanvas" xmlns:mc="http://schemas.openxmlformats.org/markup-compatibility/2006" xmlns:o="urn:schemas-microsoft-com:office:office" xmlns:r="http://schemas.openxmlformats.org/officeDocument/2006/relationships" xmlns:m="http://schemas.openxmlformats.org/officeDocument/2006/math" xmlns:v="urn:schemas-microsoft-com:vml" xmlns:wp14="http://schemas.microsoft.com/office/word/2010/wordprocessingDrawing" xmlns:wp="http://schemas.openxmlformats.org/drawingml/2006/wordprocessingDrawing" xmlns:w10="urn:schemas-microsoft-com:office:word" xmlns:w="http://schemas.openxmlformats.org/wordprocessingml/2006/main" xmlns:w14="http://schemas.microsoft.com/office/word/2010/wordml" xmlns:wpg="http://schemas.microsoft.com/office/word/2010/wordprocessingGroup" xmlns:wpi="http://schemas.microsoft.com/office/word/2010/wordprocessingInk" xmlns:wne="http://schemas.microsoft.com/office/word/2006/wordml" xmlns:wps="http://schemas.microsoft.com/office/word/2010/wordprocessingShape" mc:Ignorable="w14 wp14">
+  <w:endnote w:type="separator" w:id="-1">
     <w:p>
       <w:pPr>
         <w:spacing w:after="0" w:line="240" w:lineRule="auto"/>
@@ -3867,7 +3903,7 @@
       </w:r>
     </w:p>
   </w:endnote>
-  <w:endnote w:type="continuationSeparator" w:id="1">
+  <w:endnote w:type="continuationSeparator" w:id="0">
     <w:p>
       <w:pPr>
         <w:spacing w:after="0" w:line="240" w:lineRule="auto"/>
@@ -3881,7 +3917,7 @@
 </file>
 
 <file path=word/footer1.xml><?xml version="1.0" encoding="utf-8"?>
-<w:ftr xmlns:mv="urn:schemas-microsoft-com:mac:vml" xmlns:mo="http://schemas.microsoft.com/office/mac/office/2008/main" xmlns:ve="http://schemas.openxmlformats.org/markup-compatibility/2006" xmlns:o="urn:schemas-microsoft-com:office:office" xmlns:r="http://schemas.openxmlformats.org/officeDocument/2006/relationships" xmlns:m="http://schemas.openxmlformats.org/officeDocument/2006/math" xmlns:v="urn:schemas-microsoft-com:vml" xmlns:w10="urn:schemas-microsoft-com:office:word" xmlns:w="http://schemas.openxmlformats.org/wordprocessingml/2006/main" xmlns:wne="http://schemas.microsoft.com/office/word/2006/wordml" xmlns:wp="http://schemas.openxmlformats.org/drawingml/2006/wordprocessingDrawing">
+<w:ftr xmlns:wpc="http://schemas.microsoft.com/office/word/2010/wordprocessingCanvas" xmlns:mc="http://schemas.openxmlformats.org/markup-compatibility/2006" xmlns:o="urn:schemas-microsoft-com:office:office" xmlns:r="http://schemas.openxmlformats.org/officeDocument/2006/relationships" xmlns:m="http://schemas.openxmlformats.org/officeDocument/2006/math" xmlns:v="urn:schemas-microsoft-com:vml" xmlns:wp14="http://schemas.microsoft.com/office/word/2010/wordprocessingDrawing" xmlns:wp="http://schemas.openxmlformats.org/drawingml/2006/wordprocessingDrawing" xmlns:w10="urn:schemas-microsoft-com:office:word" xmlns:w="http://schemas.openxmlformats.org/wordprocessingml/2006/main" xmlns:w14="http://schemas.microsoft.com/office/word/2010/wordml" xmlns:wpg="http://schemas.microsoft.com/office/word/2010/wordprocessingGroup" xmlns:wpi="http://schemas.microsoft.com/office/word/2010/wordprocessingInk" xmlns:wne="http://schemas.microsoft.com/office/word/2006/wordml" xmlns:wps="http://schemas.microsoft.com/office/word/2010/wordprocessingShape" mc:Ignorable="w14 wp14">
   <w:sdt>
     <w:sdtPr>
       <w:rPr>
@@ -3913,18 +3949,35 @@
             <w:szCs w:val="40"/>
           </w:rPr>
         </w:pPr>
-        <w:fldSimple w:instr=" PAGE   \* MERGEFORMAT ">
-          <w:r>
-            <w:rPr>
-              <w:rFonts w:asciiTheme="majorHAnsi" w:eastAsiaTheme="majorEastAsia" w:hAnsiTheme="majorHAnsi" w:cstheme="majorBidi"/>
-              <w:noProof/>
-              <w:color w:val="4F81BD" w:themeColor="accent1"/>
-              <w:sz w:val="40"/>
-              <w:szCs w:val="40"/>
-            </w:rPr>
-            <w:t>1</w:t>
-          </w:r>
-        </w:fldSimple>
+        <w:r>
+          <w:fldChar w:fldCharType="begin"/>
+        </w:r>
+        <w:r>
+          <w:instrText xml:space="preserve"> PAGE   \* MERGEFORMAT </w:instrText>
+        </w:r>
+        <w:r>
+          <w:fldChar w:fldCharType="separate"/>
+        </w:r>
+        <w:r>
+          <w:rPr>
+            <w:rFonts w:asciiTheme="majorHAnsi" w:eastAsiaTheme="majorEastAsia" w:hAnsiTheme="majorHAnsi" w:cstheme="majorBidi"/>
+            <w:noProof/>
+            <w:color w:val="4F81BD" w:themeColor="accent1"/>
+            <w:sz w:val="40"/>
+            <w:szCs w:val="40"/>
+          </w:rPr>
+          <w:t>11</w:t>
+        </w:r>
+        <w:r>
+          <w:rPr>
+            <w:rFonts w:asciiTheme="majorHAnsi" w:eastAsiaTheme="majorEastAsia" w:hAnsiTheme="majorHAnsi" w:cstheme="majorBidi"/>
+            <w:noProof/>
+            <w:color w:val="4F81BD" w:themeColor="accent1"/>
+            <w:sz w:val="40"/>
+            <w:szCs w:val="40"/>
+          </w:rPr>
+          <w:fldChar w:fldCharType="end"/>
+        </w:r>
       </w:p>
     </w:sdtContent>
   </w:sdt>
@@ -3937,8 +3990,8 @@
 </file>
 
 <file path=word/footnotes.xml><?xml version="1.0" encoding="utf-8"?>
-<w:footnotes xmlns:mv="urn:schemas-microsoft-com:mac:vml" xmlns:mo="http://schemas.microsoft.com/office/mac/office/2008/main" xmlns:ve="http://schemas.openxmlformats.org/markup-compatibility/2006" xmlns:o="urn:schemas-microsoft-com:office:office" xmlns:r="http://schemas.openxmlformats.org/officeDocument/2006/relationships" xmlns:m="http://schemas.openxmlformats.org/officeDocument/2006/math" xmlns:v="urn:schemas-microsoft-com:vml" xmlns:w10="urn:schemas-microsoft-com:office:word" xmlns:w="http://schemas.openxmlformats.org/wordprocessingml/2006/main" xmlns:wne="http://schemas.microsoft.com/office/word/2006/wordml" xmlns:wp="http://schemas.openxmlformats.org/drawingml/2006/wordprocessingDrawing">
-  <w:footnote w:type="separator" w:id="0">
+<w:footnotes xmlns:wpc="http://schemas.microsoft.com/office/word/2010/wordprocessingCanvas" xmlns:mc="http://schemas.openxmlformats.org/markup-compatibility/2006" xmlns:o="urn:schemas-microsoft-com:office:office" xmlns:r="http://schemas.openxmlformats.org/officeDocument/2006/relationships" xmlns:m="http://schemas.openxmlformats.org/officeDocument/2006/math" xmlns:v="urn:schemas-microsoft-com:vml" xmlns:wp14="http://schemas.microsoft.com/office/word/2010/wordprocessingDrawing" xmlns:wp="http://schemas.openxmlformats.org/drawingml/2006/wordprocessingDrawing" xmlns:w10="urn:schemas-microsoft-com:office:word" xmlns:w="http://schemas.openxmlformats.org/wordprocessingml/2006/main" xmlns:w14="http://schemas.microsoft.com/office/word/2010/wordml" xmlns:wpg="http://schemas.microsoft.com/office/word/2010/wordprocessingGroup" xmlns:wpi="http://schemas.microsoft.com/office/word/2010/wordprocessingInk" xmlns:wne="http://schemas.microsoft.com/office/word/2006/wordml" xmlns:wps="http://schemas.microsoft.com/office/word/2010/wordprocessingShape" mc:Ignorable="w14 wp14">
+  <w:footnote w:type="separator" w:id="-1">
     <w:p>
       <w:pPr>
         <w:spacing w:after="0" w:line="240" w:lineRule="auto"/>
@@ -3948,7 +4001,7 @@
       </w:r>
     </w:p>
   </w:footnote>
-  <w:footnote w:type="continuationSeparator" w:id="1">
+  <w:footnote w:type="continuationSeparator" w:id="0">
     <w:p>
       <w:pPr>
         <w:spacing w:after="0" w:line="240" w:lineRule="auto"/>
@@ -3962,7 +4015,7 @@
 </file>
 
 <file path=word/numbering.xml><?xml version="1.0" encoding="utf-8"?>
-<w:numbering xmlns:mv="urn:schemas-microsoft-com:mac:vml" xmlns:mo="http://schemas.microsoft.com/office/mac/office/2008/main" xmlns:ve="http://schemas.openxmlformats.org/markup-compatibility/2006" xmlns:o="urn:schemas-microsoft-com:office:office" xmlns:r="http://schemas.openxmlformats.org/officeDocument/2006/relationships" xmlns:m="http://schemas.openxmlformats.org/officeDocument/2006/math" xmlns:v="urn:schemas-microsoft-com:vml" xmlns:w10="urn:schemas-microsoft-com:office:word" xmlns:w="http://schemas.openxmlformats.org/wordprocessingml/2006/main" xmlns:wne="http://schemas.microsoft.com/office/word/2006/wordml" xmlns:wp="http://schemas.openxmlformats.org/drawingml/2006/wordprocessingDrawing">
+<w:numbering xmlns:wpc="http://schemas.microsoft.com/office/word/2010/wordprocessingCanvas" xmlns:mc="http://schemas.openxmlformats.org/markup-compatibility/2006" xmlns:o="urn:schemas-microsoft-com:office:office" xmlns:r="http://schemas.openxmlformats.org/officeDocument/2006/relationships" xmlns:m="http://schemas.openxmlformats.org/officeDocument/2006/math" xmlns:v="urn:schemas-microsoft-com:vml" xmlns:wp14="http://schemas.microsoft.com/office/word/2010/wordprocessingDrawing" xmlns:wp="http://schemas.openxmlformats.org/drawingml/2006/wordprocessingDrawing" xmlns:w10="urn:schemas-microsoft-com:office:word" xmlns:w="http://schemas.openxmlformats.org/wordprocessingml/2006/main" xmlns:w14="http://schemas.microsoft.com/office/word/2010/wordml" xmlns:wpg="http://schemas.microsoft.com/office/word/2010/wordprocessingGroup" xmlns:wpi="http://schemas.microsoft.com/office/word/2010/wordprocessingInk" xmlns:wne="http://schemas.microsoft.com/office/word/2006/wordml" xmlns:wps="http://schemas.microsoft.com/office/word/2010/wordprocessingShape" mc:Ignorable="w14 wp14">
   <w:abstractNum w:abstractNumId="0">
     <w:nsid w:val="069D5E45"/>
     <w:multiLevelType w:val="hybridMultilevel"/>
@@ -5270,7 +5323,7 @@
 </file>
 
 <file path=word/styles.xml><?xml version="1.0" encoding="utf-8"?>
-<w:styles xmlns:r="http://schemas.openxmlformats.org/officeDocument/2006/relationships" xmlns:w="http://schemas.openxmlformats.org/wordprocessingml/2006/main">
+<w:styles xmlns:mc="http://schemas.openxmlformats.org/markup-compatibility/2006" xmlns:r="http://schemas.openxmlformats.org/officeDocument/2006/relationships" xmlns:w="http://schemas.openxmlformats.org/wordprocessingml/2006/main" xmlns:w14="http://schemas.microsoft.com/office/word/2010/wordml" mc:Ignorable="w14">
   <w:docDefaults>
     <w:rPrDefault>
       <w:rPr>
@@ -5286,7 +5339,7 @@
       </w:pPr>
     </w:pPrDefault>
   </w:docDefaults>
-  <w:latentStyles w:defLockedState="0" w:defUIPriority="99" w:defSemiHidden="1" w:defUnhideWhenUsed="1" w:defQFormat="0" w:count="276">
+  <w:latentStyles w:defLockedState="0" w:defUIPriority="99" w:defSemiHidden="1" w:defUnhideWhenUsed="1" w:defQFormat="0" w:count="267">
     <w:lsdException w:name="Normal" w:semiHidden="0" w:uiPriority="0" w:unhideWhenUsed="0" w:qFormat="1"/>
     <w:lsdException w:name="heading 1" w:semiHidden="0" w:uiPriority="9" w:unhideWhenUsed="0" w:qFormat="1"/>
     <w:lsdException w:name="heading 2" w:uiPriority="9" w:qFormat="1"/>
@@ -5526,14 +5579,15 @@
   </w:style>
   <w:style w:type="character" w:default="1" w:styleId="DefaultParagraphFont">
     <w:name w:val="Default Paragraph Font"/>
+    <w:uiPriority w:val="1"/>
     <w:semiHidden/>
     <w:unhideWhenUsed/>
   </w:style>
   <w:style w:type="table" w:default="1" w:styleId="TableNormal">
     <w:name w:val="Normal Table"/>
+    <w:uiPriority w:val="99"/>
     <w:semiHidden/>
     <w:unhideWhenUsed/>
-    <w:qFormat/>
     <w:tblPr>
       <w:tblInd w:w="0" w:type="dxa"/>
       <w:tblCellMar>
@@ -5546,6 +5600,7 @@
   </w:style>
   <w:style w:type="numbering" w:default="1" w:styleId="NoList">
     <w:name w:val="No List"/>
+    <w:uiPriority w:val="99"/>
     <w:semiHidden/>
     <w:unhideWhenUsed/>
   </w:style>
@@ -8520,162 +8575,162 @@
     </dgm:pt>
   </dgm:ptLst>
   <dgm:cxnLst>
+    <dgm:cxn modelId="{3BEE5F9B-7F91-48CB-9098-A63DC06067A7}" type="presOf" srcId="{3C85EE99-3C50-4117-BE67-5CBBA2D527DE}" destId="{62A2A294-4DFC-43F7-B429-70DDE8F60862}" srcOrd="0" destOrd="0" presId="urn:microsoft.com/office/officeart/2005/8/layout/hierarchy1"/>
+    <dgm:cxn modelId="{E6AE8817-5BF6-48CD-98AC-1D1F6586B840}" type="presOf" srcId="{A6AA6442-6030-45EA-8DDA-4BA3098FE794}" destId="{B22D588E-FA78-4678-81BC-19C087F6BAB9}" srcOrd="0" destOrd="0" presId="urn:microsoft.com/office/officeart/2005/8/layout/hierarchy1"/>
+    <dgm:cxn modelId="{24F17A80-404C-419B-86F3-FA4149430228}" type="presOf" srcId="{F0AFA224-1EE4-48D7-9AAF-A88F1FE21031}" destId="{B6F3DBE9-CAAE-494D-9E08-CD8A18F9FF3F}" srcOrd="0" destOrd="0" presId="urn:microsoft.com/office/officeart/2005/8/layout/hierarchy1"/>
+    <dgm:cxn modelId="{B742DD18-7B03-481C-9298-5EA424EC51C5}" type="presOf" srcId="{26F54A12-5179-48C0-92FD-3BAF83F6FD92}" destId="{5D582F70-EDC8-4E42-A400-6FF73F942F57}" srcOrd="0" destOrd="0" presId="urn:microsoft.com/office/officeart/2005/8/layout/hierarchy1"/>
+    <dgm:cxn modelId="{D891CD98-7532-435B-9C61-5B93D4CA232A}" type="presOf" srcId="{CA1BBC20-1584-4475-88B2-A14BF5B957F3}" destId="{300E8B99-E54B-45D6-A48F-138855723E24}" srcOrd="0" destOrd="0" presId="urn:microsoft.com/office/officeart/2005/8/layout/hierarchy1"/>
+    <dgm:cxn modelId="{D04B30DA-B7CB-44F8-A269-D7EBCCEF79F6}" srcId="{F0807005-D31F-4481-91CB-800BC9C57DE5}" destId="{A6AA6442-6030-45EA-8DDA-4BA3098FE794}" srcOrd="0" destOrd="0" parTransId="{65182027-F8F6-429C-9346-02F76D8BD657}" sibTransId="{233BD833-4A95-4B59-B386-6D6A2ACB3CEE}"/>
+    <dgm:cxn modelId="{0B6A50CF-9950-4C9F-8465-DDE1986BCC40}" type="presOf" srcId="{B9FEF5EE-5EF7-4D02-A989-F311DB495266}" destId="{BB720396-C5A3-4D8B-944E-7F5B1F2A8B48}" srcOrd="0" destOrd="0" presId="urn:microsoft.com/office/officeart/2005/8/layout/hierarchy1"/>
+    <dgm:cxn modelId="{D62883A5-7BEB-4790-B64F-821D4E579750}" type="presOf" srcId="{2C811019-56E7-464C-8395-31F70854B375}" destId="{66268DB2-64A2-49CA-A42C-40F4B39873FD}" srcOrd="0" destOrd="0" presId="urn:microsoft.com/office/officeart/2005/8/layout/hierarchy1"/>
+    <dgm:cxn modelId="{6710ABDA-406B-4A42-AA48-CE0DDCD3D807}" type="presOf" srcId="{1B8F00A7-BD68-4722-9882-AB15614F0088}" destId="{0F948105-42B8-44DB-89BF-2653EDE0919E}" srcOrd="0" destOrd="0" presId="urn:microsoft.com/office/officeart/2005/8/layout/hierarchy1"/>
+    <dgm:cxn modelId="{82987066-8C69-4FCD-AA15-576A69562F6B}" type="presOf" srcId="{60A211ED-21DC-4096-8A74-3702BFC8DF5A}" destId="{A1073027-815B-4314-B18E-2E5E2DA1886B}" srcOrd="0" destOrd="0" presId="urn:microsoft.com/office/officeart/2005/8/layout/hierarchy1"/>
+    <dgm:cxn modelId="{8502FF53-ADB2-4121-B0A8-90D2098D5258}" type="presOf" srcId="{65182027-F8F6-429C-9346-02F76D8BD657}" destId="{4EC1F272-6961-4EBF-8080-735367543358}" srcOrd="0" destOrd="0" presId="urn:microsoft.com/office/officeart/2005/8/layout/hierarchy1"/>
+    <dgm:cxn modelId="{FF7A34BD-E9CB-4DDB-A553-6ED667868D3E}" type="presOf" srcId="{D7664C92-F59F-4D13-B152-E230E019E514}" destId="{6F9CF4C3-25F8-4613-A51C-1A7F0DF1F3D2}" srcOrd="0" destOrd="0" presId="urn:microsoft.com/office/officeart/2005/8/layout/hierarchy1"/>
+    <dgm:cxn modelId="{4099B652-BD69-46C8-A52E-05D391525D39}" type="presOf" srcId="{6B093D4D-6035-4E29-867D-B81276A74AC7}" destId="{8B9F996B-49EC-4138-A3BB-77387EB696B3}" srcOrd="0" destOrd="0" presId="urn:microsoft.com/office/officeart/2005/8/layout/hierarchy1"/>
+    <dgm:cxn modelId="{D90F86EC-67EA-4EB6-AA88-6469DDFC5090}" type="presOf" srcId="{E63EA51C-3455-4714-ADEA-83856DF8B2FE}" destId="{8F09C081-218F-4D85-8100-041FAFF14C47}" srcOrd="0" destOrd="0" presId="urn:microsoft.com/office/officeart/2005/8/layout/hierarchy1"/>
+    <dgm:cxn modelId="{1A717283-7820-45F6-B97B-EF96E515A8C5}" srcId="{CA1BBC20-1584-4475-88B2-A14BF5B957F3}" destId="{F0807005-D31F-4481-91CB-800BC9C57DE5}" srcOrd="3" destOrd="0" parTransId="{F0AFA224-1EE4-48D7-9AAF-A88F1FE21031}" sibTransId="{B8BA5E06-AD33-4D05-BD68-33080314166B}"/>
+    <dgm:cxn modelId="{D516A94A-79E0-4B8B-BBB1-F78AC92DFA57}" srcId="{1D7280CC-2285-4F45-90CD-7B5D741C20DC}" destId="{4D89FB71-7B5A-4B62-9589-502EA4494BEA}" srcOrd="0" destOrd="0" parTransId="{684D99BB-8B43-47DD-B459-B9EDD2220035}" sibTransId="{53E26CB6-FA50-4A9C-95C4-BA1E0D0F31E6}"/>
+    <dgm:cxn modelId="{1275C5E5-5390-47C1-B0B2-0D0737C4D093}" srcId="{6B093D4D-6035-4E29-867D-B81276A74AC7}" destId="{26F54A12-5179-48C0-92FD-3BAF83F6FD92}" srcOrd="0" destOrd="0" parTransId="{B9FEF5EE-5EF7-4D02-A989-F311DB495266}" sibTransId="{C604E35A-5007-4765-B720-3CB754873D4C}"/>
+    <dgm:cxn modelId="{21A0FC8A-4A38-43D2-A57C-C369F80EC9EB}" type="presOf" srcId="{4D89FB71-7B5A-4B62-9589-502EA4494BEA}" destId="{A1392831-C95E-4353-AA07-D4FF98D1B765}" srcOrd="0" destOrd="0" presId="urn:microsoft.com/office/officeart/2005/8/layout/hierarchy1"/>
     <dgm:cxn modelId="{75EC7D71-7238-4AF8-9260-C264F9274381}" srcId="{5FB9846D-1108-4B35-AB38-25B73E92A8C7}" destId="{E63EA51C-3455-4714-ADEA-83856DF8B2FE}" srcOrd="0" destOrd="0" parTransId="{7ADB8E40-02D4-408B-8B70-C1B77EC0D509}" sibTransId="{BA0878CF-3620-4840-BF0C-F0808055C68E}"/>
-    <dgm:cxn modelId="{300D47D7-592B-465D-8C36-10C0C1925986}" type="presOf" srcId="{B9FEF5EE-5EF7-4D02-A989-F311DB495266}" destId="{BB720396-C5A3-4D8B-944E-7F5B1F2A8B48}" srcOrd="0" destOrd="0" presId="urn:microsoft.com/office/officeart/2005/8/layout/hierarchy1"/>
+    <dgm:cxn modelId="{D6C9581F-EED3-4686-B0A0-77B1CCEE5060}" srcId="{CA1BBC20-1584-4475-88B2-A14BF5B957F3}" destId="{878A992C-A6C8-41B7-A0A0-E6B3B197066D}" srcOrd="1" destOrd="0" parTransId="{1B8F00A7-BD68-4722-9882-AB15614F0088}" sibTransId="{E248B1BF-BA59-43DF-87AB-770ED98F7781}"/>
+    <dgm:cxn modelId="{5D57F7B1-EC5F-4EB4-B0A2-0A13CF43903A}" type="presOf" srcId="{A296FE83-6478-4806-96F1-E47826C88C89}" destId="{8C75EAD3-1779-4844-B8A7-5B4BAECB8A35}" srcOrd="0" destOrd="0" presId="urn:microsoft.com/office/officeart/2005/8/layout/hierarchy1"/>
+    <dgm:cxn modelId="{F7A3D1B9-3B88-436B-924A-ED104094E292}" type="presOf" srcId="{A5FBBA3A-17EA-47A7-9D85-3AD50485ACBA}" destId="{C521B970-AD74-41E2-A5CE-AC01D4AC486E}" srcOrd="0" destOrd="0" presId="urn:microsoft.com/office/officeart/2005/8/layout/hierarchy1"/>
+    <dgm:cxn modelId="{8103F163-50A3-4DF0-B803-C7E57CCAEF21}" type="presOf" srcId="{F88873AA-A345-4F79-8371-8D1B32583905}" destId="{1EF46CE0-B46B-4E69-A977-2EDF4180458E}" srcOrd="0" destOrd="0" presId="urn:microsoft.com/office/officeart/2005/8/layout/hierarchy1"/>
     <dgm:cxn modelId="{8914D70C-07E4-4550-AE21-19AE29041D9B}" srcId="{E63EA51C-3455-4714-ADEA-83856DF8B2FE}" destId="{B253C8FA-A205-4AB3-A6CB-513262D0325C}" srcOrd="0" destOrd="0" parTransId="{72A859FA-1D13-4FA0-84E9-064198695A3B}" sibTransId="{7393B2A0-F845-4C41-80BA-B57023F99A32}"/>
-    <dgm:cxn modelId="{A15E41DD-20FA-4B62-BACE-FD785CB8D894}" type="presOf" srcId="{F88873AA-A345-4F79-8371-8D1B32583905}" destId="{1EF46CE0-B46B-4E69-A977-2EDF4180458E}" srcOrd="0" destOrd="0" presId="urn:microsoft.com/office/officeart/2005/8/layout/hierarchy1"/>
-    <dgm:cxn modelId="{B65AABF9-16B3-4474-ABC4-E40D3C060278}" type="presOf" srcId="{5FB9846D-1108-4B35-AB38-25B73E92A8C7}" destId="{51D37315-5CD6-43AA-9D53-69D0497CD931}" srcOrd="0" destOrd="0" presId="urn:microsoft.com/office/officeart/2005/8/layout/hierarchy1"/>
-    <dgm:cxn modelId="{43C8BDDA-7418-4D0D-A074-284056FBA6DC}" type="presOf" srcId="{6B093D4D-6035-4E29-867D-B81276A74AC7}" destId="{8B9F996B-49EC-4138-A3BB-77387EB696B3}" srcOrd="0" destOrd="0" presId="urn:microsoft.com/office/officeart/2005/8/layout/hierarchy1"/>
-    <dgm:cxn modelId="{D516A94A-79E0-4B8B-BBB1-F78AC92DFA57}" srcId="{1D7280CC-2285-4F45-90CD-7B5D741C20DC}" destId="{4D89FB71-7B5A-4B62-9589-502EA4494BEA}" srcOrd="0" destOrd="0" parTransId="{684D99BB-8B43-47DD-B459-B9EDD2220035}" sibTransId="{53E26CB6-FA50-4A9C-95C4-BA1E0D0F31E6}"/>
-    <dgm:cxn modelId="{E772DF72-108B-477D-8DC4-84E3C291644A}" type="presOf" srcId="{B253C8FA-A205-4AB3-A6CB-513262D0325C}" destId="{9C948301-D218-44E3-9962-2942304D68DB}" srcOrd="0" destOrd="0" presId="urn:microsoft.com/office/officeart/2005/8/layout/hierarchy1"/>
-    <dgm:cxn modelId="{1602B452-BD02-401B-96BB-BCD4682C79CE}" type="presOf" srcId="{1D7280CC-2285-4F45-90CD-7B5D741C20DC}" destId="{18847C33-2A6F-4F8B-8BCB-E683086B5867}" srcOrd="0" destOrd="0" presId="urn:microsoft.com/office/officeart/2005/8/layout/hierarchy1"/>
-    <dgm:cxn modelId="{DD6CDC69-0D4A-45D9-A14A-7661E2BFFD14}" type="presOf" srcId="{A5FBBA3A-17EA-47A7-9D85-3AD50485ACBA}" destId="{C521B970-AD74-41E2-A5CE-AC01D4AC486E}" srcOrd="0" destOrd="0" presId="urn:microsoft.com/office/officeart/2005/8/layout/hierarchy1"/>
+    <dgm:cxn modelId="{DA04E76A-7424-4D90-9654-CF91BB66DBA6}" type="presOf" srcId="{D2712298-DB85-4389-9EE6-BD241DF2736E}" destId="{1F15EFD7-D54B-481F-8F28-125C29C6CEB6}" srcOrd="0" destOrd="0" presId="urn:microsoft.com/office/officeart/2005/8/layout/hierarchy1"/>
+    <dgm:cxn modelId="{61085DB7-701B-485F-95D4-75A92847CA91}" srcId="{C3BF54D8-288F-4F15-9B8C-187F66D41490}" destId="{B16372DA-39BD-4D59-9563-DEAB75660AF7}" srcOrd="0" destOrd="0" parTransId="{F88873AA-A345-4F79-8371-8D1B32583905}" sibTransId="{8684BB3E-3BAF-4309-B23D-F95067EA152B}"/>
+    <dgm:cxn modelId="{02958BD3-C3E9-48F4-AEA2-5A509A348B8C}" srcId="{878A992C-A6C8-41B7-A0A0-E6B3B197066D}" destId="{D7664C92-F59F-4D13-B152-E230E019E514}" srcOrd="0" destOrd="0" parTransId="{A4354185-46BE-4C81-81E9-08FFEBF2B693}" sibTransId="{01F0218F-A944-4B34-A5F1-1F98E12C106A}"/>
+    <dgm:cxn modelId="{C77F570D-69E8-4BE6-A5C0-A38E2647A954}" type="presOf" srcId="{878A992C-A6C8-41B7-A0A0-E6B3B197066D}" destId="{1228A02E-DCAE-4B00-9DC5-06B3AD4D39D4}" srcOrd="0" destOrd="0" presId="urn:microsoft.com/office/officeart/2005/8/layout/hierarchy1"/>
+    <dgm:cxn modelId="{D131285D-6851-4F97-B061-5CDC589F1F37}" type="presOf" srcId="{4CD4E818-7D67-4C5E-A402-6C407D1117D3}" destId="{181C7DB0-A1B4-4404-925E-0FB8E59EA198}" srcOrd="0" destOrd="0" presId="urn:microsoft.com/office/officeart/2005/8/layout/hierarchy1"/>
+    <dgm:cxn modelId="{6D23B996-7EFF-4EA6-9222-B39563117E2B}" srcId="{2C811019-56E7-464C-8395-31F70854B375}" destId="{6B093D4D-6035-4E29-867D-B81276A74AC7}" srcOrd="0" destOrd="0" parTransId="{6037C30F-9275-4D3A-82A1-29E0525B3B74}" sibTransId="{55B9BDDB-EA71-4783-B1DE-B390C8209C5A}"/>
+    <dgm:cxn modelId="{9F92B2E7-1FC2-41E7-ADCB-55DD228E0F37}" type="presOf" srcId="{5FB9846D-1108-4B35-AB38-25B73E92A8C7}" destId="{51D37315-5CD6-43AA-9D53-69D0497CD931}" srcOrd="0" destOrd="0" presId="urn:microsoft.com/office/officeart/2005/8/layout/hierarchy1"/>
+    <dgm:cxn modelId="{DCC6D591-3E10-455B-A2C2-6B0480E9C221}" type="presOf" srcId="{684D99BB-8B43-47DD-B459-B9EDD2220035}" destId="{5280615E-2410-4AE2-B96B-C4CC24611E68}" srcOrd="0" destOrd="0" presId="urn:microsoft.com/office/officeart/2005/8/layout/hierarchy1"/>
+    <dgm:cxn modelId="{6BA82EF9-A5B4-407A-B529-33997479CBFB}" type="presOf" srcId="{B253C8FA-A205-4AB3-A6CB-513262D0325C}" destId="{9C948301-D218-44E3-9962-2942304D68DB}" srcOrd="0" destOrd="0" presId="urn:microsoft.com/office/officeart/2005/8/layout/hierarchy1"/>
+    <dgm:cxn modelId="{4A785695-738E-4A6E-9730-1C1F72FEE576}" type="presOf" srcId="{72A859FA-1D13-4FA0-84E9-064198695A3B}" destId="{2A63D18E-86B9-4326-A1D6-1BF49AFC46A7}" srcOrd="0" destOrd="0" presId="urn:microsoft.com/office/officeart/2005/8/layout/hierarchy1"/>
+    <dgm:cxn modelId="{699ED214-E5D2-4BE3-B483-1ACD403D04B5}" srcId="{26F54A12-5179-48C0-92FD-3BAF83F6FD92}" destId="{CA1BBC20-1584-4475-88B2-A14BF5B957F3}" srcOrd="0" destOrd="0" parTransId="{3C85EE99-3C50-4117-BE67-5CBBA2D527DE}" sibTransId="{6E1456D5-C5E8-49B3-A037-0607DC84548C}"/>
+    <dgm:cxn modelId="{DB4A8704-F7A5-48A2-AE06-122AFE6D9BE2}" srcId="{2C811019-56E7-464C-8395-31F70854B375}" destId="{A296FE83-6478-4806-96F1-E47826C88C89}" srcOrd="1" destOrd="0" parTransId="{791E0ACD-3E7A-4419-8108-C95993E17946}" sibTransId="{F90B5EDC-17BF-4D91-B843-91CACDBBD993}"/>
+    <dgm:cxn modelId="{168962C4-7657-4071-8A81-974AF0B379EE}" srcId="{26F54A12-5179-48C0-92FD-3BAF83F6FD92}" destId="{5FB9846D-1108-4B35-AB38-25B73E92A8C7}" srcOrd="1" destOrd="0" parTransId="{3300B2AE-D437-4C9B-B286-B1492720A84C}" sibTransId="{2A3474B3-3CFC-4A04-900F-C6C82AD57CAC}"/>
+    <dgm:cxn modelId="{0E79536A-A01B-419C-B8D7-F775E76A20E6}" type="presOf" srcId="{1D7280CC-2285-4F45-90CD-7B5D741C20DC}" destId="{18847C33-2A6F-4F8B-8BCB-E683086B5867}" srcOrd="0" destOrd="0" presId="urn:microsoft.com/office/officeart/2005/8/layout/hierarchy1"/>
+    <dgm:cxn modelId="{369C983E-850D-4411-B65D-F3EB342176DF}" type="presOf" srcId="{F0807005-D31F-4481-91CB-800BC9C57DE5}" destId="{7398CAEC-C2FD-4D6C-9807-AE1EDBA9D9BA}" srcOrd="0" destOrd="0" presId="urn:microsoft.com/office/officeart/2005/8/layout/hierarchy1"/>
+    <dgm:cxn modelId="{FF836002-357B-4E51-B4BA-0706E9F9FCF6}" srcId="{D2712298-DB85-4389-9EE6-BD241DF2736E}" destId="{60A211ED-21DC-4096-8A74-3702BFC8DF5A}" srcOrd="0" destOrd="0" parTransId="{4BE0E9DB-3C0E-407F-8656-AFD113D55E80}" sibTransId="{09681763-840F-4BAE-B6BB-68FA82254B6D}"/>
     <dgm:cxn modelId="{E9E1FA7C-AE51-4883-84B0-BE59F75A4129}" srcId="{CA1BBC20-1584-4475-88B2-A14BF5B957F3}" destId="{D2712298-DB85-4389-9EE6-BD241DF2736E}" srcOrd="2" destOrd="0" parTransId="{A5FBBA3A-17EA-47A7-9D85-3AD50485ACBA}" sibTransId="{29D5C875-B970-49F2-9CC0-08B44F15BB5D}"/>
-    <dgm:cxn modelId="{EB3A0B9F-9640-4C17-8CAA-1CAE76471FA7}" type="presOf" srcId="{B16372DA-39BD-4D59-9563-DEAB75660AF7}" destId="{7D805C93-5A22-4619-9E3E-267E46C2A254}" srcOrd="0" destOrd="0" presId="urn:microsoft.com/office/officeart/2005/8/layout/hierarchy1"/>
-    <dgm:cxn modelId="{4B9E4A35-331F-48BA-B89F-74200DA0DB3E}" type="presOf" srcId="{72A859FA-1D13-4FA0-84E9-064198695A3B}" destId="{2A63D18E-86B9-4326-A1D6-1BF49AFC46A7}" srcOrd="0" destOrd="0" presId="urn:microsoft.com/office/officeart/2005/8/layout/hierarchy1"/>
-    <dgm:cxn modelId="{1A717283-7820-45F6-B97B-EF96E515A8C5}" srcId="{CA1BBC20-1584-4475-88B2-A14BF5B957F3}" destId="{F0807005-D31F-4481-91CB-800BC9C57DE5}" srcOrd="3" destOrd="0" parTransId="{F0AFA224-1EE4-48D7-9AAF-A88F1FE21031}" sibTransId="{B8BA5E06-AD33-4D05-BD68-33080314166B}"/>
-    <dgm:cxn modelId="{82C02B03-4FD9-4036-A24D-7067C82D3365}" type="presOf" srcId="{684D99BB-8B43-47DD-B459-B9EDD2220035}" destId="{5280615E-2410-4AE2-B96B-C4CC24611E68}" srcOrd="0" destOrd="0" presId="urn:microsoft.com/office/officeart/2005/8/layout/hierarchy1"/>
-    <dgm:cxn modelId="{168962C4-7657-4071-8A81-974AF0B379EE}" srcId="{26F54A12-5179-48C0-92FD-3BAF83F6FD92}" destId="{5FB9846D-1108-4B35-AB38-25B73E92A8C7}" srcOrd="1" destOrd="0" parTransId="{3300B2AE-D437-4C9B-B286-B1492720A84C}" sibTransId="{2A3474B3-3CFC-4A04-900F-C6C82AD57CAC}"/>
-    <dgm:cxn modelId="{C335973B-CD83-4FFB-9CD6-7C4511B7203C}" type="presOf" srcId="{65182027-F8F6-429C-9346-02F76D8BD657}" destId="{4EC1F272-6961-4EBF-8080-735367543358}" srcOrd="0" destOrd="0" presId="urn:microsoft.com/office/officeart/2005/8/layout/hierarchy1"/>
-    <dgm:cxn modelId="{8E16D547-88F0-45B6-8D1A-AE37330427D3}" type="presOf" srcId="{3C85EE99-3C50-4117-BE67-5CBBA2D527DE}" destId="{62A2A294-4DFC-43F7-B429-70DDE8F60862}" srcOrd="0" destOrd="0" presId="urn:microsoft.com/office/officeart/2005/8/layout/hierarchy1"/>
-    <dgm:cxn modelId="{A886AA4E-80B0-45D2-A96B-90218F61430C}" type="presOf" srcId="{D2712298-DB85-4389-9EE6-BD241DF2736E}" destId="{1F15EFD7-D54B-481F-8F28-125C29C6CEB6}" srcOrd="0" destOrd="0" presId="urn:microsoft.com/office/officeart/2005/8/layout/hierarchy1"/>
-    <dgm:cxn modelId="{114C62D3-CD5A-45F4-8622-AB6205406B3C}" type="presOf" srcId="{A6AA6442-6030-45EA-8DDA-4BA3098FE794}" destId="{B22D588E-FA78-4678-81BC-19C087F6BAB9}" srcOrd="0" destOrd="0" presId="urn:microsoft.com/office/officeart/2005/8/layout/hierarchy1"/>
-    <dgm:cxn modelId="{170137F3-F45A-490E-85F0-DAB77EE8922B}" type="presOf" srcId="{878A992C-A6C8-41B7-A0A0-E6B3B197066D}" destId="{1228A02E-DCAE-4B00-9DC5-06B3AD4D39D4}" srcOrd="0" destOrd="0" presId="urn:microsoft.com/office/officeart/2005/8/layout/hierarchy1"/>
-    <dgm:cxn modelId="{10978B7B-C15A-4C69-9E1B-27FDD962C310}" type="presOf" srcId="{F0807005-D31F-4481-91CB-800BC9C57DE5}" destId="{7398CAEC-C2FD-4D6C-9807-AE1EDBA9D9BA}" srcOrd="0" destOrd="0" presId="urn:microsoft.com/office/officeart/2005/8/layout/hierarchy1"/>
-    <dgm:cxn modelId="{58EC87C5-45BA-43E9-9F5D-C21B65791FFF}" type="presOf" srcId="{4BE0E9DB-3C0E-407F-8656-AFD113D55E80}" destId="{FD4417B9-F0F5-4B6D-AA2E-2746F5C4C69D}" srcOrd="0" destOrd="0" presId="urn:microsoft.com/office/officeart/2005/8/layout/hierarchy1"/>
-    <dgm:cxn modelId="{74FCFC46-1906-45CE-BD78-5A47FB810E7C}" type="presOf" srcId="{F0AFA224-1EE4-48D7-9AAF-A88F1FE21031}" destId="{B6F3DBE9-CAAE-494D-9E08-CD8A18F9FF3F}" srcOrd="0" destOrd="0" presId="urn:microsoft.com/office/officeart/2005/8/layout/hierarchy1"/>
-    <dgm:cxn modelId="{DB4A8704-F7A5-48A2-AE06-122AFE6D9BE2}" srcId="{2C811019-56E7-464C-8395-31F70854B375}" destId="{A296FE83-6478-4806-96F1-E47826C88C89}" srcOrd="1" destOrd="0" parTransId="{791E0ACD-3E7A-4419-8108-C95993E17946}" sibTransId="{F90B5EDC-17BF-4D91-B843-91CACDBBD993}"/>
-    <dgm:cxn modelId="{6D23B996-7EFF-4EA6-9222-B39563117E2B}" srcId="{2C811019-56E7-464C-8395-31F70854B375}" destId="{6B093D4D-6035-4E29-867D-B81276A74AC7}" srcOrd="0" destOrd="0" parTransId="{6037C30F-9275-4D3A-82A1-29E0525B3B74}" sibTransId="{55B9BDDB-EA71-4783-B1DE-B390C8209C5A}"/>
-    <dgm:cxn modelId="{55754BED-4782-490D-9FEA-044469ADBE3C}" type="presOf" srcId="{60A211ED-21DC-4096-8A74-3702BFC8DF5A}" destId="{A1073027-815B-4314-B18E-2E5E2DA1886B}" srcOrd="0" destOrd="0" presId="urn:microsoft.com/office/officeart/2005/8/layout/hierarchy1"/>
     <dgm:cxn modelId="{BE2891F2-1439-4C80-BD65-CC498094DA1E}" srcId="{CA1BBC20-1584-4475-88B2-A14BF5B957F3}" destId="{1D7280CC-2285-4F45-90CD-7B5D741C20DC}" srcOrd="0" destOrd="0" parTransId="{7FF21DE2-A289-4B7C-9BBD-9A2C70FBDEBC}" sibTransId="{608B2750-8B1F-44D7-93A8-D0371866EE3D}"/>
-    <dgm:cxn modelId="{01FDC234-37AE-48AA-BDB4-DF3BD82AB48E}" type="presOf" srcId="{4D89FB71-7B5A-4B62-9589-502EA4494BEA}" destId="{A1392831-C95E-4353-AA07-D4FF98D1B765}" srcOrd="0" destOrd="0" presId="urn:microsoft.com/office/officeart/2005/8/layout/hierarchy1"/>
-    <dgm:cxn modelId="{D14CACE7-119A-40FF-B786-ABF0AE895240}" type="presOf" srcId="{E63EA51C-3455-4714-ADEA-83856DF8B2FE}" destId="{8F09C081-218F-4D85-8100-041FAFF14C47}" srcOrd="0" destOrd="0" presId="urn:microsoft.com/office/officeart/2005/8/layout/hierarchy1"/>
+    <dgm:cxn modelId="{E98DFAAC-4C60-45EF-9856-38033BE29997}" type="presOf" srcId="{C3BF54D8-288F-4F15-9B8C-187F66D41490}" destId="{C3EC200F-A9AE-4E63-8259-94FBE302F9A0}" srcOrd="0" destOrd="0" presId="urn:microsoft.com/office/officeart/2005/8/layout/hierarchy1"/>
+    <dgm:cxn modelId="{03F80FF4-D27A-4469-822D-6317CF3F6648}" type="presOf" srcId="{A4354185-46BE-4C81-81E9-08FFEBF2B693}" destId="{9C5125E9-7361-4EC8-845D-A5E672FA5CDF}" srcOrd="0" destOrd="0" presId="urn:microsoft.com/office/officeart/2005/8/layout/hierarchy1"/>
+    <dgm:cxn modelId="{B8392188-8C33-473C-8675-0C6C2D1BC3BE}" type="presOf" srcId="{3300B2AE-D437-4C9B-B286-B1492720A84C}" destId="{37359B11-CDD8-4EF2-A2BF-7FD4C930002F}" srcOrd="0" destOrd="0" presId="urn:microsoft.com/office/officeart/2005/8/layout/hierarchy1"/>
+    <dgm:cxn modelId="{C7601914-16E0-4E48-964C-E42F48A4BCCB}" type="presOf" srcId="{7ADB8E40-02D4-408B-8B70-C1B77EC0D509}" destId="{9D547E15-F621-458A-8D9D-52681412AE72}" srcOrd="0" destOrd="0" presId="urn:microsoft.com/office/officeart/2005/8/layout/hierarchy1"/>
     <dgm:cxn modelId="{6CC656BB-B832-40CD-80F4-B76CDEF0CAC7}" srcId="{CA1BBC20-1584-4475-88B2-A14BF5B957F3}" destId="{C3BF54D8-288F-4F15-9B8C-187F66D41490}" srcOrd="4" destOrd="0" parTransId="{4CD4E818-7D67-4C5E-A402-6C407D1117D3}" sibTransId="{CD98A7AD-79A4-49C2-8710-4EF548BB9B5A}"/>
-    <dgm:cxn modelId="{D6C9581F-EED3-4686-B0A0-77B1CCEE5060}" srcId="{CA1BBC20-1584-4475-88B2-A14BF5B957F3}" destId="{878A992C-A6C8-41B7-A0A0-E6B3B197066D}" srcOrd="1" destOrd="0" parTransId="{1B8F00A7-BD68-4722-9882-AB15614F0088}" sibTransId="{E248B1BF-BA59-43DF-87AB-770ED98F7781}"/>
-    <dgm:cxn modelId="{02958BD3-C3E9-48F4-AEA2-5A509A348B8C}" srcId="{878A992C-A6C8-41B7-A0A0-E6B3B197066D}" destId="{D7664C92-F59F-4D13-B152-E230E019E514}" srcOrd="0" destOrd="0" parTransId="{A4354185-46BE-4C81-81E9-08FFEBF2B693}" sibTransId="{01F0218F-A944-4B34-A5F1-1F98E12C106A}"/>
-    <dgm:cxn modelId="{D50C2074-E6B2-4BED-AE02-D8EC17E6F10F}" type="presOf" srcId="{26F54A12-5179-48C0-92FD-3BAF83F6FD92}" destId="{5D582F70-EDC8-4E42-A400-6FF73F942F57}" srcOrd="0" destOrd="0" presId="urn:microsoft.com/office/officeart/2005/8/layout/hierarchy1"/>
-    <dgm:cxn modelId="{5298B966-4ECE-4993-BF42-AA27A4CF790F}" type="presOf" srcId="{CA1BBC20-1584-4475-88B2-A14BF5B957F3}" destId="{300E8B99-E54B-45D6-A48F-138855723E24}" srcOrd="0" destOrd="0" presId="urn:microsoft.com/office/officeart/2005/8/layout/hierarchy1"/>
-    <dgm:cxn modelId="{43761388-53DE-4E18-A824-7A77B1FB7E72}" type="presOf" srcId="{4CD4E818-7D67-4C5E-A402-6C407D1117D3}" destId="{181C7DB0-A1B4-4404-925E-0FB8E59EA198}" srcOrd="0" destOrd="0" presId="urn:microsoft.com/office/officeart/2005/8/layout/hierarchy1"/>
-    <dgm:cxn modelId="{699ED214-E5D2-4BE3-B483-1ACD403D04B5}" srcId="{26F54A12-5179-48C0-92FD-3BAF83F6FD92}" destId="{CA1BBC20-1584-4475-88B2-A14BF5B957F3}" srcOrd="0" destOrd="0" parTransId="{3C85EE99-3C50-4117-BE67-5CBBA2D527DE}" sibTransId="{6E1456D5-C5E8-49B3-A037-0607DC84548C}"/>
-    <dgm:cxn modelId="{835D8637-D273-404D-B225-871515871CDD}" type="presOf" srcId="{1B8F00A7-BD68-4722-9882-AB15614F0088}" destId="{0F948105-42B8-44DB-89BF-2653EDE0919E}" srcOrd="0" destOrd="0" presId="urn:microsoft.com/office/officeart/2005/8/layout/hierarchy1"/>
-    <dgm:cxn modelId="{72F68C6A-A5B6-4E9A-8351-A5C372436A41}" type="presOf" srcId="{C3BF54D8-288F-4F15-9B8C-187F66D41490}" destId="{C3EC200F-A9AE-4E63-8259-94FBE302F9A0}" srcOrd="0" destOrd="0" presId="urn:microsoft.com/office/officeart/2005/8/layout/hierarchy1"/>
-    <dgm:cxn modelId="{86FFF387-14B5-4AD8-B184-F7184F2158D8}" type="presOf" srcId="{D7664C92-F59F-4D13-B152-E230E019E514}" destId="{6F9CF4C3-25F8-4613-A51C-1A7F0DF1F3D2}" srcOrd="0" destOrd="0" presId="urn:microsoft.com/office/officeart/2005/8/layout/hierarchy1"/>
-    <dgm:cxn modelId="{D0BE9F1B-1759-4DFB-81B4-1A1995528C6C}" type="presOf" srcId="{A4354185-46BE-4C81-81E9-08FFEBF2B693}" destId="{9C5125E9-7361-4EC8-845D-A5E672FA5CDF}" srcOrd="0" destOrd="0" presId="urn:microsoft.com/office/officeart/2005/8/layout/hierarchy1"/>
-    <dgm:cxn modelId="{36DC2D6A-AB75-4E88-B97A-C4A23BE805E9}" type="presOf" srcId="{7FF21DE2-A289-4B7C-9BBD-9A2C70FBDEBC}" destId="{BB37CC21-66E0-46C4-9EBB-FEBA7055EF34}" srcOrd="0" destOrd="0" presId="urn:microsoft.com/office/officeart/2005/8/layout/hierarchy1"/>
-    <dgm:cxn modelId="{94CA2CF2-E670-4930-908A-456C4EA79060}" type="presOf" srcId="{7ADB8E40-02D4-408B-8B70-C1B77EC0D509}" destId="{9D547E15-F621-458A-8D9D-52681412AE72}" srcOrd="0" destOrd="0" presId="urn:microsoft.com/office/officeart/2005/8/layout/hierarchy1"/>
-    <dgm:cxn modelId="{1275C5E5-5390-47C1-B0B2-0D0737C4D093}" srcId="{6B093D4D-6035-4E29-867D-B81276A74AC7}" destId="{26F54A12-5179-48C0-92FD-3BAF83F6FD92}" srcOrd="0" destOrd="0" parTransId="{B9FEF5EE-5EF7-4D02-A989-F311DB495266}" sibTransId="{C604E35A-5007-4765-B720-3CB754873D4C}"/>
-    <dgm:cxn modelId="{4BB04C30-F9D1-46D6-BFC1-A42BA75221E8}" type="presOf" srcId="{3300B2AE-D437-4C9B-B286-B1492720A84C}" destId="{37359B11-CDD8-4EF2-A2BF-7FD4C930002F}" srcOrd="0" destOrd="0" presId="urn:microsoft.com/office/officeart/2005/8/layout/hierarchy1"/>
-    <dgm:cxn modelId="{61085DB7-701B-485F-95D4-75A92847CA91}" srcId="{C3BF54D8-288F-4F15-9B8C-187F66D41490}" destId="{B16372DA-39BD-4D59-9563-DEAB75660AF7}" srcOrd="0" destOrd="0" parTransId="{F88873AA-A345-4F79-8371-8D1B32583905}" sibTransId="{8684BB3E-3BAF-4309-B23D-F95067EA152B}"/>
-    <dgm:cxn modelId="{FF836002-357B-4E51-B4BA-0706E9F9FCF6}" srcId="{D2712298-DB85-4389-9EE6-BD241DF2736E}" destId="{60A211ED-21DC-4096-8A74-3702BFC8DF5A}" srcOrd="0" destOrd="0" parTransId="{4BE0E9DB-3C0E-407F-8656-AFD113D55E80}" sibTransId="{09681763-840F-4BAE-B6BB-68FA82254B6D}"/>
-    <dgm:cxn modelId="{FBDC3498-3741-4D66-A947-72557E1D70B1}" type="presOf" srcId="{2C811019-56E7-464C-8395-31F70854B375}" destId="{66268DB2-64A2-49CA-A42C-40F4B39873FD}" srcOrd="0" destOrd="0" presId="urn:microsoft.com/office/officeart/2005/8/layout/hierarchy1"/>
-    <dgm:cxn modelId="{48BCD89F-FDD3-410E-9164-821CBDF7ABF4}" type="presOf" srcId="{A296FE83-6478-4806-96F1-E47826C88C89}" destId="{8C75EAD3-1779-4844-B8A7-5B4BAECB8A35}" srcOrd="0" destOrd="0" presId="urn:microsoft.com/office/officeart/2005/8/layout/hierarchy1"/>
-    <dgm:cxn modelId="{D04B30DA-B7CB-44F8-A269-D7EBCCEF79F6}" srcId="{F0807005-D31F-4481-91CB-800BC9C57DE5}" destId="{A6AA6442-6030-45EA-8DDA-4BA3098FE794}" srcOrd="0" destOrd="0" parTransId="{65182027-F8F6-429C-9346-02F76D8BD657}" sibTransId="{233BD833-4A95-4B59-B386-6D6A2ACB3CEE}"/>
-    <dgm:cxn modelId="{0D9B5D53-1D9C-4608-989A-A041142B20C4}" type="presParOf" srcId="{66268DB2-64A2-49CA-A42C-40F4B39873FD}" destId="{78580EFC-A123-4FEC-B949-90C09454EB6D}" srcOrd="0" destOrd="0" presId="urn:microsoft.com/office/officeart/2005/8/layout/hierarchy1"/>
-    <dgm:cxn modelId="{8575A7E5-960C-40F1-907D-4D94DD3E0D12}" type="presParOf" srcId="{78580EFC-A123-4FEC-B949-90C09454EB6D}" destId="{DCEDFAC1-179E-4EB0-9547-114052769A80}" srcOrd="0" destOrd="0" presId="urn:microsoft.com/office/officeart/2005/8/layout/hierarchy1"/>
-    <dgm:cxn modelId="{D88C3D2E-D460-4DCA-9B6C-4E4790D02307}" type="presParOf" srcId="{DCEDFAC1-179E-4EB0-9547-114052769A80}" destId="{66D5FDF7-2F91-4F54-9910-953C2C4C428B}" srcOrd="0" destOrd="0" presId="urn:microsoft.com/office/officeart/2005/8/layout/hierarchy1"/>
-    <dgm:cxn modelId="{44FAF9C0-2437-4465-B69E-2C6E4A0EA29D}" type="presParOf" srcId="{DCEDFAC1-179E-4EB0-9547-114052769A80}" destId="{8B9F996B-49EC-4138-A3BB-77387EB696B3}" srcOrd="1" destOrd="0" presId="urn:microsoft.com/office/officeart/2005/8/layout/hierarchy1"/>
-    <dgm:cxn modelId="{DA0E87A4-5C74-4F2A-B74B-C8ADCB8051BF}" type="presParOf" srcId="{78580EFC-A123-4FEC-B949-90C09454EB6D}" destId="{FD2DA734-6352-41E7-8569-F897E092F857}" srcOrd="1" destOrd="0" presId="urn:microsoft.com/office/officeart/2005/8/layout/hierarchy1"/>
-    <dgm:cxn modelId="{044D06EB-5163-499A-8C1B-38E3AAB3CA4E}" type="presParOf" srcId="{FD2DA734-6352-41E7-8569-F897E092F857}" destId="{BB720396-C5A3-4D8B-944E-7F5B1F2A8B48}" srcOrd="0" destOrd="0" presId="urn:microsoft.com/office/officeart/2005/8/layout/hierarchy1"/>
-    <dgm:cxn modelId="{624D9A17-CB32-40CA-B348-B32951FED67D}" type="presParOf" srcId="{FD2DA734-6352-41E7-8569-F897E092F857}" destId="{F9FB5080-07E3-4FC5-90E3-B7C75F1DE60D}" srcOrd="1" destOrd="0" presId="urn:microsoft.com/office/officeart/2005/8/layout/hierarchy1"/>
-    <dgm:cxn modelId="{A6FBCEA7-FBEC-46E3-93C3-9E257EA72846}" type="presParOf" srcId="{F9FB5080-07E3-4FC5-90E3-B7C75F1DE60D}" destId="{450426FF-AF5E-4922-B29B-8EB56ECE5793}" srcOrd="0" destOrd="0" presId="urn:microsoft.com/office/officeart/2005/8/layout/hierarchy1"/>
-    <dgm:cxn modelId="{5FDA8CE6-41C5-4856-A5E8-8877541BF7FC}" type="presParOf" srcId="{450426FF-AF5E-4922-B29B-8EB56ECE5793}" destId="{FB4B3638-2DA5-413F-8C42-DB03B1642B47}" srcOrd="0" destOrd="0" presId="urn:microsoft.com/office/officeart/2005/8/layout/hierarchy1"/>
-    <dgm:cxn modelId="{379A431D-F09E-49C3-BAF0-4FDD20EEE0E0}" type="presParOf" srcId="{450426FF-AF5E-4922-B29B-8EB56ECE5793}" destId="{5D582F70-EDC8-4E42-A400-6FF73F942F57}" srcOrd="1" destOrd="0" presId="urn:microsoft.com/office/officeart/2005/8/layout/hierarchy1"/>
-    <dgm:cxn modelId="{E01FBEC8-0BE1-4D94-808E-3A1AECC04602}" type="presParOf" srcId="{F9FB5080-07E3-4FC5-90E3-B7C75F1DE60D}" destId="{EEE23ECF-A629-43F3-8EEA-6834AA5C08F2}" srcOrd="1" destOrd="0" presId="urn:microsoft.com/office/officeart/2005/8/layout/hierarchy1"/>
-    <dgm:cxn modelId="{10D96747-E27C-4C19-AFE0-4C4D251D65D0}" type="presParOf" srcId="{EEE23ECF-A629-43F3-8EEA-6834AA5C08F2}" destId="{62A2A294-4DFC-43F7-B429-70DDE8F60862}" srcOrd="0" destOrd="0" presId="urn:microsoft.com/office/officeart/2005/8/layout/hierarchy1"/>
-    <dgm:cxn modelId="{E909A007-9E92-4E89-A682-0DF3E24BC640}" type="presParOf" srcId="{EEE23ECF-A629-43F3-8EEA-6834AA5C08F2}" destId="{9232F53C-B0AD-4C44-91AE-413D2B4863EB}" srcOrd="1" destOrd="0" presId="urn:microsoft.com/office/officeart/2005/8/layout/hierarchy1"/>
-    <dgm:cxn modelId="{998D0CBE-05B6-46B3-BF05-E0062B8C7182}" type="presParOf" srcId="{9232F53C-B0AD-4C44-91AE-413D2B4863EB}" destId="{4CDF7FAD-FF5C-42EE-B099-E3D9F835F5D7}" srcOrd="0" destOrd="0" presId="urn:microsoft.com/office/officeart/2005/8/layout/hierarchy1"/>
-    <dgm:cxn modelId="{4B9ED1DE-8D5F-4D73-A45A-2DBB3924CC3C}" type="presParOf" srcId="{4CDF7FAD-FF5C-42EE-B099-E3D9F835F5D7}" destId="{763EFD2C-7D9F-401D-AAB6-FE61FD9785BB}" srcOrd="0" destOrd="0" presId="urn:microsoft.com/office/officeart/2005/8/layout/hierarchy1"/>
-    <dgm:cxn modelId="{923F0B2F-7D18-4656-BFF1-6DA4FFD3E446}" type="presParOf" srcId="{4CDF7FAD-FF5C-42EE-B099-E3D9F835F5D7}" destId="{300E8B99-E54B-45D6-A48F-138855723E24}" srcOrd="1" destOrd="0" presId="urn:microsoft.com/office/officeart/2005/8/layout/hierarchy1"/>
-    <dgm:cxn modelId="{ABF1315B-573A-45FC-B9CF-FDFE02D09433}" type="presParOf" srcId="{9232F53C-B0AD-4C44-91AE-413D2B4863EB}" destId="{7465F84D-20EA-4EF5-B140-445854510E79}" srcOrd="1" destOrd="0" presId="urn:microsoft.com/office/officeart/2005/8/layout/hierarchy1"/>
-    <dgm:cxn modelId="{9E05F502-28BD-4C00-A922-11EEF555CD02}" type="presParOf" srcId="{7465F84D-20EA-4EF5-B140-445854510E79}" destId="{BB37CC21-66E0-46C4-9EBB-FEBA7055EF34}" srcOrd="0" destOrd="0" presId="urn:microsoft.com/office/officeart/2005/8/layout/hierarchy1"/>
-    <dgm:cxn modelId="{133D70BD-814F-4E4A-9550-09DE9AD8C153}" type="presParOf" srcId="{7465F84D-20EA-4EF5-B140-445854510E79}" destId="{F680A3D9-E9D3-41B5-BAA8-4F5F65569540}" srcOrd="1" destOrd="0" presId="urn:microsoft.com/office/officeart/2005/8/layout/hierarchy1"/>
-    <dgm:cxn modelId="{4A724B22-05FE-4FE2-9583-48CA195FDE9A}" type="presParOf" srcId="{F680A3D9-E9D3-41B5-BAA8-4F5F65569540}" destId="{FE2F7C41-2B6E-4ACE-AA23-63D93F1C9D66}" srcOrd="0" destOrd="0" presId="urn:microsoft.com/office/officeart/2005/8/layout/hierarchy1"/>
-    <dgm:cxn modelId="{D58E235D-65C1-47DD-B33C-57B5A0C85529}" type="presParOf" srcId="{FE2F7C41-2B6E-4ACE-AA23-63D93F1C9D66}" destId="{5E681183-257E-491A-B08A-75AF70B89747}" srcOrd="0" destOrd="0" presId="urn:microsoft.com/office/officeart/2005/8/layout/hierarchy1"/>
-    <dgm:cxn modelId="{11B02E70-0594-4145-B117-4B916E68B0DE}" type="presParOf" srcId="{FE2F7C41-2B6E-4ACE-AA23-63D93F1C9D66}" destId="{18847C33-2A6F-4F8B-8BCB-E683086B5867}" srcOrd="1" destOrd="0" presId="urn:microsoft.com/office/officeart/2005/8/layout/hierarchy1"/>
-    <dgm:cxn modelId="{4628E627-45C6-437E-842A-1D0F5A1EB7EA}" type="presParOf" srcId="{F680A3D9-E9D3-41B5-BAA8-4F5F65569540}" destId="{ECC51879-837F-40E0-961A-E9AE17E54A25}" srcOrd="1" destOrd="0" presId="urn:microsoft.com/office/officeart/2005/8/layout/hierarchy1"/>
-    <dgm:cxn modelId="{623D4AE4-ABB8-4734-9C36-A61BC04BECF4}" type="presParOf" srcId="{ECC51879-837F-40E0-961A-E9AE17E54A25}" destId="{5280615E-2410-4AE2-B96B-C4CC24611E68}" srcOrd="0" destOrd="0" presId="urn:microsoft.com/office/officeart/2005/8/layout/hierarchy1"/>
-    <dgm:cxn modelId="{C4DD7035-2E21-4ECA-AA62-5009D11EEC2E}" type="presParOf" srcId="{ECC51879-837F-40E0-961A-E9AE17E54A25}" destId="{C1C3C62F-6387-489B-8283-6287ECE81D78}" srcOrd="1" destOrd="0" presId="urn:microsoft.com/office/officeart/2005/8/layout/hierarchy1"/>
-    <dgm:cxn modelId="{8A6535B7-C62F-4F67-A115-8DCF26B997BD}" type="presParOf" srcId="{C1C3C62F-6387-489B-8283-6287ECE81D78}" destId="{330200ED-5497-4F23-AED4-910706687263}" srcOrd="0" destOrd="0" presId="urn:microsoft.com/office/officeart/2005/8/layout/hierarchy1"/>
-    <dgm:cxn modelId="{CB52BD20-3F1A-414A-928A-881ABD5DD6F9}" type="presParOf" srcId="{330200ED-5497-4F23-AED4-910706687263}" destId="{F79D9576-722C-46D6-A03E-8E1504E44573}" srcOrd="0" destOrd="0" presId="urn:microsoft.com/office/officeart/2005/8/layout/hierarchy1"/>
-    <dgm:cxn modelId="{3CC77E8C-5BAA-492E-B885-02D1372908BF}" type="presParOf" srcId="{330200ED-5497-4F23-AED4-910706687263}" destId="{A1392831-C95E-4353-AA07-D4FF98D1B765}" srcOrd="1" destOrd="0" presId="urn:microsoft.com/office/officeart/2005/8/layout/hierarchy1"/>
-    <dgm:cxn modelId="{FA086859-53FD-49F0-A7D3-987FA7DA11AB}" type="presParOf" srcId="{C1C3C62F-6387-489B-8283-6287ECE81D78}" destId="{532B8146-1290-4A04-8001-41D9C67343AA}" srcOrd="1" destOrd="0" presId="urn:microsoft.com/office/officeart/2005/8/layout/hierarchy1"/>
-    <dgm:cxn modelId="{2423CB48-30A0-43AD-8007-9F80E2C08196}" type="presParOf" srcId="{7465F84D-20EA-4EF5-B140-445854510E79}" destId="{0F948105-42B8-44DB-89BF-2653EDE0919E}" srcOrd="2" destOrd="0" presId="urn:microsoft.com/office/officeart/2005/8/layout/hierarchy1"/>
-    <dgm:cxn modelId="{7FD1F658-F624-4738-872E-5F2CD633BB6E}" type="presParOf" srcId="{7465F84D-20EA-4EF5-B140-445854510E79}" destId="{E33E3673-4670-4D59-935C-3495C34199F5}" srcOrd="3" destOrd="0" presId="urn:microsoft.com/office/officeart/2005/8/layout/hierarchy1"/>
-    <dgm:cxn modelId="{F0DF1DFD-EEF6-4E90-A108-D2F801986471}" type="presParOf" srcId="{E33E3673-4670-4D59-935C-3495C34199F5}" destId="{80A74295-7182-45A4-B7CC-942110FC3B27}" srcOrd="0" destOrd="0" presId="urn:microsoft.com/office/officeart/2005/8/layout/hierarchy1"/>
-    <dgm:cxn modelId="{1D2C2119-608E-4197-B1C0-4CC8362C0AC5}" type="presParOf" srcId="{80A74295-7182-45A4-B7CC-942110FC3B27}" destId="{CA8C7813-223C-455A-B53A-624F5ECBEB6A}" srcOrd="0" destOrd="0" presId="urn:microsoft.com/office/officeart/2005/8/layout/hierarchy1"/>
-    <dgm:cxn modelId="{41908E1B-EB77-4BA7-B441-E20BDE953FCE}" type="presParOf" srcId="{80A74295-7182-45A4-B7CC-942110FC3B27}" destId="{1228A02E-DCAE-4B00-9DC5-06B3AD4D39D4}" srcOrd="1" destOrd="0" presId="urn:microsoft.com/office/officeart/2005/8/layout/hierarchy1"/>
-    <dgm:cxn modelId="{C49AD9C8-C61C-4DA7-8596-EE5D3BAB50ED}" type="presParOf" srcId="{E33E3673-4670-4D59-935C-3495C34199F5}" destId="{78D8B3C4-3105-437A-B6F1-EF543F1FA3B9}" srcOrd="1" destOrd="0" presId="urn:microsoft.com/office/officeart/2005/8/layout/hierarchy1"/>
-    <dgm:cxn modelId="{98ABFE95-CCD0-4F6A-A18A-A5B9EF9C29E2}" type="presParOf" srcId="{78D8B3C4-3105-437A-B6F1-EF543F1FA3B9}" destId="{9C5125E9-7361-4EC8-845D-A5E672FA5CDF}" srcOrd="0" destOrd="0" presId="urn:microsoft.com/office/officeart/2005/8/layout/hierarchy1"/>
-    <dgm:cxn modelId="{E087C7BF-350C-411A-AD15-F74CC3D92CFF}" type="presParOf" srcId="{78D8B3C4-3105-437A-B6F1-EF543F1FA3B9}" destId="{446A8395-F26E-4C61-AD75-AA5CBDF36C77}" srcOrd="1" destOrd="0" presId="urn:microsoft.com/office/officeart/2005/8/layout/hierarchy1"/>
-    <dgm:cxn modelId="{BC0FA1FA-22BD-4BC9-845B-B466AB0D73F7}" type="presParOf" srcId="{446A8395-F26E-4C61-AD75-AA5CBDF36C77}" destId="{CF513838-52CA-44F8-8F64-E842BD0777A8}" srcOrd="0" destOrd="0" presId="urn:microsoft.com/office/officeart/2005/8/layout/hierarchy1"/>
-    <dgm:cxn modelId="{91CC63E6-605B-4126-9156-F068F2163705}" type="presParOf" srcId="{CF513838-52CA-44F8-8F64-E842BD0777A8}" destId="{52B093A8-9A9D-4381-B13C-8B8B77BF2CE8}" srcOrd="0" destOrd="0" presId="urn:microsoft.com/office/officeart/2005/8/layout/hierarchy1"/>
-    <dgm:cxn modelId="{0E53F4E7-E7ED-4ABE-8FA0-0D0514639BDC}" type="presParOf" srcId="{CF513838-52CA-44F8-8F64-E842BD0777A8}" destId="{6F9CF4C3-25F8-4613-A51C-1A7F0DF1F3D2}" srcOrd="1" destOrd="0" presId="urn:microsoft.com/office/officeart/2005/8/layout/hierarchy1"/>
-    <dgm:cxn modelId="{43DFF049-D885-40A5-B3CC-060BD4061D26}" type="presParOf" srcId="{446A8395-F26E-4C61-AD75-AA5CBDF36C77}" destId="{039B7FF4-7341-4DFA-9095-99C527E99A7E}" srcOrd="1" destOrd="0" presId="urn:microsoft.com/office/officeart/2005/8/layout/hierarchy1"/>
-    <dgm:cxn modelId="{F2F18FB3-34FA-44CB-9DE5-F82B32B94BDE}" type="presParOf" srcId="{7465F84D-20EA-4EF5-B140-445854510E79}" destId="{C521B970-AD74-41E2-A5CE-AC01D4AC486E}" srcOrd="4" destOrd="0" presId="urn:microsoft.com/office/officeart/2005/8/layout/hierarchy1"/>
-    <dgm:cxn modelId="{7666838D-ECD8-4188-B7F0-5BD2A96C82DF}" type="presParOf" srcId="{7465F84D-20EA-4EF5-B140-445854510E79}" destId="{1AEA0C00-DC7B-49D5-870D-FB86403C099D}" srcOrd="5" destOrd="0" presId="urn:microsoft.com/office/officeart/2005/8/layout/hierarchy1"/>
-    <dgm:cxn modelId="{8D00B978-F6F8-4389-9C41-0048FCA09D52}" type="presParOf" srcId="{1AEA0C00-DC7B-49D5-870D-FB86403C099D}" destId="{7C8DF997-01C4-4498-BB89-FC3727119667}" srcOrd="0" destOrd="0" presId="urn:microsoft.com/office/officeart/2005/8/layout/hierarchy1"/>
-    <dgm:cxn modelId="{CDAF7847-23E2-40C3-96A8-12FFFBEC8916}" type="presParOf" srcId="{7C8DF997-01C4-4498-BB89-FC3727119667}" destId="{1A9A3E14-C46E-4672-9B83-6EF357855E40}" srcOrd="0" destOrd="0" presId="urn:microsoft.com/office/officeart/2005/8/layout/hierarchy1"/>
-    <dgm:cxn modelId="{A7B3D797-2D73-45E0-B324-B7F672507823}" type="presParOf" srcId="{7C8DF997-01C4-4498-BB89-FC3727119667}" destId="{1F15EFD7-D54B-481F-8F28-125C29C6CEB6}" srcOrd="1" destOrd="0" presId="urn:microsoft.com/office/officeart/2005/8/layout/hierarchy1"/>
-    <dgm:cxn modelId="{DF471666-9635-44BE-B8AE-3E1A7B0B28C7}" type="presParOf" srcId="{1AEA0C00-DC7B-49D5-870D-FB86403C099D}" destId="{25A72EE1-9A84-446C-AE54-98494FDDDAB4}" srcOrd="1" destOrd="0" presId="urn:microsoft.com/office/officeart/2005/8/layout/hierarchy1"/>
-    <dgm:cxn modelId="{D04B7AEF-48DF-4504-8F9C-14F3B18928EC}" type="presParOf" srcId="{25A72EE1-9A84-446C-AE54-98494FDDDAB4}" destId="{FD4417B9-F0F5-4B6D-AA2E-2746F5C4C69D}" srcOrd="0" destOrd="0" presId="urn:microsoft.com/office/officeart/2005/8/layout/hierarchy1"/>
-    <dgm:cxn modelId="{E571B8B0-FA40-46F9-A4A2-C089FBFFBDC5}" type="presParOf" srcId="{25A72EE1-9A84-446C-AE54-98494FDDDAB4}" destId="{C2DCE113-03A6-48FD-813C-3B7DCEFAEFC8}" srcOrd="1" destOrd="0" presId="urn:microsoft.com/office/officeart/2005/8/layout/hierarchy1"/>
-    <dgm:cxn modelId="{10C794A0-3A6B-4EFB-85CB-BD1CF3E56EF2}" type="presParOf" srcId="{C2DCE113-03A6-48FD-813C-3B7DCEFAEFC8}" destId="{E83C68C3-33D2-4D10-A1CC-4FC3B1B82A00}" srcOrd="0" destOrd="0" presId="urn:microsoft.com/office/officeart/2005/8/layout/hierarchy1"/>
-    <dgm:cxn modelId="{AC692742-652B-4A0A-AF2C-F199874CE19F}" type="presParOf" srcId="{E83C68C3-33D2-4D10-A1CC-4FC3B1B82A00}" destId="{DA44864D-D2C1-4A4C-A718-51452CE8B361}" srcOrd="0" destOrd="0" presId="urn:microsoft.com/office/officeart/2005/8/layout/hierarchy1"/>
-    <dgm:cxn modelId="{4A1B8DDF-2874-4DFF-BE82-4C7E1C550CA2}" type="presParOf" srcId="{E83C68C3-33D2-4D10-A1CC-4FC3B1B82A00}" destId="{A1073027-815B-4314-B18E-2E5E2DA1886B}" srcOrd="1" destOrd="0" presId="urn:microsoft.com/office/officeart/2005/8/layout/hierarchy1"/>
-    <dgm:cxn modelId="{5808652E-4946-4710-A085-61EA443B8349}" type="presParOf" srcId="{C2DCE113-03A6-48FD-813C-3B7DCEFAEFC8}" destId="{0746FD76-63D8-4D0E-B59F-7236B390777E}" srcOrd="1" destOrd="0" presId="urn:microsoft.com/office/officeart/2005/8/layout/hierarchy1"/>
-    <dgm:cxn modelId="{C281B263-47E3-4E7C-84C8-8261851D7C12}" type="presParOf" srcId="{7465F84D-20EA-4EF5-B140-445854510E79}" destId="{B6F3DBE9-CAAE-494D-9E08-CD8A18F9FF3F}" srcOrd="6" destOrd="0" presId="urn:microsoft.com/office/officeart/2005/8/layout/hierarchy1"/>
-    <dgm:cxn modelId="{6F8859E1-3CA0-470D-A376-84403C99A016}" type="presParOf" srcId="{7465F84D-20EA-4EF5-B140-445854510E79}" destId="{B0D48A2A-9555-41DD-B020-9C250DCDCA16}" srcOrd="7" destOrd="0" presId="urn:microsoft.com/office/officeart/2005/8/layout/hierarchy1"/>
-    <dgm:cxn modelId="{EF29E948-FAE5-4B20-908B-981428E02992}" type="presParOf" srcId="{B0D48A2A-9555-41DD-B020-9C250DCDCA16}" destId="{8A0FA0EB-F1AE-4CF7-8610-3BB1F53B7B04}" srcOrd="0" destOrd="0" presId="urn:microsoft.com/office/officeart/2005/8/layout/hierarchy1"/>
-    <dgm:cxn modelId="{C49ECC8E-8EE1-4B35-B1E5-4576B3CBD10A}" type="presParOf" srcId="{8A0FA0EB-F1AE-4CF7-8610-3BB1F53B7B04}" destId="{0F0D2ADF-A326-4297-8C1A-DBB6BBCD54BA}" srcOrd="0" destOrd="0" presId="urn:microsoft.com/office/officeart/2005/8/layout/hierarchy1"/>
-    <dgm:cxn modelId="{AAFB0D0C-329B-486C-A6DF-1B6716FA95D9}" type="presParOf" srcId="{8A0FA0EB-F1AE-4CF7-8610-3BB1F53B7B04}" destId="{7398CAEC-C2FD-4D6C-9807-AE1EDBA9D9BA}" srcOrd="1" destOrd="0" presId="urn:microsoft.com/office/officeart/2005/8/layout/hierarchy1"/>
-    <dgm:cxn modelId="{CF6260D4-2F13-4496-B2FF-98F4C6F5E812}" type="presParOf" srcId="{B0D48A2A-9555-41DD-B020-9C250DCDCA16}" destId="{45D78B2E-4199-467C-95C2-380A4C62532D}" srcOrd="1" destOrd="0" presId="urn:microsoft.com/office/officeart/2005/8/layout/hierarchy1"/>
-    <dgm:cxn modelId="{BD062DA9-B66B-45F1-AD6C-41477FEFAEBB}" type="presParOf" srcId="{45D78B2E-4199-467C-95C2-380A4C62532D}" destId="{4EC1F272-6961-4EBF-8080-735367543358}" srcOrd="0" destOrd="0" presId="urn:microsoft.com/office/officeart/2005/8/layout/hierarchy1"/>
-    <dgm:cxn modelId="{63738363-5C8B-49B1-84A6-DE7690D5C6FE}" type="presParOf" srcId="{45D78B2E-4199-467C-95C2-380A4C62532D}" destId="{FE622A3E-390B-4585-BDD1-85A447FA2F20}" srcOrd="1" destOrd="0" presId="urn:microsoft.com/office/officeart/2005/8/layout/hierarchy1"/>
-    <dgm:cxn modelId="{D102E2F6-B375-4DDB-B9BB-9790581D82DF}" type="presParOf" srcId="{FE622A3E-390B-4585-BDD1-85A447FA2F20}" destId="{CE1F368A-9FC2-4729-86BB-FB250404BC9C}" srcOrd="0" destOrd="0" presId="urn:microsoft.com/office/officeart/2005/8/layout/hierarchy1"/>
-    <dgm:cxn modelId="{39EE71E7-5C80-4F9B-B875-F613F59E3505}" type="presParOf" srcId="{CE1F368A-9FC2-4729-86BB-FB250404BC9C}" destId="{5FFAB378-5F0A-45F7-84D5-3124EE5AD8B4}" srcOrd="0" destOrd="0" presId="urn:microsoft.com/office/officeart/2005/8/layout/hierarchy1"/>
-    <dgm:cxn modelId="{B1A35545-933B-4362-9A62-8F9B88EA9E40}" type="presParOf" srcId="{CE1F368A-9FC2-4729-86BB-FB250404BC9C}" destId="{B22D588E-FA78-4678-81BC-19C087F6BAB9}" srcOrd="1" destOrd="0" presId="urn:microsoft.com/office/officeart/2005/8/layout/hierarchy1"/>
-    <dgm:cxn modelId="{96FA5ADF-1130-4C9B-A7E8-849997EA5AB8}" type="presParOf" srcId="{FE622A3E-390B-4585-BDD1-85A447FA2F20}" destId="{E7C3D530-270A-4476-8F22-2444293FC4E2}" srcOrd="1" destOrd="0" presId="urn:microsoft.com/office/officeart/2005/8/layout/hierarchy1"/>
-    <dgm:cxn modelId="{79DD0125-EB13-4BEE-807D-AF46BA5FD5EE}" type="presParOf" srcId="{7465F84D-20EA-4EF5-B140-445854510E79}" destId="{181C7DB0-A1B4-4404-925E-0FB8E59EA198}" srcOrd="8" destOrd="0" presId="urn:microsoft.com/office/officeart/2005/8/layout/hierarchy1"/>
-    <dgm:cxn modelId="{A68943FC-8EF1-4EE0-9A73-00566987B600}" type="presParOf" srcId="{7465F84D-20EA-4EF5-B140-445854510E79}" destId="{B22B3754-6EAB-472E-8CAB-38EB22D93A36}" srcOrd="9" destOrd="0" presId="urn:microsoft.com/office/officeart/2005/8/layout/hierarchy1"/>
-    <dgm:cxn modelId="{1840E5D0-00B0-48AF-A94A-9E498C738A21}" type="presParOf" srcId="{B22B3754-6EAB-472E-8CAB-38EB22D93A36}" destId="{D4B4114A-25B2-4762-8FC7-6C4CFCF3DB41}" srcOrd="0" destOrd="0" presId="urn:microsoft.com/office/officeart/2005/8/layout/hierarchy1"/>
-    <dgm:cxn modelId="{23FC783F-0099-4C70-92AB-0F5DAAA6986A}" type="presParOf" srcId="{D4B4114A-25B2-4762-8FC7-6C4CFCF3DB41}" destId="{EEBEC5ED-B5F8-4C4C-9213-C4A62B047712}" srcOrd="0" destOrd="0" presId="urn:microsoft.com/office/officeart/2005/8/layout/hierarchy1"/>
-    <dgm:cxn modelId="{DF7E3D81-F574-4616-B4DE-163CC8C964CA}" type="presParOf" srcId="{D4B4114A-25B2-4762-8FC7-6C4CFCF3DB41}" destId="{C3EC200F-A9AE-4E63-8259-94FBE302F9A0}" srcOrd="1" destOrd="0" presId="urn:microsoft.com/office/officeart/2005/8/layout/hierarchy1"/>
-    <dgm:cxn modelId="{077EB2F4-74BC-4573-BBC2-E492BE350A82}" type="presParOf" srcId="{B22B3754-6EAB-472E-8CAB-38EB22D93A36}" destId="{C3A6F94F-522D-4F48-9F98-3104A44E8F1E}" srcOrd="1" destOrd="0" presId="urn:microsoft.com/office/officeart/2005/8/layout/hierarchy1"/>
-    <dgm:cxn modelId="{B917300D-9A32-4E54-A2A9-382BF4BCC1A2}" type="presParOf" srcId="{C3A6F94F-522D-4F48-9F98-3104A44E8F1E}" destId="{1EF46CE0-B46B-4E69-A977-2EDF4180458E}" srcOrd="0" destOrd="0" presId="urn:microsoft.com/office/officeart/2005/8/layout/hierarchy1"/>
-    <dgm:cxn modelId="{9A0721C6-B91D-4C9F-B2DC-5831D4C31626}" type="presParOf" srcId="{C3A6F94F-522D-4F48-9F98-3104A44E8F1E}" destId="{A36F1FB5-47F1-4B01-B75B-648C6DA920C7}" srcOrd="1" destOrd="0" presId="urn:microsoft.com/office/officeart/2005/8/layout/hierarchy1"/>
-    <dgm:cxn modelId="{DE9FB657-2E9D-4566-88BF-C8621403B5F8}" type="presParOf" srcId="{A36F1FB5-47F1-4B01-B75B-648C6DA920C7}" destId="{8B99B7C0-0507-4073-A772-593E468FC906}" srcOrd="0" destOrd="0" presId="urn:microsoft.com/office/officeart/2005/8/layout/hierarchy1"/>
-    <dgm:cxn modelId="{CD6176E1-CD4B-4444-9F08-EE3539CF8235}" type="presParOf" srcId="{8B99B7C0-0507-4073-A772-593E468FC906}" destId="{9D849A62-257C-4CDF-AFEB-12818FC207E6}" srcOrd="0" destOrd="0" presId="urn:microsoft.com/office/officeart/2005/8/layout/hierarchy1"/>
-    <dgm:cxn modelId="{42755229-D0F4-4EAD-AB10-E24731395020}" type="presParOf" srcId="{8B99B7C0-0507-4073-A772-593E468FC906}" destId="{7D805C93-5A22-4619-9E3E-267E46C2A254}" srcOrd="1" destOrd="0" presId="urn:microsoft.com/office/officeart/2005/8/layout/hierarchy1"/>
-    <dgm:cxn modelId="{550C2D0B-CD8E-4F02-9ACA-4E892096E90C}" type="presParOf" srcId="{A36F1FB5-47F1-4B01-B75B-648C6DA920C7}" destId="{F263CD93-9278-4111-AE90-5E240151FAEA}" srcOrd="1" destOrd="0" presId="urn:microsoft.com/office/officeart/2005/8/layout/hierarchy1"/>
-    <dgm:cxn modelId="{9F343DA2-80E4-42C0-AD6E-660CBACC2D10}" type="presParOf" srcId="{EEE23ECF-A629-43F3-8EEA-6834AA5C08F2}" destId="{37359B11-CDD8-4EF2-A2BF-7FD4C930002F}" srcOrd="2" destOrd="0" presId="urn:microsoft.com/office/officeart/2005/8/layout/hierarchy1"/>
-    <dgm:cxn modelId="{ED009FA2-E2B4-49B1-9CD0-7B873DBD1D65}" type="presParOf" srcId="{EEE23ECF-A629-43F3-8EEA-6834AA5C08F2}" destId="{91AB82D4-999A-47FE-A7E9-98429CD4AFE3}" srcOrd="3" destOrd="0" presId="urn:microsoft.com/office/officeart/2005/8/layout/hierarchy1"/>
-    <dgm:cxn modelId="{7BD9290C-1CCE-4750-A2B5-2A94E804E1CF}" type="presParOf" srcId="{91AB82D4-999A-47FE-A7E9-98429CD4AFE3}" destId="{5B5765C2-2660-4160-B286-E05A92D14670}" srcOrd="0" destOrd="0" presId="urn:microsoft.com/office/officeart/2005/8/layout/hierarchy1"/>
-    <dgm:cxn modelId="{397FD950-F2D9-432F-9AB5-39BF4A9462EE}" type="presParOf" srcId="{5B5765C2-2660-4160-B286-E05A92D14670}" destId="{997510C4-52E1-4F79-A88A-909186D5A766}" srcOrd="0" destOrd="0" presId="urn:microsoft.com/office/officeart/2005/8/layout/hierarchy1"/>
-    <dgm:cxn modelId="{81D80890-4592-4A13-A3A8-17714875355D}" type="presParOf" srcId="{5B5765C2-2660-4160-B286-E05A92D14670}" destId="{51D37315-5CD6-43AA-9D53-69D0497CD931}" srcOrd="1" destOrd="0" presId="urn:microsoft.com/office/officeart/2005/8/layout/hierarchy1"/>
-    <dgm:cxn modelId="{B4AB3DD2-D70F-4AC6-9D97-A03C88253662}" type="presParOf" srcId="{91AB82D4-999A-47FE-A7E9-98429CD4AFE3}" destId="{88C1AAE1-7F23-438B-B0A5-E1B304D029C7}" srcOrd="1" destOrd="0" presId="urn:microsoft.com/office/officeart/2005/8/layout/hierarchy1"/>
-    <dgm:cxn modelId="{85AC49E3-E26D-4AF6-AF70-CEF01FFDCD37}" type="presParOf" srcId="{88C1AAE1-7F23-438B-B0A5-E1B304D029C7}" destId="{9D547E15-F621-458A-8D9D-52681412AE72}" srcOrd="0" destOrd="0" presId="urn:microsoft.com/office/officeart/2005/8/layout/hierarchy1"/>
-    <dgm:cxn modelId="{64DADA01-0273-4D6D-8105-7F550DCC14C9}" type="presParOf" srcId="{88C1AAE1-7F23-438B-B0A5-E1B304D029C7}" destId="{2E62A507-818F-4C46-A343-715A2809AC04}" srcOrd="1" destOrd="0" presId="urn:microsoft.com/office/officeart/2005/8/layout/hierarchy1"/>
-    <dgm:cxn modelId="{3338F0DD-0EFB-4D8B-9DCD-C71E9E877873}" type="presParOf" srcId="{2E62A507-818F-4C46-A343-715A2809AC04}" destId="{65751F10-9AFA-49ED-A8C4-16705509F159}" srcOrd="0" destOrd="0" presId="urn:microsoft.com/office/officeart/2005/8/layout/hierarchy1"/>
-    <dgm:cxn modelId="{066B3504-3818-4497-8B94-117CC7E4B3C5}" type="presParOf" srcId="{65751F10-9AFA-49ED-A8C4-16705509F159}" destId="{99E08767-55FE-42B9-ABE7-CE9F91EE2378}" srcOrd="0" destOrd="0" presId="urn:microsoft.com/office/officeart/2005/8/layout/hierarchy1"/>
-    <dgm:cxn modelId="{AB944940-3F4C-486D-94F3-8807740A0656}" type="presParOf" srcId="{65751F10-9AFA-49ED-A8C4-16705509F159}" destId="{8F09C081-218F-4D85-8100-041FAFF14C47}" srcOrd="1" destOrd="0" presId="urn:microsoft.com/office/officeart/2005/8/layout/hierarchy1"/>
-    <dgm:cxn modelId="{ECF6558D-C073-402A-9F33-5CCF2B9AC840}" type="presParOf" srcId="{2E62A507-818F-4C46-A343-715A2809AC04}" destId="{9B725C77-AE8B-4688-99CC-AA4EB9ADC5DF}" srcOrd="1" destOrd="0" presId="urn:microsoft.com/office/officeart/2005/8/layout/hierarchy1"/>
-    <dgm:cxn modelId="{E0417208-2671-4709-95AA-0E890038EC5F}" type="presParOf" srcId="{9B725C77-AE8B-4688-99CC-AA4EB9ADC5DF}" destId="{2A63D18E-86B9-4326-A1D6-1BF49AFC46A7}" srcOrd="0" destOrd="0" presId="urn:microsoft.com/office/officeart/2005/8/layout/hierarchy1"/>
-    <dgm:cxn modelId="{0B545F24-F9BF-4790-B6BD-455D26692F75}" type="presParOf" srcId="{9B725C77-AE8B-4688-99CC-AA4EB9ADC5DF}" destId="{A777B966-6CFF-4959-859A-D6CD6F095AA9}" srcOrd="1" destOrd="0" presId="urn:microsoft.com/office/officeart/2005/8/layout/hierarchy1"/>
-    <dgm:cxn modelId="{BB0D19A6-1E67-4924-A651-8EE975AE1DF9}" type="presParOf" srcId="{A777B966-6CFF-4959-859A-D6CD6F095AA9}" destId="{DCD63132-FDB5-459F-A8FC-C04A0073C9CD}" srcOrd="0" destOrd="0" presId="urn:microsoft.com/office/officeart/2005/8/layout/hierarchy1"/>
-    <dgm:cxn modelId="{275CA477-E849-4130-84AC-B0D2568C0947}" type="presParOf" srcId="{DCD63132-FDB5-459F-A8FC-C04A0073C9CD}" destId="{6DDE85A3-765C-401A-BE99-E2D7D7A243DC}" srcOrd="0" destOrd="0" presId="urn:microsoft.com/office/officeart/2005/8/layout/hierarchy1"/>
-    <dgm:cxn modelId="{20A9D651-1F47-455E-97F6-F8FCA3FA1741}" type="presParOf" srcId="{DCD63132-FDB5-459F-A8FC-C04A0073C9CD}" destId="{9C948301-D218-44E3-9962-2942304D68DB}" srcOrd="1" destOrd="0" presId="urn:microsoft.com/office/officeart/2005/8/layout/hierarchy1"/>
-    <dgm:cxn modelId="{97DFC111-2C88-463C-930F-86DDEEB88A14}" type="presParOf" srcId="{A777B966-6CFF-4959-859A-D6CD6F095AA9}" destId="{D20443EF-0B31-4AD1-AACA-EBF054B63D41}" srcOrd="1" destOrd="0" presId="urn:microsoft.com/office/officeart/2005/8/layout/hierarchy1"/>
-    <dgm:cxn modelId="{E6D3D3AF-D707-4107-8D11-EFE3B94A9364}" type="presParOf" srcId="{66268DB2-64A2-49CA-A42C-40F4B39873FD}" destId="{24B5CCDA-A270-4DC2-9096-DE560B86268C}" srcOrd="1" destOrd="0" presId="urn:microsoft.com/office/officeart/2005/8/layout/hierarchy1"/>
-    <dgm:cxn modelId="{0D27A649-D194-4F5F-8C29-E595BC37BE25}" type="presParOf" srcId="{24B5CCDA-A270-4DC2-9096-DE560B86268C}" destId="{3035C147-5AF9-4296-B789-17532732CCF1}" srcOrd="0" destOrd="0" presId="urn:microsoft.com/office/officeart/2005/8/layout/hierarchy1"/>
-    <dgm:cxn modelId="{397F1634-7E99-40D2-BE74-AF35A1E2E446}" type="presParOf" srcId="{3035C147-5AF9-4296-B789-17532732CCF1}" destId="{7A0F29D3-5C7E-448A-9371-D74607984EE7}" srcOrd="0" destOrd="0" presId="urn:microsoft.com/office/officeart/2005/8/layout/hierarchy1"/>
-    <dgm:cxn modelId="{D368B035-FADF-45D6-BCC3-923F755B28D3}" type="presParOf" srcId="{3035C147-5AF9-4296-B789-17532732CCF1}" destId="{8C75EAD3-1779-4844-B8A7-5B4BAECB8A35}" srcOrd="1" destOrd="0" presId="urn:microsoft.com/office/officeart/2005/8/layout/hierarchy1"/>
-    <dgm:cxn modelId="{957390B3-CD46-43F8-808F-0EC10E21DD85}" type="presParOf" srcId="{24B5CCDA-A270-4DC2-9096-DE560B86268C}" destId="{B6D7AB0A-78EA-4F9A-BD41-A8D3EDFBA9BB}" srcOrd="1" destOrd="0" presId="urn:microsoft.com/office/officeart/2005/8/layout/hierarchy1"/>
+    <dgm:cxn modelId="{B98826DB-A730-4400-9014-0E01EABF6CC2}" type="presOf" srcId="{B16372DA-39BD-4D59-9563-DEAB75660AF7}" destId="{7D805C93-5A22-4619-9E3E-267E46C2A254}" srcOrd="0" destOrd="0" presId="urn:microsoft.com/office/officeart/2005/8/layout/hierarchy1"/>
+    <dgm:cxn modelId="{97CC6BC8-5176-45E0-9A18-8FF6C3C66E7A}" type="presOf" srcId="{4BE0E9DB-3C0E-407F-8656-AFD113D55E80}" destId="{FD4417B9-F0F5-4B6D-AA2E-2746F5C4C69D}" srcOrd="0" destOrd="0" presId="urn:microsoft.com/office/officeart/2005/8/layout/hierarchy1"/>
+    <dgm:cxn modelId="{85B34A8C-5ED0-451F-AA4B-D79F645E134C}" type="presOf" srcId="{7FF21DE2-A289-4B7C-9BBD-9A2C70FBDEBC}" destId="{BB37CC21-66E0-46C4-9EBB-FEBA7055EF34}" srcOrd="0" destOrd="0" presId="urn:microsoft.com/office/officeart/2005/8/layout/hierarchy1"/>
+    <dgm:cxn modelId="{AEF1497E-26FA-4EC3-8D2B-5975FA425C14}" type="presParOf" srcId="{66268DB2-64A2-49CA-A42C-40F4B39873FD}" destId="{78580EFC-A123-4FEC-B949-90C09454EB6D}" srcOrd="0" destOrd="0" presId="urn:microsoft.com/office/officeart/2005/8/layout/hierarchy1"/>
+    <dgm:cxn modelId="{C6A13D9C-25DE-4171-BA95-A75E02C34B35}" type="presParOf" srcId="{78580EFC-A123-4FEC-B949-90C09454EB6D}" destId="{DCEDFAC1-179E-4EB0-9547-114052769A80}" srcOrd="0" destOrd="0" presId="urn:microsoft.com/office/officeart/2005/8/layout/hierarchy1"/>
+    <dgm:cxn modelId="{69285147-8A75-4497-B030-20365C0C822F}" type="presParOf" srcId="{DCEDFAC1-179E-4EB0-9547-114052769A80}" destId="{66D5FDF7-2F91-4F54-9910-953C2C4C428B}" srcOrd="0" destOrd="0" presId="urn:microsoft.com/office/officeart/2005/8/layout/hierarchy1"/>
+    <dgm:cxn modelId="{E1954996-0CBC-40D5-8BA6-C6693AA27732}" type="presParOf" srcId="{DCEDFAC1-179E-4EB0-9547-114052769A80}" destId="{8B9F996B-49EC-4138-A3BB-77387EB696B3}" srcOrd="1" destOrd="0" presId="urn:microsoft.com/office/officeart/2005/8/layout/hierarchy1"/>
+    <dgm:cxn modelId="{71F04F48-B997-4AA4-8515-E036AF95BA8B}" type="presParOf" srcId="{78580EFC-A123-4FEC-B949-90C09454EB6D}" destId="{FD2DA734-6352-41E7-8569-F897E092F857}" srcOrd="1" destOrd="0" presId="urn:microsoft.com/office/officeart/2005/8/layout/hierarchy1"/>
+    <dgm:cxn modelId="{73E64877-F074-441E-8E54-41D126978D2F}" type="presParOf" srcId="{FD2DA734-6352-41E7-8569-F897E092F857}" destId="{BB720396-C5A3-4D8B-944E-7F5B1F2A8B48}" srcOrd="0" destOrd="0" presId="urn:microsoft.com/office/officeart/2005/8/layout/hierarchy1"/>
+    <dgm:cxn modelId="{DC84BB6B-1780-49D0-A6AA-5EEAF0C78686}" type="presParOf" srcId="{FD2DA734-6352-41E7-8569-F897E092F857}" destId="{F9FB5080-07E3-4FC5-90E3-B7C75F1DE60D}" srcOrd="1" destOrd="0" presId="urn:microsoft.com/office/officeart/2005/8/layout/hierarchy1"/>
+    <dgm:cxn modelId="{76CC35A9-68E3-4A3A-A865-26EACFBFB555}" type="presParOf" srcId="{F9FB5080-07E3-4FC5-90E3-B7C75F1DE60D}" destId="{450426FF-AF5E-4922-B29B-8EB56ECE5793}" srcOrd="0" destOrd="0" presId="urn:microsoft.com/office/officeart/2005/8/layout/hierarchy1"/>
+    <dgm:cxn modelId="{A654153B-1447-4193-8BDC-699B4E599761}" type="presParOf" srcId="{450426FF-AF5E-4922-B29B-8EB56ECE5793}" destId="{FB4B3638-2DA5-413F-8C42-DB03B1642B47}" srcOrd="0" destOrd="0" presId="urn:microsoft.com/office/officeart/2005/8/layout/hierarchy1"/>
+    <dgm:cxn modelId="{C163F038-CA2A-4851-8E3B-D2A9DA41D2C5}" type="presParOf" srcId="{450426FF-AF5E-4922-B29B-8EB56ECE5793}" destId="{5D582F70-EDC8-4E42-A400-6FF73F942F57}" srcOrd="1" destOrd="0" presId="urn:microsoft.com/office/officeart/2005/8/layout/hierarchy1"/>
+    <dgm:cxn modelId="{394B967D-4DB2-4BF2-A2A2-8CA95911D35D}" type="presParOf" srcId="{F9FB5080-07E3-4FC5-90E3-B7C75F1DE60D}" destId="{EEE23ECF-A629-43F3-8EEA-6834AA5C08F2}" srcOrd="1" destOrd="0" presId="urn:microsoft.com/office/officeart/2005/8/layout/hierarchy1"/>
+    <dgm:cxn modelId="{5C1D5A1A-8FC4-49E0-B27F-B984C1A803F0}" type="presParOf" srcId="{EEE23ECF-A629-43F3-8EEA-6834AA5C08F2}" destId="{62A2A294-4DFC-43F7-B429-70DDE8F60862}" srcOrd="0" destOrd="0" presId="urn:microsoft.com/office/officeart/2005/8/layout/hierarchy1"/>
+    <dgm:cxn modelId="{97C58F42-F03A-40AF-AB58-B79E10A90B25}" type="presParOf" srcId="{EEE23ECF-A629-43F3-8EEA-6834AA5C08F2}" destId="{9232F53C-B0AD-4C44-91AE-413D2B4863EB}" srcOrd="1" destOrd="0" presId="urn:microsoft.com/office/officeart/2005/8/layout/hierarchy1"/>
+    <dgm:cxn modelId="{7B087EF3-55C5-4A3E-880A-1286EB4E2F6C}" type="presParOf" srcId="{9232F53C-B0AD-4C44-91AE-413D2B4863EB}" destId="{4CDF7FAD-FF5C-42EE-B099-E3D9F835F5D7}" srcOrd="0" destOrd="0" presId="urn:microsoft.com/office/officeart/2005/8/layout/hierarchy1"/>
+    <dgm:cxn modelId="{450D3595-68F1-4919-BCA8-4C6B04A95DA9}" type="presParOf" srcId="{4CDF7FAD-FF5C-42EE-B099-E3D9F835F5D7}" destId="{763EFD2C-7D9F-401D-AAB6-FE61FD9785BB}" srcOrd="0" destOrd="0" presId="urn:microsoft.com/office/officeart/2005/8/layout/hierarchy1"/>
+    <dgm:cxn modelId="{9875DD57-EF9A-483C-92A8-5AA1486F191E}" type="presParOf" srcId="{4CDF7FAD-FF5C-42EE-B099-E3D9F835F5D7}" destId="{300E8B99-E54B-45D6-A48F-138855723E24}" srcOrd="1" destOrd="0" presId="urn:microsoft.com/office/officeart/2005/8/layout/hierarchy1"/>
+    <dgm:cxn modelId="{07669912-38E4-46E9-A61D-FFA72ACE06D5}" type="presParOf" srcId="{9232F53C-B0AD-4C44-91AE-413D2B4863EB}" destId="{7465F84D-20EA-4EF5-B140-445854510E79}" srcOrd="1" destOrd="0" presId="urn:microsoft.com/office/officeart/2005/8/layout/hierarchy1"/>
+    <dgm:cxn modelId="{77F3A14F-13B8-4E3E-96EE-1A8584BF815E}" type="presParOf" srcId="{7465F84D-20EA-4EF5-B140-445854510E79}" destId="{BB37CC21-66E0-46C4-9EBB-FEBA7055EF34}" srcOrd="0" destOrd="0" presId="urn:microsoft.com/office/officeart/2005/8/layout/hierarchy1"/>
+    <dgm:cxn modelId="{387937FC-0FF8-4C26-A67B-07D46317FF9A}" type="presParOf" srcId="{7465F84D-20EA-4EF5-B140-445854510E79}" destId="{F680A3D9-E9D3-41B5-BAA8-4F5F65569540}" srcOrd="1" destOrd="0" presId="urn:microsoft.com/office/officeart/2005/8/layout/hierarchy1"/>
+    <dgm:cxn modelId="{22F9CDDF-0414-40C0-B81C-C12DA43E3C1B}" type="presParOf" srcId="{F680A3D9-E9D3-41B5-BAA8-4F5F65569540}" destId="{FE2F7C41-2B6E-4ACE-AA23-63D93F1C9D66}" srcOrd="0" destOrd="0" presId="urn:microsoft.com/office/officeart/2005/8/layout/hierarchy1"/>
+    <dgm:cxn modelId="{5EF61359-C83D-4982-866E-B13038D6B164}" type="presParOf" srcId="{FE2F7C41-2B6E-4ACE-AA23-63D93F1C9D66}" destId="{5E681183-257E-491A-B08A-75AF70B89747}" srcOrd="0" destOrd="0" presId="urn:microsoft.com/office/officeart/2005/8/layout/hierarchy1"/>
+    <dgm:cxn modelId="{3CB50376-B282-4CEF-A2B0-BF4644A1596E}" type="presParOf" srcId="{FE2F7C41-2B6E-4ACE-AA23-63D93F1C9D66}" destId="{18847C33-2A6F-4F8B-8BCB-E683086B5867}" srcOrd="1" destOrd="0" presId="urn:microsoft.com/office/officeart/2005/8/layout/hierarchy1"/>
+    <dgm:cxn modelId="{9A54875B-C18F-46F1-B350-DC545C229325}" type="presParOf" srcId="{F680A3D9-E9D3-41B5-BAA8-4F5F65569540}" destId="{ECC51879-837F-40E0-961A-E9AE17E54A25}" srcOrd="1" destOrd="0" presId="urn:microsoft.com/office/officeart/2005/8/layout/hierarchy1"/>
+    <dgm:cxn modelId="{C9FEB811-AD3F-4E63-A1A7-614585E4F6EF}" type="presParOf" srcId="{ECC51879-837F-40E0-961A-E9AE17E54A25}" destId="{5280615E-2410-4AE2-B96B-C4CC24611E68}" srcOrd="0" destOrd="0" presId="urn:microsoft.com/office/officeart/2005/8/layout/hierarchy1"/>
+    <dgm:cxn modelId="{F32144A0-CA4D-4EAA-92AA-CA804C5026D3}" type="presParOf" srcId="{ECC51879-837F-40E0-961A-E9AE17E54A25}" destId="{C1C3C62F-6387-489B-8283-6287ECE81D78}" srcOrd="1" destOrd="0" presId="urn:microsoft.com/office/officeart/2005/8/layout/hierarchy1"/>
+    <dgm:cxn modelId="{592FA6E6-8CDB-4EFE-A38A-C2B5E8A582C5}" type="presParOf" srcId="{C1C3C62F-6387-489B-8283-6287ECE81D78}" destId="{330200ED-5497-4F23-AED4-910706687263}" srcOrd="0" destOrd="0" presId="urn:microsoft.com/office/officeart/2005/8/layout/hierarchy1"/>
+    <dgm:cxn modelId="{759A0467-8654-4E99-8A85-A38D414BC057}" type="presParOf" srcId="{330200ED-5497-4F23-AED4-910706687263}" destId="{F79D9576-722C-46D6-A03E-8E1504E44573}" srcOrd="0" destOrd="0" presId="urn:microsoft.com/office/officeart/2005/8/layout/hierarchy1"/>
+    <dgm:cxn modelId="{5D988266-C354-45F7-833C-5470E77202B3}" type="presParOf" srcId="{330200ED-5497-4F23-AED4-910706687263}" destId="{A1392831-C95E-4353-AA07-D4FF98D1B765}" srcOrd="1" destOrd="0" presId="urn:microsoft.com/office/officeart/2005/8/layout/hierarchy1"/>
+    <dgm:cxn modelId="{2B17ADB5-A152-4AE8-947F-0F2BA725257B}" type="presParOf" srcId="{C1C3C62F-6387-489B-8283-6287ECE81D78}" destId="{532B8146-1290-4A04-8001-41D9C67343AA}" srcOrd="1" destOrd="0" presId="urn:microsoft.com/office/officeart/2005/8/layout/hierarchy1"/>
+    <dgm:cxn modelId="{FAC76A29-E992-4587-8924-E5266802B0C4}" type="presParOf" srcId="{7465F84D-20EA-4EF5-B140-445854510E79}" destId="{0F948105-42B8-44DB-89BF-2653EDE0919E}" srcOrd="2" destOrd="0" presId="urn:microsoft.com/office/officeart/2005/8/layout/hierarchy1"/>
+    <dgm:cxn modelId="{389D9EE8-E0A0-47BA-BF91-A6A326507307}" type="presParOf" srcId="{7465F84D-20EA-4EF5-B140-445854510E79}" destId="{E33E3673-4670-4D59-935C-3495C34199F5}" srcOrd="3" destOrd="0" presId="urn:microsoft.com/office/officeart/2005/8/layout/hierarchy1"/>
+    <dgm:cxn modelId="{ED158156-60EB-4FD8-87B2-CB01AD96C784}" type="presParOf" srcId="{E33E3673-4670-4D59-935C-3495C34199F5}" destId="{80A74295-7182-45A4-B7CC-942110FC3B27}" srcOrd="0" destOrd="0" presId="urn:microsoft.com/office/officeart/2005/8/layout/hierarchy1"/>
+    <dgm:cxn modelId="{317D8058-A358-4199-A572-37DC866DCC1B}" type="presParOf" srcId="{80A74295-7182-45A4-B7CC-942110FC3B27}" destId="{CA8C7813-223C-455A-B53A-624F5ECBEB6A}" srcOrd="0" destOrd="0" presId="urn:microsoft.com/office/officeart/2005/8/layout/hierarchy1"/>
+    <dgm:cxn modelId="{436869AF-20BA-4D8C-BD1F-B29F562E4AA7}" type="presParOf" srcId="{80A74295-7182-45A4-B7CC-942110FC3B27}" destId="{1228A02E-DCAE-4B00-9DC5-06B3AD4D39D4}" srcOrd="1" destOrd="0" presId="urn:microsoft.com/office/officeart/2005/8/layout/hierarchy1"/>
+    <dgm:cxn modelId="{60C15D20-FE58-4DA0-A7DE-5EE7233AF6E4}" type="presParOf" srcId="{E33E3673-4670-4D59-935C-3495C34199F5}" destId="{78D8B3C4-3105-437A-B6F1-EF543F1FA3B9}" srcOrd="1" destOrd="0" presId="urn:microsoft.com/office/officeart/2005/8/layout/hierarchy1"/>
+    <dgm:cxn modelId="{EAC6FACD-6FDF-4F36-9B1C-4D2B147B8E79}" type="presParOf" srcId="{78D8B3C4-3105-437A-B6F1-EF543F1FA3B9}" destId="{9C5125E9-7361-4EC8-845D-A5E672FA5CDF}" srcOrd="0" destOrd="0" presId="urn:microsoft.com/office/officeart/2005/8/layout/hierarchy1"/>
+    <dgm:cxn modelId="{0FEFF363-339C-4957-886F-9A6C6EE7CBB9}" type="presParOf" srcId="{78D8B3C4-3105-437A-B6F1-EF543F1FA3B9}" destId="{446A8395-F26E-4C61-AD75-AA5CBDF36C77}" srcOrd="1" destOrd="0" presId="urn:microsoft.com/office/officeart/2005/8/layout/hierarchy1"/>
+    <dgm:cxn modelId="{9E238730-9D80-4A89-A0AA-A6F5C2E45E82}" type="presParOf" srcId="{446A8395-F26E-4C61-AD75-AA5CBDF36C77}" destId="{CF513838-52CA-44F8-8F64-E842BD0777A8}" srcOrd="0" destOrd="0" presId="urn:microsoft.com/office/officeart/2005/8/layout/hierarchy1"/>
+    <dgm:cxn modelId="{FEBFF11B-861C-498E-9488-88B35906EDB0}" type="presParOf" srcId="{CF513838-52CA-44F8-8F64-E842BD0777A8}" destId="{52B093A8-9A9D-4381-B13C-8B8B77BF2CE8}" srcOrd="0" destOrd="0" presId="urn:microsoft.com/office/officeart/2005/8/layout/hierarchy1"/>
+    <dgm:cxn modelId="{7C129163-79C5-4DD2-9CD5-56B5D4566DBA}" type="presParOf" srcId="{CF513838-52CA-44F8-8F64-E842BD0777A8}" destId="{6F9CF4C3-25F8-4613-A51C-1A7F0DF1F3D2}" srcOrd="1" destOrd="0" presId="urn:microsoft.com/office/officeart/2005/8/layout/hierarchy1"/>
+    <dgm:cxn modelId="{109312BF-4898-49D0-A0BC-F60C08297774}" type="presParOf" srcId="{446A8395-F26E-4C61-AD75-AA5CBDF36C77}" destId="{039B7FF4-7341-4DFA-9095-99C527E99A7E}" srcOrd="1" destOrd="0" presId="urn:microsoft.com/office/officeart/2005/8/layout/hierarchy1"/>
+    <dgm:cxn modelId="{9215E19F-E3F5-4EF2-9C04-605D2429D45C}" type="presParOf" srcId="{7465F84D-20EA-4EF5-B140-445854510E79}" destId="{C521B970-AD74-41E2-A5CE-AC01D4AC486E}" srcOrd="4" destOrd="0" presId="urn:microsoft.com/office/officeart/2005/8/layout/hierarchy1"/>
+    <dgm:cxn modelId="{09F9B5BE-AEC3-4E87-8961-A5EBE2BA681D}" type="presParOf" srcId="{7465F84D-20EA-4EF5-B140-445854510E79}" destId="{1AEA0C00-DC7B-49D5-870D-FB86403C099D}" srcOrd="5" destOrd="0" presId="urn:microsoft.com/office/officeart/2005/8/layout/hierarchy1"/>
+    <dgm:cxn modelId="{5B8774AF-4A60-46CC-927D-CB17411316A9}" type="presParOf" srcId="{1AEA0C00-DC7B-49D5-870D-FB86403C099D}" destId="{7C8DF997-01C4-4498-BB89-FC3727119667}" srcOrd="0" destOrd="0" presId="urn:microsoft.com/office/officeart/2005/8/layout/hierarchy1"/>
+    <dgm:cxn modelId="{EFF4A7CF-B642-4B61-8B5B-76276FC29152}" type="presParOf" srcId="{7C8DF997-01C4-4498-BB89-FC3727119667}" destId="{1A9A3E14-C46E-4672-9B83-6EF357855E40}" srcOrd="0" destOrd="0" presId="urn:microsoft.com/office/officeart/2005/8/layout/hierarchy1"/>
+    <dgm:cxn modelId="{22ED46F9-CA27-4FAD-ADFD-D61B22CC6173}" type="presParOf" srcId="{7C8DF997-01C4-4498-BB89-FC3727119667}" destId="{1F15EFD7-D54B-481F-8F28-125C29C6CEB6}" srcOrd="1" destOrd="0" presId="urn:microsoft.com/office/officeart/2005/8/layout/hierarchy1"/>
+    <dgm:cxn modelId="{7A61CE50-9C04-4621-B6DF-247222F60429}" type="presParOf" srcId="{1AEA0C00-DC7B-49D5-870D-FB86403C099D}" destId="{25A72EE1-9A84-446C-AE54-98494FDDDAB4}" srcOrd="1" destOrd="0" presId="urn:microsoft.com/office/officeart/2005/8/layout/hierarchy1"/>
+    <dgm:cxn modelId="{949FED1D-D951-4C53-86DA-2221F73A347B}" type="presParOf" srcId="{25A72EE1-9A84-446C-AE54-98494FDDDAB4}" destId="{FD4417B9-F0F5-4B6D-AA2E-2746F5C4C69D}" srcOrd="0" destOrd="0" presId="urn:microsoft.com/office/officeart/2005/8/layout/hierarchy1"/>
+    <dgm:cxn modelId="{664A18B6-F8E4-4FBA-87F4-61DFC3944E78}" type="presParOf" srcId="{25A72EE1-9A84-446C-AE54-98494FDDDAB4}" destId="{C2DCE113-03A6-48FD-813C-3B7DCEFAEFC8}" srcOrd="1" destOrd="0" presId="urn:microsoft.com/office/officeart/2005/8/layout/hierarchy1"/>
+    <dgm:cxn modelId="{C64E5261-9795-4D1F-9280-2A0F93BC77C8}" type="presParOf" srcId="{C2DCE113-03A6-48FD-813C-3B7DCEFAEFC8}" destId="{E83C68C3-33D2-4D10-A1CC-4FC3B1B82A00}" srcOrd="0" destOrd="0" presId="urn:microsoft.com/office/officeart/2005/8/layout/hierarchy1"/>
+    <dgm:cxn modelId="{EA5C406C-0541-4D5C-A130-B5AD39C425E1}" type="presParOf" srcId="{E83C68C3-33D2-4D10-A1CC-4FC3B1B82A00}" destId="{DA44864D-D2C1-4A4C-A718-51452CE8B361}" srcOrd="0" destOrd="0" presId="urn:microsoft.com/office/officeart/2005/8/layout/hierarchy1"/>
+    <dgm:cxn modelId="{B4F85FFD-D8C8-4F54-8BE2-945363F8AB52}" type="presParOf" srcId="{E83C68C3-33D2-4D10-A1CC-4FC3B1B82A00}" destId="{A1073027-815B-4314-B18E-2E5E2DA1886B}" srcOrd="1" destOrd="0" presId="urn:microsoft.com/office/officeart/2005/8/layout/hierarchy1"/>
+    <dgm:cxn modelId="{E7C683D5-E1C1-4FF3-9AD4-5D51427216D9}" type="presParOf" srcId="{C2DCE113-03A6-48FD-813C-3B7DCEFAEFC8}" destId="{0746FD76-63D8-4D0E-B59F-7236B390777E}" srcOrd="1" destOrd="0" presId="urn:microsoft.com/office/officeart/2005/8/layout/hierarchy1"/>
+    <dgm:cxn modelId="{6178EE2D-C45C-4F0C-AEE3-D0C882C80D28}" type="presParOf" srcId="{7465F84D-20EA-4EF5-B140-445854510E79}" destId="{B6F3DBE9-CAAE-494D-9E08-CD8A18F9FF3F}" srcOrd="6" destOrd="0" presId="urn:microsoft.com/office/officeart/2005/8/layout/hierarchy1"/>
+    <dgm:cxn modelId="{54BDA87C-A99C-4C5C-B8F6-4A4A1A8BB346}" type="presParOf" srcId="{7465F84D-20EA-4EF5-B140-445854510E79}" destId="{B0D48A2A-9555-41DD-B020-9C250DCDCA16}" srcOrd="7" destOrd="0" presId="urn:microsoft.com/office/officeart/2005/8/layout/hierarchy1"/>
+    <dgm:cxn modelId="{DF04D5B9-E71F-43EB-B7E7-1991A502F49F}" type="presParOf" srcId="{B0D48A2A-9555-41DD-B020-9C250DCDCA16}" destId="{8A0FA0EB-F1AE-4CF7-8610-3BB1F53B7B04}" srcOrd="0" destOrd="0" presId="urn:microsoft.com/office/officeart/2005/8/layout/hierarchy1"/>
+    <dgm:cxn modelId="{1D811BF8-B0F1-42E6-A535-AFE147289067}" type="presParOf" srcId="{8A0FA0EB-F1AE-4CF7-8610-3BB1F53B7B04}" destId="{0F0D2ADF-A326-4297-8C1A-DBB6BBCD54BA}" srcOrd="0" destOrd="0" presId="urn:microsoft.com/office/officeart/2005/8/layout/hierarchy1"/>
+    <dgm:cxn modelId="{2DA9FA48-37CA-4717-B2FE-0F7E49E2BAEE}" type="presParOf" srcId="{8A0FA0EB-F1AE-4CF7-8610-3BB1F53B7B04}" destId="{7398CAEC-C2FD-4D6C-9807-AE1EDBA9D9BA}" srcOrd="1" destOrd="0" presId="urn:microsoft.com/office/officeart/2005/8/layout/hierarchy1"/>
+    <dgm:cxn modelId="{83F594E1-825B-42B4-9020-A5EEA788B401}" type="presParOf" srcId="{B0D48A2A-9555-41DD-B020-9C250DCDCA16}" destId="{45D78B2E-4199-467C-95C2-380A4C62532D}" srcOrd="1" destOrd="0" presId="urn:microsoft.com/office/officeart/2005/8/layout/hierarchy1"/>
+    <dgm:cxn modelId="{B6228F4F-B980-40C9-8CD1-84C55F539110}" type="presParOf" srcId="{45D78B2E-4199-467C-95C2-380A4C62532D}" destId="{4EC1F272-6961-4EBF-8080-735367543358}" srcOrd="0" destOrd="0" presId="urn:microsoft.com/office/officeart/2005/8/layout/hierarchy1"/>
+    <dgm:cxn modelId="{06FFCC58-F83A-418A-B124-511C0AE4FECD}" type="presParOf" srcId="{45D78B2E-4199-467C-95C2-380A4C62532D}" destId="{FE622A3E-390B-4585-BDD1-85A447FA2F20}" srcOrd="1" destOrd="0" presId="urn:microsoft.com/office/officeart/2005/8/layout/hierarchy1"/>
+    <dgm:cxn modelId="{1CE8C153-B144-487F-9479-00CC9A344C62}" type="presParOf" srcId="{FE622A3E-390B-4585-BDD1-85A447FA2F20}" destId="{CE1F368A-9FC2-4729-86BB-FB250404BC9C}" srcOrd="0" destOrd="0" presId="urn:microsoft.com/office/officeart/2005/8/layout/hierarchy1"/>
+    <dgm:cxn modelId="{F55A1598-F963-46C8-A99B-1902AC7A8510}" type="presParOf" srcId="{CE1F368A-9FC2-4729-86BB-FB250404BC9C}" destId="{5FFAB378-5F0A-45F7-84D5-3124EE5AD8B4}" srcOrd="0" destOrd="0" presId="urn:microsoft.com/office/officeart/2005/8/layout/hierarchy1"/>
+    <dgm:cxn modelId="{2747760E-A6A8-49AC-ACD3-6C2CA0350F1B}" type="presParOf" srcId="{CE1F368A-9FC2-4729-86BB-FB250404BC9C}" destId="{B22D588E-FA78-4678-81BC-19C087F6BAB9}" srcOrd="1" destOrd="0" presId="urn:microsoft.com/office/officeart/2005/8/layout/hierarchy1"/>
+    <dgm:cxn modelId="{5B971B0F-1EA1-44D6-BA53-749F400617EE}" type="presParOf" srcId="{FE622A3E-390B-4585-BDD1-85A447FA2F20}" destId="{E7C3D530-270A-4476-8F22-2444293FC4E2}" srcOrd="1" destOrd="0" presId="urn:microsoft.com/office/officeart/2005/8/layout/hierarchy1"/>
+    <dgm:cxn modelId="{58205B20-B112-48ED-997B-68E94B3ABFAF}" type="presParOf" srcId="{7465F84D-20EA-4EF5-B140-445854510E79}" destId="{181C7DB0-A1B4-4404-925E-0FB8E59EA198}" srcOrd="8" destOrd="0" presId="urn:microsoft.com/office/officeart/2005/8/layout/hierarchy1"/>
+    <dgm:cxn modelId="{24D738B2-21DE-4DF3-B050-E83387190B3C}" type="presParOf" srcId="{7465F84D-20EA-4EF5-B140-445854510E79}" destId="{B22B3754-6EAB-472E-8CAB-38EB22D93A36}" srcOrd="9" destOrd="0" presId="urn:microsoft.com/office/officeart/2005/8/layout/hierarchy1"/>
+    <dgm:cxn modelId="{9B1DFCA0-592D-43AA-BFAB-7A61C120EF3F}" type="presParOf" srcId="{B22B3754-6EAB-472E-8CAB-38EB22D93A36}" destId="{D4B4114A-25B2-4762-8FC7-6C4CFCF3DB41}" srcOrd="0" destOrd="0" presId="urn:microsoft.com/office/officeart/2005/8/layout/hierarchy1"/>
+    <dgm:cxn modelId="{2ECF619E-0247-40B6-AF2C-176823F12A7B}" type="presParOf" srcId="{D4B4114A-25B2-4762-8FC7-6C4CFCF3DB41}" destId="{EEBEC5ED-B5F8-4C4C-9213-C4A62B047712}" srcOrd="0" destOrd="0" presId="urn:microsoft.com/office/officeart/2005/8/layout/hierarchy1"/>
+    <dgm:cxn modelId="{6E73485B-FB83-447D-9728-13A191A35805}" type="presParOf" srcId="{D4B4114A-25B2-4762-8FC7-6C4CFCF3DB41}" destId="{C3EC200F-A9AE-4E63-8259-94FBE302F9A0}" srcOrd="1" destOrd="0" presId="urn:microsoft.com/office/officeart/2005/8/layout/hierarchy1"/>
+    <dgm:cxn modelId="{CC41AA05-F857-455D-B624-1AA5635BBD94}" type="presParOf" srcId="{B22B3754-6EAB-472E-8CAB-38EB22D93A36}" destId="{C3A6F94F-522D-4F48-9F98-3104A44E8F1E}" srcOrd="1" destOrd="0" presId="urn:microsoft.com/office/officeart/2005/8/layout/hierarchy1"/>
+    <dgm:cxn modelId="{24319A5B-6BB7-48D7-B432-2DBC1A9FA37D}" type="presParOf" srcId="{C3A6F94F-522D-4F48-9F98-3104A44E8F1E}" destId="{1EF46CE0-B46B-4E69-A977-2EDF4180458E}" srcOrd="0" destOrd="0" presId="urn:microsoft.com/office/officeart/2005/8/layout/hierarchy1"/>
+    <dgm:cxn modelId="{3E677584-935F-45A2-8386-95295F8E7E13}" type="presParOf" srcId="{C3A6F94F-522D-4F48-9F98-3104A44E8F1E}" destId="{A36F1FB5-47F1-4B01-B75B-648C6DA920C7}" srcOrd="1" destOrd="0" presId="urn:microsoft.com/office/officeart/2005/8/layout/hierarchy1"/>
+    <dgm:cxn modelId="{09A990FA-BD99-4F38-AF03-59E1DF302505}" type="presParOf" srcId="{A36F1FB5-47F1-4B01-B75B-648C6DA920C7}" destId="{8B99B7C0-0507-4073-A772-593E468FC906}" srcOrd="0" destOrd="0" presId="urn:microsoft.com/office/officeart/2005/8/layout/hierarchy1"/>
+    <dgm:cxn modelId="{A51331AA-DD56-4787-ADD9-7F14FF50756B}" type="presParOf" srcId="{8B99B7C0-0507-4073-A772-593E468FC906}" destId="{9D849A62-257C-4CDF-AFEB-12818FC207E6}" srcOrd="0" destOrd="0" presId="urn:microsoft.com/office/officeart/2005/8/layout/hierarchy1"/>
+    <dgm:cxn modelId="{BA3F80A2-1F50-4A4D-B692-04CE39AF5AA7}" type="presParOf" srcId="{8B99B7C0-0507-4073-A772-593E468FC906}" destId="{7D805C93-5A22-4619-9E3E-267E46C2A254}" srcOrd="1" destOrd="0" presId="urn:microsoft.com/office/officeart/2005/8/layout/hierarchy1"/>
+    <dgm:cxn modelId="{8B486583-43F6-4269-A66A-C42C89A5B4E9}" type="presParOf" srcId="{A36F1FB5-47F1-4B01-B75B-648C6DA920C7}" destId="{F263CD93-9278-4111-AE90-5E240151FAEA}" srcOrd="1" destOrd="0" presId="urn:microsoft.com/office/officeart/2005/8/layout/hierarchy1"/>
+    <dgm:cxn modelId="{B1F0DB3E-C2CD-4464-86E3-39E76D77BD24}" type="presParOf" srcId="{EEE23ECF-A629-43F3-8EEA-6834AA5C08F2}" destId="{37359B11-CDD8-4EF2-A2BF-7FD4C930002F}" srcOrd="2" destOrd="0" presId="urn:microsoft.com/office/officeart/2005/8/layout/hierarchy1"/>
+    <dgm:cxn modelId="{AC69C548-760E-44DE-8A3C-E356E344701A}" type="presParOf" srcId="{EEE23ECF-A629-43F3-8EEA-6834AA5C08F2}" destId="{91AB82D4-999A-47FE-A7E9-98429CD4AFE3}" srcOrd="3" destOrd="0" presId="urn:microsoft.com/office/officeart/2005/8/layout/hierarchy1"/>
+    <dgm:cxn modelId="{42480FED-422E-48D4-8AF6-2774FB8B6A87}" type="presParOf" srcId="{91AB82D4-999A-47FE-A7E9-98429CD4AFE3}" destId="{5B5765C2-2660-4160-B286-E05A92D14670}" srcOrd="0" destOrd="0" presId="urn:microsoft.com/office/officeart/2005/8/layout/hierarchy1"/>
+    <dgm:cxn modelId="{C6303F74-87C2-4682-833F-D71B5FCDD10A}" type="presParOf" srcId="{5B5765C2-2660-4160-B286-E05A92D14670}" destId="{997510C4-52E1-4F79-A88A-909186D5A766}" srcOrd="0" destOrd="0" presId="urn:microsoft.com/office/officeart/2005/8/layout/hierarchy1"/>
+    <dgm:cxn modelId="{2E45986F-FC8C-4D36-99CB-19ADF09DA024}" type="presParOf" srcId="{5B5765C2-2660-4160-B286-E05A92D14670}" destId="{51D37315-5CD6-43AA-9D53-69D0497CD931}" srcOrd="1" destOrd="0" presId="urn:microsoft.com/office/officeart/2005/8/layout/hierarchy1"/>
+    <dgm:cxn modelId="{8A02B102-CAC6-4372-9277-7F7C0C805331}" type="presParOf" srcId="{91AB82D4-999A-47FE-A7E9-98429CD4AFE3}" destId="{88C1AAE1-7F23-438B-B0A5-E1B304D029C7}" srcOrd="1" destOrd="0" presId="urn:microsoft.com/office/officeart/2005/8/layout/hierarchy1"/>
+    <dgm:cxn modelId="{990F6F43-386F-4B56-B9A1-4734A2EB713D}" type="presParOf" srcId="{88C1AAE1-7F23-438B-B0A5-E1B304D029C7}" destId="{9D547E15-F621-458A-8D9D-52681412AE72}" srcOrd="0" destOrd="0" presId="urn:microsoft.com/office/officeart/2005/8/layout/hierarchy1"/>
+    <dgm:cxn modelId="{82A4A5C9-D305-408A-8699-D2D87C5306E2}" type="presParOf" srcId="{88C1AAE1-7F23-438B-B0A5-E1B304D029C7}" destId="{2E62A507-818F-4C46-A343-715A2809AC04}" srcOrd="1" destOrd="0" presId="urn:microsoft.com/office/officeart/2005/8/layout/hierarchy1"/>
+    <dgm:cxn modelId="{124A29AE-6927-451C-B36A-AB51F9C45FDC}" type="presParOf" srcId="{2E62A507-818F-4C46-A343-715A2809AC04}" destId="{65751F10-9AFA-49ED-A8C4-16705509F159}" srcOrd="0" destOrd="0" presId="urn:microsoft.com/office/officeart/2005/8/layout/hierarchy1"/>
+    <dgm:cxn modelId="{2D4B895A-2AE1-4060-8B2F-A7E80EE3DD71}" type="presParOf" srcId="{65751F10-9AFA-49ED-A8C4-16705509F159}" destId="{99E08767-55FE-42B9-ABE7-CE9F91EE2378}" srcOrd="0" destOrd="0" presId="urn:microsoft.com/office/officeart/2005/8/layout/hierarchy1"/>
+    <dgm:cxn modelId="{C37BDC8F-CB22-4319-948A-37DCF2291116}" type="presParOf" srcId="{65751F10-9AFA-49ED-A8C4-16705509F159}" destId="{8F09C081-218F-4D85-8100-041FAFF14C47}" srcOrd="1" destOrd="0" presId="urn:microsoft.com/office/officeart/2005/8/layout/hierarchy1"/>
+    <dgm:cxn modelId="{F2CBADFD-23A4-4099-B454-DE9074B0902A}" type="presParOf" srcId="{2E62A507-818F-4C46-A343-715A2809AC04}" destId="{9B725C77-AE8B-4688-99CC-AA4EB9ADC5DF}" srcOrd="1" destOrd="0" presId="urn:microsoft.com/office/officeart/2005/8/layout/hierarchy1"/>
+    <dgm:cxn modelId="{22FB5F4D-6D36-4D35-B608-3A72434EBB94}" type="presParOf" srcId="{9B725C77-AE8B-4688-99CC-AA4EB9ADC5DF}" destId="{2A63D18E-86B9-4326-A1D6-1BF49AFC46A7}" srcOrd="0" destOrd="0" presId="urn:microsoft.com/office/officeart/2005/8/layout/hierarchy1"/>
+    <dgm:cxn modelId="{6C8C2273-85B0-4BF2-8B02-93B5C29C4902}" type="presParOf" srcId="{9B725C77-AE8B-4688-99CC-AA4EB9ADC5DF}" destId="{A777B966-6CFF-4959-859A-D6CD6F095AA9}" srcOrd="1" destOrd="0" presId="urn:microsoft.com/office/officeart/2005/8/layout/hierarchy1"/>
+    <dgm:cxn modelId="{543AC5D4-7195-4875-84BA-8B2BB8E48A6F}" type="presParOf" srcId="{A777B966-6CFF-4959-859A-D6CD6F095AA9}" destId="{DCD63132-FDB5-459F-A8FC-C04A0073C9CD}" srcOrd="0" destOrd="0" presId="urn:microsoft.com/office/officeart/2005/8/layout/hierarchy1"/>
+    <dgm:cxn modelId="{7F9ECA03-4A2D-4D2F-8713-4E9FB20DC30D}" type="presParOf" srcId="{DCD63132-FDB5-459F-A8FC-C04A0073C9CD}" destId="{6DDE85A3-765C-401A-BE99-E2D7D7A243DC}" srcOrd="0" destOrd="0" presId="urn:microsoft.com/office/officeart/2005/8/layout/hierarchy1"/>
+    <dgm:cxn modelId="{14927521-6FE8-4AC2-9471-E428142761F7}" type="presParOf" srcId="{DCD63132-FDB5-459F-A8FC-C04A0073C9CD}" destId="{9C948301-D218-44E3-9962-2942304D68DB}" srcOrd="1" destOrd="0" presId="urn:microsoft.com/office/officeart/2005/8/layout/hierarchy1"/>
+    <dgm:cxn modelId="{462BBC85-856C-4A90-AB7F-B4508067B859}" type="presParOf" srcId="{A777B966-6CFF-4959-859A-D6CD6F095AA9}" destId="{D20443EF-0B31-4AD1-AACA-EBF054B63D41}" srcOrd="1" destOrd="0" presId="urn:microsoft.com/office/officeart/2005/8/layout/hierarchy1"/>
+    <dgm:cxn modelId="{5A1BFE84-D129-4C88-A7AE-5269A6A13192}" type="presParOf" srcId="{66268DB2-64A2-49CA-A42C-40F4B39873FD}" destId="{24B5CCDA-A270-4DC2-9096-DE560B86268C}" srcOrd="1" destOrd="0" presId="urn:microsoft.com/office/officeart/2005/8/layout/hierarchy1"/>
+    <dgm:cxn modelId="{FC24D47E-2C1A-426C-AA9D-D0B2B21EE90E}" type="presParOf" srcId="{24B5CCDA-A270-4DC2-9096-DE560B86268C}" destId="{3035C147-5AF9-4296-B789-17532732CCF1}" srcOrd="0" destOrd="0" presId="urn:microsoft.com/office/officeart/2005/8/layout/hierarchy1"/>
+    <dgm:cxn modelId="{0A6B30D3-3DBC-4413-8D50-A22CE7860788}" type="presParOf" srcId="{3035C147-5AF9-4296-B789-17532732CCF1}" destId="{7A0F29D3-5C7E-448A-9371-D74607984EE7}" srcOrd="0" destOrd="0" presId="urn:microsoft.com/office/officeart/2005/8/layout/hierarchy1"/>
+    <dgm:cxn modelId="{DAB03D04-248A-4EC9-A283-F65C84131D7D}" type="presParOf" srcId="{3035C147-5AF9-4296-B789-17532732CCF1}" destId="{8C75EAD3-1779-4844-B8A7-5B4BAECB8A35}" srcOrd="1" destOrd="0" presId="urn:microsoft.com/office/officeart/2005/8/layout/hierarchy1"/>
+    <dgm:cxn modelId="{534C9181-72BD-4662-8462-A2D9429E0182}" type="presParOf" srcId="{24B5CCDA-A270-4DC2-9096-DE560B86268C}" destId="{B6D7AB0A-78EA-4F9A-BD41-A8D3EDFBA9BB}" srcOrd="1" destOrd="0" presId="urn:microsoft.com/office/officeart/2005/8/layout/hierarchy1"/>
   </dgm:cxnLst>
   <dgm:bg/>
   <dgm:whole/>
   <dgm:extLst>
     <a:ext uri="http://schemas.microsoft.com/office/drawing/2008/diagram">
-      <dsp:dataModelExt xmlns:dsp="http://schemas.microsoft.com/office/drawing/2008/diagram" xmlns:a="http://schemas.openxmlformats.org/drawingml/2006/main" xmlns:dgm="http://schemas.openxmlformats.org/drawingml/2006/diagram" xmlns="" relId="rId13" minVer="http://schemas.openxmlformats.org/drawingml/2006/diagram"/>
+      <dsp:dataModelExt xmlns:dsp="http://schemas.microsoft.com/office/drawing/2008/diagram" relId="rId13" minVer="http://schemas.openxmlformats.org/drawingml/2006/diagram"/>
     </a:ext>
   </dgm:extLst>
 </dgm:dataModel>
@@ -13736,7 +13791,7 @@
 </file>
 
 <file path=customXml/itemProps1.xml><?xml version="1.0" encoding="utf-8"?>
-<ds:datastoreItem xmlns:ds="http://schemas.openxmlformats.org/officeDocument/2006/customXml" ds:itemID="{AB3E45DE-E236-4E81-A995-EFA36A993E1F}">
+<ds:datastoreItem xmlns:ds="http://schemas.openxmlformats.org/officeDocument/2006/customXml" ds:itemID="{A6EDE35C-1282-45F8-AEEC-FB92C4959726}">
   <ds:schemaRefs>
     <ds:schemaRef ds:uri="http://schemas.openxmlformats.org/officeDocument/2006/bibliography"/>
   </ds:schemaRefs>

</xml_diff>

<commit_message>
made new design document
also wording in the analysis was changed
</commit_message>
<xml_diff>
--- a/analysis v2.docx
+++ b/analysis v2.docx
@@ -1455,7 +1455,12 @@
         <w:t>B</w:t>
       </w:r>
       <w:r>
-        <w:t>ackground</w:t>
+        <w:t>a</w:t>
+      </w:r>
+      <w:bookmarkStart w:id="1" w:name="_GoBack"/>
+      <w:bookmarkEnd w:id="1"/>
+      <w:r>
+        <w:t>ckground</w:t>
       </w:r>
       <w:r>
         <w:t xml:space="preserve"> </w:t>
@@ -1500,14 +1505,14 @@
           <w:sz w:val="28"/>
         </w:rPr>
       </w:pPr>
-      <w:bookmarkStart w:id="1" w:name="_Toc338148637"/>
+      <w:bookmarkStart w:id="2" w:name="_Toc338148637"/>
       <w:r>
         <w:rPr>
           <w:sz w:val="28"/>
         </w:rPr>
         <w:t>The problem</w:t>
       </w:r>
-      <w:bookmarkEnd w:id="1"/>
+      <w:bookmarkEnd w:id="2"/>
     </w:p>
     <w:p>
       <w:proofErr w:type="spellStart"/>
@@ -1571,14 +1576,14 @@
           <w:sz w:val="28"/>
         </w:rPr>
       </w:pPr>
-      <w:bookmarkStart w:id="2" w:name="_Toc338148638"/>
+      <w:bookmarkStart w:id="3" w:name="_Toc338148638"/>
       <w:r>
         <w:rPr>
           <w:sz w:val="28"/>
         </w:rPr>
         <w:t>The client</w:t>
       </w:r>
-      <w:bookmarkEnd w:id="2"/>
+      <w:bookmarkEnd w:id="3"/>
     </w:p>
     <w:p>
       <w:r>
@@ -1652,7 +1657,7 @@
       <w:pPr>
         <w:pStyle w:val="Heading1"/>
       </w:pPr>
-      <w:bookmarkStart w:id="3" w:name="_Toc338148639"/>
+      <w:bookmarkStart w:id="4" w:name="_Toc338148639"/>
       <w:r>
         <w:lastRenderedPageBreak/>
         <w:t>Investigation of analysis of the current design</w:t>
@@ -1670,7 +1675,7 @@
         <w:tab/>
         <w:t>5</w:t>
       </w:r>
-      <w:bookmarkEnd w:id="3"/>
+      <w:bookmarkEnd w:id="4"/>
     </w:p>
     <w:p>
       <w:r>
@@ -1691,7 +1696,7 @@
           <w:szCs w:val="26"/>
         </w:rPr>
       </w:pPr>
-      <w:bookmarkStart w:id="4" w:name="_Toc338148640"/>
+      <w:bookmarkStart w:id="5" w:name="_Toc338148640"/>
       <w:r>
         <w:rPr>
           <w:rStyle w:val="Heading2Char"/>
@@ -1699,7 +1704,7 @@
         </w:rPr>
         <w:t>Interviewed</w:t>
       </w:r>
-      <w:bookmarkEnd w:id="4"/>
+      <w:bookmarkEnd w:id="5"/>
       <w:r>
         <w:rPr>
           <w:rStyle w:val="Heading2Char"/>
@@ -1721,11 +1726,11 @@
       <w:pPr>
         <w:pStyle w:val="Heading3"/>
       </w:pPr>
-      <w:bookmarkStart w:id="5" w:name="_Toc338148641"/>
+      <w:bookmarkStart w:id="6" w:name="_Toc338148641"/>
       <w:r>
         <w:t>Teacher</w:t>
       </w:r>
-      <w:bookmarkEnd w:id="5"/>
+      <w:bookmarkEnd w:id="6"/>
       <w:r>
         <w:t xml:space="preserve"> 1</w:t>
       </w:r>
@@ -1857,7 +1862,7 @@
       </w:r>
     </w:p>
     <w:p>
-      <w:bookmarkStart w:id="6" w:name="_Toc338148644"/>
+      <w:bookmarkStart w:id="7" w:name="_Toc338148644"/>
       <w:proofErr w:type="gramStart"/>
       <w:r>
         <w:rPr>
@@ -1866,7 +1871,7 @@
         </w:rPr>
         <w:t>Sent questionnaires</w:t>
       </w:r>
-      <w:bookmarkEnd w:id="6"/>
+      <w:bookmarkEnd w:id="7"/>
       <w:r>
         <w:t xml:space="preserve"> to a larger number of students, teachers and parents so as to get a larger amount of input so as to tailor the system to please the majority of users.</w:t>
       </w:r>
@@ -1890,12 +1895,12 @@
       <w:pPr>
         <w:pStyle w:val="Heading3"/>
       </w:pPr>
-      <w:bookmarkStart w:id="7" w:name="_Toc338148645"/>
+      <w:bookmarkStart w:id="8" w:name="_Toc338148645"/>
       <w:proofErr w:type="gramStart"/>
       <w:r>
         <w:t>results</w:t>
       </w:r>
-      <w:bookmarkEnd w:id="7"/>
+      <w:bookmarkEnd w:id="8"/>
       <w:proofErr w:type="gramEnd"/>
     </w:p>
     <w:p>
@@ -1955,7 +1960,7 @@
       </w:r>
     </w:p>
     <w:p>
-      <w:bookmarkStart w:id="8" w:name="_Toc338148646"/>
+      <w:bookmarkStart w:id="9" w:name="_Toc338148646"/>
       <w:r>
         <w:rPr>
           <w:rStyle w:val="Heading2Char"/>
@@ -1963,7 +1968,7 @@
         </w:rPr>
         <w:t>Observed</w:t>
       </w:r>
-      <w:bookmarkEnd w:id="8"/>
+      <w:bookmarkEnd w:id="9"/>
       <w:r>
         <w:t xml:space="preserve"> a teachers appointment sheet during the appointment gather process</w:t>
       </w:r>
@@ -1975,7 +1980,7 @@
       <w:pPr>
         <w:pStyle w:val="Heading3"/>
       </w:pPr>
-      <w:bookmarkStart w:id="9" w:name="_Toc338148647"/>
+      <w:bookmarkStart w:id="10" w:name="_Toc338148647"/>
       <w:r>
         <w:t xml:space="preserve">Observation of a </w:t>
       </w:r>
@@ -1985,7 +1990,7 @@
       <w:r>
         <w:t xml:space="preserve"> appointment sheet</w:t>
       </w:r>
-      <w:bookmarkEnd w:id="9"/>
+      <w:bookmarkEnd w:id="10"/>
     </w:p>
     <w:p>
       <w:r>
@@ -2052,14 +2057,14 @@
       <w:pPr>
         <w:pStyle w:val="Heading3"/>
       </w:pPr>
-      <w:bookmarkStart w:id="10" w:name="_Toc338148648"/>
+      <w:bookmarkStart w:id="11" w:name="_Toc338148648"/>
       <w:r>
         <w:t>O</w:t>
       </w:r>
       <w:r>
         <w:t>bservation of a parents evening</w:t>
       </w:r>
-      <w:bookmarkEnd w:id="10"/>
+      <w:bookmarkEnd w:id="11"/>
     </w:p>
     <w:p>
       <w:r>
@@ -2104,7 +2109,7 @@
       </w:r>
     </w:p>
     <w:p>
-      <w:bookmarkStart w:id="11" w:name="_Toc338148649"/>
+      <w:bookmarkStart w:id="12" w:name="_Toc338148649"/>
       <w:r>
         <w:rPr>
           <w:rStyle w:val="Heading2Char"/>
@@ -2112,7 +2117,7 @@
         </w:rPr>
         <w:t>Analysed</w:t>
       </w:r>
-      <w:bookmarkEnd w:id="11"/>
+      <w:bookmarkEnd w:id="12"/>
       <w:r>
         <w:rPr>
           <w:highlight w:val="yellow"/>
@@ -2205,11 +2210,11 @@
       <w:pPr>
         <w:pStyle w:val="Heading2"/>
       </w:pPr>
-      <w:bookmarkStart w:id="12" w:name="_Toc338148650"/>
+      <w:bookmarkStart w:id="13" w:name="_Toc338148650"/>
       <w:r>
         <w:t>Limitations</w:t>
       </w:r>
-      <w:bookmarkEnd w:id="12"/>
+      <w:bookmarkEnd w:id="13"/>
     </w:p>
     <w:p>
       <w:pPr>
@@ -2455,7 +2460,7 @@
       <w:pPr>
         <w:pStyle w:val="Heading1"/>
       </w:pPr>
-      <w:bookmarkStart w:id="13" w:name="_Toc338148651"/>
+      <w:bookmarkStart w:id="14" w:name="_Toc338148651"/>
       <w:r>
         <w:lastRenderedPageBreak/>
         <w:t>Problem definition</w:t>
@@ -2488,17 +2493,17 @@
         <w:tab/>
         <w:t>2</w:t>
       </w:r>
-      <w:bookmarkEnd w:id="13"/>
+      <w:bookmarkEnd w:id="14"/>
     </w:p>
     <w:p>
       <w:pPr>
         <w:pStyle w:val="Heading2"/>
       </w:pPr>
-      <w:bookmarkStart w:id="14" w:name="_Toc338148652"/>
+      <w:bookmarkStart w:id="15" w:name="_Toc338148652"/>
       <w:r>
         <w:t>Aims</w:t>
       </w:r>
-      <w:bookmarkEnd w:id="14"/>
+      <w:bookmarkEnd w:id="15"/>
     </w:p>
     <w:p>
       <w:pPr>
@@ -2847,12 +2852,12 @@
       <w:pPr>
         <w:pStyle w:val="Heading2"/>
       </w:pPr>
-      <w:bookmarkStart w:id="15" w:name="_Toc338148653"/>
+      <w:bookmarkStart w:id="16" w:name="_Toc338148653"/>
       <w:proofErr w:type="gramStart"/>
       <w:r>
         <w:t>limitations</w:t>
       </w:r>
-      <w:bookmarkEnd w:id="15"/>
+      <w:bookmarkEnd w:id="16"/>
       <w:proofErr w:type="gramEnd"/>
     </w:p>
     <w:p>
@@ -3041,7 +3046,7 @@
       <w:pPr>
         <w:pStyle w:val="Heading1"/>
       </w:pPr>
-      <w:bookmarkStart w:id="16" w:name="_Toc338148654"/>
+      <w:bookmarkStart w:id="17" w:name="_Toc338148654"/>
       <w:r>
         <w:lastRenderedPageBreak/>
         <w:t>Objectives</w:t>
@@ -3080,7 +3085,7 @@
         <w:tab/>
         <w:t>2</w:t>
       </w:r>
-      <w:bookmarkEnd w:id="16"/>
+      <w:bookmarkEnd w:id="17"/>
     </w:p>
     <w:p>
       <w:r>
@@ -3210,6 +3215,9 @@
       <w:r>
         <w:t>Data must be easily corrected</w:t>
       </w:r>
+      <w:r>
+        <w:t xml:space="preserve"> if any is added</w:t>
+      </w:r>
     </w:p>
     <w:p>
       <w:pPr>
@@ -3795,8 +3803,6 @@
       <w:r>
         <w:t>project dose not cost anything as there is no budget.</w:t>
       </w:r>
-      <w:bookmarkStart w:id="17" w:name="_GoBack"/>
-      <w:bookmarkEnd w:id="17"/>
     </w:p>
     <w:p>
       <w:pPr>
@@ -3966,7 +3972,7 @@
             <w:sz w:val="40"/>
             <w:szCs w:val="40"/>
           </w:rPr>
-          <w:t>11</w:t>
+          <w:t>1</w:t>
         </w:r>
         <w:r>
           <w:rPr>
@@ -8575,156 +8581,156 @@
     </dgm:pt>
   </dgm:ptLst>
   <dgm:cxnLst>
-    <dgm:cxn modelId="{3BEE5F9B-7F91-48CB-9098-A63DC06067A7}" type="presOf" srcId="{3C85EE99-3C50-4117-BE67-5CBBA2D527DE}" destId="{62A2A294-4DFC-43F7-B429-70DDE8F60862}" srcOrd="0" destOrd="0" presId="urn:microsoft.com/office/officeart/2005/8/layout/hierarchy1"/>
-    <dgm:cxn modelId="{E6AE8817-5BF6-48CD-98AC-1D1F6586B840}" type="presOf" srcId="{A6AA6442-6030-45EA-8DDA-4BA3098FE794}" destId="{B22D588E-FA78-4678-81BC-19C087F6BAB9}" srcOrd="0" destOrd="0" presId="urn:microsoft.com/office/officeart/2005/8/layout/hierarchy1"/>
-    <dgm:cxn modelId="{24F17A80-404C-419B-86F3-FA4149430228}" type="presOf" srcId="{F0AFA224-1EE4-48D7-9AAF-A88F1FE21031}" destId="{B6F3DBE9-CAAE-494D-9E08-CD8A18F9FF3F}" srcOrd="0" destOrd="0" presId="urn:microsoft.com/office/officeart/2005/8/layout/hierarchy1"/>
-    <dgm:cxn modelId="{B742DD18-7B03-481C-9298-5EA424EC51C5}" type="presOf" srcId="{26F54A12-5179-48C0-92FD-3BAF83F6FD92}" destId="{5D582F70-EDC8-4E42-A400-6FF73F942F57}" srcOrd="0" destOrd="0" presId="urn:microsoft.com/office/officeart/2005/8/layout/hierarchy1"/>
-    <dgm:cxn modelId="{D891CD98-7532-435B-9C61-5B93D4CA232A}" type="presOf" srcId="{CA1BBC20-1584-4475-88B2-A14BF5B957F3}" destId="{300E8B99-E54B-45D6-A48F-138855723E24}" srcOrd="0" destOrd="0" presId="urn:microsoft.com/office/officeart/2005/8/layout/hierarchy1"/>
+    <dgm:cxn modelId="{D9EA55A4-8E05-45FF-8450-73D9497E5EDE}" type="presOf" srcId="{C3BF54D8-288F-4F15-9B8C-187F66D41490}" destId="{C3EC200F-A9AE-4E63-8259-94FBE302F9A0}" srcOrd="0" destOrd="0" presId="urn:microsoft.com/office/officeart/2005/8/layout/hierarchy1"/>
     <dgm:cxn modelId="{D04B30DA-B7CB-44F8-A269-D7EBCCEF79F6}" srcId="{F0807005-D31F-4481-91CB-800BC9C57DE5}" destId="{A6AA6442-6030-45EA-8DDA-4BA3098FE794}" srcOrd="0" destOrd="0" parTransId="{65182027-F8F6-429C-9346-02F76D8BD657}" sibTransId="{233BD833-4A95-4B59-B386-6D6A2ACB3CEE}"/>
-    <dgm:cxn modelId="{0B6A50CF-9950-4C9F-8465-DDE1986BCC40}" type="presOf" srcId="{B9FEF5EE-5EF7-4D02-A989-F311DB495266}" destId="{BB720396-C5A3-4D8B-944E-7F5B1F2A8B48}" srcOrd="0" destOrd="0" presId="urn:microsoft.com/office/officeart/2005/8/layout/hierarchy1"/>
-    <dgm:cxn modelId="{D62883A5-7BEB-4790-B64F-821D4E579750}" type="presOf" srcId="{2C811019-56E7-464C-8395-31F70854B375}" destId="{66268DB2-64A2-49CA-A42C-40F4B39873FD}" srcOrd="0" destOrd="0" presId="urn:microsoft.com/office/officeart/2005/8/layout/hierarchy1"/>
-    <dgm:cxn modelId="{6710ABDA-406B-4A42-AA48-CE0DDCD3D807}" type="presOf" srcId="{1B8F00A7-BD68-4722-9882-AB15614F0088}" destId="{0F948105-42B8-44DB-89BF-2653EDE0919E}" srcOrd="0" destOrd="0" presId="urn:microsoft.com/office/officeart/2005/8/layout/hierarchy1"/>
-    <dgm:cxn modelId="{82987066-8C69-4FCD-AA15-576A69562F6B}" type="presOf" srcId="{60A211ED-21DC-4096-8A74-3702BFC8DF5A}" destId="{A1073027-815B-4314-B18E-2E5E2DA1886B}" srcOrd="0" destOrd="0" presId="urn:microsoft.com/office/officeart/2005/8/layout/hierarchy1"/>
-    <dgm:cxn modelId="{8502FF53-ADB2-4121-B0A8-90D2098D5258}" type="presOf" srcId="{65182027-F8F6-429C-9346-02F76D8BD657}" destId="{4EC1F272-6961-4EBF-8080-735367543358}" srcOrd="0" destOrd="0" presId="urn:microsoft.com/office/officeart/2005/8/layout/hierarchy1"/>
-    <dgm:cxn modelId="{FF7A34BD-E9CB-4DDB-A553-6ED667868D3E}" type="presOf" srcId="{D7664C92-F59F-4D13-B152-E230E019E514}" destId="{6F9CF4C3-25F8-4613-A51C-1A7F0DF1F3D2}" srcOrd="0" destOrd="0" presId="urn:microsoft.com/office/officeart/2005/8/layout/hierarchy1"/>
-    <dgm:cxn modelId="{4099B652-BD69-46C8-A52E-05D391525D39}" type="presOf" srcId="{6B093D4D-6035-4E29-867D-B81276A74AC7}" destId="{8B9F996B-49EC-4138-A3BB-77387EB696B3}" srcOrd="0" destOrd="0" presId="urn:microsoft.com/office/officeart/2005/8/layout/hierarchy1"/>
-    <dgm:cxn modelId="{D90F86EC-67EA-4EB6-AA88-6469DDFC5090}" type="presOf" srcId="{E63EA51C-3455-4714-ADEA-83856DF8B2FE}" destId="{8F09C081-218F-4D85-8100-041FAFF14C47}" srcOrd="0" destOrd="0" presId="urn:microsoft.com/office/officeart/2005/8/layout/hierarchy1"/>
+    <dgm:cxn modelId="{1275C5E5-5390-47C1-B0B2-0D0737C4D093}" srcId="{6B093D4D-6035-4E29-867D-B81276A74AC7}" destId="{26F54A12-5179-48C0-92FD-3BAF83F6FD92}" srcOrd="0" destOrd="0" parTransId="{B9FEF5EE-5EF7-4D02-A989-F311DB495266}" sibTransId="{C604E35A-5007-4765-B720-3CB754873D4C}"/>
+    <dgm:cxn modelId="{7B0D6144-84C4-44ED-87B5-53F275C0377D}" type="presOf" srcId="{7ADB8E40-02D4-408B-8B70-C1B77EC0D509}" destId="{9D547E15-F621-458A-8D9D-52681412AE72}" srcOrd="0" destOrd="0" presId="urn:microsoft.com/office/officeart/2005/8/layout/hierarchy1"/>
+    <dgm:cxn modelId="{FF836002-357B-4E51-B4BA-0706E9F9FCF6}" srcId="{D2712298-DB85-4389-9EE6-BD241DF2736E}" destId="{60A211ED-21DC-4096-8A74-3702BFC8DF5A}" srcOrd="0" destOrd="0" parTransId="{4BE0E9DB-3C0E-407F-8656-AFD113D55E80}" sibTransId="{09681763-840F-4BAE-B6BB-68FA82254B6D}"/>
+    <dgm:cxn modelId="{55591F20-4B4D-4C8C-8A63-46E2A78EC295}" type="presOf" srcId="{F0AFA224-1EE4-48D7-9AAF-A88F1FE21031}" destId="{B6F3DBE9-CAAE-494D-9E08-CD8A18F9FF3F}" srcOrd="0" destOrd="0" presId="urn:microsoft.com/office/officeart/2005/8/layout/hierarchy1"/>
+    <dgm:cxn modelId="{E54240C8-D5F6-46B2-AAED-886243C650DD}" type="presOf" srcId="{F0807005-D31F-4481-91CB-800BC9C57DE5}" destId="{7398CAEC-C2FD-4D6C-9807-AE1EDBA9D9BA}" srcOrd="0" destOrd="0" presId="urn:microsoft.com/office/officeart/2005/8/layout/hierarchy1"/>
+    <dgm:cxn modelId="{550472F9-CE79-47E5-9AF1-6F0E6E337817}" type="presOf" srcId="{1D7280CC-2285-4F45-90CD-7B5D741C20DC}" destId="{18847C33-2A6F-4F8B-8BCB-E683086B5867}" srcOrd="0" destOrd="0" presId="urn:microsoft.com/office/officeart/2005/8/layout/hierarchy1"/>
+    <dgm:cxn modelId="{54718082-7491-49E7-B6B4-F8E438E43BD7}" type="presOf" srcId="{2C811019-56E7-464C-8395-31F70854B375}" destId="{66268DB2-64A2-49CA-A42C-40F4B39873FD}" srcOrd="0" destOrd="0" presId="urn:microsoft.com/office/officeart/2005/8/layout/hierarchy1"/>
+    <dgm:cxn modelId="{BE2891F2-1439-4C80-BD65-CC498094DA1E}" srcId="{CA1BBC20-1584-4475-88B2-A14BF5B957F3}" destId="{1D7280CC-2285-4F45-90CD-7B5D741C20DC}" srcOrd="0" destOrd="0" parTransId="{7FF21DE2-A289-4B7C-9BBD-9A2C70FBDEBC}" sibTransId="{608B2750-8B1F-44D7-93A8-D0371866EE3D}"/>
+    <dgm:cxn modelId="{E66E6E40-F8D8-4118-8FB8-B87954EEC676}" type="presOf" srcId="{E63EA51C-3455-4714-ADEA-83856DF8B2FE}" destId="{8F09C081-218F-4D85-8100-041FAFF14C47}" srcOrd="0" destOrd="0" presId="urn:microsoft.com/office/officeart/2005/8/layout/hierarchy1"/>
+    <dgm:cxn modelId="{049B9E73-8930-4980-9726-E3B2FDB829A1}" type="presOf" srcId="{D7664C92-F59F-4D13-B152-E230E019E514}" destId="{6F9CF4C3-25F8-4613-A51C-1A7F0DF1F3D2}" srcOrd="0" destOrd="0" presId="urn:microsoft.com/office/officeart/2005/8/layout/hierarchy1"/>
+    <dgm:cxn modelId="{62A0DF78-106F-4411-AEAF-B9B88A56794C}" type="presOf" srcId="{3C85EE99-3C50-4117-BE67-5CBBA2D527DE}" destId="{62A2A294-4DFC-43F7-B429-70DDE8F60862}" srcOrd="0" destOrd="0" presId="urn:microsoft.com/office/officeart/2005/8/layout/hierarchy1"/>
+    <dgm:cxn modelId="{699ED214-E5D2-4BE3-B483-1ACD403D04B5}" srcId="{26F54A12-5179-48C0-92FD-3BAF83F6FD92}" destId="{CA1BBC20-1584-4475-88B2-A14BF5B957F3}" srcOrd="0" destOrd="0" parTransId="{3C85EE99-3C50-4117-BE67-5CBBA2D527DE}" sibTransId="{6E1456D5-C5E8-49B3-A037-0607DC84548C}"/>
+    <dgm:cxn modelId="{BBB97122-94D7-4478-8578-39B812B2459A}" type="presOf" srcId="{B9FEF5EE-5EF7-4D02-A989-F311DB495266}" destId="{BB720396-C5A3-4D8B-944E-7F5B1F2A8B48}" srcOrd="0" destOrd="0" presId="urn:microsoft.com/office/officeart/2005/8/layout/hierarchy1"/>
+    <dgm:cxn modelId="{77A1FEAA-D595-4967-9006-97173C02C0F5}" type="presOf" srcId="{A4354185-46BE-4C81-81E9-08FFEBF2B693}" destId="{9C5125E9-7361-4EC8-845D-A5E672FA5CDF}" srcOrd="0" destOrd="0" presId="urn:microsoft.com/office/officeart/2005/8/layout/hierarchy1"/>
+    <dgm:cxn modelId="{88FFDB57-2707-4228-94A2-6F07072CF7B9}" type="presOf" srcId="{60A211ED-21DC-4096-8A74-3702BFC8DF5A}" destId="{A1073027-815B-4314-B18E-2E5E2DA1886B}" srcOrd="0" destOrd="0" presId="urn:microsoft.com/office/officeart/2005/8/layout/hierarchy1"/>
+    <dgm:cxn modelId="{8914D70C-07E4-4550-AE21-19AE29041D9B}" srcId="{E63EA51C-3455-4714-ADEA-83856DF8B2FE}" destId="{B253C8FA-A205-4AB3-A6CB-513262D0325C}" srcOrd="0" destOrd="0" parTransId="{72A859FA-1D13-4FA0-84E9-064198695A3B}" sibTransId="{7393B2A0-F845-4C41-80BA-B57023F99A32}"/>
+    <dgm:cxn modelId="{C61AF5C6-DF44-48AE-9B23-CF608E261888}" type="presOf" srcId="{D2712298-DB85-4389-9EE6-BD241DF2736E}" destId="{1F15EFD7-D54B-481F-8F28-125C29C6CEB6}" srcOrd="0" destOrd="0" presId="urn:microsoft.com/office/officeart/2005/8/layout/hierarchy1"/>
+    <dgm:cxn modelId="{B0EC34CF-291D-43DD-BE3E-DBD1387AA79D}" type="presOf" srcId="{7FF21DE2-A289-4B7C-9BBD-9A2C70FBDEBC}" destId="{BB37CC21-66E0-46C4-9EBB-FEBA7055EF34}" srcOrd="0" destOrd="0" presId="urn:microsoft.com/office/officeart/2005/8/layout/hierarchy1"/>
+    <dgm:cxn modelId="{6A51222D-72C0-47DA-A495-76FC84644E74}" type="presOf" srcId="{A6AA6442-6030-45EA-8DDA-4BA3098FE794}" destId="{B22D588E-FA78-4678-81BC-19C087F6BAB9}" srcOrd="0" destOrd="0" presId="urn:microsoft.com/office/officeart/2005/8/layout/hierarchy1"/>
+    <dgm:cxn modelId="{DB4A8704-F7A5-48A2-AE06-122AFE6D9BE2}" srcId="{2C811019-56E7-464C-8395-31F70854B375}" destId="{A296FE83-6478-4806-96F1-E47826C88C89}" srcOrd="1" destOrd="0" parTransId="{791E0ACD-3E7A-4419-8108-C95993E17946}" sibTransId="{F90B5EDC-17BF-4D91-B843-91CACDBBD993}"/>
+    <dgm:cxn modelId="{233F2E97-5D05-417B-96AC-3C274F1904B5}" type="presOf" srcId="{3300B2AE-D437-4C9B-B286-B1492720A84C}" destId="{37359B11-CDD8-4EF2-A2BF-7FD4C930002F}" srcOrd="0" destOrd="0" presId="urn:microsoft.com/office/officeart/2005/8/layout/hierarchy1"/>
+    <dgm:cxn modelId="{75EC7D71-7238-4AF8-9260-C264F9274381}" srcId="{5FB9846D-1108-4B35-AB38-25B73E92A8C7}" destId="{E63EA51C-3455-4714-ADEA-83856DF8B2FE}" srcOrd="0" destOrd="0" parTransId="{7ADB8E40-02D4-408B-8B70-C1B77EC0D509}" sibTransId="{BA0878CF-3620-4840-BF0C-F0808055C68E}"/>
+    <dgm:cxn modelId="{D516A94A-79E0-4B8B-BBB1-F78AC92DFA57}" srcId="{1D7280CC-2285-4F45-90CD-7B5D741C20DC}" destId="{4D89FB71-7B5A-4B62-9589-502EA4494BEA}" srcOrd="0" destOrd="0" parTransId="{684D99BB-8B43-47DD-B459-B9EDD2220035}" sibTransId="{53E26CB6-FA50-4A9C-95C4-BA1E0D0F31E6}"/>
+    <dgm:cxn modelId="{5504AAA5-441F-448C-8EA9-CB18C19EDC70}" type="presOf" srcId="{6B093D4D-6035-4E29-867D-B81276A74AC7}" destId="{8B9F996B-49EC-4138-A3BB-77387EB696B3}" srcOrd="0" destOrd="0" presId="urn:microsoft.com/office/officeart/2005/8/layout/hierarchy1"/>
+    <dgm:cxn modelId="{19D32D71-A06C-45E0-B6AA-43B3644E8A3B}" type="presOf" srcId="{F88873AA-A345-4F79-8371-8D1B32583905}" destId="{1EF46CE0-B46B-4E69-A977-2EDF4180458E}" srcOrd="0" destOrd="0" presId="urn:microsoft.com/office/officeart/2005/8/layout/hierarchy1"/>
+    <dgm:cxn modelId="{295331D9-41F6-4448-BD70-0A82D62EADB9}" type="presOf" srcId="{26F54A12-5179-48C0-92FD-3BAF83F6FD92}" destId="{5D582F70-EDC8-4E42-A400-6FF73F942F57}" srcOrd="0" destOrd="0" presId="urn:microsoft.com/office/officeart/2005/8/layout/hierarchy1"/>
+    <dgm:cxn modelId="{67C9A33D-B231-40ED-BCBD-756525B69611}" type="presOf" srcId="{4CD4E818-7D67-4C5E-A402-6C407D1117D3}" destId="{181C7DB0-A1B4-4404-925E-0FB8E59EA198}" srcOrd="0" destOrd="0" presId="urn:microsoft.com/office/officeart/2005/8/layout/hierarchy1"/>
+    <dgm:cxn modelId="{D6C9581F-EED3-4686-B0A0-77B1CCEE5060}" srcId="{CA1BBC20-1584-4475-88B2-A14BF5B957F3}" destId="{878A992C-A6C8-41B7-A0A0-E6B3B197066D}" srcOrd="1" destOrd="0" parTransId="{1B8F00A7-BD68-4722-9882-AB15614F0088}" sibTransId="{E248B1BF-BA59-43DF-87AB-770ED98F7781}"/>
+    <dgm:cxn modelId="{E9E1FA7C-AE51-4883-84B0-BE59F75A4129}" srcId="{CA1BBC20-1584-4475-88B2-A14BF5B957F3}" destId="{D2712298-DB85-4389-9EE6-BD241DF2736E}" srcOrd="2" destOrd="0" parTransId="{A5FBBA3A-17EA-47A7-9D85-3AD50485ACBA}" sibTransId="{29D5C875-B970-49F2-9CC0-08B44F15BB5D}"/>
+    <dgm:cxn modelId="{6D23B996-7EFF-4EA6-9222-B39563117E2B}" srcId="{2C811019-56E7-464C-8395-31F70854B375}" destId="{6B093D4D-6035-4E29-867D-B81276A74AC7}" srcOrd="0" destOrd="0" parTransId="{6037C30F-9275-4D3A-82A1-29E0525B3B74}" sibTransId="{55B9BDDB-EA71-4783-B1DE-B390C8209C5A}"/>
+    <dgm:cxn modelId="{2AEE5470-1227-4E4F-BCB5-028ED4BCD016}" type="presOf" srcId="{65182027-F8F6-429C-9346-02F76D8BD657}" destId="{4EC1F272-6961-4EBF-8080-735367543358}" srcOrd="0" destOrd="0" presId="urn:microsoft.com/office/officeart/2005/8/layout/hierarchy1"/>
+    <dgm:cxn modelId="{E09DBE02-5E02-4A7C-9974-32DAB923F65A}" type="presOf" srcId="{72A859FA-1D13-4FA0-84E9-064198695A3B}" destId="{2A63D18E-86B9-4326-A1D6-1BF49AFC46A7}" srcOrd="0" destOrd="0" presId="urn:microsoft.com/office/officeart/2005/8/layout/hierarchy1"/>
+    <dgm:cxn modelId="{327A2291-D0A7-4ECF-9140-CED10034D268}" type="presOf" srcId="{878A992C-A6C8-41B7-A0A0-E6B3B197066D}" destId="{1228A02E-DCAE-4B00-9DC5-06B3AD4D39D4}" srcOrd="0" destOrd="0" presId="urn:microsoft.com/office/officeart/2005/8/layout/hierarchy1"/>
+    <dgm:cxn modelId="{9E62F1AD-5CD8-4902-BE19-B0F3A395C7B5}" type="presOf" srcId="{4D89FB71-7B5A-4B62-9589-502EA4494BEA}" destId="{A1392831-C95E-4353-AA07-D4FF98D1B765}" srcOrd="0" destOrd="0" presId="urn:microsoft.com/office/officeart/2005/8/layout/hierarchy1"/>
+    <dgm:cxn modelId="{6F7FB4EA-DEDB-49DC-BCEC-86A0DC9D57D2}" type="presOf" srcId="{B253C8FA-A205-4AB3-A6CB-513262D0325C}" destId="{9C948301-D218-44E3-9962-2942304D68DB}" srcOrd="0" destOrd="0" presId="urn:microsoft.com/office/officeart/2005/8/layout/hierarchy1"/>
+    <dgm:cxn modelId="{DF959D4A-CB14-4DAB-9B1C-DEBDC41E2C28}" type="presOf" srcId="{A296FE83-6478-4806-96F1-E47826C88C89}" destId="{8C75EAD3-1779-4844-B8A7-5B4BAECB8A35}" srcOrd="0" destOrd="0" presId="urn:microsoft.com/office/officeart/2005/8/layout/hierarchy1"/>
     <dgm:cxn modelId="{1A717283-7820-45F6-B97B-EF96E515A8C5}" srcId="{CA1BBC20-1584-4475-88B2-A14BF5B957F3}" destId="{F0807005-D31F-4481-91CB-800BC9C57DE5}" srcOrd="3" destOrd="0" parTransId="{F0AFA224-1EE4-48D7-9AAF-A88F1FE21031}" sibTransId="{B8BA5E06-AD33-4D05-BD68-33080314166B}"/>
-    <dgm:cxn modelId="{D516A94A-79E0-4B8B-BBB1-F78AC92DFA57}" srcId="{1D7280CC-2285-4F45-90CD-7B5D741C20DC}" destId="{4D89FB71-7B5A-4B62-9589-502EA4494BEA}" srcOrd="0" destOrd="0" parTransId="{684D99BB-8B43-47DD-B459-B9EDD2220035}" sibTransId="{53E26CB6-FA50-4A9C-95C4-BA1E0D0F31E6}"/>
-    <dgm:cxn modelId="{1275C5E5-5390-47C1-B0B2-0D0737C4D093}" srcId="{6B093D4D-6035-4E29-867D-B81276A74AC7}" destId="{26F54A12-5179-48C0-92FD-3BAF83F6FD92}" srcOrd="0" destOrd="0" parTransId="{B9FEF5EE-5EF7-4D02-A989-F311DB495266}" sibTransId="{C604E35A-5007-4765-B720-3CB754873D4C}"/>
-    <dgm:cxn modelId="{21A0FC8A-4A38-43D2-A57C-C369F80EC9EB}" type="presOf" srcId="{4D89FB71-7B5A-4B62-9589-502EA4494BEA}" destId="{A1392831-C95E-4353-AA07-D4FF98D1B765}" srcOrd="0" destOrd="0" presId="urn:microsoft.com/office/officeart/2005/8/layout/hierarchy1"/>
-    <dgm:cxn modelId="{75EC7D71-7238-4AF8-9260-C264F9274381}" srcId="{5FB9846D-1108-4B35-AB38-25B73E92A8C7}" destId="{E63EA51C-3455-4714-ADEA-83856DF8B2FE}" srcOrd="0" destOrd="0" parTransId="{7ADB8E40-02D4-408B-8B70-C1B77EC0D509}" sibTransId="{BA0878CF-3620-4840-BF0C-F0808055C68E}"/>
-    <dgm:cxn modelId="{D6C9581F-EED3-4686-B0A0-77B1CCEE5060}" srcId="{CA1BBC20-1584-4475-88B2-A14BF5B957F3}" destId="{878A992C-A6C8-41B7-A0A0-E6B3B197066D}" srcOrd="1" destOrd="0" parTransId="{1B8F00A7-BD68-4722-9882-AB15614F0088}" sibTransId="{E248B1BF-BA59-43DF-87AB-770ED98F7781}"/>
-    <dgm:cxn modelId="{5D57F7B1-EC5F-4EB4-B0A2-0A13CF43903A}" type="presOf" srcId="{A296FE83-6478-4806-96F1-E47826C88C89}" destId="{8C75EAD3-1779-4844-B8A7-5B4BAECB8A35}" srcOrd="0" destOrd="0" presId="urn:microsoft.com/office/officeart/2005/8/layout/hierarchy1"/>
-    <dgm:cxn modelId="{F7A3D1B9-3B88-436B-924A-ED104094E292}" type="presOf" srcId="{A5FBBA3A-17EA-47A7-9D85-3AD50485ACBA}" destId="{C521B970-AD74-41E2-A5CE-AC01D4AC486E}" srcOrd="0" destOrd="0" presId="urn:microsoft.com/office/officeart/2005/8/layout/hierarchy1"/>
-    <dgm:cxn modelId="{8103F163-50A3-4DF0-B803-C7E57CCAEF21}" type="presOf" srcId="{F88873AA-A345-4F79-8371-8D1B32583905}" destId="{1EF46CE0-B46B-4E69-A977-2EDF4180458E}" srcOrd="0" destOrd="0" presId="urn:microsoft.com/office/officeart/2005/8/layout/hierarchy1"/>
-    <dgm:cxn modelId="{8914D70C-07E4-4550-AE21-19AE29041D9B}" srcId="{E63EA51C-3455-4714-ADEA-83856DF8B2FE}" destId="{B253C8FA-A205-4AB3-A6CB-513262D0325C}" srcOrd="0" destOrd="0" parTransId="{72A859FA-1D13-4FA0-84E9-064198695A3B}" sibTransId="{7393B2A0-F845-4C41-80BA-B57023F99A32}"/>
-    <dgm:cxn modelId="{DA04E76A-7424-4D90-9654-CF91BB66DBA6}" type="presOf" srcId="{D2712298-DB85-4389-9EE6-BD241DF2736E}" destId="{1F15EFD7-D54B-481F-8F28-125C29C6CEB6}" srcOrd="0" destOrd="0" presId="urn:microsoft.com/office/officeart/2005/8/layout/hierarchy1"/>
+    <dgm:cxn modelId="{02958BD3-C3E9-48F4-AEA2-5A509A348B8C}" srcId="{878A992C-A6C8-41B7-A0A0-E6B3B197066D}" destId="{D7664C92-F59F-4D13-B152-E230E019E514}" srcOrd="0" destOrd="0" parTransId="{A4354185-46BE-4C81-81E9-08FFEBF2B693}" sibTransId="{01F0218F-A944-4B34-A5F1-1F98E12C106A}"/>
+    <dgm:cxn modelId="{7CC29E8F-CA58-42E2-98B2-052AA71C34AF}" type="presOf" srcId="{A5FBBA3A-17EA-47A7-9D85-3AD50485ACBA}" destId="{C521B970-AD74-41E2-A5CE-AC01D4AC486E}" srcOrd="0" destOrd="0" presId="urn:microsoft.com/office/officeart/2005/8/layout/hierarchy1"/>
+    <dgm:cxn modelId="{168962C4-7657-4071-8A81-974AF0B379EE}" srcId="{26F54A12-5179-48C0-92FD-3BAF83F6FD92}" destId="{5FB9846D-1108-4B35-AB38-25B73E92A8C7}" srcOrd="1" destOrd="0" parTransId="{3300B2AE-D437-4C9B-B286-B1492720A84C}" sibTransId="{2A3474B3-3CFC-4A04-900F-C6C82AD57CAC}"/>
+    <dgm:cxn modelId="{6CC656BB-B832-40CD-80F4-B76CDEF0CAC7}" srcId="{CA1BBC20-1584-4475-88B2-A14BF5B957F3}" destId="{C3BF54D8-288F-4F15-9B8C-187F66D41490}" srcOrd="4" destOrd="0" parTransId="{4CD4E818-7D67-4C5E-A402-6C407D1117D3}" sibTransId="{CD98A7AD-79A4-49C2-8710-4EF548BB9B5A}"/>
+    <dgm:cxn modelId="{D546FCE2-D4CC-40D5-AF90-4E17761DB3C3}" type="presOf" srcId="{CA1BBC20-1584-4475-88B2-A14BF5B957F3}" destId="{300E8B99-E54B-45D6-A48F-138855723E24}" srcOrd="0" destOrd="0" presId="urn:microsoft.com/office/officeart/2005/8/layout/hierarchy1"/>
+    <dgm:cxn modelId="{614AF011-6711-43A5-A919-B47A0EBFCDBB}" type="presOf" srcId="{684D99BB-8B43-47DD-B459-B9EDD2220035}" destId="{5280615E-2410-4AE2-B96B-C4CC24611E68}" srcOrd="0" destOrd="0" presId="urn:microsoft.com/office/officeart/2005/8/layout/hierarchy1"/>
     <dgm:cxn modelId="{61085DB7-701B-485F-95D4-75A92847CA91}" srcId="{C3BF54D8-288F-4F15-9B8C-187F66D41490}" destId="{B16372DA-39BD-4D59-9563-DEAB75660AF7}" srcOrd="0" destOrd="0" parTransId="{F88873AA-A345-4F79-8371-8D1B32583905}" sibTransId="{8684BB3E-3BAF-4309-B23D-F95067EA152B}"/>
-    <dgm:cxn modelId="{02958BD3-C3E9-48F4-AEA2-5A509A348B8C}" srcId="{878A992C-A6C8-41B7-A0A0-E6B3B197066D}" destId="{D7664C92-F59F-4D13-B152-E230E019E514}" srcOrd="0" destOrd="0" parTransId="{A4354185-46BE-4C81-81E9-08FFEBF2B693}" sibTransId="{01F0218F-A944-4B34-A5F1-1F98E12C106A}"/>
-    <dgm:cxn modelId="{C77F570D-69E8-4BE6-A5C0-A38E2647A954}" type="presOf" srcId="{878A992C-A6C8-41B7-A0A0-E6B3B197066D}" destId="{1228A02E-DCAE-4B00-9DC5-06B3AD4D39D4}" srcOrd="0" destOrd="0" presId="urn:microsoft.com/office/officeart/2005/8/layout/hierarchy1"/>
-    <dgm:cxn modelId="{D131285D-6851-4F97-B061-5CDC589F1F37}" type="presOf" srcId="{4CD4E818-7D67-4C5E-A402-6C407D1117D3}" destId="{181C7DB0-A1B4-4404-925E-0FB8E59EA198}" srcOrd="0" destOrd="0" presId="urn:microsoft.com/office/officeart/2005/8/layout/hierarchy1"/>
-    <dgm:cxn modelId="{6D23B996-7EFF-4EA6-9222-B39563117E2B}" srcId="{2C811019-56E7-464C-8395-31F70854B375}" destId="{6B093D4D-6035-4E29-867D-B81276A74AC7}" srcOrd="0" destOrd="0" parTransId="{6037C30F-9275-4D3A-82A1-29E0525B3B74}" sibTransId="{55B9BDDB-EA71-4783-B1DE-B390C8209C5A}"/>
-    <dgm:cxn modelId="{9F92B2E7-1FC2-41E7-ADCB-55DD228E0F37}" type="presOf" srcId="{5FB9846D-1108-4B35-AB38-25B73E92A8C7}" destId="{51D37315-5CD6-43AA-9D53-69D0497CD931}" srcOrd="0" destOrd="0" presId="urn:microsoft.com/office/officeart/2005/8/layout/hierarchy1"/>
-    <dgm:cxn modelId="{DCC6D591-3E10-455B-A2C2-6B0480E9C221}" type="presOf" srcId="{684D99BB-8B43-47DD-B459-B9EDD2220035}" destId="{5280615E-2410-4AE2-B96B-C4CC24611E68}" srcOrd="0" destOrd="0" presId="urn:microsoft.com/office/officeart/2005/8/layout/hierarchy1"/>
-    <dgm:cxn modelId="{6BA82EF9-A5B4-407A-B529-33997479CBFB}" type="presOf" srcId="{B253C8FA-A205-4AB3-A6CB-513262D0325C}" destId="{9C948301-D218-44E3-9962-2942304D68DB}" srcOrd="0" destOrd="0" presId="urn:microsoft.com/office/officeart/2005/8/layout/hierarchy1"/>
-    <dgm:cxn modelId="{4A785695-738E-4A6E-9730-1C1F72FEE576}" type="presOf" srcId="{72A859FA-1D13-4FA0-84E9-064198695A3B}" destId="{2A63D18E-86B9-4326-A1D6-1BF49AFC46A7}" srcOrd="0" destOrd="0" presId="urn:microsoft.com/office/officeart/2005/8/layout/hierarchy1"/>
-    <dgm:cxn modelId="{699ED214-E5D2-4BE3-B483-1ACD403D04B5}" srcId="{26F54A12-5179-48C0-92FD-3BAF83F6FD92}" destId="{CA1BBC20-1584-4475-88B2-A14BF5B957F3}" srcOrd="0" destOrd="0" parTransId="{3C85EE99-3C50-4117-BE67-5CBBA2D527DE}" sibTransId="{6E1456D5-C5E8-49B3-A037-0607DC84548C}"/>
-    <dgm:cxn modelId="{DB4A8704-F7A5-48A2-AE06-122AFE6D9BE2}" srcId="{2C811019-56E7-464C-8395-31F70854B375}" destId="{A296FE83-6478-4806-96F1-E47826C88C89}" srcOrd="1" destOrd="0" parTransId="{791E0ACD-3E7A-4419-8108-C95993E17946}" sibTransId="{F90B5EDC-17BF-4D91-B843-91CACDBBD993}"/>
-    <dgm:cxn modelId="{168962C4-7657-4071-8A81-974AF0B379EE}" srcId="{26F54A12-5179-48C0-92FD-3BAF83F6FD92}" destId="{5FB9846D-1108-4B35-AB38-25B73E92A8C7}" srcOrd="1" destOrd="0" parTransId="{3300B2AE-D437-4C9B-B286-B1492720A84C}" sibTransId="{2A3474B3-3CFC-4A04-900F-C6C82AD57CAC}"/>
-    <dgm:cxn modelId="{0E79536A-A01B-419C-B8D7-F775E76A20E6}" type="presOf" srcId="{1D7280CC-2285-4F45-90CD-7B5D741C20DC}" destId="{18847C33-2A6F-4F8B-8BCB-E683086B5867}" srcOrd="0" destOrd="0" presId="urn:microsoft.com/office/officeart/2005/8/layout/hierarchy1"/>
-    <dgm:cxn modelId="{369C983E-850D-4411-B65D-F3EB342176DF}" type="presOf" srcId="{F0807005-D31F-4481-91CB-800BC9C57DE5}" destId="{7398CAEC-C2FD-4D6C-9807-AE1EDBA9D9BA}" srcOrd="0" destOrd="0" presId="urn:microsoft.com/office/officeart/2005/8/layout/hierarchy1"/>
-    <dgm:cxn modelId="{FF836002-357B-4E51-B4BA-0706E9F9FCF6}" srcId="{D2712298-DB85-4389-9EE6-BD241DF2736E}" destId="{60A211ED-21DC-4096-8A74-3702BFC8DF5A}" srcOrd="0" destOrd="0" parTransId="{4BE0E9DB-3C0E-407F-8656-AFD113D55E80}" sibTransId="{09681763-840F-4BAE-B6BB-68FA82254B6D}"/>
-    <dgm:cxn modelId="{E9E1FA7C-AE51-4883-84B0-BE59F75A4129}" srcId="{CA1BBC20-1584-4475-88B2-A14BF5B957F3}" destId="{D2712298-DB85-4389-9EE6-BD241DF2736E}" srcOrd="2" destOrd="0" parTransId="{A5FBBA3A-17EA-47A7-9D85-3AD50485ACBA}" sibTransId="{29D5C875-B970-49F2-9CC0-08B44F15BB5D}"/>
-    <dgm:cxn modelId="{BE2891F2-1439-4C80-BD65-CC498094DA1E}" srcId="{CA1BBC20-1584-4475-88B2-A14BF5B957F3}" destId="{1D7280CC-2285-4F45-90CD-7B5D741C20DC}" srcOrd="0" destOrd="0" parTransId="{7FF21DE2-A289-4B7C-9BBD-9A2C70FBDEBC}" sibTransId="{608B2750-8B1F-44D7-93A8-D0371866EE3D}"/>
-    <dgm:cxn modelId="{E98DFAAC-4C60-45EF-9856-38033BE29997}" type="presOf" srcId="{C3BF54D8-288F-4F15-9B8C-187F66D41490}" destId="{C3EC200F-A9AE-4E63-8259-94FBE302F9A0}" srcOrd="0" destOrd="0" presId="urn:microsoft.com/office/officeart/2005/8/layout/hierarchy1"/>
-    <dgm:cxn modelId="{03F80FF4-D27A-4469-822D-6317CF3F6648}" type="presOf" srcId="{A4354185-46BE-4C81-81E9-08FFEBF2B693}" destId="{9C5125E9-7361-4EC8-845D-A5E672FA5CDF}" srcOrd="0" destOrd="0" presId="urn:microsoft.com/office/officeart/2005/8/layout/hierarchy1"/>
-    <dgm:cxn modelId="{B8392188-8C33-473C-8675-0C6C2D1BC3BE}" type="presOf" srcId="{3300B2AE-D437-4C9B-B286-B1492720A84C}" destId="{37359B11-CDD8-4EF2-A2BF-7FD4C930002F}" srcOrd="0" destOrd="0" presId="urn:microsoft.com/office/officeart/2005/8/layout/hierarchy1"/>
-    <dgm:cxn modelId="{C7601914-16E0-4E48-964C-E42F48A4BCCB}" type="presOf" srcId="{7ADB8E40-02D4-408B-8B70-C1B77EC0D509}" destId="{9D547E15-F621-458A-8D9D-52681412AE72}" srcOrd="0" destOrd="0" presId="urn:microsoft.com/office/officeart/2005/8/layout/hierarchy1"/>
-    <dgm:cxn modelId="{6CC656BB-B832-40CD-80F4-B76CDEF0CAC7}" srcId="{CA1BBC20-1584-4475-88B2-A14BF5B957F3}" destId="{C3BF54D8-288F-4F15-9B8C-187F66D41490}" srcOrd="4" destOrd="0" parTransId="{4CD4E818-7D67-4C5E-A402-6C407D1117D3}" sibTransId="{CD98A7AD-79A4-49C2-8710-4EF548BB9B5A}"/>
-    <dgm:cxn modelId="{B98826DB-A730-4400-9014-0E01EABF6CC2}" type="presOf" srcId="{B16372DA-39BD-4D59-9563-DEAB75660AF7}" destId="{7D805C93-5A22-4619-9E3E-267E46C2A254}" srcOrd="0" destOrd="0" presId="urn:microsoft.com/office/officeart/2005/8/layout/hierarchy1"/>
-    <dgm:cxn modelId="{97CC6BC8-5176-45E0-9A18-8FF6C3C66E7A}" type="presOf" srcId="{4BE0E9DB-3C0E-407F-8656-AFD113D55E80}" destId="{FD4417B9-F0F5-4B6D-AA2E-2746F5C4C69D}" srcOrd="0" destOrd="0" presId="urn:microsoft.com/office/officeart/2005/8/layout/hierarchy1"/>
-    <dgm:cxn modelId="{85B34A8C-5ED0-451F-AA4B-D79F645E134C}" type="presOf" srcId="{7FF21DE2-A289-4B7C-9BBD-9A2C70FBDEBC}" destId="{BB37CC21-66E0-46C4-9EBB-FEBA7055EF34}" srcOrd="0" destOrd="0" presId="urn:microsoft.com/office/officeart/2005/8/layout/hierarchy1"/>
-    <dgm:cxn modelId="{AEF1497E-26FA-4EC3-8D2B-5975FA425C14}" type="presParOf" srcId="{66268DB2-64A2-49CA-A42C-40F4B39873FD}" destId="{78580EFC-A123-4FEC-B949-90C09454EB6D}" srcOrd="0" destOrd="0" presId="urn:microsoft.com/office/officeart/2005/8/layout/hierarchy1"/>
-    <dgm:cxn modelId="{C6A13D9C-25DE-4171-BA95-A75E02C34B35}" type="presParOf" srcId="{78580EFC-A123-4FEC-B949-90C09454EB6D}" destId="{DCEDFAC1-179E-4EB0-9547-114052769A80}" srcOrd="0" destOrd="0" presId="urn:microsoft.com/office/officeart/2005/8/layout/hierarchy1"/>
-    <dgm:cxn modelId="{69285147-8A75-4497-B030-20365C0C822F}" type="presParOf" srcId="{DCEDFAC1-179E-4EB0-9547-114052769A80}" destId="{66D5FDF7-2F91-4F54-9910-953C2C4C428B}" srcOrd="0" destOrd="0" presId="urn:microsoft.com/office/officeart/2005/8/layout/hierarchy1"/>
-    <dgm:cxn modelId="{E1954996-0CBC-40D5-8BA6-C6693AA27732}" type="presParOf" srcId="{DCEDFAC1-179E-4EB0-9547-114052769A80}" destId="{8B9F996B-49EC-4138-A3BB-77387EB696B3}" srcOrd="1" destOrd="0" presId="urn:microsoft.com/office/officeart/2005/8/layout/hierarchy1"/>
-    <dgm:cxn modelId="{71F04F48-B997-4AA4-8515-E036AF95BA8B}" type="presParOf" srcId="{78580EFC-A123-4FEC-B949-90C09454EB6D}" destId="{FD2DA734-6352-41E7-8569-F897E092F857}" srcOrd="1" destOrd="0" presId="urn:microsoft.com/office/officeart/2005/8/layout/hierarchy1"/>
-    <dgm:cxn modelId="{73E64877-F074-441E-8E54-41D126978D2F}" type="presParOf" srcId="{FD2DA734-6352-41E7-8569-F897E092F857}" destId="{BB720396-C5A3-4D8B-944E-7F5B1F2A8B48}" srcOrd="0" destOrd="0" presId="urn:microsoft.com/office/officeart/2005/8/layout/hierarchy1"/>
-    <dgm:cxn modelId="{DC84BB6B-1780-49D0-A6AA-5EEAF0C78686}" type="presParOf" srcId="{FD2DA734-6352-41E7-8569-F897E092F857}" destId="{F9FB5080-07E3-4FC5-90E3-B7C75F1DE60D}" srcOrd="1" destOrd="0" presId="urn:microsoft.com/office/officeart/2005/8/layout/hierarchy1"/>
-    <dgm:cxn modelId="{76CC35A9-68E3-4A3A-A865-26EACFBFB555}" type="presParOf" srcId="{F9FB5080-07E3-4FC5-90E3-B7C75F1DE60D}" destId="{450426FF-AF5E-4922-B29B-8EB56ECE5793}" srcOrd="0" destOrd="0" presId="urn:microsoft.com/office/officeart/2005/8/layout/hierarchy1"/>
-    <dgm:cxn modelId="{A654153B-1447-4193-8BDC-699B4E599761}" type="presParOf" srcId="{450426FF-AF5E-4922-B29B-8EB56ECE5793}" destId="{FB4B3638-2DA5-413F-8C42-DB03B1642B47}" srcOrd="0" destOrd="0" presId="urn:microsoft.com/office/officeart/2005/8/layout/hierarchy1"/>
-    <dgm:cxn modelId="{C163F038-CA2A-4851-8E3B-D2A9DA41D2C5}" type="presParOf" srcId="{450426FF-AF5E-4922-B29B-8EB56ECE5793}" destId="{5D582F70-EDC8-4E42-A400-6FF73F942F57}" srcOrd="1" destOrd="0" presId="urn:microsoft.com/office/officeart/2005/8/layout/hierarchy1"/>
-    <dgm:cxn modelId="{394B967D-4DB2-4BF2-A2A2-8CA95911D35D}" type="presParOf" srcId="{F9FB5080-07E3-4FC5-90E3-B7C75F1DE60D}" destId="{EEE23ECF-A629-43F3-8EEA-6834AA5C08F2}" srcOrd="1" destOrd="0" presId="urn:microsoft.com/office/officeart/2005/8/layout/hierarchy1"/>
-    <dgm:cxn modelId="{5C1D5A1A-8FC4-49E0-B27F-B984C1A803F0}" type="presParOf" srcId="{EEE23ECF-A629-43F3-8EEA-6834AA5C08F2}" destId="{62A2A294-4DFC-43F7-B429-70DDE8F60862}" srcOrd="0" destOrd="0" presId="urn:microsoft.com/office/officeart/2005/8/layout/hierarchy1"/>
-    <dgm:cxn modelId="{97C58F42-F03A-40AF-AB58-B79E10A90B25}" type="presParOf" srcId="{EEE23ECF-A629-43F3-8EEA-6834AA5C08F2}" destId="{9232F53C-B0AD-4C44-91AE-413D2B4863EB}" srcOrd="1" destOrd="0" presId="urn:microsoft.com/office/officeart/2005/8/layout/hierarchy1"/>
-    <dgm:cxn modelId="{7B087EF3-55C5-4A3E-880A-1286EB4E2F6C}" type="presParOf" srcId="{9232F53C-B0AD-4C44-91AE-413D2B4863EB}" destId="{4CDF7FAD-FF5C-42EE-B099-E3D9F835F5D7}" srcOrd="0" destOrd="0" presId="urn:microsoft.com/office/officeart/2005/8/layout/hierarchy1"/>
-    <dgm:cxn modelId="{450D3595-68F1-4919-BCA8-4C6B04A95DA9}" type="presParOf" srcId="{4CDF7FAD-FF5C-42EE-B099-E3D9F835F5D7}" destId="{763EFD2C-7D9F-401D-AAB6-FE61FD9785BB}" srcOrd="0" destOrd="0" presId="urn:microsoft.com/office/officeart/2005/8/layout/hierarchy1"/>
-    <dgm:cxn modelId="{9875DD57-EF9A-483C-92A8-5AA1486F191E}" type="presParOf" srcId="{4CDF7FAD-FF5C-42EE-B099-E3D9F835F5D7}" destId="{300E8B99-E54B-45D6-A48F-138855723E24}" srcOrd="1" destOrd="0" presId="urn:microsoft.com/office/officeart/2005/8/layout/hierarchy1"/>
-    <dgm:cxn modelId="{07669912-38E4-46E9-A61D-FFA72ACE06D5}" type="presParOf" srcId="{9232F53C-B0AD-4C44-91AE-413D2B4863EB}" destId="{7465F84D-20EA-4EF5-B140-445854510E79}" srcOrd="1" destOrd="0" presId="urn:microsoft.com/office/officeart/2005/8/layout/hierarchy1"/>
-    <dgm:cxn modelId="{77F3A14F-13B8-4E3E-96EE-1A8584BF815E}" type="presParOf" srcId="{7465F84D-20EA-4EF5-B140-445854510E79}" destId="{BB37CC21-66E0-46C4-9EBB-FEBA7055EF34}" srcOrd="0" destOrd="0" presId="urn:microsoft.com/office/officeart/2005/8/layout/hierarchy1"/>
-    <dgm:cxn modelId="{387937FC-0FF8-4C26-A67B-07D46317FF9A}" type="presParOf" srcId="{7465F84D-20EA-4EF5-B140-445854510E79}" destId="{F680A3D9-E9D3-41B5-BAA8-4F5F65569540}" srcOrd="1" destOrd="0" presId="urn:microsoft.com/office/officeart/2005/8/layout/hierarchy1"/>
-    <dgm:cxn modelId="{22F9CDDF-0414-40C0-B81C-C12DA43E3C1B}" type="presParOf" srcId="{F680A3D9-E9D3-41B5-BAA8-4F5F65569540}" destId="{FE2F7C41-2B6E-4ACE-AA23-63D93F1C9D66}" srcOrd="0" destOrd="0" presId="urn:microsoft.com/office/officeart/2005/8/layout/hierarchy1"/>
-    <dgm:cxn modelId="{5EF61359-C83D-4982-866E-B13038D6B164}" type="presParOf" srcId="{FE2F7C41-2B6E-4ACE-AA23-63D93F1C9D66}" destId="{5E681183-257E-491A-B08A-75AF70B89747}" srcOrd="0" destOrd="0" presId="urn:microsoft.com/office/officeart/2005/8/layout/hierarchy1"/>
-    <dgm:cxn modelId="{3CB50376-B282-4CEF-A2B0-BF4644A1596E}" type="presParOf" srcId="{FE2F7C41-2B6E-4ACE-AA23-63D93F1C9D66}" destId="{18847C33-2A6F-4F8B-8BCB-E683086B5867}" srcOrd="1" destOrd="0" presId="urn:microsoft.com/office/officeart/2005/8/layout/hierarchy1"/>
-    <dgm:cxn modelId="{9A54875B-C18F-46F1-B350-DC545C229325}" type="presParOf" srcId="{F680A3D9-E9D3-41B5-BAA8-4F5F65569540}" destId="{ECC51879-837F-40E0-961A-E9AE17E54A25}" srcOrd="1" destOrd="0" presId="urn:microsoft.com/office/officeart/2005/8/layout/hierarchy1"/>
-    <dgm:cxn modelId="{C9FEB811-AD3F-4E63-A1A7-614585E4F6EF}" type="presParOf" srcId="{ECC51879-837F-40E0-961A-E9AE17E54A25}" destId="{5280615E-2410-4AE2-B96B-C4CC24611E68}" srcOrd="0" destOrd="0" presId="urn:microsoft.com/office/officeart/2005/8/layout/hierarchy1"/>
-    <dgm:cxn modelId="{F32144A0-CA4D-4EAA-92AA-CA804C5026D3}" type="presParOf" srcId="{ECC51879-837F-40E0-961A-E9AE17E54A25}" destId="{C1C3C62F-6387-489B-8283-6287ECE81D78}" srcOrd="1" destOrd="0" presId="urn:microsoft.com/office/officeart/2005/8/layout/hierarchy1"/>
-    <dgm:cxn modelId="{592FA6E6-8CDB-4EFE-A38A-C2B5E8A582C5}" type="presParOf" srcId="{C1C3C62F-6387-489B-8283-6287ECE81D78}" destId="{330200ED-5497-4F23-AED4-910706687263}" srcOrd="0" destOrd="0" presId="urn:microsoft.com/office/officeart/2005/8/layout/hierarchy1"/>
-    <dgm:cxn modelId="{759A0467-8654-4E99-8A85-A38D414BC057}" type="presParOf" srcId="{330200ED-5497-4F23-AED4-910706687263}" destId="{F79D9576-722C-46D6-A03E-8E1504E44573}" srcOrd="0" destOrd="0" presId="urn:microsoft.com/office/officeart/2005/8/layout/hierarchy1"/>
-    <dgm:cxn modelId="{5D988266-C354-45F7-833C-5470E77202B3}" type="presParOf" srcId="{330200ED-5497-4F23-AED4-910706687263}" destId="{A1392831-C95E-4353-AA07-D4FF98D1B765}" srcOrd="1" destOrd="0" presId="urn:microsoft.com/office/officeart/2005/8/layout/hierarchy1"/>
-    <dgm:cxn modelId="{2B17ADB5-A152-4AE8-947F-0F2BA725257B}" type="presParOf" srcId="{C1C3C62F-6387-489B-8283-6287ECE81D78}" destId="{532B8146-1290-4A04-8001-41D9C67343AA}" srcOrd="1" destOrd="0" presId="urn:microsoft.com/office/officeart/2005/8/layout/hierarchy1"/>
-    <dgm:cxn modelId="{FAC76A29-E992-4587-8924-E5266802B0C4}" type="presParOf" srcId="{7465F84D-20EA-4EF5-B140-445854510E79}" destId="{0F948105-42B8-44DB-89BF-2653EDE0919E}" srcOrd="2" destOrd="0" presId="urn:microsoft.com/office/officeart/2005/8/layout/hierarchy1"/>
-    <dgm:cxn modelId="{389D9EE8-E0A0-47BA-BF91-A6A326507307}" type="presParOf" srcId="{7465F84D-20EA-4EF5-B140-445854510E79}" destId="{E33E3673-4670-4D59-935C-3495C34199F5}" srcOrd="3" destOrd="0" presId="urn:microsoft.com/office/officeart/2005/8/layout/hierarchy1"/>
-    <dgm:cxn modelId="{ED158156-60EB-4FD8-87B2-CB01AD96C784}" type="presParOf" srcId="{E33E3673-4670-4D59-935C-3495C34199F5}" destId="{80A74295-7182-45A4-B7CC-942110FC3B27}" srcOrd="0" destOrd="0" presId="urn:microsoft.com/office/officeart/2005/8/layout/hierarchy1"/>
-    <dgm:cxn modelId="{317D8058-A358-4199-A572-37DC866DCC1B}" type="presParOf" srcId="{80A74295-7182-45A4-B7CC-942110FC3B27}" destId="{CA8C7813-223C-455A-B53A-624F5ECBEB6A}" srcOrd="0" destOrd="0" presId="urn:microsoft.com/office/officeart/2005/8/layout/hierarchy1"/>
-    <dgm:cxn modelId="{436869AF-20BA-4D8C-BD1F-B29F562E4AA7}" type="presParOf" srcId="{80A74295-7182-45A4-B7CC-942110FC3B27}" destId="{1228A02E-DCAE-4B00-9DC5-06B3AD4D39D4}" srcOrd="1" destOrd="0" presId="urn:microsoft.com/office/officeart/2005/8/layout/hierarchy1"/>
-    <dgm:cxn modelId="{60C15D20-FE58-4DA0-A7DE-5EE7233AF6E4}" type="presParOf" srcId="{E33E3673-4670-4D59-935C-3495C34199F5}" destId="{78D8B3C4-3105-437A-B6F1-EF543F1FA3B9}" srcOrd="1" destOrd="0" presId="urn:microsoft.com/office/officeart/2005/8/layout/hierarchy1"/>
-    <dgm:cxn modelId="{EAC6FACD-6FDF-4F36-9B1C-4D2B147B8E79}" type="presParOf" srcId="{78D8B3C4-3105-437A-B6F1-EF543F1FA3B9}" destId="{9C5125E9-7361-4EC8-845D-A5E672FA5CDF}" srcOrd="0" destOrd="0" presId="urn:microsoft.com/office/officeart/2005/8/layout/hierarchy1"/>
-    <dgm:cxn modelId="{0FEFF363-339C-4957-886F-9A6C6EE7CBB9}" type="presParOf" srcId="{78D8B3C4-3105-437A-B6F1-EF543F1FA3B9}" destId="{446A8395-F26E-4C61-AD75-AA5CBDF36C77}" srcOrd="1" destOrd="0" presId="urn:microsoft.com/office/officeart/2005/8/layout/hierarchy1"/>
-    <dgm:cxn modelId="{9E238730-9D80-4A89-A0AA-A6F5C2E45E82}" type="presParOf" srcId="{446A8395-F26E-4C61-AD75-AA5CBDF36C77}" destId="{CF513838-52CA-44F8-8F64-E842BD0777A8}" srcOrd="0" destOrd="0" presId="urn:microsoft.com/office/officeart/2005/8/layout/hierarchy1"/>
-    <dgm:cxn modelId="{FEBFF11B-861C-498E-9488-88B35906EDB0}" type="presParOf" srcId="{CF513838-52CA-44F8-8F64-E842BD0777A8}" destId="{52B093A8-9A9D-4381-B13C-8B8B77BF2CE8}" srcOrd="0" destOrd="0" presId="urn:microsoft.com/office/officeart/2005/8/layout/hierarchy1"/>
-    <dgm:cxn modelId="{7C129163-79C5-4DD2-9CD5-56B5D4566DBA}" type="presParOf" srcId="{CF513838-52CA-44F8-8F64-E842BD0777A8}" destId="{6F9CF4C3-25F8-4613-A51C-1A7F0DF1F3D2}" srcOrd="1" destOrd="0" presId="urn:microsoft.com/office/officeart/2005/8/layout/hierarchy1"/>
-    <dgm:cxn modelId="{109312BF-4898-49D0-A0BC-F60C08297774}" type="presParOf" srcId="{446A8395-F26E-4C61-AD75-AA5CBDF36C77}" destId="{039B7FF4-7341-4DFA-9095-99C527E99A7E}" srcOrd="1" destOrd="0" presId="urn:microsoft.com/office/officeart/2005/8/layout/hierarchy1"/>
-    <dgm:cxn modelId="{9215E19F-E3F5-4EF2-9C04-605D2429D45C}" type="presParOf" srcId="{7465F84D-20EA-4EF5-B140-445854510E79}" destId="{C521B970-AD74-41E2-A5CE-AC01D4AC486E}" srcOrd="4" destOrd="0" presId="urn:microsoft.com/office/officeart/2005/8/layout/hierarchy1"/>
-    <dgm:cxn modelId="{09F9B5BE-AEC3-4E87-8961-A5EBE2BA681D}" type="presParOf" srcId="{7465F84D-20EA-4EF5-B140-445854510E79}" destId="{1AEA0C00-DC7B-49D5-870D-FB86403C099D}" srcOrd="5" destOrd="0" presId="urn:microsoft.com/office/officeart/2005/8/layout/hierarchy1"/>
-    <dgm:cxn modelId="{5B8774AF-4A60-46CC-927D-CB17411316A9}" type="presParOf" srcId="{1AEA0C00-DC7B-49D5-870D-FB86403C099D}" destId="{7C8DF997-01C4-4498-BB89-FC3727119667}" srcOrd="0" destOrd="0" presId="urn:microsoft.com/office/officeart/2005/8/layout/hierarchy1"/>
-    <dgm:cxn modelId="{EFF4A7CF-B642-4B61-8B5B-76276FC29152}" type="presParOf" srcId="{7C8DF997-01C4-4498-BB89-FC3727119667}" destId="{1A9A3E14-C46E-4672-9B83-6EF357855E40}" srcOrd="0" destOrd="0" presId="urn:microsoft.com/office/officeart/2005/8/layout/hierarchy1"/>
-    <dgm:cxn modelId="{22ED46F9-CA27-4FAD-ADFD-D61B22CC6173}" type="presParOf" srcId="{7C8DF997-01C4-4498-BB89-FC3727119667}" destId="{1F15EFD7-D54B-481F-8F28-125C29C6CEB6}" srcOrd="1" destOrd="0" presId="urn:microsoft.com/office/officeart/2005/8/layout/hierarchy1"/>
-    <dgm:cxn modelId="{7A61CE50-9C04-4621-B6DF-247222F60429}" type="presParOf" srcId="{1AEA0C00-DC7B-49D5-870D-FB86403C099D}" destId="{25A72EE1-9A84-446C-AE54-98494FDDDAB4}" srcOrd="1" destOrd="0" presId="urn:microsoft.com/office/officeart/2005/8/layout/hierarchy1"/>
-    <dgm:cxn modelId="{949FED1D-D951-4C53-86DA-2221F73A347B}" type="presParOf" srcId="{25A72EE1-9A84-446C-AE54-98494FDDDAB4}" destId="{FD4417B9-F0F5-4B6D-AA2E-2746F5C4C69D}" srcOrd="0" destOrd="0" presId="urn:microsoft.com/office/officeart/2005/8/layout/hierarchy1"/>
-    <dgm:cxn modelId="{664A18B6-F8E4-4FBA-87F4-61DFC3944E78}" type="presParOf" srcId="{25A72EE1-9A84-446C-AE54-98494FDDDAB4}" destId="{C2DCE113-03A6-48FD-813C-3B7DCEFAEFC8}" srcOrd="1" destOrd="0" presId="urn:microsoft.com/office/officeart/2005/8/layout/hierarchy1"/>
-    <dgm:cxn modelId="{C64E5261-9795-4D1F-9280-2A0F93BC77C8}" type="presParOf" srcId="{C2DCE113-03A6-48FD-813C-3B7DCEFAEFC8}" destId="{E83C68C3-33D2-4D10-A1CC-4FC3B1B82A00}" srcOrd="0" destOrd="0" presId="urn:microsoft.com/office/officeart/2005/8/layout/hierarchy1"/>
-    <dgm:cxn modelId="{EA5C406C-0541-4D5C-A130-B5AD39C425E1}" type="presParOf" srcId="{E83C68C3-33D2-4D10-A1CC-4FC3B1B82A00}" destId="{DA44864D-D2C1-4A4C-A718-51452CE8B361}" srcOrd="0" destOrd="0" presId="urn:microsoft.com/office/officeart/2005/8/layout/hierarchy1"/>
-    <dgm:cxn modelId="{B4F85FFD-D8C8-4F54-8BE2-945363F8AB52}" type="presParOf" srcId="{E83C68C3-33D2-4D10-A1CC-4FC3B1B82A00}" destId="{A1073027-815B-4314-B18E-2E5E2DA1886B}" srcOrd="1" destOrd="0" presId="urn:microsoft.com/office/officeart/2005/8/layout/hierarchy1"/>
-    <dgm:cxn modelId="{E7C683D5-E1C1-4FF3-9AD4-5D51427216D9}" type="presParOf" srcId="{C2DCE113-03A6-48FD-813C-3B7DCEFAEFC8}" destId="{0746FD76-63D8-4D0E-B59F-7236B390777E}" srcOrd="1" destOrd="0" presId="urn:microsoft.com/office/officeart/2005/8/layout/hierarchy1"/>
-    <dgm:cxn modelId="{6178EE2D-C45C-4F0C-AEE3-D0C882C80D28}" type="presParOf" srcId="{7465F84D-20EA-4EF5-B140-445854510E79}" destId="{B6F3DBE9-CAAE-494D-9E08-CD8A18F9FF3F}" srcOrd="6" destOrd="0" presId="urn:microsoft.com/office/officeart/2005/8/layout/hierarchy1"/>
-    <dgm:cxn modelId="{54BDA87C-A99C-4C5C-B8F6-4A4A1A8BB346}" type="presParOf" srcId="{7465F84D-20EA-4EF5-B140-445854510E79}" destId="{B0D48A2A-9555-41DD-B020-9C250DCDCA16}" srcOrd="7" destOrd="0" presId="urn:microsoft.com/office/officeart/2005/8/layout/hierarchy1"/>
-    <dgm:cxn modelId="{DF04D5B9-E71F-43EB-B7E7-1991A502F49F}" type="presParOf" srcId="{B0D48A2A-9555-41DD-B020-9C250DCDCA16}" destId="{8A0FA0EB-F1AE-4CF7-8610-3BB1F53B7B04}" srcOrd="0" destOrd="0" presId="urn:microsoft.com/office/officeart/2005/8/layout/hierarchy1"/>
-    <dgm:cxn modelId="{1D811BF8-B0F1-42E6-A535-AFE147289067}" type="presParOf" srcId="{8A0FA0EB-F1AE-4CF7-8610-3BB1F53B7B04}" destId="{0F0D2ADF-A326-4297-8C1A-DBB6BBCD54BA}" srcOrd="0" destOrd="0" presId="urn:microsoft.com/office/officeart/2005/8/layout/hierarchy1"/>
-    <dgm:cxn modelId="{2DA9FA48-37CA-4717-B2FE-0F7E49E2BAEE}" type="presParOf" srcId="{8A0FA0EB-F1AE-4CF7-8610-3BB1F53B7B04}" destId="{7398CAEC-C2FD-4D6C-9807-AE1EDBA9D9BA}" srcOrd="1" destOrd="0" presId="urn:microsoft.com/office/officeart/2005/8/layout/hierarchy1"/>
-    <dgm:cxn modelId="{83F594E1-825B-42B4-9020-A5EEA788B401}" type="presParOf" srcId="{B0D48A2A-9555-41DD-B020-9C250DCDCA16}" destId="{45D78B2E-4199-467C-95C2-380A4C62532D}" srcOrd="1" destOrd="0" presId="urn:microsoft.com/office/officeart/2005/8/layout/hierarchy1"/>
-    <dgm:cxn modelId="{B6228F4F-B980-40C9-8CD1-84C55F539110}" type="presParOf" srcId="{45D78B2E-4199-467C-95C2-380A4C62532D}" destId="{4EC1F272-6961-4EBF-8080-735367543358}" srcOrd="0" destOrd="0" presId="urn:microsoft.com/office/officeart/2005/8/layout/hierarchy1"/>
-    <dgm:cxn modelId="{06FFCC58-F83A-418A-B124-511C0AE4FECD}" type="presParOf" srcId="{45D78B2E-4199-467C-95C2-380A4C62532D}" destId="{FE622A3E-390B-4585-BDD1-85A447FA2F20}" srcOrd="1" destOrd="0" presId="urn:microsoft.com/office/officeart/2005/8/layout/hierarchy1"/>
-    <dgm:cxn modelId="{1CE8C153-B144-487F-9479-00CC9A344C62}" type="presParOf" srcId="{FE622A3E-390B-4585-BDD1-85A447FA2F20}" destId="{CE1F368A-9FC2-4729-86BB-FB250404BC9C}" srcOrd="0" destOrd="0" presId="urn:microsoft.com/office/officeart/2005/8/layout/hierarchy1"/>
-    <dgm:cxn modelId="{F55A1598-F963-46C8-A99B-1902AC7A8510}" type="presParOf" srcId="{CE1F368A-9FC2-4729-86BB-FB250404BC9C}" destId="{5FFAB378-5F0A-45F7-84D5-3124EE5AD8B4}" srcOrd="0" destOrd="0" presId="urn:microsoft.com/office/officeart/2005/8/layout/hierarchy1"/>
-    <dgm:cxn modelId="{2747760E-A6A8-49AC-ACD3-6C2CA0350F1B}" type="presParOf" srcId="{CE1F368A-9FC2-4729-86BB-FB250404BC9C}" destId="{B22D588E-FA78-4678-81BC-19C087F6BAB9}" srcOrd="1" destOrd="0" presId="urn:microsoft.com/office/officeart/2005/8/layout/hierarchy1"/>
-    <dgm:cxn modelId="{5B971B0F-1EA1-44D6-BA53-749F400617EE}" type="presParOf" srcId="{FE622A3E-390B-4585-BDD1-85A447FA2F20}" destId="{E7C3D530-270A-4476-8F22-2444293FC4E2}" srcOrd="1" destOrd="0" presId="urn:microsoft.com/office/officeart/2005/8/layout/hierarchy1"/>
-    <dgm:cxn modelId="{58205B20-B112-48ED-997B-68E94B3ABFAF}" type="presParOf" srcId="{7465F84D-20EA-4EF5-B140-445854510E79}" destId="{181C7DB0-A1B4-4404-925E-0FB8E59EA198}" srcOrd="8" destOrd="0" presId="urn:microsoft.com/office/officeart/2005/8/layout/hierarchy1"/>
-    <dgm:cxn modelId="{24D738B2-21DE-4DF3-B050-E83387190B3C}" type="presParOf" srcId="{7465F84D-20EA-4EF5-B140-445854510E79}" destId="{B22B3754-6EAB-472E-8CAB-38EB22D93A36}" srcOrd="9" destOrd="0" presId="urn:microsoft.com/office/officeart/2005/8/layout/hierarchy1"/>
-    <dgm:cxn modelId="{9B1DFCA0-592D-43AA-BFAB-7A61C120EF3F}" type="presParOf" srcId="{B22B3754-6EAB-472E-8CAB-38EB22D93A36}" destId="{D4B4114A-25B2-4762-8FC7-6C4CFCF3DB41}" srcOrd="0" destOrd="0" presId="urn:microsoft.com/office/officeart/2005/8/layout/hierarchy1"/>
-    <dgm:cxn modelId="{2ECF619E-0247-40B6-AF2C-176823F12A7B}" type="presParOf" srcId="{D4B4114A-25B2-4762-8FC7-6C4CFCF3DB41}" destId="{EEBEC5ED-B5F8-4C4C-9213-C4A62B047712}" srcOrd="0" destOrd="0" presId="urn:microsoft.com/office/officeart/2005/8/layout/hierarchy1"/>
-    <dgm:cxn modelId="{6E73485B-FB83-447D-9728-13A191A35805}" type="presParOf" srcId="{D4B4114A-25B2-4762-8FC7-6C4CFCF3DB41}" destId="{C3EC200F-A9AE-4E63-8259-94FBE302F9A0}" srcOrd="1" destOrd="0" presId="urn:microsoft.com/office/officeart/2005/8/layout/hierarchy1"/>
-    <dgm:cxn modelId="{CC41AA05-F857-455D-B624-1AA5635BBD94}" type="presParOf" srcId="{B22B3754-6EAB-472E-8CAB-38EB22D93A36}" destId="{C3A6F94F-522D-4F48-9F98-3104A44E8F1E}" srcOrd="1" destOrd="0" presId="urn:microsoft.com/office/officeart/2005/8/layout/hierarchy1"/>
-    <dgm:cxn modelId="{24319A5B-6BB7-48D7-B432-2DBC1A9FA37D}" type="presParOf" srcId="{C3A6F94F-522D-4F48-9F98-3104A44E8F1E}" destId="{1EF46CE0-B46B-4E69-A977-2EDF4180458E}" srcOrd="0" destOrd="0" presId="urn:microsoft.com/office/officeart/2005/8/layout/hierarchy1"/>
-    <dgm:cxn modelId="{3E677584-935F-45A2-8386-95295F8E7E13}" type="presParOf" srcId="{C3A6F94F-522D-4F48-9F98-3104A44E8F1E}" destId="{A36F1FB5-47F1-4B01-B75B-648C6DA920C7}" srcOrd="1" destOrd="0" presId="urn:microsoft.com/office/officeart/2005/8/layout/hierarchy1"/>
-    <dgm:cxn modelId="{09A990FA-BD99-4F38-AF03-59E1DF302505}" type="presParOf" srcId="{A36F1FB5-47F1-4B01-B75B-648C6DA920C7}" destId="{8B99B7C0-0507-4073-A772-593E468FC906}" srcOrd="0" destOrd="0" presId="urn:microsoft.com/office/officeart/2005/8/layout/hierarchy1"/>
-    <dgm:cxn modelId="{A51331AA-DD56-4787-ADD9-7F14FF50756B}" type="presParOf" srcId="{8B99B7C0-0507-4073-A772-593E468FC906}" destId="{9D849A62-257C-4CDF-AFEB-12818FC207E6}" srcOrd="0" destOrd="0" presId="urn:microsoft.com/office/officeart/2005/8/layout/hierarchy1"/>
-    <dgm:cxn modelId="{BA3F80A2-1F50-4A4D-B692-04CE39AF5AA7}" type="presParOf" srcId="{8B99B7C0-0507-4073-A772-593E468FC906}" destId="{7D805C93-5A22-4619-9E3E-267E46C2A254}" srcOrd="1" destOrd="0" presId="urn:microsoft.com/office/officeart/2005/8/layout/hierarchy1"/>
-    <dgm:cxn modelId="{8B486583-43F6-4269-A66A-C42C89A5B4E9}" type="presParOf" srcId="{A36F1FB5-47F1-4B01-B75B-648C6DA920C7}" destId="{F263CD93-9278-4111-AE90-5E240151FAEA}" srcOrd="1" destOrd="0" presId="urn:microsoft.com/office/officeart/2005/8/layout/hierarchy1"/>
-    <dgm:cxn modelId="{B1F0DB3E-C2CD-4464-86E3-39E76D77BD24}" type="presParOf" srcId="{EEE23ECF-A629-43F3-8EEA-6834AA5C08F2}" destId="{37359B11-CDD8-4EF2-A2BF-7FD4C930002F}" srcOrd="2" destOrd="0" presId="urn:microsoft.com/office/officeart/2005/8/layout/hierarchy1"/>
-    <dgm:cxn modelId="{AC69C548-760E-44DE-8A3C-E356E344701A}" type="presParOf" srcId="{EEE23ECF-A629-43F3-8EEA-6834AA5C08F2}" destId="{91AB82D4-999A-47FE-A7E9-98429CD4AFE3}" srcOrd="3" destOrd="0" presId="urn:microsoft.com/office/officeart/2005/8/layout/hierarchy1"/>
-    <dgm:cxn modelId="{42480FED-422E-48D4-8AF6-2774FB8B6A87}" type="presParOf" srcId="{91AB82D4-999A-47FE-A7E9-98429CD4AFE3}" destId="{5B5765C2-2660-4160-B286-E05A92D14670}" srcOrd="0" destOrd="0" presId="urn:microsoft.com/office/officeart/2005/8/layout/hierarchy1"/>
-    <dgm:cxn modelId="{C6303F74-87C2-4682-833F-D71B5FCDD10A}" type="presParOf" srcId="{5B5765C2-2660-4160-B286-E05A92D14670}" destId="{997510C4-52E1-4F79-A88A-909186D5A766}" srcOrd="0" destOrd="0" presId="urn:microsoft.com/office/officeart/2005/8/layout/hierarchy1"/>
-    <dgm:cxn modelId="{2E45986F-FC8C-4D36-99CB-19ADF09DA024}" type="presParOf" srcId="{5B5765C2-2660-4160-B286-E05A92D14670}" destId="{51D37315-5CD6-43AA-9D53-69D0497CD931}" srcOrd="1" destOrd="0" presId="urn:microsoft.com/office/officeart/2005/8/layout/hierarchy1"/>
-    <dgm:cxn modelId="{8A02B102-CAC6-4372-9277-7F7C0C805331}" type="presParOf" srcId="{91AB82D4-999A-47FE-A7E9-98429CD4AFE3}" destId="{88C1AAE1-7F23-438B-B0A5-E1B304D029C7}" srcOrd="1" destOrd="0" presId="urn:microsoft.com/office/officeart/2005/8/layout/hierarchy1"/>
-    <dgm:cxn modelId="{990F6F43-386F-4B56-B9A1-4734A2EB713D}" type="presParOf" srcId="{88C1AAE1-7F23-438B-B0A5-E1B304D029C7}" destId="{9D547E15-F621-458A-8D9D-52681412AE72}" srcOrd="0" destOrd="0" presId="urn:microsoft.com/office/officeart/2005/8/layout/hierarchy1"/>
-    <dgm:cxn modelId="{82A4A5C9-D305-408A-8699-D2D87C5306E2}" type="presParOf" srcId="{88C1AAE1-7F23-438B-B0A5-E1B304D029C7}" destId="{2E62A507-818F-4C46-A343-715A2809AC04}" srcOrd="1" destOrd="0" presId="urn:microsoft.com/office/officeart/2005/8/layout/hierarchy1"/>
-    <dgm:cxn modelId="{124A29AE-6927-451C-B36A-AB51F9C45FDC}" type="presParOf" srcId="{2E62A507-818F-4C46-A343-715A2809AC04}" destId="{65751F10-9AFA-49ED-A8C4-16705509F159}" srcOrd="0" destOrd="0" presId="urn:microsoft.com/office/officeart/2005/8/layout/hierarchy1"/>
-    <dgm:cxn modelId="{2D4B895A-2AE1-4060-8B2F-A7E80EE3DD71}" type="presParOf" srcId="{65751F10-9AFA-49ED-A8C4-16705509F159}" destId="{99E08767-55FE-42B9-ABE7-CE9F91EE2378}" srcOrd="0" destOrd="0" presId="urn:microsoft.com/office/officeart/2005/8/layout/hierarchy1"/>
-    <dgm:cxn modelId="{C37BDC8F-CB22-4319-948A-37DCF2291116}" type="presParOf" srcId="{65751F10-9AFA-49ED-A8C4-16705509F159}" destId="{8F09C081-218F-4D85-8100-041FAFF14C47}" srcOrd="1" destOrd="0" presId="urn:microsoft.com/office/officeart/2005/8/layout/hierarchy1"/>
-    <dgm:cxn modelId="{F2CBADFD-23A4-4099-B454-DE9074B0902A}" type="presParOf" srcId="{2E62A507-818F-4C46-A343-715A2809AC04}" destId="{9B725C77-AE8B-4688-99CC-AA4EB9ADC5DF}" srcOrd="1" destOrd="0" presId="urn:microsoft.com/office/officeart/2005/8/layout/hierarchy1"/>
-    <dgm:cxn modelId="{22FB5F4D-6D36-4D35-B608-3A72434EBB94}" type="presParOf" srcId="{9B725C77-AE8B-4688-99CC-AA4EB9ADC5DF}" destId="{2A63D18E-86B9-4326-A1D6-1BF49AFC46A7}" srcOrd="0" destOrd="0" presId="urn:microsoft.com/office/officeart/2005/8/layout/hierarchy1"/>
-    <dgm:cxn modelId="{6C8C2273-85B0-4BF2-8B02-93B5C29C4902}" type="presParOf" srcId="{9B725C77-AE8B-4688-99CC-AA4EB9ADC5DF}" destId="{A777B966-6CFF-4959-859A-D6CD6F095AA9}" srcOrd="1" destOrd="0" presId="urn:microsoft.com/office/officeart/2005/8/layout/hierarchy1"/>
-    <dgm:cxn modelId="{543AC5D4-7195-4875-84BA-8B2BB8E48A6F}" type="presParOf" srcId="{A777B966-6CFF-4959-859A-D6CD6F095AA9}" destId="{DCD63132-FDB5-459F-A8FC-C04A0073C9CD}" srcOrd="0" destOrd="0" presId="urn:microsoft.com/office/officeart/2005/8/layout/hierarchy1"/>
-    <dgm:cxn modelId="{7F9ECA03-4A2D-4D2F-8713-4E9FB20DC30D}" type="presParOf" srcId="{DCD63132-FDB5-459F-A8FC-C04A0073C9CD}" destId="{6DDE85A3-765C-401A-BE99-E2D7D7A243DC}" srcOrd="0" destOrd="0" presId="urn:microsoft.com/office/officeart/2005/8/layout/hierarchy1"/>
-    <dgm:cxn modelId="{14927521-6FE8-4AC2-9471-E428142761F7}" type="presParOf" srcId="{DCD63132-FDB5-459F-A8FC-C04A0073C9CD}" destId="{9C948301-D218-44E3-9962-2942304D68DB}" srcOrd="1" destOrd="0" presId="urn:microsoft.com/office/officeart/2005/8/layout/hierarchy1"/>
-    <dgm:cxn modelId="{462BBC85-856C-4A90-AB7F-B4508067B859}" type="presParOf" srcId="{A777B966-6CFF-4959-859A-D6CD6F095AA9}" destId="{D20443EF-0B31-4AD1-AACA-EBF054B63D41}" srcOrd="1" destOrd="0" presId="urn:microsoft.com/office/officeart/2005/8/layout/hierarchy1"/>
-    <dgm:cxn modelId="{5A1BFE84-D129-4C88-A7AE-5269A6A13192}" type="presParOf" srcId="{66268DB2-64A2-49CA-A42C-40F4B39873FD}" destId="{24B5CCDA-A270-4DC2-9096-DE560B86268C}" srcOrd="1" destOrd="0" presId="urn:microsoft.com/office/officeart/2005/8/layout/hierarchy1"/>
-    <dgm:cxn modelId="{FC24D47E-2C1A-426C-AA9D-D0B2B21EE90E}" type="presParOf" srcId="{24B5CCDA-A270-4DC2-9096-DE560B86268C}" destId="{3035C147-5AF9-4296-B789-17532732CCF1}" srcOrd="0" destOrd="0" presId="urn:microsoft.com/office/officeart/2005/8/layout/hierarchy1"/>
-    <dgm:cxn modelId="{0A6B30D3-3DBC-4413-8D50-A22CE7860788}" type="presParOf" srcId="{3035C147-5AF9-4296-B789-17532732CCF1}" destId="{7A0F29D3-5C7E-448A-9371-D74607984EE7}" srcOrd="0" destOrd="0" presId="urn:microsoft.com/office/officeart/2005/8/layout/hierarchy1"/>
-    <dgm:cxn modelId="{DAB03D04-248A-4EC9-A283-F65C84131D7D}" type="presParOf" srcId="{3035C147-5AF9-4296-B789-17532732CCF1}" destId="{8C75EAD3-1779-4844-B8A7-5B4BAECB8A35}" srcOrd="1" destOrd="0" presId="urn:microsoft.com/office/officeart/2005/8/layout/hierarchy1"/>
-    <dgm:cxn modelId="{534C9181-72BD-4662-8462-A2D9429E0182}" type="presParOf" srcId="{24B5CCDA-A270-4DC2-9096-DE560B86268C}" destId="{B6D7AB0A-78EA-4F9A-BD41-A8D3EDFBA9BB}" srcOrd="1" destOrd="0" presId="urn:microsoft.com/office/officeart/2005/8/layout/hierarchy1"/>
+    <dgm:cxn modelId="{B951EE9E-382B-4C86-9E1A-9D1DB4708A21}" type="presOf" srcId="{5FB9846D-1108-4B35-AB38-25B73E92A8C7}" destId="{51D37315-5CD6-43AA-9D53-69D0497CD931}" srcOrd="0" destOrd="0" presId="urn:microsoft.com/office/officeart/2005/8/layout/hierarchy1"/>
+    <dgm:cxn modelId="{3EDA3F02-47BE-4CC9-A7EC-16E019D21760}" type="presOf" srcId="{4BE0E9DB-3C0E-407F-8656-AFD113D55E80}" destId="{FD4417B9-F0F5-4B6D-AA2E-2746F5C4C69D}" srcOrd="0" destOrd="0" presId="urn:microsoft.com/office/officeart/2005/8/layout/hierarchy1"/>
+    <dgm:cxn modelId="{81BF9BB9-9A1C-4892-A129-9B75A35656AC}" type="presOf" srcId="{1B8F00A7-BD68-4722-9882-AB15614F0088}" destId="{0F948105-42B8-44DB-89BF-2653EDE0919E}" srcOrd="0" destOrd="0" presId="urn:microsoft.com/office/officeart/2005/8/layout/hierarchy1"/>
+    <dgm:cxn modelId="{4131643D-2610-44E0-AFB3-6DA1EC5142E3}" type="presOf" srcId="{B16372DA-39BD-4D59-9563-DEAB75660AF7}" destId="{7D805C93-5A22-4619-9E3E-267E46C2A254}" srcOrd="0" destOrd="0" presId="urn:microsoft.com/office/officeart/2005/8/layout/hierarchy1"/>
+    <dgm:cxn modelId="{B245CB20-73A6-4F4F-AE34-D1D92B38CB5C}" type="presParOf" srcId="{66268DB2-64A2-49CA-A42C-40F4B39873FD}" destId="{78580EFC-A123-4FEC-B949-90C09454EB6D}" srcOrd="0" destOrd="0" presId="urn:microsoft.com/office/officeart/2005/8/layout/hierarchy1"/>
+    <dgm:cxn modelId="{BFFC5C92-B76F-4F17-A580-FF14C4639AF4}" type="presParOf" srcId="{78580EFC-A123-4FEC-B949-90C09454EB6D}" destId="{DCEDFAC1-179E-4EB0-9547-114052769A80}" srcOrd="0" destOrd="0" presId="urn:microsoft.com/office/officeart/2005/8/layout/hierarchy1"/>
+    <dgm:cxn modelId="{EDB4A799-8DF6-4945-8577-9D498E1A2DC6}" type="presParOf" srcId="{DCEDFAC1-179E-4EB0-9547-114052769A80}" destId="{66D5FDF7-2F91-4F54-9910-953C2C4C428B}" srcOrd="0" destOrd="0" presId="urn:microsoft.com/office/officeart/2005/8/layout/hierarchy1"/>
+    <dgm:cxn modelId="{1FDE3E1C-4887-4DD8-B57A-A54955B3D099}" type="presParOf" srcId="{DCEDFAC1-179E-4EB0-9547-114052769A80}" destId="{8B9F996B-49EC-4138-A3BB-77387EB696B3}" srcOrd="1" destOrd="0" presId="urn:microsoft.com/office/officeart/2005/8/layout/hierarchy1"/>
+    <dgm:cxn modelId="{4CE266BD-96A8-403E-9359-18A63CA2A9A8}" type="presParOf" srcId="{78580EFC-A123-4FEC-B949-90C09454EB6D}" destId="{FD2DA734-6352-41E7-8569-F897E092F857}" srcOrd="1" destOrd="0" presId="urn:microsoft.com/office/officeart/2005/8/layout/hierarchy1"/>
+    <dgm:cxn modelId="{9DB0A566-CC96-4CA2-9AD8-3E305FDF7F27}" type="presParOf" srcId="{FD2DA734-6352-41E7-8569-F897E092F857}" destId="{BB720396-C5A3-4D8B-944E-7F5B1F2A8B48}" srcOrd="0" destOrd="0" presId="urn:microsoft.com/office/officeart/2005/8/layout/hierarchy1"/>
+    <dgm:cxn modelId="{836051FD-484E-46D5-902A-0C6965FAAB6B}" type="presParOf" srcId="{FD2DA734-6352-41E7-8569-F897E092F857}" destId="{F9FB5080-07E3-4FC5-90E3-B7C75F1DE60D}" srcOrd="1" destOrd="0" presId="urn:microsoft.com/office/officeart/2005/8/layout/hierarchy1"/>
+    <dgm:cxn modelId="{E31F182B-28CF-4054-BFC8-30E6E9DDE3E3}" type="presParOf" srcId="{F9FB5080-07E3-4FC5-90E3-B7C75F1DE60D}" destId="{450426FF-AF5E-4922-B29B-8EB56ECE5793}" srcOrd="0" destOrd="0" presId="urn:microsoft.com/office/officeart/2005/8/layout/hierarchy1"/>
+    <dgm:cxn modelId="{9EAA56C9-7474-4295-BF17-68B20C995D5D}" type="presParOf" srcId="{450426FF-AF5E-4922-B29B-8EB56ECE5793}" destId="{FB4B3638-2DA5-413F-8C42-DB03B1642B47}" srcOrd="0" destOrd="0" presId="urn:microsoft.com/office/officeart/2005/8/layout/hierarchy1"/>
+    <dgm:cxn modelId="{350E9A24-FCED-4D38-A85B-0C9841B70A3D}" type="presParOf" srcId="{450426FF-AF5E-4922-B29B-8EB56ECE5793}" destId="{5D582F70-EDC8-4E42-A400-6FF73F942F57}" srcOrd="1" destOrd="0" presId="urn:microsoft.com/office/officeart/2005/8/layout/hierarchy1"/>
+    <dgm:cxn modelId="{2ED47168-C6EA-4042-8629-05D91EEAB52C}" type="presParOf" srcId="{F9FB5080-07E3-4FC5-90E3-B7C75F1DE60D}" destId="{EEE23ECF-A629-43F3-8EEA-6834AA5C08F2}" srcOrd="1" destOrd="0" presId="urn:microsoft.com/office/officeart/2005/8/layout/hierarchy1"/>
+    <dgm:cxn modelId="{87E8BD3C-A27C-4978-B381-7B66FE8AC7DD}" type="presParOf" srcId="{EEE23ECF-A629-43F3-8EEA-6834AA5C08F2}" destId="{62A2A294-4DFC-43F7-B429-70DDE8F60862}" srcOrd="0" destOrd="0" presId="urn:microsoft.com/office/officeart/2005/8/layout/hierarchy1"/>
+    <dgm:cxn modelId="{C8EEABBC-E4CF-4398-BE00-523D17AAA3DC}" type="presParOf" srcId="{EEE23ECF-A629-43F3-8EEA-6834AA5C08F2}" destId="{9232F53C-B0AD-4C44-91AE-413D2B4863EB}" srcOrd="1" destOrd="0" presId="urn:microsoft.com/office/officeart/2005/8/layout/hierarchy1"/>
+    <dgm:cxn modelId="{AFB765BB-3772-43DE-8E42-188A6F0E0D68}" type="presParOf" srcId="{9232F53C-B0AD-4C44-91AE-413D2B4863EB}" destId="{4CDF7FAD-FF5C-42EE-B099-E3D9F835F5D7}" srcOrd="0" destOrd="0" presId="urn:microsoft.com/office/officeart/2005/8/layout/hierarchy1"/>
+    <dgm:cxn modelId="{A76F8FB4-C32A-42E8-956A-E1E8ADC1A8C2}" type="presParOf" srcId="{4CDF7FAD-FF5C-42EE-B099-E3D9F835F5D7}" destId="{763EFD2C-7D9F-401D-AAB6-FE61FD9785BB}" srcOrd="0" destOrd="0" presId="urn:microsoft.com/office/officeart/2005/8/layout/hierarchy1"/>
+    <dgm:cxn modelId="{CEEF16A3-4829-4886-8075-822E5B6227C9}" type="presParOf" srcId="{4CDF7FAD-FF5C-42EE-B099-E3D9F835F5D7}" destId="{300E8B99-E54B-45D6-A48F-138855723E24}" srcOrd="1" destOrd="0" presId="urn:microsoft.com/office/officeart/2005/8/layout/hierarchy1"/>
+    <dgm:cxn modelId="{2BBF42A6-C210-4B93-BAF8-A2975F815A9E}" type="presParOf" srcId="{9232F53C-B0AD-4C44-91AE-413D2B4863EB}" destId="{7465F84D-20EA-4EF5-B140-445854510E79}" srcOrd="1" destOrd="0" presId="urn:microsoft.com/office/officeart/2005/8/layout/hierarchy1"/>
+    <dgm:cxn modelId="{8BB8CE94-3B92-42F0-910A-B10AEC0356A7}" type="presParOf" srcId="{7465F84D-20EA-4EF5-B140-445854510E79}" destId="{BB37CC21-66E0-46C4-9EBB-FEBA7055EF34}" srcOrd="0" destOrd="0" presId="urn:microsoft.com/office/officeart/2005/8/layout/hierarchy1"/>
+    <dgm:cxn modelId="{D2143CD6-89CE-4DBE-AD1B-D2D39441C1D7}" type="presParOf" srcId="{7465F84D-20EA-4EF5-B140-445854510E79}" destId="{F680A3D9-E9D3-41B5-BAA8-4F5F65569540}" srcOrd="1" destOrd="0" presId="urn:microsoft.com/office/officeart/2005/8/layout/hierarchy1"/>
+    <dgm:cxn modelId="{BB8BEB4A-4D8C-4E04-91DA-97EB2EC9B171}" type="presParOf" srcId="{F680A3D9-E9D3-41B5-BAA8-4F5F65569540}" destId="{FE2F7C41-2B6E-4ACE-AA23-63D93F1C9D66}" srcOrd="0" destOrd="0" presId="urn:microsoft.com/office/officeart/2005/8/layout/hierarchy1"/>
+    <dgm:cxn modelId="{AB694D20-8FB7-45C6-B764-B4A07D16AC75}" type="presParOf" srcId="{FE2F7C41-2B6E-4ACE-AA23-63D93F1C9D66}" destId="{5E681183-257E-491A-B08A-75AF70B89747}" srcOrd="0" destOrd="0" presId="urn:microsoft.com/office/officeart/2005/8/layout/hierarchy1"/>
+    <dgm:cxn modelId="{A6984BB0-3C25-4214-A995-E7DB3690E1E3}" type="presParOf" srcId="{FE2F7C41-2B6E-4ACE-AA23-63D93F1C9D66}" destId="{18847C33-2A6F-4F8B-8BCB-E683086B5867}" srcOrd="1" destOrd="0" presId="urn:microsoft.com/office/officeart/2005/8/layout/hierarchy1"/>
+    <dgm:cxn modelId="{7F24C949-359B-4DE9-83A0-8783BFA41C63}" type="presParOf" srcId="{F680A3D9-E9D3-41B5-BAA8-4F5F65569540}" destId="{ECC51879-837F-40E0-961A-E9AE17E54A25}" srcOrd="1" destOrd="0" presId="urn:microsoft.com/office/officeart/2005/8/layout/hierarchy1"/>
+    <dgm:cxn modelId="{A6B6E5FC-3CE7-4AE8-A98D-3E466888BA3E}" type="presParOf" srcId="{ECC51879-837F-40E0-961A-E9AE17E54A25}" destId="{5280615E-2410-4AE2-B96B-C4CC24611E68}" srcOrd="0" destOrd="0" presId="urn:microsoft.com/office/officeart/2005/8/layout/hierarchy1"/>
+    <dgm:cxn modelId="{4FF307C2-2D91-4A38-9E96-4042CA54E954}" type="presParOf" srcId="{ECC51879-837F-40E0-961A-E9AE17E54A25}" destId="{C1C3C62F-6387-489B-8283-6287ECE81D78}" srcOrd="1" destOrd="0" presId="urn:microsoft.com/office/officeart/2005/8/layout/hierarchy1"/>
+    <dgm:cxn modelId="{9D1BD5DB-7463-454D-B35E-F57D4ABFB6BB}" type="presParOf" srcId="{C1C3C62F-6387-489B-8283-6287ECE81D78}" destId="{330200ED-5497-4F23-AED4-910706687263}" srcOrd="0" destOrd="0" presId="urn:microsoft.com/office/officeart/2005/8/layout/hierarchy1"/>
+    <dgm:cxn modelId="{15F44367-4792-4B4A-93C8-68D7FADBF6B0}" type="presParOf" srcId="{330200ED-5497-4F23-AED4-910706687263}" destId="{F79D9576-722C-46D6-A03E-8E1504E44573}" srcOrd="0" destOrd="0" presId="urn:microsoft.com/office/officeart/2005/8/layout/hierarchy1"/>
+    <dgm:cxn modelId="{017F8302-F8E3-4F2C-9CC0-329FB63F16A0}" type="presParOf" srcId="{330200ED-5497-4F23-AED4-910706687263}" destId="{A1392831-C95E-4353-AA07-D4FF98D1B765}" srcOrd="1" destOrd="0" presId="urn:microsoft.com/office/officeart/2005/8/layout/hierarchy1"/>
+    <dgm:cxn modelId="{DA822E4D-9888-4287-8EAF-DDC62F077191}" type="presParOf" srcId="{C1C3C62F-6387-489B-8283-6287ECE81D78}" destId="{532B8146-1290-4A04-8001-41D9C67343AA}" srcOrd="1" destOrd="0" presId="urn:microsoft.com/office/officeart/2005/8/layout/hierarchy1"/>
+    <dgm:cxn modelId="{8F310858-8064-4AE4-A8D1-F097423C9222}" type="presParOf" srcId="{7465F84D-20EA-4EF5-B140-445854510E79}" destId="{0F948105-42B8-44DB-89BF-2653EDE0919E}" srcOrd="2" destOrd="0" presId="urn:microsoft.com/office/officeart/2005/8/layout/hierarchy1"/>
+    <dgm:cxn modelId="{7F33A02A-D129-4FC8-891F-421BCE3AE9BE}" type="presParOf" srcId="{7465F84D-20EA-4EF5-B140-445854510E79}" destId="{E33E3673-4670-4D59-935C-3495C34199F5}" srcOrd="3" destOrd="0" presId="urn:microsoft.com/office/officeart/2005/8/layout/hierarchy1"/>
+    <dgm:cxn modelId="{76D07EE7-5D6E-4B3F-B657-D3E229BD8FCC}" type="presParOf" srcId="{E33E3673-4670-4D59-935C-3495C34199F5}" destId="{80A74295-7182-45A4-B7CC-942110FC3B27}" srcOrd="0" destOrd="0" presId="urn:microsoft.com/office/officeart/2005/8/layout/hierarchy1"/>
+    <dgm:cxn modelId="{4E5B0202-357F-46DC-BC63-7F4604295346}" type="presParOf" srcId="{80A74295-7182-45A4-B7CC-942110FC3B27}" destId="{CA8C7813-223C-455A-B53A-624F5ECBEB6A}" srcOrd="0" destOrd="0" presId="urn:microsoft.com/office/officeart/2005/8/layout/hierarchy1"/>
+    <dgm:cxn modelId="{D921D0FA-14BE-420E-A976-4DB49D80A8E7}" type="presParOf" srcId="{80A74295-7182-45A4-B7CC-942110FC3B27}" destId="{1228A02E-DCAE-4B00-9DC5-06B3AD4D39D4}" srcOrd="1" destOrd="0" presId="urn:microsoft.com/office/officeart/2005/8/layout/hierarchy1"/>
+    <dgm:cxn modelId="{BA9BD254-81BF-4EC5-B90F-C29B83C9CF5E}" type="presParOf" srcId="{E33E3673-4670-4D59-935C-3495C34199F5}" destId="{78D8B3C4-3105-437A-B6F1-EF543F1FA3B9}" srcOrd="1" destOrd="0" presId="urn:microsoft.com/office/officeart/2005/8/layout/hierarchy1"/>
+    <dgm:cxn modelId="{ADECCA69-42A4-4413-95C4-9007EFB66A52}" type="presParOf" srcId="{78D8B3C4-3105-437A-B6F1-EF543F1FA3B9}" destId="{9C5125E9-7361-4EC8-845D-A5E672FA5CDF}" srcOrd="0" destOrd="0" presId="urn:microsoft.com/office/officeart/2005/8/layout/hierarchy1"/>
+    <dgm:cxn modelId="{0F82EE82-55CF-49A0-B75E-57576A21A5BE}" type="presParOf" srcId="{78D8B3C4-3105-437A-B6F1-EF543F1FA3B9}" destId="{446A8395-F26E-4C61-AD75-AA5CBDF36C77}" srcOrd="1" destOrd="0" presId="urn:microsoft.com/office/officeart/2005/8/layout/hierarchy1"/>
+    <dgm:cxn modelId="{7BD6D1A0-3E7E-498B-B681-5090FFD50A1A}" type="presParOf" srcId="{446A8395-F26E-4C61-AD75-AA5CBDF36C77}" destId="{CF513838-52CA-44F8-8F64-E842BD0777A8}" srcOrd="0" destOrd="0" presId="urn:microsoft.com/office/officeart/2005/8/layout/hierarchy1"/>
+    <dgm:cxn modelId="{E39E71F4-8C45-4B1C-8E50-F28F74FE5BF0}" type="presParOf" srcId="{CF513838-52CA-44F8-8F64-E842BD0777A8}" destId="{52B093A8-9A9D-4381-B13C-8B8B77BF2CE8}" srcOrd="0" destOrd="0" presId="urn:microsoft.com/office/officeart/2005/8/layout/hierarchy1"/>
+    <dgm:cxn modelId="{B0B0982E-EDF8-4149-943B-C32E532D6504}" type="presParOf" srcId="{CF513838-52CA-44F8-8F64-E842BD0777A8}" destId="{6F9CF4C3-25F8-4613-A51C-1A7F0DF1F3D2}" srcOrd="1" destOrd="0" presId="urn:microsoft.com/office/officeart/2005/8/layout/hierarchy1"/>
+    <dgm:cxn modelId="{7002442F-17ED-45A8-989E-E4589870559D}" type="presParOf" srcId="{446A8395-F26E-4C61-AD75-AA5CBDF36C77}" destId="{039B7FF4-7341-4DFA-9095-99C527E99A7E}" srcOrd="1" destOrd="0" presId="urn:microsoft.com/office/officeart/2005/8/layout/hierarchy1"/>
+    <dgm:cxn modelId="{40881A14-F9C7-45DF-AFBA-DAEED5D59C5C}" type="presParOf" srcId="{7465F84D-20EA-4EF5-B140-445854510E79}" destId="{C521B970-AD74-41E2-A5CE-AC01D4AC486E}" srcOrd="4" destOrd="0" presId="urn:microsoft.com/office/officeart/2005/8/layout/hierarchy1"/>
+    <dgm:cxn modelId="{8911F170-93DD-457C-AA1C-B024067DBA3D}" type="presParOf" srcId="{7465F84D-20EA-4EF5-B140-445854510E79}" destId="{1AEA0C00-DC7B-49D5-870D-FB86403C099D}" srcOrd="5" destOrd="0" presId="urn:microsoft.com/office/officeart/2005/8/layout/hierarchy1"/>
+    <dgm:cxn modelId="{3C07AA8D-A531-4B86-8F58-7ABDDB94BBD1}" type="presParOf" srcId="{1AEA0C00-DC7B-49D5-870D-FB86403C099D}" destId="{7C8DF997-01C4-4498-BB89-FC3727119667}" srcOrd="0" destOrd="0" presId="urn:microsoft.com/office/officeart/2005/8/layout/hierarchy1"/>
+    <dgm:cxn modelId="{90C0DF26-90B9-495E-975C-74BD538C3FA0}" type="presParOf" srcId="{7C8DF997-01C4-4498-BB89-FC3727119667}" destId="{1A9A3E14-C46E-4672-9B83-6EF357855E40}" srcOrd="0" destOrd="0" presId="urn:microsoft.com/office/officeart/2005/8/layout/hierarchy1"/>
+    <dgm:cxn modelId="{B54386D0-0A46-49F1-9D52-1993ABD1B4E5}" type="presParOf" srcId="{7C8DF997-01C4-4498-BB89-FC3727119667}" destId="{1F15EFD7-D54B-481F-8F28-125C29C6CEB6}" srcOrd="1" destOrd="0" presId="urn:microsoft.com/office/officeart/2005/8/layout/hierarchy1"/>
+    <dgm:cxn modelId="{FD2E158E-4765-4797-9F97-4306B2185194}" type="presParOf" srcId="{1AEA0C00-DC7B-49D5-870D-FB86403C099D}" destId="{25A72EE1-9A84-446C-AE54-98494FDDDAB4}" srcOrd="1" destOrd="0" presId="urn:microsoft.com/office/officeart/2005/8/layout/hierarchy1"/>
+    <dgm:cxn modelId="{D6C30DF9-06E2-467E-8921-A62ECC3CA831}" type="presParOf" srcId="{25A72EE1-9A84-446C-AE54-98494FDDDAB4}" destId="{FD4417B9-F0F5-4B6D-AA2E-2746F5C4C69D}" srcOrd="0" destOrd="0" presId="urn:microsoft.com/office/officeart/2005/8/layout/hierarchy1"/>
+    <dgm:cxn modelId="{DF3B51EC-83E8-4EF1-9009-1C7D3FA3280E}" type="presParOf" srcId="{25A72EE1-9A84-446C-AE54-98494FDDDAB4}" destId="{C2DCE113-03A6-48FD-813C-3B7DCEFAEFC8}" srcOrd="1" destOrd="0" presId="urn:microsoft.com/office/officeart/2005/8/layout/hierarchy1"/>
+    <dgm:cxn modelId="{0A4CB791-AAAB-4EA1-87D4-E763BB6678DD}" type="presParOf" srcId="{C2DCE113-03A6-48FD-813C-3B7DCEFAEFC8}" destId="{E83C68C3-33D2-4D10-A1CC-4FC3B1B82A00}" srcOrd="0" destOrd="0" presId="urn:microsoft.com/office/officeart/2005/8/layout/hierarchy1"/>
+    <dgm:cxn modelId="{00CAC620-5B41-4F6A-A2F7-7865990E0E39}" type="presParOf" srcId="{E83C68C3-33D2-4D10-A1CC-4FC3B1B82A00}" destId="{DA44864D-D2C1-4A4C-A718-51452CE8B361}" srcOrd="0" destOrd="0" presId="urn:microsoft.com/office/officeart/2005/8/layout/hierarchy1"/>
+    <dgm:cxn modelId="{5AD4A530-8C9A-4354-A13C-73C3C61129E1}" type="presParOf" srcId="{E83C68C3-33D2-4D10-A1CC-4FC3B1B82A00}" destId="{A1073027-815B-4314-B18E-2E5E2DA1886B}" srcOrd="1" destOrd="0" presId="urn:microsoft.com/office/officeart/2005/8/layout/hierarchy1"/>
+    <dgm:cxn modelId="{ECFD60F6-7D2B-4A8E-BEE9-CCB830DF734C}" type="presParOf" srcId="{C2DCE113-03A6-48FD-813C-3B7DCEFAEFC8}" destId="{0746FD76-63D8-4D0E-B59F-7236B390777E}" srcOrd="1" destOrd="0" presId="urn:microsoft.com/office/officeart/2005/8/layout/hierarchy1"/>
+    <dgm:cxn modelId="{B005DB64-4CF5-49C7-B3CC-9E20C055D836}" type="presParOf" srcId="{7465F84D-20EA-4EF5-B140-445854510E79}" destId="{B6F3DBE9-CAAE-494D-9E08-CD8A18F9FF3F}" srcOrd="6" destOrd="0" presId="urn:microsoft.com/office/officeart/2005/8/layout/hierarchy1"/>
+    <dgm:cxn modelId="{53B635C4-6630-46C3-B747-18D4FB234175}" type="presParOf" srcId="{7465F84D-20EA-4EF5-B140-445854510E79}" destId="{B0D48A2A-9555-41DD-B020-9C250DCDCA16}" srcOrd="7" destOrd="0" presId="urn:microsoft.com/office/officeart/2005/8/layout/hierarchy1"/>
+    <dgm:cxn modelId="{C41BF29F-0FEC-4F09-BEEB-38DA1B326E48}" type="presParOf" srcId="{B0D48A2A-9555-41DD-B020-9C250DCDCA16}" destId="{8A0FA0EB-F1AE-4CF7-8610-3BB1F53B7B04}" srcOrd="0" destOrd="0" presId="urn:microsoft.com/office/officeart/2005/8/layout/hierarchy1"/>
+    <dgm:cxn modelId="{497D1A3D-5496-4B4A-9128-C6C60CBEB211}" type="presParOf" srcId="{8A0FA0EB-F1AE-4CF7-8610-3BB1F53B7B04}" destId="{0F0D2ADF-A326-4297-8C1A-DBB6BBCD54BA}" srcOrd="0" destOrd="0" presId="urn:microsoft.com/office/officeart/2005/8/layout/hierarchy1"/>
+    <dgm:cxn modelId="{3DD97CF7-2DD0-4223-8D52-AE47D3471F1A}" type="presParOf" srcId="{8A0FA0EB-F1AE-4CF7-8610-3BB1F53B7B04}" destId="{7398CAEC-C2FD-4D6C-9807-AE1EDBA9D9BA}" srcOrd="1" destOrd="0" presId="urn:microsoft.com/office/officeart/2005/8/layout/hierarchy1"/>
+    <dgm:cxn modelId="{F0862EC7-44D3-4F01-B6DB-A2A9A4094660}" type="presParOf" srcId="{B0D48A2A-9555-41DD-B020-9C250DCDCA16}" destId="{45D78B2E-4199-467C-95C2-380A4C62532D}" srcOrd="1" destOrd="0" presId="urn:microsoft.com/office/officeart/2005/8/layout/hierarchy1"/>
+    <dgm:cxn modelId="{7FCB7D65-5D1C-488D-8BE7-06E9D6D582F3}" type="presParOf" srcId="{45D78B2E-4199-467C-95C2-380A4C62532D}" destId="{4EC1F272-6961-4EBF-8080-735367543358}" srcOrd="0" destOrd="0" presId="urn:microsoft.com/office/officeart/2005/8/layout/hierarchy1"/>
+    <dgm:cxn modelId="{A4304B25-CE62-4593-80CA-AD245844B432}" type="presParOf" srcId="{45D78B2E-4199-467C-95C2-380A4C62532D}" destId="{FE622A3E-390B-4585-BDD1-85A447FA2F20}" srcOrd="1" destOrd="0" presId="urn:microsoft.com/office/officeart/2005/8/layout/hierarchy1"/>
+    <dgm:cxn modelId="{705918DF-2058-4A1B-A4D2-515BBC2B0F64}" type="presParOf" srcId="{FE622A3E-390B-4585-BDD1-85A447FA2F20}" destId="{CE1F368A-9FC2-4729-86BB-FB250404BC9C}" srcOrd="0" destOrd="0" presId="urn:microsoft.com/office/officeart/2005/8/layout/hierarchy1"/>
+    <dgm:cxn modelId="{B3ADD2AB-9BC6-4DC2-92B7-C1E9A25A1598}" type="presParOf" srcId="{CE1F368A-9FC2-4729-86BB-FB250404BC9C}" destId="{5FFAB378-5F0A-45F7-84D5-3124EE5AD8B4}" srcOrd="0" destOrd="0" presId="urn:microsoft.com/office/officeart/2005/8/layout/hierarchy1"/>
+    <dgm:cxn modelId="{7749783F-2529-41AA-8620-2FB7C02EF2F7}" type="presParOf" srcId="{CE1F368A-9FC2-4729-86BB-FB250404BC9C}" destId="{B22D588E-FA78-4678-81BC-19C087F6BAB9}" srcOrd="1" destOrd="0" presId="urn:microsoft.com/office/officeart/2005/8/layout/hierarchy1"/>
+    <dgm:cxn modelId="{A414DB2F-4CDA-47C0-98F4-EFCD6D0E36A1}" type="presParOf" srcId="{FE622A3E-390B-4585-BDD1-85A447FA2F20}" destId="{E7C3D530-270A-4476-8F22-2444293FC4E2}" srcOrd="1" destOrd="0" presId="urn:microsoft.com/office/officeart/2005/8/layout/hierarchy1"/>
+    <dgm:cxn modelId="{E351EA5D-D6E6-40D0-9557-317E86F7034A}" type="presParOf" srcId="{7465F84D-20EA-4EF5-B140-445854510E79}" destId="{181C7DB0-A1B4-4404-925E-0FB8E59EA198}" srcOrd="8" destOrd="0" presId="urn:microsoft.com/office/officeart/2005/8/layout/hierarchy1"/>
+    <dgm:cxn modelId="{79294B2E-48FB-4929-B3B9-A070BE466397}" type="presParOf" srcId="{7465F84D-20EA-4EF5-B140-445854510E79}" destId="{B22B3754-6EAB-472E-8CAB-38EB22D93A36}" srcOrd="9" destOrd="0" presId="urn:microsoft.com/office/officeart/2005/8/layout/hierarchy1"/>
+    <dgm:cxn modelId="{38112428-3751-425A-BAAD-269A04BABCEB}" type="presParOf" srcId="{B22B3754-6EAB-472E-8CAB-38EB22D93A36}" destId="{D4B4114A-25B2-4762-8FC7-6C4CFCF3DB41}" srcOrd="0" destOrd="0" presId="urn:microsoft.com/office/officeart/2005/8/layout/hierarchy1"/>
+    <dgm:cxn modelId="{B66465D2-1956-41C4-ADBA-6AF65F2922C4}" type="presParOf" srcId="{D4B4114A-25B2-4762-8FC7-6C4CFCF3DB41}" destId="{EEBEC5ED-B5F8-4C4C-9213-C4A62B047712}" srcOrd="0" destOrd="0" presId="urn:microsoft.com/office/officeart/2005/8/layout/hierarchy1"/>
+    <dgm:cxn modelId="{1AAD2D77-532A-45AA-BFF2-241E7611330D}" type="presParOf" srcId="{D4B4114A-25B2-4762-8FC7-6C4CFCF3DB41}" destId="{C3EC200F-A9AE-4E63-8259-94FBE302F9A0}" srcOrd="1" destOrd="0" presId="urn:microsoft.com/office/officeart/2005/8/layout/hierarchy1"/>
+    <dgm:cxn modelId="{5C775A88-2CEF-4A77-A4F3-7A2C326983B0}" type="presParOf" srcId="{B22B3754-6EAB-472E-8CAB-38EB22D93A36}" destId="{C3A6F94F-522D-4F48-9F98-3104A44E8F1E}" srcOrd="1" destOrd="0" presId="urn:microsoft.com/office/officeart/2005/8/layout/hierarchy1"/>
+    <dgm:cxn modelId="{63FB52ED-19FC-4411-AB5A-20963BDD03F1}" type="presParOf" srcId="{C3A6F94F-522D-4F48-9F98-3104A44E8F1E}" destId="{1EF46CE0-B46B-4E69-A977-2EDF4180458E}" srcOrd="0" destOrd="0" presId="urn:microsoft.com/office/officeart/2005/8/layout/hierarchy1"/>
+    <dgm:cxn modelId="{C3DBB37A-FFE3-4AE1-8716-1F5754B9D896}" type="presParOf" srcId="{C3A6F94F-522D-4F48-9F98-3104A44E8F1E}" destId="{A36F1FB5-47F1-4B01-B75B-648C6DA920C7}" srcOrd="1" destOrd="0" presId="urn:microsoft.com/office/officeart/2005/8/layout/hierarchy1"/>
+    <dgm:cxn modelId="{C2589EF7-479F-4042-B399-196FCA88A5A8}" type="presParOf" srcId="{A36F1FB5-47F1-4B01-B75B-648C6DA920C7}" destId="{8B99B7C0-0507-4073-A772-593E468FC906}" srcOrd="0" destOrd="0" presId="urn:microsoft.com/office/officeart/2005/8/layout/hierarchy1"/>
+    <dgm:cxn modelId="{2CEFE20E-9215-4BF8-A65A-BD643B66F271}" type="presParOf" srcId="{8B99B7C0-0507-4073-A772-593E468FC906}" destId="{9D849A62-257C-4CDF-AFEB-12818FC207E6}" srcOrd="0" destOrd="0" presId="urn:microsoft.com/office/officeart/2005/8/layout/hierarchy1"/>
+    <dgm:cxn modelId="{16B63893-CA92-45F2-A556-461B207EB67D}" type="presParOf" srcId="{8B99B7C0-0507-4073-A772-593E468FC906}" destId="{7D805C93-5A22-4619-9E3E-267E46C2A254}" srcOrd="1" destOrd="0" presId="urn:microsoft.com/office/officeart/2005/8/layout/hierarchy1"/>
+    <dgm:cxn modelId="{648B6C25-0872-487A-ADA5-185562553FE8}" type="presParOf" srcId="{A36F1FB5-47F1-4B01-B75B-648C6DA920C7}" destId="{F263CD93-9278-4111-AE90-5E240151FAEA}" srcOrd="1" destOrd="0" presId="urn:microsoft.com/office/officeart/2005/8/layout/hierarchy1"/>
+    <dgm:cxn modelId="{62770898-DC2F-4C17-93E3-51D6278DA6F6}" type="presParOf" srcId="{EEE23ECF-A629-43F3-8EEA-6834AA5C08F2}" destId="{37359B11-CDD8-4EF2-A2BF-7FD4C930002F}" srcOrd="2" destOrd="0" presId="urn:microsoft.com/office/officeart/2005/8/layout/hierarchy1"/>
+    <dgm:cxn modelId="{56311574-88A4-49A6-BC64-F1DF3AA244D9}" type="presParOf" srcId="{EEE23ECF-A629-43F3-8EEA-6834AA5C08F2}" destId="{91AB82D4-999A-47FE-A7E9-98429CD4AFE3}" srcOrd="3" destOrd="0" presId="urn:microsoft.com/office/officeart/2005/8/layout/hierarchy1"/>
+    <dgm:cxn modelId="{E1820981-5198-446B-BB32-E8C09FDF093A}" type="presParOf" srcId="{91AB82D4-999A-47FE-A7E9-98429CD4AFE3}" destId="{5B5765C2-2660-4160-B286-E05A92D14670}" srcOrd="0" destOrd="0" presId="urn:microsoft.com/office/officeart/2005/8/layout/hierarchy1"/>
+    <dgm:cxn modelId="{33A89CD8-74EF-401D-85C7-460C757ABEAE}" type="presParOf" srcId="{5B5765C2-2660-4160-B286-E05A92D14670}" destId="{997510C4-52E1-4F79-A88A-909186D5A766}" srcOrd="0" destOrd="0" presId="urn:microsoft.com/office/officeart/2005/8/layout/hierarchy1"/>
+    <dgm:cxn modelId="{C119C0C7-4246-4905-88A8-7DC65BEA53E0}" type="presParOf" srcId="{5B5765C2-2660-4160-B286-E05A92D14670}" destId="{51D37315-5CD6-43AA-9D53-69D0497CD931}" srcOrd="1" destOrd="0" presId="urn:microsoft.com/office/officeart/2005/8/layout/hierarchy1"/>
+    <dgm:cxn modelId="{D328F10A-2FFF-466C-964D-B7A954321FCE}" type="presParOf" srcId="{91AB82D4-999A-47FE-A7E9-98429CD4AFE3}" destId="{88C1AAE1-7F23-438B-B0A5-E1B304D029C7}" srcOrd="1" destOrd="0" presId="urn:microsoft.com/office/officeart/2005/8/layout/hierarchy1"/>
+    <dgm:cxn modelId="{C8A8B2FD-1867-409D-A678-5CD320F22DE6}" type="presParOf" srcId="{88C1AAE1-7F23-438B-B0A5-E1B304D029C7}" destId="{9D547E15-F621-458A-8D9D-52681412AE72}" srcOrd="0" destOrd="0" presId="urn:microsoft.com/office/officeart/2005/8/layout/hierarchy1"/>
+    <dgm:cxn modelId="{BD9A9D48-251A-40FE-8361-5D3357AF69A6}" type="presParOf" srcId="{88C1AAE1-7F23-438B-B0A5-E1B304D029C7}" destId="{2E62A507-818F-4C46-A343-715A2809AC04}" srcOrd="1" destOrd="0" presId="urn:microsoft.com/office/officeart/2005/8/layout/hierarchy1"/>
+    <dgm:cxn modelId="{3BEF6D56-0D9C-4B3E-A372-A446ECFEE068}" type="presParOf" srcId="{2E62A507-818F-4C46-A343-715A2809AC04}" destId="{65751F10-9AFA-49ED-A8C4-16705509F159}" srcOrd="0" destOrd="0" presId="urn:microsoft.com/office/officeart/2005/8/layout/hierarchy1"/>
+    <dgm:cxn modelId="{202D840C-8F8D-4A7A-B91F-D9005E88044D}" type="presParOf" srcId="{65751F10-9AFA-49ED-A8C4-16705509F159}" destId="{99E08767-55FE-42B9-ABE7-CE9F91EE2378}" srcOrd="0" destOrd="0" presId="urn:microsoft.com/office/officeart/2005/8/layout/hierarchy1"/>
+    <dgm:cxn modelId="{F751841F-D465-4ECB-9AC0-55C2392AB1EE}" type="presParOf" srcId="{65751F10-9AFA-49ED-A8C4-16705509F159}" destId="{8F09C081-218F-4D85-8100-041FAFF14C47}" srcOrd="1" destOrd="0" presId="urn:microsoft.com/office/officeart/2005/8/layout/hierarchy1"/>
+    <dgm:cxn modelId="{DBAE1E2E-A5BB-41AE-930A-74BDAD154A5C}" type="presParOf" srcId="{2E62A507-818F-4C46-A343-715A2809AC04}" destId="{9B725C77-AE8B-4688-99CC-AA4EB9ADC5DF}" srcOrd="1" destOrd="0" presId="urn:microsoft.com/office/officeart/2005/8/layout/hierarchy1"/>
+    <dgm:cxn modelId="{ECD98899-5046-4A4A-86FA-0F823AE8F2C3}" type="presParOf" srcId="{9B725C77-AE8B-4688-99CC-AA4EB9ADC5DF}" destId="{2A63D18E-86B9-4326-A1D6-1BF49AFC46A7}" srcOrd="0" destOrd="0" presId="urn:microsoft.com/office/officeart/2005/8/layout/hierarchy1"/>
+    <dgm:cxn modelId="{F439662A-C16E-453F-A467-B967C77582FC}" type="presParOf" srcId="{9B725C77-AE8B-4688-99CC-AA4EB9ADC5DF}" destId="{A777B966-6CFF-4959-859A-D6CD6F095AA9}" srcOrd="1" destOrd="0" presId="urn:microsoft.com/office/officeart/2005/8/layout/hierarchy1"/>
+    <dgm:cxn modelId="{F53160E9-05E8-4E19-B2B9-BDDEB796EC19}" type="presParOf" srcId="{A777B966-6CFF-4959-859A-D6CD6F095AA9}" destId="{DCD63132-FDB5-459F-A8FC-C04A0073C9CD}" srcOrd="0" destOrd="0" presId="urn:microsoft.com/office/officeart/2005/8/layout/hierarchy1"/>
+    <dgm:cxn modelId="{E13F0BC0-760F-4227-91D8-40A3AA6568E6}" type="presParOf" srcId="{DCD63132-FDB5-459F-A8FC-C04A0073C9CD}" destId="{6DDE85A3-765C-401A-BE99-E2D7D7A243DC}" srcOrd="0" destOrd="0" presId="urn:microsoft.com/office/officeart/2005/8/layout/hierarchy1"/>
+    <dgm:cxn modelId="{87BAB218-7E85-414C-941B-ACF78215AB39}" type="presParOf" srcId="{DCD63132-FDB5-459F-A8FC-C04A0073C9CD}" destId="{9C948301-D218-44E3-9962-2942304D68DB}" srcOrd="1" destOrd="0" presId="urn:microsoft.com/office/officeart/2005/8/layout/hierarchy1"/>
+    <dgm:cxn modelId="{41A1F84E-9A14-41A7-BAAB-A4A345E5AEA7}" type="presParOf" srcId="{A777B966-6CFF-4959-859A-D6CD6F095AA9}" destId="{D20443EF-0B31-4AD1-AACA-EBF054B63D41}" srcOrd="1" destOrd="0" presId="urn:microsoft.com/office/officeart/2005/8/layout/hierarchy1"/>
+    <dgm:cxn modelId="{493B8031-3BD1-4B64-9317-C07A735E227E}" type="presParOf" srcId="{66268DB2-64A2-49CA-A42C-40F4B39873FD}" destId="{24B5CCDA-A270-4DC2-9096-DE560B86268C}" srcOrd="1" destOrd="0" presId="urn:microsoft.com/office/officeart/2005/8/layout/hierarchy1"/>
+    <dgm:cxn modelId="{EB735F91-0C1F-48BB-AE1F-7AA5BAFC1965}" type="presParOf" srcId="{24B5CCDA-A270-4DC2-9096-DE560B86268C}" destId="{3035C147-5AF9-4296-B789-17532732CCF1}" srcOrd="0" destOrd="0" presId="urn:microsoft.com/office/officeart/2005/8/layout/hierarchy1"/>
+    <dgm:cxn modelId="{3DB775B6-74FD-4B13-B8A9-AFE40121CB0D}" type="presParOf" srcId="{3035C147-5AF9-4296-B789-17532732CCF1}" destId="{7A0F29D3-5C7E-448A-9371-D74607984EE7}" srcOrd="0" destOrd="0" presId="urn:microsoft.com/office/officeart/2005/8/layout/hierarchy1"/>
+    <dgm:cxn modelId="{0D7E857E-0D04-4DCA-B4BD-2FBD6E00901B}" type="presParOf" srcId="{3035C147-5AF9-4296-B789-17532732CCF1}" destId="{8C75EAD3-1779-4844-B8A7-5B4BAECB8A35}" srcOrd="1" destOrd="0" presId="urn:microsoft.com/office/officeart/2005/8/layout/hierarchy1"/>
+    <dgm:cxn modelId="{FB8D558D-BE21-442D-A955-57F51F9764ED}" type="presParOf" srcId="{24B5CCDA-A270-4DC2-9096-DE560B86268C}" destId="{B6D7AB0A-78EA-4F9A-BD41-A8D3EDFBA9BB}" srcOrd="1" destOrd="0" presId="urn:microsoft.com/office/officeart/2005/8/layout/hierarchy1"/>
   </dgm:cxnLst>
   <dgm:bg/>
   <dgm:whole/>
@@ -13791,7 +13797,7 @@
 </file>
 
 <file path=customXml/itemProps1.xml><?xml version="1.0" encoding="utf-8"?>
-<ds:datastoreItem xmlns:ds="http://schemas.openxmlformats.org/officeDocument/2006/customXml" ds:itemID="{A6EDE35C-1282-45F8-AEEC-FB92C4959726}">
+<ds:datastoreItem xmlns:ds="http://schemas.openxmlformats.org/officeDocument/2006/customXml" ds:itemID="{8CD53E3A-DC81-4B8A-9D4A-52E6F18AFC6C}">
   <ds:schemaRefs>
     <ds:schemaRef ds:uri="http://schemas.openxmlformats.org/officeDocument/2006/bibliography"/>
   </ds:schemaRefs>

</xml_diff>

<commit_message>
some changes to what it iwll do and some evaluation critiera
</commit_message>
<xml_diff>
--- a/analysis v2.docx
+++ b/analysis v2.docx
@@ -1455,12 +1455,7 @@
         <w:t>B</w:t>
       </w:r>
       <w:r>
-        <w:t>a</w:t>
-      </w:r>
-      <w:bookmarkStart w:id="1" w:name="_GoBack"/>
-      <w:bookmarkEnd w:id="1"/>
-      <w:r>
-        <w:t>ckground</w:t>
+        <w:t>ackground</w:t>
       </w:r>
       <w:r>
         <w:t xml:space="preserve"> </w:t>
@@ -1505,23 +1500,18 @@
           <w:sz w:val="28"/>
         </w:rPr>
       </w:pPr>
-      <w:bookmarkStart w:id="2" w:name="_Toc338148637"/>
+      <w:bookmarkStart w:id="1" w:name="_Toc338148637"/>
       <w:r>
         <w:rPr>
           <w:sz w:val="28"/>
         </w:rPr>
         <w:t>The problem</w:t>
       </w:r>
-      <w:bookmarkEnd w:id="2"/>
-    </w:p>
-    <w:p>
-      <w:proofErr w:type="spellStart"/>
-      <w:r>
-        <w:t>Wakemen</w:t>
-      </w:r>
-      <w:proofErr w:type="spellEnd"/>
-      <w:r>
-        <w:t xml:space="preserve"> </w:t>
+      <w:bookmarkEnd w:id="1"/>
+    </w:p>
+    <w:p>
+      <w:r>
+        <w:t xml:space="preserve">Wakemen </w:t>
       </w:r>
       <w:r>
         <w:t>College</w:t>
@@ -1576,14 +1566,14 @@
           <w:sz w:val="28"/>
         </w:rPr>
       </w:pPr>
-      <w:bookmarkStart w:id="3" w:name="_Toc338148638"/>
+      <w:bookmarkStart w:id="2" w:name="_Toc338148638"/>
       <w:r>
         <w:rPr>
           <w:sz w:val="28"/>
         </w:rPr>
         <w:t>The client</w:t>
       </w:r>
-      <w:bookmarkEnd w:id="3"/>
+      <w:bookmarkEnd w:id="2"/>
     </w:p>
     <w:p>
       <w:r>
@@ -1608,15 +1598,7 @@
         <w:t xml:space="preserve">. </w:t>
       </w:r>
       <w:r>
-        <w:t xml:space="preserve">There are about 739 students which </w:t>
-      </w:r>
-      <w:proofErr w:type="gramStart"/>
-      <w:r>
-        <w:t>is</w:t>
-      </w:r>
-      <w:proofErr w:type="gramEnd"/>
-      <w:r>
-        <w:t xml:space="preserve"> expected to decrease to less than 600 in the next 5 years. To teach the students there is a staff of 37 teachers and 23 other staff members who work in administration. </w:t>
+        <w:t xml:space="preserve">There are about 739 students which is expected to decrease to less than 600 in the next 5 years. To teach the students there is a staff of 37 teachers and 23 other staff members who work in administration. </w:t>
       </w:r>
       <w:r>
         <w:t xml:space="preserve">The </w:t>
@@ -1657,7 +1639,7 @@
       <w:pPr>
         <w:pStyle w:val="Heading1"/>
       </w:pPr>
-      <w:bookmarkStart w:id="4" w:name="_Toc338148639"/>
+      <w:bookmarkStart w:id="3" w:name="_Toc338148639"/>
       <w:r>
         <w:lastRenderedPageBreak/>
         <w:t>Investigation of analysis of the current design</w:t>
@@ -1675,7 +1657,7 @@
         <w:tab/>
         <w:t>5</w:t>
       </w:r>
-      <w:bookmarkEnd w:id="4"/>
+      <w:bookmarkEnd w:id="3"/>
     </w:p>
     <w:p>
       <w:r>
@@ -1696,7 +1678,7 @@
           <w:szCs w:val="26"/>
         </w:rPr>
       </w:pPr>
-      <w:bookmarkStart w:id="5" w:name="_Toc338148640"/>
+      <w:bookmarkStart w:id="4" w:name="_Toc338148640"/>
       <w:r>
         <w:rPr>
           <w:rStyle w:val="Heading2Char"/>
@@ -1704,7 +1686,7 @@
         </w:rPr>
         <w:t>Interviewed</w:t>
       </w:r>
-      <w:bookmarkEnd w:id="5"/>
+      <w:bookmarkEnd w:id="4"/>
       <w:r>
         <w:rPr>
           <w:rStyle w:val="Heading2Char"/>
@@ -1726,11 +1708,11 @@
       <w:pPr>
         <w:pStyle w:val="Heading3"/>
       </w:pPr>
-      <w:bookmarkStart w:id="6" w:name="_Toc338148641"/>
+      <w:bookmarkStart w:id="5" w:name="_Toc338148641"/>
       <w:r>
         <w:t>Teacher</w:t>
       </w:r>
-      <w:bookmarkEnd w:id="6"/>
+      <w:bookmarkEnd w:id="5"/>
       <w:r>
         <w:t xml:space="preserve"> 1</w:t>
       </w:r>
@@ -1778,15 +1760,7 @@
         <w:t xml:space="preserve">he felt that there was little reason for the </w:t>
       </w:r>
       <w:r>
-        <w:t xml:space="preserve">majority of students to actually attend and for it to be specifically for those who are requiring attention. He felt that appointments should be 5 </w:t>
-      </w:r>
-      <w:proofErr w:type="spellStart"/>
-      <w:r>
-        <w:t>mins</w:t>
-      </w:r>
-      <w:proofErr w:type="spellEnd"/>
-      <w:r>
-        <w:t xml:space="preserve"> long if everyone was to get appointments 10 otherwise. Felt that the students should impute the information but that parents should be emailed to verify the times.</w:t>
+        <w:t>majority of students to actually attend and for it to be specifically for those who are requiring attention. He felt that appointments should be 5 mins long if everyone was to get appointments 10 otherwise. Felt that the students should impute the information but that parents should be emailed to verify the times.</w:t>
       </w:r>
     </w:p>
     <w:p>
@@ -1794,42 +1768,18 @@
         <w:pStyle w:val="Heading3"/>
       </w:pPr>
       <w:r>
-        <w:t xml:space="preserve">Deputy </w:t>
-      </w:r>
-      <w:proofErr w:type="gramStart"/>
-      <w:r>
-        <w:t>head</w:t>
-      </w:r>
-      <w:proofErr w:type="gramEnd"/>
-      <w:r>
-        <w:t>, head of parents evenings</w:t>
-      </w:r>
-    </w:p>
-    <w:p>
-      <w:r>
-        <w:t xml:space="preserve">The head of parents evening said that he wants appointments to be 5 </w:t>
-      </w:r>
-      <w:proofErr w:type="spellStart"/>
-      <w:r>
-        <w:t>mins</w:t>
-      </w:r>
-      <w:proofErr w:type="spellEnd"/>
-      <w:r>
-        <w:t xml:space="preserve"> long so that as many people can be </w:t>
+        <w:t>Deputy head, head of parents evenings</w:t>
+      </w:r>
+    </w:p>
+    <w:p>
+      <w:r>
+        <w:t xml:space="preserve">The head of parents evening said that he wants appointments to be 5 mins long so that as many people can be </w:t>
       </w:r>
       <w:r>
         <w:t xml:space="preserve">seen as possible in each night because he does not want it to be spread out over to many weeks. </w:t>
       </w:r>
       <w:r>
-        <w:t xml:space="preserve">He wants </w:t>
-      </w:r>
-      <w:proofErr w:type="gramStart"/>
-      <w:r>
-        <w:t>its</w:t>
-      </w:r>
-      <w:proofErr w:type="gramEnd"/>
-      <w:r>
-        <w:t xml:space="preserve"> so that the students have to do most of the work and that the parents also get information on what the student has done. </w:t>
+        <w:t xml:space="preserve">He wants its so that the students have to do most of the work and that the parents also get information on what the student has done. </w:t>
       </w:r>
       <w:r>
         <w:t xml:space="preserve">He </w:t>
@@ -1850,20 +1800,11 @@
         <w:t xml:space="preserve"> He wants </w:t>
       </w:r>
       <w:r>
-        <w:t xml:space="preserve">the times of </w:t>
-      </w:r>
-      <w:proofErr w:type="gramStart"/>
-      <w:r>
-        <w:t>parents</w:t>
-      </w:r>
-      <w:proofErr w:type="gramEnd"/>
-      <w:r>
-        <w:t xml:space="preserve"> evenings and the appointment length to be able to be changed.</w:t>
-      </w:r>
-    </w:p>
-    <w:p>
-      <w:bookmarkStart w:id="7" w:name="_Toc338148644"/>
-      <w:proofErr w:type="gramStart"/>
+        <w:t>the times of parents evenings and the appointment length to be able to be changed.</w:t>
+      </w:r>
+    </w:p>
+    <w:p>
+      <w:bookmarkStart w:id="6" w:name="_Toc338148644"/>
       <w:r>
         <w:rPr>
           <w:rStyle w:val="Heading2Char"/>
@@ -1871,11 +1812,10 @@
         </w:rPr>
         <w:t>Sent questionnaires</w:t>
       </w:r>
-      <w:bookmarkEnd w:id="7"/>
+      <w:bookmarkEnd w:id="6"/>
       <w:r>
         <w:t xml:space="preserve"> to a larger number of students, teachers and parents so as to get a larger amount of input so as to tailor the system to please the majority of users.</w:t>
       </w:r>
-      <w:proofErr w:type="gramEnd"/>
     </w:p>
     <w:p>
       <w:r>
@@ -1895,13 +1835,11 @@
       <w:pPr>
         <w:pStyle w:val="Heading3"/>
       </w:pPr>
-      <w:bookmarkStart w:id="8" w:name="_Toc338148645"/>
-      <w:proofErr w:type="gramStart"/>
+      <w:bookmarkStart w:id="7" w:name="_Toc338148645"/>
       <w:r>
         <w:t>results</w:t>
       </w:r>
-      <w:bookmarkEnd w:id="8"/>
-      <w:proofErr w:type="gramEnd"/>
+      <w:bookmarkEnd w:id="7"/>
     </w:p>
     <w:p>
       <w:r>
@@ -1960,7 +1898,7 @@
       </w:r>
     </w:p>
     <w:p>
-      <w:bookmarkStart w:id="9" w:name="_Toc338148646"/>
+      <w:bookmarkStart w:id="8" w:name="_Toc338148646"/>
       <w:r>
         <w:rPr>
           <w:rStyle w:val="Heading2Char"/>
@@ -1968,29 +1906,29 @@
         </w:rPr>
         <w:t>Observed</w:t>
       </w:r>
+      <w:bookmarkEnd w:id="8"/>
+      <w:r>
+        <w:t xml:space="preserve"> a teachers appointment sheet during the appointment gather process</w:t>
+      </w:r>
+      <w:r>
+        <w:t xml:space="preserve"> and a parents evening</w:t>
+      </w:r>
+    </w:p>
+    <w:p>
+      <w:pPr>
+        <w:pStyle w:val="Heading3"/>
+      </w:pPr>
+      <w:bookmarkStart w:id="9" w:name="_Toc338148647"/>
+      <w:r>
+        <w:t xml:space="preserve">Observation of a </w:t>
+      </w:r>
+      <w:r>
+        <w:t>teacher’s</w:t>
+      </w:r>
+      <w:r>
+        <w:t xml:space="preserve"> appointment sheet</w:t>
+      </w:r>
       <w:bookmarkEnd w:id="9"/>
-      <w:r>
-        <w:t xml:space="preserve"> a teachers appointment sheet during the appointment gather process</w:t>
-      </w:r>
-      <w:r>
-        <w:t xml:space="preserve"> and a parents evening</w:t>
-      </w:r>
-    </w:p>
-    <w:p>
-      <w:pPr>
-        <w:pStyle w:val="Heading3"/>
-      </w:pPr>
-      <w:bookmarkStart w:id="10" w:name="_Toc338148647"/>
-      <w:r>
-        <w:t xml:space="preserve">Observation of a </w:t>
-      </w:r>
-      <w:r>
-        <w:t>teacher’s</w:t>
-      </w:r>
-      <w:r>
-        <w:t xml:space="preserve"> appointment sheet</w:t>
-      </w:r>
-      <w:bookmarkEnd w:id="10"/>
     </w:p>
     <w:p>
       <w:r>
@@ -2008,26 +1946,10 @@
     </w:p>
     <w:p>
       <w:r>
-        <w:t xml:space="preserve">The </w:t>
-      </w:r>
-      <w:proofErr w:type="gramStart"/>
-      <w:r>
-        <w:t>teachers</w:t>
-      </w:r>
-      <w:proofErr w:type="gramEnd"/>
-      <w:r>
-        <w:t xml:space="preserve"> comments were few generally based around doing her best to force certain students to make appointments to little avail. As to me she said that she recons that most of the parents of the students that “couldn’t make it” were probable in the dark.</w:t>
-      </w:r>
-      <w:r>
-        <w:t xml:space="preserve"> They also during the filling out commented that there </w:t>
-      </w:r>
-      <w:proofErr w:type="gramStart"/>
-      <w:r>
-        <w:t>was no difficulties</w:t>
-      </w:r>
-      <w:proofErr w:type="gramEnd"/>
-      <w:r>
-        <w:t xml:space="preserve"> in the orderly filling out of the sheet. </w:t>
+        <w:t>The teachers comments were few generally based around doing her best to force certain students to make appointments to little avail. As to me she said that she recons that most of the parents of the students that “couldn’t make it” were probable in the dark.</w:t>
+      </w:r>
+      <w:r>
+        <w:t xml:space="preserve"> They also during the filling out commented that there was no difficulties in the orderly filling out of the sheet. </w:t>
       </w:r>
     </w:p>
     <w:p>
@@ -2057,36 +1979,23 @@
       <w:pPr>
         <w:pStyle w:val="Heading3"/>
       </w:pPr>
-      <w:bookmarkStart w:id="11" w:name="_Toc338148648"/>
+      <w:bookmarkStart w:id="10" w:name="_Toc338148648"/>
       <w:r>
         <w:t>O</w:t>
       </w:r>
       <w:r>
         <w:t>bservation of a parents evening</w:t>
       </w:r>
-      <w:bookmarkEnd w:id="11"/>
-    </w:p>
-    <w:p>
-      <w:r>
-        <w:t xml:space="preserve">The building was filled with many parents and students that filled up all the corridors and all spare space in the college creating a crowded atmosphere. </w:t>
-      </w:r>
-      <w:proofErr w:type="gramStart"/>
-      <w:r>
-        <w:t>And a lot of waiting due to people being late in some cases and people taking too long in an appointment in others.</w:t>
-      </w:r>
-      <w:proofErr w:type="gramEnd"/>
-    </w:p>
-    <w:p>
-      <w:r>
-        <w:t xml:space="preserve">The parents did not have any comments of any </w:t>
-      </w:r>
-      <w:proofErr w:type="gramStart"/>
-      <w:r>
-        <w:t>importance,</w:t>
-      </w:r>
-      <w:proofErr w:type="gramEnd"/>
-      <w:r>
-        <w:t xml:space="preserve"> they felt it was going well though they would follow up that it was no better or worse than any other they had attended. The students did not wish to share any opinions on the matter and the teachers points were generally based around the fact that people were late and that if only they did not have x appointments they could go home much earlier.</w:t>
+      <w:bookmarkEnd w:id="10"/>
+    </w:p>
+    <w:p>
+      <w:r>
+        <w:t>The building was filled with many parents and students that filled up all the corridors and all spare space in the college creating a crowded atmosphere. And a lot of waiting due to people being late in some cases and people taking too long in an appointment in others.</w:t>
+      </w:r>
+    </w:p>
+    <w:p>
+      <w:r>
+        <w:t>The parents did not have any comments of any importance, they felt it was going well though they would follow up that it was no better or worse than any other they had attended. The students did not wish to share any opinions on the matter and the teachers points were generally based around the fact that people were late and that if only they did not have x appointments they could go home much earlier.</w:t>
       </w:r>
     </w:p>
     <w:p>
@@ -2109,7 +2018,7 @@
       </w:r>
     </w:p>
     <w:p>
-      <w:bookmarkStart w:id="12" w:name="_Toc338148649"/>
+      <w:bookmarkStart w:id="11" w:name="_Toc338148649"/>
       <w:r>
         <w:rPr>
           <w:rStyle w:val="Heading2Char"/>
@@ -2117,7 +2026,7 @@
         </w:rPr>
         <w:t>Analysed</w:t>
       </w:r>
-      <w:bookmarkEnd w:id="12"/>
+      <w:bookmarkEnd w:id="11"/>
       <w:r>
         <w:rPr>
           <w:highlight w:val="yellow"/>
@@ -2136,47 +2045,37 @@
         <w:t xml:space="preserve"> appointment sheets </w:t>
       </w:r>
       <w:r>
-        <w:t xml:space="preserve">and </w:t>
-      </w:r>
-      <w:proofErr w:type="gramStart"/>
+        <w:t xml:space="preserve">and students appointment sheets. </w:t>
+      </w:r>
+    </w:p>
+    <w:p>
+      <w:r>
+        <w:t>The teachers sheet is an A4 sheet with</w:t>
+      </w:r>
+      <w:r>
+        <w:t xml:space="preserve"> a simple table with 4 columns the first and third contain appointment times and the second and fourth are empty, ready for students to put their name in to book the appointment. </w:t>
+      </w:r>
+      <w:r>
+        <w:t xml:space="preserve"> </w:t>
+      </w:r>
+      <w:r>
+        <w:t xml:space="preserve">It is easy to understand the student just fills his name into </w:t>
+      </w:r>
+      <w:r>
+        <w:t>an</w:t>
+      </w:r>
+      <w:r>
+        <w:t xml:space="preserve"> empty </w:t>
+      </w:r>
+      <w:r>
+        <w:t>slot;</w:t>
+      </w:r>
+      <w:r>
+        <w:t xml:space="preserve"> the simplicity allows a teacher to let the </w:t>
+      </w:r>
       <w:r>
         <w:t>students</w:t>
       </w:r>
-      <w:proofErr w:type="gramEnd"/>
-      <w:r>
-        <w:t xml:space="preserve"> appointment sheets. </w:t>
-      </w:r>
-    </w:p>
-    <w:p>
-      <w:r>
-        <w:t>The teachers sheet is an A4 sheet with</w:t>
-      </w:r>
-      <w:r>
-        <w:t xml:space="preserve"> a simple table with 4 columns the first and third contain appointment times and the second and fourth are empty, ready for students to put their name in to book the appointment. </w:t>
-      </w:r>
-      <w:r>
-        <w:t xml:space="preserve"> </w:t>
-      </w:r>
-      <w:r>
-        <w:t xml:space="preserve">It is easy to understand the student just fills his name into </w:t>
-      </w:r>
-      <w:r>
-        <w:t>an</w:t>
-      </w:r>
-      <w:r>
-        <w:t xml:space="preserve"> empty </w:t>
-      </w:r>
-      <w:r>
-        <w:t>slot;</w:t>
-      </w:r>
-      <w:r>
-        <w:t xml:space="preserve"> the simplicity allows a teacher to let the </w:t>
-      </w:r>
-      <w:proofErr w:type="gramStart"/>
-      <w:r>
-        <w:t>students</w:t>
-      </w:r>
-      <w:proofErr w:type="gramEnd"/>
       <w:r>
         <w:t xml:space="preserve"> book appointments</w:t>
       </w:r>
@@ -2210,11 +2109,11 @@
       <w:pPr>
         <w:pStyle w:val="Heading2"/>
       </w:pPr>
-      <w:bookmarkStart w:id="13" w:name="_Toc338148650"/>
+      <w:bookmarkStart w:id="12" w:name="_Toc338148650"/>
       <w:r>
         <w:t>Limitations</w:t>
       </w:r>
-      <w:bookmarkEnd w:id="13"/>
+      <w:bookmarkEnd w:id="12"/>
     </w:p>
     <w:p>
       <w:pPr>
@@ -2460,7 +2359,7 @@
       <w:pPr>
         <w:pStyle w:val="Heading1"/>
       </w:pPr>
-      <w:bookmarkStart w:id="14" w:name="_Toc338148651"/>
+      <w:bookmarkStart w:id="13" w:name="_Toc338148651"/>
       <w:r>
         <w:lastRenderedPageBreak/>
         <w:t>Problem definition</w:t>
@@ -2493,17 +2392,17 @@
         <w:tab/>
         <w:t>2</w:t>
       </w:r>
+      <w:bookmarkEnd w:id="13"/>
+    </w:p>
+    <w:p>
+      <w:pPr>
+        <w:pStyle w:val="Heading2"/>
+      </w:pPr>
+      <w:bookmarkStart w:id="14" w:name="_Toc338148652"/>
+      <w:r>
+        <w:t>Aims</w:t>
+      </w:r>
       <w:bookmarkEnd w:id="14"/>
-    </w:p>
-    <w:p>
-      <w:pPr>
-        <w:pStyle w:val="Heading2"/>
-      </w:pPr>
-      <w:bookmarkStart w:id="15" w:name="_Toc338148652"/>
-      <w:r>
-        <w:t>Aims</w:t>
-      </w:r>
-      <w:bookmarkEnd w:id="15"/>
     </w:p>
     <w:p>
       <w:pPr>
@@ -2760,13 +2659,8 @@
         <w:t>within</w:t>
       </w:r>
       <w:r>
-        <w:t xml:space="preserve"> 5 </w:t>
-      </w:r>
-      <w:proofErr w:type="spellStart"/>
-      <w:r>
-        <w:t>mins</w:t>
-      </w:r>
-      <w:proofErr w:type="spellEnd"/>
+        <w:t xml:space="preserve"> 5 mins</w:t>
+      </w:r>
       <w:r>
         <w:t xml:space="preserve"> of one another for one person</w:t>
       </w:r>
@@ -2852,13 +2746,14 @@
       <w:pPr>
         <w:pStyle w:val="Heading2"/>
       </w:pPr>
-      <w:bookmarkStart w:id="16" w:name="_Toc338148653"/>
-      <w:proofErr w:type="gramStart"/>
-      <w:r>
-        <w:t>limitations</w:t>
-      </w:r>
-      <w:bookmarkEnd w:id="16"/>
-      <w:proofErr w:type="gramEnd"/>
+      <w:bookmarkStart w:id="15" w:name="_Toc338148653"/>
+      <w:r>
+        <w:t>L</w:t>
+      </w:r>
+      <w:r>
+        <w:t>imitations</w:t>
+      </w:r>
+      <w:bookmarkEnd w:id="15"/>
     </w:p>
     <w:p>
       <w:pPr>
@@ -2993,7 +2888,7 @@
         <w:spacing w:after="0"/>
       </w:pPr>
       <w:r>
-        <w:t>Only passwords will be encrypted</w:t>
+        <w:t>Will not allows anyone to log on outside of school</w:t>
       </w:r>
     </w:p>
     <w:p>
@@ -3006,7 +2901,7 @@
         <w:spacing w:after="0"/>
       </w:pPr>
       <w:r>
-        <w:t>Will not check what computer is being used to log on</w:t>
+        <w:t>Will not self back up</w:t>
       </w:r>
     </w:p>
     <w:p>
@@ -3020,8 +2915,10 @@
       </w:pPr>
       <w:r>
         <w:lastRenderedPageBreak/>
-        <w:t>Will not have the capacity for new fields to be added</w:t>
-      </w:r>
+        <w:t>Will not handle its security.</w:t>
+      </w:r>
+      <w:bookmarkStart w:id="16" w:name="_GoBack"/>
+      <w:bookmarkEnd w:id="16"/>
     </w:p>
     <w:p>
       <w:pPr>
@@ -3033,6 +2930,19 @@
         <w:spacing w:after="0"/>
       </w:pPr>
       <w:r>
+        <w:t>Will not have the capacity for new fields to be added</w:t>
+      </w:r>
+    </w:p>
+    <w:p>
+      <w:pPr>
+        <w:pStyle w:val="ListParagraph"/>
+        <w:numPr>
+          <w:ilvl w:val="0"/>
+          <w:numId w:val="1"/>
+        </w:numPr>
+        <w:spacing w:after="0"/>
+      </w:pPr>
+      <w:r>
         <w:t>Will not have the capacity to work on non-windows operating systems</w:t>
       </w:r>
     </w:p>
@@ -3254,8 +3164,14 @@
     <w:p>
       <w:pPr>
         <w:ind w:left="360"/>
-      </w:pPr>
-      <w:r>
+        <w:rPr>
+          <w:highlight w:val="red"/>
+        </w:rPr>
+      </w:pPr>
+      <w:r>
+        <w:rPr>
+          <w:highlight w:val="red"/>
+        </w:rPr>
         <w:t>Must be backed up</w:t>
       </w:r>
     </w:p>
@@ -3266,17 +3182,15 @@
           <w:ilvl w:val="0"/>
           <w:numId w:val="4"/>
         </w:numPr>
-      </w:pPr>
-      <w:r>
-        <w:t xml:space="preserve">Save old master files in a grandfather, father, </w:t>
-      </w:r>
-      <w:proofErr w:type="gramStart"/>
-      <w:r>
-        <w:t>son</w:t>
-      </w:r>
-      <w:proofErr w:type="gramEnd"/>
-      <w:r>
-        <w:t xml:space="preserve"> system.</w:t>
+        <w:rPr>
+          <w:highlight w:val="red"/>
+        </w:rPr>
+      </w:pPr>
+      <w:r>
+        <w:rPr>
+          <w:highlight w:val="red"/>
+        </w:rPr>
+        <w:t>Save old master files in a grandfather, father, son system.</w:t>
       </w:r>
     </w:p>
     <w:p>
@@ -3286,22 +3200,40 @@
           <w:ilvl w:val="0"/>
           <w:numId w:val="4"/>
         </w:numPr>
-      </w:pPr>
-      <w:r>
+        <w:rPr>
+          <w:highlight w:val="red"/>
+        </w:rPr>
+      </w:pPr>
+      <w:r>
+        <w:rPr>
+          <w:highlight w:val="red"/>
+        </w:rPr>
         <w:t>Save transaction files as old as the grandfather master save</w:t>
       </w:r>
     </w:p>
     <w:p>
       <w:pPr>
         <w:ind w:left="360"/>
-      </w:pPr>
-      <w:r>
+        <w:rPr>
+          <w:highlight w:val="red"/>
+        </w:rPr>
+      </w:pPr>
+      <w:r>
+        <w:rPr>
+          <w:highlight w:val="red"/>
+        </w:rPr>
         <w:t>Students should be able to log on an</w:t>
       </w:r>
       <w:r>
+        <w:rPr>
+          <w:highlight w:val="red"/>
+        </w:rPr>
         <w:t>d</w:t>
       </w:r>
       <w:r>
+        <w:rPr>
+          <w:highlight w:val="red"/>
+        </w:rPr>
         <w:t xml:space="preserve"> register the time slots that they can occupy</w:t>
       </w:r>
     </w:p>
@@ -3312,8 +3244,14 @@
           <w:ilvl w:val="0"/>
           <w:numId w:val="6"/>
         </w:numPr>
-      </w:pPr>
-      <w:r>
+        <w:rPr>
+          <w:highlight w:val="red"/>
+        </w:rPr>
+      </w:pPr>
+      <w:r>
+        <w:rPr>
+          <w:highlight w:val="red"/>
+        </w:rPr>
         <w:t>Each student will be assigned a unique logon username, their student number.</w:t>
       </w:r>
     </w:p>
@@ -3464,13 +3402,8 @@
         <w:t>____</w:t>
       </w:r>
       <w:r>
-        <w:t xml:space="preserve"> </w:t>
-      </w:r>
-      <w:proofErr w:type="spellStart"/>
-      <w:r>
-        <w:t>mb</w:t>
-      </w:r>
-      <w:proofErr w:type="spellEnd"/>
+        <w:t xml:space="preserve"> mb</w:t>
+      </w:r>
     </w:p>
     <w:p>
       <w:pPr>
@@ -3504,8 +3437,14 @@
     <w:p>
       <w:pPr>
         <w:ind w:left="360"/>
-      </w:pPr>
-      <w:r>
+        <w:rPr>
+          <w:highlight w:val="red"/>
+        </w:rPr>
+      </w:pPr>
+      <w:r>
+        <w:rPr>
+          <w:highlight w:val="red"/>
+        </w:rPr>
         <w:t>For it to be secure</w:t>
       </w:r>
     </w:p>
@@ -3516,8 +3455,14 @@
           <w:ilvl w:val="0"/>
           <w:numId w:val="8"/>
         </w:numPr>
-      </w:pPr>
-      <w:r>
+        <w:rPr>
+          <w:highlight w:val="red"/>
+        </w:rPr>
+      </w:pPr>
+      <w:r>
+        <w:rPr>
+          <w:highlight w:val="red"/>
+        </w:rPr>
         <w:t>Make sure the areas where the passwords and confidential information is save encrypted</w:t>
       </w:r>
     </w:p>
@@ -3528,8 +3473,14 @@
           <w:ilvl w:val="0"/>
           <w:numId w:val="8"/>
         </w:numPr>
-      </w:pPr>
-      <w:r>
+        <w:rPr>
+          <w:highlight w:val="red"/>
+        </w:rPr>
+      </w:pPr>
+      <w:r>
+        <w:rPr>
+          <w:highlight w:val="red"/>
+        </w:rPr>
         <w:t>Require all passwords to be alphanumeric of at least 6 characters and for admin it must be 10 characters alphanumeric and involve symbols</w:t>
       </w:r>
     </w:p>
@@ -3550,15 +3501,7 @@
         </w:numPr>
       </w:pPr>
       <w:r>
-        <w:t xml:space="preserve">Make </w:t>
-      </w:r>
-      <w:proofErr w:type="spellStart"/>
-      <w:r>
-        <w:t>there</w:t>
-      </w:r>
-      <w:proofErr w:type="spellEnd"/>
-      <w:r>
-        <w:t xml:space="preserve"> facilities for the customisation of the forms</w:t>
+        <w:t>Make there facilities for the customisation of the forms</w:t>
       </w:r>
     </w:p>
     <w:p>
@@ -3735,15 +3678,7 @@
         <w:ind w:left="360"/>
       </w:pPr>
       <w:r>
-        <w:t xml:space="preserve">To not allow appointments to be within 5 </w:t>
-      </w:r>
-      <w:proofErr w:type="spellStart"/>
-      <w:r>
-        <w:t>mins</w:t>
-      </w:r>
-      <w:proofErr w:type="spellEnd"/>
-      <w:r>
-        <w:t xml:space="preserve"> of one another for one person</w:t>
+        <w:t>To not allow appointments to be within 5 mins of one another for one person</w:t>
       </w:r>
     </w:p>
     <w:p>
@@ -3972,7 +3907,7 @@
             <w:sz w:val="40"/>
             <w:szCs w:val="40"/>
           </w:rPr>
-          <w:t>1</w:t>
+          <w:t>8</w:t>
         </w:r>
         <w:r>
           <w:rPr>
@@ -8581,156 +8516,156 @@
     </dgm:pt>
   </dgm:ptLst>
   <dgm:cxnLst>
-    <dgm:cxn modelId="{D9EA55A4-8E05-45FF-8450-73D9497E5EDE}" type="presOf" srcId="{C3BF54D8-288F-4F15-9B8C-187F66D41490}" destId="{C3EC200F-A9AE-4E63-8259-94FBE302F9A0}" srcOrd="0" destOrd="0" presId="urn:microsoft.com/office/officeart/2005/8/layout/hierarchy1"/>
+    <dgm:cxn modelId="{9160DF9B-5694-456F-9A78-F08A522B7E55}" type="presOf" srcId="{5FB9846D-1108-4B35-AB38-25B73E92A8C7}" destId="{51D37315-5CD6-43AA-9D53-69D0497CD931}" srcOrd="0" destOrd="0" presId="urn:microsoft.com/office/officeart/2005/8/layout/hierarchy1"/>
+    <dgm:cxn modelId="{3A3B4AAA-DBC8-44B0-B743-7A7EC719C341}" type="presOf" srcId="{4D89FB71-7B5A-4B62-9589-502EA4494BEA}" destId="{A1392831-C95E-4353-AA07-D4FF98D1B765}" srcOrd="0" destOrd="0" presId="urn:microsoft.com/office/officeart/2005/8/layout/hierarchy1"/>
+    <dgm:cxn modelId="{17A0EEDD-B143-47EC-98C6-2F37E97D4E92}" type="presOf" srcId="{F0807005-D31F-4481-91CB-800BC9C57DE5}" destId="{7398CAEC-C2FD-4D6C-9807-AE1EDBA9D9BA}" srcOrd="0" destOrd="0" presId="urn:microsoft.com/office/officeart/2005/8/layout/hierarchy1"/>
+    <dgm:cxn modelId="{8AEFD7E2-3D76-4549-9EC1-A609A434CDB3}" type="presOf" srcId="{CA1BBC20-1584-4475-88B2-A14BF5B957F3}" destId="{300E8B99-E54B-45D6-A48F-138855723E24}" srcOrd="0" destOrd="0" presId="urn:microsoft.com/office/officeart/2005/8/layout/hierarchy1"/>
     <dgm:cxn modelId="{D04B30DA-B7CB-44F8-A269-D7EBCCEF79F6}" srcId="{F0807005-D31F-4481-91CB-800BC9C57DE5}" destId="{A6AA6442-6030-45EA-8DDA-4BA3098FE794}" srcOrd="0" destOrd="0" parTransId="{65182027-F8F6-429C-9346-02F76D8BD657}" sibTransId="{233BD833-4A95-4B59-B386-6D6A2ACB3CEE}"/>
     <dgm:cxn modelId="{1275C5E5-5390-47C1-B0B2-0D0737C4D093}" srcId="{6B093D4D-6035-4E29-867D-B81276A74AC7}" destId="{26F54A12-5179-48C0-92FD-3BAF83F6FD92}" srcOrd="0" destOrd="0" parTransId="{B9FEF5EE-5EF7-4D02-A989-F311DB495266}" sibTransId="{C604E35A-5007-4765-B720-3CB754873D4C}"/>
-    <dgm:cxn modelId="{7B0D6144-84C4-44ED-87B5-53F275C0377D}" type="presOf" srcId="{7ADB8E40-02D4-408B-8B70-C1B77EC0D509}" destId="{9D547E15-F621-458A-8D9D-52681412AE72}" srcOrd="0" destOrd="0" presId="urn:microsoft.com/office/officeart/2005/8/layout/hierarchy1"/>
     <dgm:cxn modelId="{FF836002-357B-4E51-B4BA-0706E9F9FCF6}" srcId="{D2712298-DB85-4389-9EE6-BD241DF2736E}" destId="{60A211ED-21DC-4096-8A74-3702BFC8DF5A}" srcOrd="0" destOrd="0" parTransId="{4BE0E9DB-3C0E-407F-8656-AFD113D55E80}" sibTransId="{09681763-840F-4BAE-B6BB-68FA82254B6D}"/>
-    <dgm:cxn modelId="{55591F20-4B4D-4C8C-8A63-46E2A78EC295}" type="presOf" srcId="{F0AFA224-1EE4-48D7-9AAF-A88F1FE21031}" destId="{B6F3DBE9-CAAE-494D-9E08-CD8A18F9FF3F}" srcOrd="0" destOrd="0" presId="urn:microsoft.com/office/officeart/2005/8/layout/hierarchy1"/>
-    <dgm:cxn modelId="{E54240C8-D5F6-46B2-AAED-886243C650DD}" type="presOf" srcId="{F0807005-D31F-4481-91CB-800BC9C57DE5}" destId="{7398CAEC-C2FD-4D6C-9807-AE1EDBA9D9BA}" srcOrd="0" destOrd="0" presId="urn:microsoft.com/office/officeart/2005/8/layout/hierarchy1"/>
-    <dgm:cxn modelId="{550472F9-CE79-47E5-9AF1-6F0E6E337817}" type="presOf" srcId="{1D7280CC-2285-4F45-90CD-7B5D741C20DC}" destId="{18847C33-2A6F-4F8B-8BCB-E683086B5867}" srcOrd="0" destOrd="0" presId="urn:microsoft.com/office/officeart/2005/8/layout/hierarchy1"/>
-    <dgm:cxn modelId="{54718082-7491-49E7-B6B4-F8E438E43BD7}" type="presOf" srcId="{2C811019-56E7-464C-8395-31F70854B375}" destId="{66268DB2-64A2-49CA-A42C-40F4B39873FD}" srcOrd="0" destOrd="0" presId="urn:microsoft.com/office/officeart/2005/8/layout/hierarchy1"/>
     <dgm:cxn modelId="{BE2891F2-1439-4C80-BD65-CC498094DA1E}" srcId="{CA1BBC20-1584-4475-88B2-A14BF5B957F3}" destId="{1D7280CC-2285-4F45-90CD-7B5D741C20DC}" srcOrd="0" destOrd="0" parTransId="{7FF21DE2-A289-4B7C-9BBD-9A2C70FBDEBC}" sibTransId="{608B2750-8B1F-44D7-93A8-D0371866EE3D}"/>
-    <dgm:cxn modelId="{E66E6E40-F8D8-4118-8FB8-B87954EEC676}" type="presOf" srcId="{E63EA51C-3455-4714-ADEA-83856DF8B2FE}" destId="{8F09C081-218F-4D85-8100-041FAFF14C47}" srcOrd="0" destOrd="0" presId="urn:microsoft.com/office/officeart/2005/8/layout/hierarchy1"/>
-    <dgm:cxn modelId="{049B9E73-8930-4980-9726-E3B2FDB829A1}" type="presOf" srcId="{D7664C92-F59F-4D13-B152-E230E019E514}" destId="{6F9CF4C3-25F8-4613-A51C-1A7F0DF1F3D2}" srcOrd="0" destOrd="0" presId="urn:microsoft.com/office/officeart/2005/8/layout/hierarchy1"/>
-    <dgm:cxn modelId="{62A0DF78-106F-4411-AEAF-B9B88A56794C}" type="presOf" srcId="{3C85EE99-3C50-4117-BE67-5CBBA2D527DE}" destId="{62A2A294-4DFC-43F7-B429-70DDE8F60862}" srcOrd="0" destOrd="0" presId="urn:microsoft.com/office/officeart/2005/8/layout/hierarchy1"/>
+    <dgm:cxn modelId="{37DA5572-38F3-4353-A714-DFFE80F6D8C2}" type="presOf" srcId="{26F54A12-5179-48C0-92FD-3BAF83F6FD92}" destId="{5D582F70-EDC8-4E42-A400-6FF73F942F57}" srcOrd="0" destOrd="0" presId="urn:microsoft.com/office/officeart/2005/8/layout/hierarchy1"/>
+    <dgm:cxn modelId="{467DBC4D-B841-4EC6-B313-9D5E6F25FA9C}" type="presOf" srcId="{A4354185-46BE-4C81-81E9-08FFEBF2B693}" destId="{9C5125E9-7361-4EC8-845D-A5E672FA5CDF}" srcOrd="0" destOrd="0" presId="urn:microsoft.com/office/officeart/2005/8/layout/hierarchy1"/>
+    <dgm:cxn modelId="{44564E2D-EE20-48AE-B986-BA7D59F9CD1D}" type="presOf" srcId="{E63EA51C-3455-4714-ADEA-83856DF8B2FE}" destId="{8F09C081-218F-4D85-8100-041FAFF14C47}" srcOrd="0" destOrd="0" presId="urn:microsoft.com/office/officeart/2005/8/layout/hierarchy1"/>
+    <dgm:cxn modelId="{EDD72DE5-3C35-491C-8518-F077E7699CB4}" type="presOf" srcId="{1B8F00A7-BD68-4722-9882-AB15614F0088}" destId="{0F948105-42B8-44DB-89BF-2653EDE0919E}" srcOrd="0" destOrd="0" presId="urn:microsoft.com/office/officeart/2005/8/layout/hierarchy1"/>
+    <dgm:cxn modelId="{5663DF2C-6153-4C4A-AC24-12E4AB549FA2}" type="presOf" srcId="{B253C8FA-A205-4AB3-A6CB-513262D0325C}" destId="{9C948301-D218-44E3-9962-2942304D68DB}" srcOrd="0" destOrd="0" presId="urn:microsoft.com/office/officeart/2005/8/layout/hierarchy1"/>
     <dgm:cxn modelId="{699ED214-E5D2-4BE3-B483-1ACD403D04B5}" srcId="{26F54A12-5179-48C0-92FD-3BAF83F6FD92}" destId="{CA1BBC20-1584-4475-88B2-A14BF5B957F3}" srcOrd="0" destOrd="0" parTransId="{3C85EE99-3C50-4117-BE67-5CBBA2D527DE}" sibTransId="{6E1456D5-C5E8-49B3-A037-0607DC84548C}"/>
-    <dgm:cxn modelId="{BBB97122-94D7-4478-8578-39B812B2459A}" type="presOf" srcId="{B9FEF5EE-5EF7-4D02-A989-F311DB495266}" destId="{BB720396-C5A3-4D8B-944E-7F5B1F2A8B48}" srcOrd="0" destOrd="0" presId="urn:microsoft.com/office/officeart/2005/8/layout/hierarchy1"/>
-    <dgm:cxn modelId="{77A1FEAA-D595-4967-9006-97173C02C0F5}" type="presOf" srcId="{A4354185-46BE-4C81-81E9-08FFEBF2B693}" destId="{9C5125E9-7361-4EC8-845D-A5E672FA5CDF}" srcOrd="0" destOrd="0" presId="urn:microsoft.com/office/officeart/2005/8/layout/hierarchy1"/>
-    <dgm:cxn modelId="{88FFDB57-2707-4228-94A2-6F07072CF7B9}" type="presOf" srcId="{60A211ED-21DC-4096-8A74-3702BFC8DF5A}" destId="{A1073027-815B-4314-B18E-2E5E2DA1886B}" srcOrd="0" destOrd="0" presId="urn:microsoft.com/office/officeart/2005/8/layout/hierarchy1"/>
+    <dgm:cxn modelId="{AD35A655-6FF5-407E-AD72-CFB7ABC6A73D}" type="presOf" srcId="{60A211ED-21DC-4096-8A74-3702BFC8DF5A}" destId="{A1073027-815B-4314-B18E-2E5E2DA1886B}" srcOrd="0" destOrd="0" presId="urn:microsoft.com/office/officeart/2005/8/layout/hierarchy1"/>
+    <dgm:cxn modelId="{9FBC851F-FCBA-4D6E-AC92-0C1DBE47062A}" type="presOf" srcId="{7ADB8E40-02D4-408B-8B70-C1B77EC0D509}" destId="{9D547E15-F621-458A-8D9D-52681412AE72}" srcOrd="0" destOrd="0" presId="urn:microsoft.com/office/officeart/2005/8/layout/hierarchy1"/>
+    <dgm:cxn modelId="{780A7624-9248-4C6D-854A-15CC9D6D6640}" type="presOf" srcId="{65182027-F8F6-429C-9346-02F76D8BD657}" destId="{4EC1F272-6961-4EBF-8080-735367543358}" srcOrd="0" destOrd="0" presId="urn:microsoft.com/office/officeart/2005/8/layout/hierarchy1"/>
+    <dgm:cxn modelId="{40803DBD-116F-421D-A6DF-1D539A769EBB}" type="presOf" srcId="{F88873AA-A345-4F79-8371-8D1B32583905}" destId="{1EF46CE0-B46B-4E69-A977-2EDF4180458E}" srcOrd="0" destOrd="0" presId="urn:microsoft.com/office/officeart/2005/8/layout/hierarchy1"/>
     <dgm:cxn modelId="{8914D70C-07E4-4550-AE21-19AE29041D9B}" srcId="{E63EA51C-3455-4714-ADEA-83856DF8B2FE}" destId="{B253C8FA-A205-4AB3-A6CB-513262D0325C}" srcOrd="0" destOrd="0" parTransId="{72A859FA-1D13-4FA0-84E9-064198695A3B}" sibTransId="{7393B2A0-F845-4C41-80BA-B57023F99A32}"/>
-    <dgm:cxn modelId="{C61AF5C6-DF44-48AE-9B23-CF608E261888}" type="presOf" srcId="{D2712298-DB85-4389-9EE6-BD241DF2736E}" destId="{1F15EFD7-D54B-481F-8F28-125C29C6CEB6}" srcOrd="0" destOrd="0" presId="urn:microsoft.com/office/officeart/2005/8/layout/hierarchy1"/>
-    <dgm:cxn modelId="{B0EC34CF-291D-43DD-BE3E-DBD1387AA79D}" type="presOf" srcId="{7FF21DE2-A289-4B7C-9BBD-9A2C70FBDEBC}" destId="{BB37CC21-66E0-46C4-9EBB-FEBA7055EF34}" srcOrd="0" destOrd="0" presId="urn:microsoft.com/office/officeart/2005/8/layout/hierarchy1"/>
-    <dgm:cxn modelId="{6A51222D-72C0-47DA-A495-76FC84644E74}" type="presOf" srcId="{A6AA6442-6030-45EA-8DDA-4BA3098FE794}" destId="{B22D588E-FA78-4678-81BC-19C087F6BAB9}" srcOrd="0" destOrd="0" presId="urn:microsoft.com/office/officeart/2005/8/layout/hierarchy1"/>
+    <dgm:cxn modelId="{94E81299-8872-45B5-8404-0736656AF10F}" type="presOf" srcId="{B9FEF5EE-5EF7-4D02-A989-F311DB495266}" destId="{BB720396-C5A3-4D8B-944E-7F5B1F2A8B48}" srcOrd="0" destOrd="0" presId="urn:microsoft.com/office/officeart/2005/8/layout/hierarchy1"/>
     <dgm:cxn modelId="{DB4A8704-F7A5-48A2-AE06-122AFE6D9BE2}" srcId="{2C811019-56E7-464C-8395-31F70854B375}" destId="{A296FE83-6478-4806-96F1-E47826C88C89}" srcOrd="1" destOrd="0" parTransId="{791E0ACD-3E7A-4419-8108-C95993E17946}" sibTransId="{F90B5EDC-17BF-4D91-B843-91CACDBBD993}"/>
-    <dgm:cxn modelId="{233F2E97-5D05-417B-96AC-3C274F1904B5}" type="presOf" srcId="{3300B2AE-D437-4C9B-B286-B1492720A84C}" destId="{37359B11-CDD8-4EF2-A2BF-7FD4C930002F}" srcOrd="0" destOrd="0" presId="urn:microsoft.com/office/officeart/2005/8/layout/hierarchy1"/>
+    <dgm:cxn modelId="{F0823D51-FAAB-4AAF-A275-1312D142489E}" type="presOf" srcId="{D2712298-DB85-4389-9EE6-BD241DF2736E}" destId="{1F15EFD7-D54B-481F-8F28-125C29C6CEB6}" srcOrd="0" destOrd="0" presId="urn:microsoft.com/office/officeart/2005/8/layout/hierarchy1"/>
+    <dgm:cxn modelId="{90BE0943-7141-4C45-B671-6BA7020E42AE}" type="presOf" srcId="{4CD4E818-7D67-4C5E-A402-6C407D1117D3}" destId="{181C7DB0-A1B4-4404-925E-0FB8E59EA198}" srcOrd="0" destOrd="0" presId="urn:microsoft.com/office/officeart/2005/8/layout/hierarchy1"/>
     <dgm:cxn modelId="{75EC7D71-7238-4AF8-9260-C264F9274381}" srcId="{5FB9846D-1108-4B35-AB38-25B73E92A8C7}" destId="{E63EA51C-3455-4714-ADEA-83856DF8B2FE}" srcOrd="0" destOrd="0" parTransId="{7ADB8E40-02D4-408B-8B70-C1B77EC0D509}" sibTransId="{BA0878CF-3620-4840-BF0C-F0808055C68E}"/>
     <dgm:cxn modelId="{D516A94A-79E0-4B8B-BBB1-F78AC92DFA57}" srcId="{1D7280CC-2285-4F45-90CD-7B5D741C20DC}" destId="{4D89FB71-7B5A-4B62-9589-502EA4494BEA}" srcOrd="0" destOrd="0" parTransId="{684D99BB-8B43-47DD-B459-B9EDD2220035}" sibTransId="{53E26CB6-FA50-4A9C-95C4-BA1E0D0F31E6}"/>
-    <dgm:cxn modelId="{5504AAA5-441F-448C-8EA9-CB18C19EDC70}" type="presOf" srcId="{6B093D4D-6035-4E29-867D-B81276A74AC7}" destId="{8B9F996B-49EC-4138-A3BB-77387EB696B3}" srcOrd="0" destOrd="0" presId="urn:microsoft.com/office/officeart/2005/8/layout/hierarchy1"/>
-    <dgm:cxn modelId="{19D32D71-A06C-45E0-B6AA-43B3644E8A3B}" type="presOf" srcId="{F88873AA-A345-4F79-8371-8D1B32583905}" destId="{1EF46CE0-B46B-4E69-A977-2EDF4180458E}" srcOrd="0" destOrd="0" presId="urn:microsoft.com/office/officeart/2005/8/layout/hierarchy1"/>
-    <dgm:cxn modelId="{295331D9-41F6-4448-BD70-0A82D62EADB9}" type="presOf" srcId="{26F54A12-5179-48C0-92FD-3BAF83F6FD92}" destId="{5D582F70-EDC8-4E42-A400-6FF73F942F57}" srcOrd="0" destOrd="0" presId="urn:microsoft.com/office/officeart/2005/8/layout/hierarchy1"/>
-    <dgm:cxn modelId="{67C9A33D-B231-40ED-BCBD-756525B69611}" type="presOf" srcId="{4CD4E818-7D67-4C5E-A402-6C407D1117D3}" destId="{181C7DB0-A1B4-4404-925E-0FB8E59EA198}" srcOrd="0" destOrd="0" presId="urn:microsoft.com/office/officeart/2005/8/layout/hierarchy1"/>
+    <dgm:cxn modelId="{BB6AAE09-71A3-4635-949F-D81008716F5E}" type="presOf" srcId="{2C811019-56E7-464C-8395-31F70854B375}" destId="{66268DB2-64A2-49CA-A42C-40F4B39873FD}" srcOrd="0" destOrd="0" presId="urn:microsoft.com/office/officeart/2005/8/layout/hierarchy1"/>
+    <dgm:cxn modelId="{4D90E823-3E18-4CEF-8CBF-AC9ED1A96D61}" type="presOf" srcId="{A296FE83-6478-4806-96F1-E47826C88C89}" destId="{8C75EAD3-1779-4844-B8A7-5B4BAECB8A35}" srcOrd="0" destOrd="0" presId="urn:microsoft.com/office/officeart/2005/8/layout/hierarchy1"/>
+    <dgm:cxn modelId="{4D138313-DC84-4A60-A1DA-24FB01F0C5C9}" type="presOf" srcId="{A5FBBA3A-17EA-47A7-9D85-3AD50485ACBA}" destId="{C521B970-AD74-41E2-A5CE-AC01D4AC486E}" srcOrd="0" destOrd="0" presId="urn:microsoft.com/office/officeart/2005/8/layout/hierarchy1"/>
+    <dgm:cxn modelId="{1BA5FBC8-D53D-4091-BF31-F0ACD8D1D673}" type="presOf" srcId="{878A992C-A6C8-41B7-A0A0-E6B3B197066D}" destId="{1228A02E-DCAE-4B00-9DC5-06B3AD4D39D4}" srcOrd="0" destOrd="0" presId="urn:microsoft.com/office/officeart/2005/8/layout/hierarchy1"/>
     <dgm:cxn modelId="{D6C9581F-EED3-4686-B0A0-77B1CCEE5060}" srcId="{CA1BBC20-1584-4475-88B2-A14BF5B957F3}" destId="{878A992C-A6C8-41B7-A0A0-E6B3B197066D}" srcOrd="1" destOrd="0" parTransId="{1B8F00A7-BD68-4722-9882-AB15614F0088}" sibTransId="{E248B1BF-BA59-43DF-87AB-770ED98F7781}"/>
+    <dgm:cxn modelId="{6798ADA9-6A37-49D3-BDC0-3D7A663478CB}" type="presOf" srcId="{C3BF54D8-288F-4F15-9B8C-187F66D41490}" destId="{C3EC200F-A9AE-4E63-8259-94FBE302F9A0}" srcOrd="0" destOrd="0" presId="urn:microsoft.com/office/officeart/2005/8/layout/hierarchy1"/>
     <dgm:cxn modelId="{E9E1FA7C-AE51-4883-84B0-BE59F75A4129}" srcId="{CA1BBC20-1584-4475-88B2-A14BF5B957F3}" destId="{D2712298-DB85-4389-9EE6-BD241DF2736E}" srcOrd="2" destOrd="0" parTransId="{A5FBBA3A-17EA-47A7-9D85-3AD50485ACBA}" sibTransId="{29D5C875-B970-49F2-9CC0-08B44F15BB5D}"/>
     <dgm:cxn modelId="{6D23B996-7EFF-4EA6-9222-B39563117E2B}" srcId="{2C811019-56E7-464C-8395-31F70854B375}" destId="{6B093D4D-6035-4E29-867D-B81276A74AC7}" srcOrd="0" destOrd="0" parTransId="{6037C30F-9275-4D3A-82A1-29E0525B3B74}" sibTransId="{55B9BDDB-EA71-4783-B1DE-B390C8209C5A}"/>
-    <dgm:cxn modelId="{2AEE5470-1227-4E4F-BCB5-028ED4BCD016}" type="presOf" srcId="{65182027-F8F6-429C-9346-02F76D8BD657}" destId="{4EC1F272-6961-4EBF-8080-735367543358}" srcOrd="0" destOrd="0" presId="urn:microsoft.com/office/officeart/2005/8/layout/hierarchy1"/>
-    <dgm:cxn modelId="{E09DBE02-5E02-4A7C-9974-32DAB923F65A}" type="presOf" srcId="{72A859FA-1D13-4FA0-84E9-064198695A3B}" destId="{2A63D18E-86B9-4326-A1D6-1BF49AFC46A7}" srcOrd="0" destOrd="0" presId="urn:microsoft.com/office/officeart/2005/8/layout/hierarchy1"/>
-    <dgm:cxn modelId="{327A2291-D0A7-4ECF-9140-CED10034D268}" type="presOf" srcId="{878A992C-A6C8-41B7-A0A0-E6B3B197066D}" destId="{1228A02E-DCAE-4B00-9DC5-06B3AD4D39D4}" srcOrd="0" destOrd="0" presId="urn:microsoft.com/office/officeart/2005/8/layout/hierarchy1"/>
-    <dgm:cxn modelId="{9E62F1AD-5CD8-4902-BE19-B0F3A395C7B5}" type="presOf" srcId="{4D89FB71-7B5A-4B62-9589-502EA4494BEA}" destId="{A1392831-C95E-4353-AA07-D4FF98D1B765}" srcOrd="0" destOrd="0" presId="urn:microsoft.com/office/officeart/2005/8/layout/hierarchy1"/>
-    <dgm:cxn modelId="{6F7FB4EA-DEDB-49DC-BCEC-86A0DC9D57D2}" type="presOf" srcId="{B253C8FA-A205-4AB3-A6CB-513262D0325C}" destId="{9C948301-D218-44E3-9962-2942304D68DB}" srcOrd="0" destOrd="0" presId="urn:microsoft.com/office/officeart/2005/8/layout/hierarchy1"/>
-    <dgm:cxn modelId="{DF959D4A-CB14-4DAB-9B1C-DEBDC41E2C28}" type="presOf" srcId="{A296FE83-6478-4806-96F1-E47826C88C89}" destId="{8C75EAD3-1779-4844-B8A7-5B4BAECB8A35}" srcOrd="0" destOrd="0" presId="urn:microsoft.com/office/officeart/2005/8/layout/hierarchy1"/>
+    <dgm:cxn modelId="{11E0842D-83B7-424E-9A0E-EABC351FB74E}" type="presOf" srcId="{1D7280CC-2285-4F45-90CD-7B5D741C20DC}" destId="{18847C33-2A6F-4F8B-8BCB-E683086B5867}" srcOrd="0" destOrd="0" presId="urn:microsoft.com/office/officeart/2005/8/layout/hierarchy1"/>
+    <dgm:cxn modelId="{C7BF4FE5-D42E-4270-88A8-46113D1FD811}" type="presOf" srcId="{3300B2AE-D437-4C9B-B286-B1492720A84C}" destId="{37359B11-CDD8-4EF2-A2BF-7FD4C930002F}" srcOrd="0" destOrd="0" presId="urn:microsoft.com/office/officeart/2005/8/layout/hierarchy1"/>
+    <dgm:cxn modelId="{4B9C5235-ED16-45D9-9EC0-353CCB774301}" type="presOf" srcId="{72A859FA-1D13-4FA0-84E9-064198695A3B}" destId="{2A63D18E-86B9-4326-A1D6-1BF49AFC46A7}" srcOrd="0" destOrd="0" presId="urn:microsoft.com/office/officeart/2005/8/layout/hierarchy1"/>
+    <dgm:cxn modelId="{022EB258-9F43-49A1-A4AA-0031F0BA95D5}" type="presOf" srcId="{D7664C92-F59F-4D13-B152-E230E019E514}" destId="{6F9CF4C3-25F8-4613-A51C-1A7F0DF1F3D2}" srcOrd="0" destOrd="0" presId="urn:microsoft.com/office/officeart/2005/8/layout/hierarchy1"/>
+    <dgm:cxn modelId="{8919F38B-F8B1-4A27-A80E-34FB71DEFD54}" type="presOf" srcId="{F0AFA224-1EE4-48D7-9AAF-A88F1FE21031}" destId="{B6F3DBE9-CAAE-494D-9E08-CD8A18F9FF3F}" srcOrd="0" destOrd="0" presId="urn:microsoft.com/office/officeart/2005/8/layout/hierarchy1"/>
+    <dgm:cxn modelId="{6B2DAD08-0D32-4D2E-99C5-9F3B4CC0EDEB}" type="presOf" srcId="{4BE0E9DB-3C0E-407F-8656-AFD113D55E80}" destId="{FD4417B9-F0F5-4B6D-AA2E-2746F5C4C69D}" srcOrd="0" destOrd="0" presId="urn:microsoft.com/office/officeart/2005/8/layout/hierarchy1"/>
     <dgm:cxn modelId="{1A717283-7820-45F6-B97B-EF96E515A8C5}" srcId="{CA1BBC20-1584-4475-88B2-A14BF5B957F3}" destId="{F0807005-D31F-4481-91CB-800BC9C57DE5}" srcOrd="3" destOrd="0" parTransId="{F0AFA224-1EE4-48D7-9AAF-A88F1FE21031}" sibTransId="{B8BA5E06-AD33-4D05-BD68-33080314166B}"/>
     <dgm:cxn modelId="{02958BD3-C3E9-48F4-AEA2-5A509A348B8C}" srcId="{878A992C-A6C8-41B7-A0A0-E6B3B197066D}" destId="{D7664C92-F59F-4D13-B152-E230E019E514}" srcOrd="0" destOrd="0" parTransId="{A4354185-46BE-4C81-81E9-08FFEBF2B693}" sibTransId="{01F0218F-A944-4B34-A5F1-1F98E12C106A}"/>
-    <dgm:cxn modelId="{7CC29E8F-CA58-42E2-98B2-052AA71C34AF}" type="presOf" srcId="{A5FBBA3A-17EA-47A7-9D85-3AD50485ACBA}" destId="{C521B970-AD74-41E2-A5CE-AC01D4AC486E}" srcOrd="0" destOrd="0" presId="urn:microsoft.com/office/officeart/2005/8/layout/hierarchy1"/>
     <dgm:cxn modelId="{168962C4-7657-4071-8A81-974AF0B379EE}" srcId="{26F54A12-5179-48C0-92FD-3BAF83F6FD92}" destId="{5FB9846D-1108-4B35-AB38-25B73E92A8C7}" srcOrd="1" destOrd="0" parTransId="{3300B2AE-D437-4C9B-B286-B1492720A84C}" sibTransId="{2A3474B3-3CFC-4A04-900F-C6C82AD57CAC}"/>
     <dgm:cxn modelId="{6CC656BB-B832-40CD-80F4-B76CDEF0CAC7}" srcId="{CA1BBC20-1584-4475-88B2-A14BF5B957F3}" destId="{C3BF54D8-288F-4F15-9B8C-187F66D41490}" srcOrd="4" destOrd="0" parTransId="{4CD4E818-7D67-4C5E-A402-6C407D1117D3}" sibTransId="{CD98A7AD-79A4-49C2-8710-4EF548BB9B5A}"/>
-    <dgm:cxn modelId="{D546FCE2-D4CC-40D5-AF90-4E17761DB3C3}" type="presOf" srcId="{CA1BBC20-1584-4475-88B2-A14BF5B957F3}" destId="{300E8B99-E54B-45D6-A48F-138855723E24}" srcOrd="0" destOrd="0" presId="urn:microsoft.com/office/officeart/2005/8/layout/hierarchy1"/>
-    <dgm:cxn modelId="{614AF011-6711-43A5-A919-B47A0EBFCDBB}" type="presOf" srcId="{684D99BB-8B43-47DD-B459-B9EDD2220035}" destId="{5280615E-2410-4AE2-B96B-C4CC24611E68}" srcOrd="0" destOrd="0" presId="urn:microsoft.com/office/officeart/2005/8/layout/hierarchy1"/>
+    <dgm:cxn modelId="{6B8D2253-52B5-468C-8D06-87722BF0CE9B}" type="presOf" srcId="{A6AA6442-6030-45EA-8DDA-4BA3098FE794}" destId="{B22D588E-FA78-4678-81BC-19C087F6BAB9}" srcOrd="0" destOrd="0" presId="urn:microsoft.com/office/officeart/2005/8/layout/hierarchy1"/>
+    <dgm:cxn modelId="{C8705642-EBFD-4E6E-BAF3-34E2FF7CA5B2}" type="presOf" srcId="{B16372DA-39BD-4D59-9563-DEAB75660AF7}" destId="{7D805C93-5A22-4619-9E3E-267E46C2A254}" srcOrd="0" destOrd="0" presId="urn:microsoft.com/office/officeart/2005/8/layout/hierarchy1"/>
+    <dgm:cxn modelId="{5F358977-6193-46A7-A94D-F7A810BAFE6C}" type="presOf" srcId="{6B093D4D-6035-4E29-867D-B81276A74AC7}" destId="{8B9F996B-49EC-4138-A3BB-77387EB696B3}" srcOrd="0" destOrd="0" presId="urn:microsoft.com/office/officeart/2005/8/layout/hierarchy1"/>
     <dgm:cxn modelId="{61085DB7-701B-485F-95D4-75A92847CA91}" srcId="{C3BF54D8-288F-4F15-9B8C-187F66D41490}" destId="{B16372DA-39BD-4D59-9563-DEAB75660AF7}" srcOrd="0" destOrd="0" parTransId="{F88873AA-A345-4F79-8371-8D1B32583905}" sibTransId="{8684BB3E-3BAF-4309-B23D-F95067EA152B}"/>
-    <dgm:cxn modelId="{B951EE9E-382B-4C86-9E1A-9D1DB4708A21}" type="presOf" srcId="{5FB9846D-1108-4B35-AB38-25B73E92A8C7}" destId="{51D37315-5CD6-43AA-9D53-69D0497CD931}" srcOrd="0" destOrd="0" presId="urn:microsoft.com/office/officeart/2005/8/layout/hierarchy1"/>
-    <dgm:cxn modelId="{3EDA3F02-47BE-4CC9-A7EC-16E019D21760}" type="presOf" srcId="{4BE0E9DB-3C0E-407F-8656-AFD113D55E80}" destId="{FD4417B9-F0F5-4B6D-AA2E-2746F5C4C69D}" srcOrd="0" destOrd="0" presId="urn:microsoft.com/office/officeart/2005/8/layout/hierarchy1"/>
-    <dgm:cxn modelId="{81BF9BB9-9A1C-4892-A129-9B75A35656AC}" type="presOf" srcId="{1B8F00A7-BD68-4722-9882-AB15614F0088}" destId="{0F948105-42B8-44DB-89BF-2653EDE0919E}" srcOrd="0" destOrd="0" presId="urn:microsoft.com/office/officeart/2005/8/layout/hierarchy1"/>
-    <dgm:cxn modelId="{4131643D-2610-44E0-AFB3-6DA1EC5142E3}" type="presOf" srcId="{B16372DA-39BD-4D59-9563-DEAB75660AF7}" destId="{7D805C93-5A22-4619-9E3E-267E46C2A254}" srcOrd="0" destOrd="0" presId="urn:microsoft.com/office/officeart/2005/8/layout/hierarchy1"/>
-    <dgm:cxn modelId="{B245CB20-73A6-4F4F-AE34-D1D92B38CB5C}" type="presParOf" srcId="{66268DB2-64A2-49CA-A42C-40F4B39873FD}" destId="{78580EFC-A123-4FEC-B949-90C09454EB6D}" srcOrd="0" destOrd="0" presId="urn:microsoft.com/office/officeart/2005/8/layout/hierarchy1"/>
-    <dgm:cxn modelId="{BFFC5C92-B76F-4F17-A580-FF14C4639AF4}" type="presParOf" srcId="{78580EFC-A123-4FEC-B949-90C09454EB6D}" destId="{DCEDFAC1-179E-4EB0-9547-114052769A80}" srcOrd="0" destOrd="0" presId="urn:microsoft.com/office/officeart/2005/8/layout/hierarchy1"/>
-    <dgm:cxn modelId="{EDB4A799-8DF6-4945-8577-9D498E1A2DC6}" type="presParOf" srcId="{DCEDFAC1-179E-4EB0-9547-114052769A80}" destId="{66D5FDF7-2F91-4F54-9910-953C2C4C428B}" srcOrd="0" destOrd="0" presId="urn:microsoft.com/office/officeart/2005/8/layout/hierarchy1"/>
-    <dgm:cxn modelId="{1FDE3E1C-4887-4DD8-B57A-A54955B3D099}" type="presParOf" srcId="{DCEDFAC1-179E-4EB0-9547-114052769A80}" destId="{8B9F996B-49EC-4138-A3BB-77387EB696B3}" srcOrd="1" destOrd="0" presId="urn:microsoft.com/office/officeart/2005/8/layout/hierarchy1"/>
-    <dgm:cxn modelId="{4CE266BD-96A8-403E-9359-18A63CA2A9A8}" type="presParOf" srcId="{78580EFC-A123-4FEC-B949-90C09454EB6D}" destId="{FD2DA734-6352-41E7-8569-F897E092F857}" srcOrd="1" destOrd="0" presId="urn:microsoft.com/office/officeart/2005/8/layout/hierarchy1"/>
-    <dgm:cxn modelId="{9DB0A566-CC96-4CA2-9AD8-3E305FDF7F27}" type="presParOf" srcId="{FD2DA734-6352-41E7-8569-F897E092F857}" destId="{BB720396-C5A3-4D8B-944E-7F5B1F2A8B48}" srcOrd="0" destOrd="0" presId="urn:microsoft.com/office/officeart/2005/8/layout/hierarchy1"/>
-    <dgm:cxn modelId="{836051FD-484E-46D5-902A-0C6965FAAB6B}" type="presParOf" srcId="{FD2DA734-6352-41E7-8569-F897E092F857}" destId="{F9FB5080-07E3-4FC5-90E3-B7C75F1DE60D}" srcOrd="1" destOrd="0" presId="urn:microsoft.com/office/officeart/2005/8/layout/hierarchy1"/>
-    <dgm:cxn modelId="{E31F182B-28CF-4054-BFC8-30E6E9DDE3E3}" type="presParOf" srcId="{F9FB5080-07E3-4FC5-90E3-B7C75F1DE60D}" destId="{450426FF-AF5E-4922-B29B-8EB56ECE5793}" srcOrd="0" destOrd="0" presId="urn:microsoft.com/office/officeart/2005/8/layout/hierarchy1"/>
-    <dgm:cxn modelId="{9EAA56C9-7474-4295-BF17-68B20C995D5D}" type="presParOf" srcId="{450426FF-AF5E-4922-B29B-8EB56ECE5793}" destId="{FB4B3638-2DA5-413F-8C42-DB03B1642B47}" srcOrd="0" destOrd="0" presId="urn:microsoft.com/office/officeart/2005/8/layout/hierarchy1"/>
-    <dgm:cxn modelId="{350E9A24-FCED-4D38-A85B-0C9841B70A3D}" type="presParOf" srcId="{450426FF-AF5E-4922-B29B-8EB56ECE5793}" destId="{5D582F70-EDC8-4E42-A400-6FF73F942F57}" srcOrd="1" destOrd="0" presId="urn:microsoft.com/office/officeart/2005/8/layout/hierarchy1"/>
-    <dgm:cxn modelId="{2ED47168-C6EA-4042-8629-05D91EEAB52C}" type="presParOf" srcId="{F9FB5080-07E3-4FC5-90E3-B7C75F1DE60D}" destId="{EEE23ECF-A629-43F3-8EEA-6834AA5C08F2}" srcOrd="1" destOrd="0" presId="urn:microsoft.com/office/officeart/2005/8/layout/hierarchy1"/>
-    <dgm:cxn modelId="{87E8BD3C-A27C-4978-B381-7B66FE8AC7DD}" type="presParOf" srcId="{EEE23ECF-A629-43F3-8EEA-6834AA5C08F2}" destId="{62A2A294-4DFC-43F7-B429-70DDE8F60862}" srcOrd="0" destOrd="0" presId="urn:microsoft.com/office/officeart/2005/8/layout/hierarchy1"/>
-    <dgm:cxn modelId="{C8EEABBC-E4CF-4398-BE00-523D17AAA3DC}" type="presParOf" srcId="{EEE23ECF-A629-43F3-8EEA-6834AA5C08F2}" destId="{9232F53C-B0AD-4C44-91AE-413D2B4863EB}" srcOrd="1" destOrd="0" presId="urn:microsoft.com/office/officeart/2005/8/layout/hierarchy1"/>
-    <dgm:cxn modelId="{AFB765BB-3772-43DE-8E42-188A6F0E0D68}" type="presParOf" srcId="{9232F53C-B0AD-4C44-91AE-413D2B4863EB}" destId="{4CDF7FAD-FF5C-42EE-B099-E3D9F835F5D7}" srcOrd="0" destOrd="0" presId="urn:microsoft.com/office/officeart/2005/8/layout/hierarchy1"/>
-    <dgm:cxn modelId="{A76F8FB4-C32A-42E8-956A-E1E8ADC1A8C2}" type="presParOf" srcId="{4CDF7FAD-FF5C-42EE-B099-E3D9F835F5D7}" destId="{763EFD2C-7D9F-401D-AAB6-FE61FD9785BB}" srcOrd="0" destOrd="0" presId="urn:microsoft.com/office/officeart/2005/8/layout/hierarchy1"/>
-    <dgm:cxn modelId="{CEEF16A3-4829-4886-8075-822E5B6227C9}" type="presParOf" srcId="{4CDF7FAD-FF5C-42EE-B099-E3D9F835F5D7}" destId="{300E8B99-E54B-45D6-A48F-138855723E24}" srcOrd="1" destOrd="0" presId="urn:microsoft.com/office/officeart/2005/8/layout/hierarchy1"/>
-    <dgm:cxn modelId="{2BBF42A6-C210-4B93-BAF8-A2975F815A9E}" type="presParOf" srcId="{9232F53C-B0AD-4C44-91AE-413D2B4863EB}" destId="{7465F84D-20EA-4EF5-B140-445854510E79}" srcOrd="1" destOrd="0" presId="urn:microsoft.com/office/officeart/2005/8/layout/hierarchy1"/>
-    <dgm:cxn modelId="{8BB8CE94-3B92-42F0-910A-B10AEC0356A7}" type="presParOf" srcId="{7465F84D-20EA-4EF5-B140-445854510E79}" destId="{BB37CC21-66E0-46C4-9EBB-FEBA7055EF34}" srcOrd="0" destOrd="0" presId="urn:microsoft.com/office/officeart/2005/8/layout/hierarchy1"/>
-    <dgm:cxn modelId="{D2143CD6-89CE-4DBE-AD1B-D2D39441C1D7}" type="presParOf" srcId="{7465F84D-20EA-4EF5-B140-445854510E79}" destId="{F680A3D9-E9D3-41B5-BAA8-4F5F65569540}" srcOrd="1" destOrd="0" presId="urn:microsoft.com/office/officeart/2005/8/layout/hierarchy1"/>
-    <dgm:cxn modelId="{BB8BEB4A-4D8C-4E04-91DA-97EB2EC9B171}" type="presParOf" srcId="{F680A3D9-E9D3-41B5-BAA8-4F5F65569540}" destId="{FE2F7C41-2B6E-4ACE-AA23-63D93F1C9D66}" srcOrd="0" destOrd="0" presId="urn:microsoft.com/office/officeart/2005/8/layout/hierarchy1"/>
-    <dgm:cxn modelId="{AB694D20-8FB7-45C6-B764-B4A07D16AC75}" type="presParOf" srcId="{FE2F7C41-2B6E-4ACE-AA23-63D93F1C9D66}" destId="{5E681183-257E-491A-B08A-75AF70B89747}" srcOrd="0" destOrd="0" presId="urn:microsoft.com/office/officeart/2005/8/layout/hierarchy1"/>
-    <dgm:cxn modelId="{A6984BB0-3C25-4214-A995-E7DB3690E1E3}" type="presParOf" srcId="{FE2F7C41-2B6E-4ACE-AA23-63D93F1C9D66}" destId="{18847C33-2A6F-4F8B-8BCB-E683086B5867}" srcOrd="1" destOrd="0" presId="urn:microsoft.com/office/officeart/2005/8/layout/hierarchy1"/>
-    <dgm:cxn modelId="{7F24C949-359B-4DE9-83A0-8783BFA41C63}" type="presParOf" srcId="{F680A3D9-E9D3-41B5-BAA8-4F5F65569540}" destId="{ECC51879-837F-40E0-961A-E9AE17E54A25}" srcOrd="1" destOrd="0" presId="urn:microsoft.com/office/officeart/2005/8/layout/hierarchy1"/>
-    <dgm:cxn modelId="{A6B6E5FC-3CE7-4AE8-A98D-3E466888BA3E}" type="presParOf" srcId="{ECC51879-837F-40E0-961A-E9AE17E54A25}" destId="{5280615E-2410-4AE2-B96B-C4CC24611E68}" srcOrd="0" destOrd="0" presId="urn:microsoft.com/office/officeart/2005/8/layout/hierarchy1"/>
-    <dgm:cxn modelId="{4FF307C2-2D91-4A38-9E96-4042CA54E954}" type="presParOf" srcId="{ECC51879-837F-40E0-961A-E9AE17E54A25}" destId="{C1C3C62F-6387-489B-8283-6287ECE81D78}" srcOrd="1" destOrd="0" presId="urn:microsoft.com/office/officeart/2005/8/layout/hierarchy1"/>
-    <dgm:cxn modelId="{9D1BD5DB-7463-454D-B35E-F57D4ABFB6BB}" type="presParOf" srcId="{C1C3C62F-6387-489B-8283-6287ECE81D78}" destId="{330200ED-5497-4F23-AED4-910706687263}" srcOrd="0" destOrd="0" presId="urn:microsoft.com/office/officeart/2005/8/layout/hierarchy1"/>
-    <dgm:cxn modelId="{15F44367-4792-4B4A-93C8-68D7FADBF6B0}" type="presParOf" srcId="{330200ED-5497-4F23-AED4-910706687263}" destId="{F79D9576-722C-46D6-A03E-8E1504E44573}" srcOrd="0" destOrd="0" presId="urn:microsoft.com/office/officeart/2005/8/layout/hierarchy1"/>
-    <dgm:cxn modelId="{017F8302-F8E3-4F2C-9CC0-329FB63F16A0}" type="presParOf" srcId="{330200ED-5497-4F23-AED4-910706687263}" destId="{A1392831-C95E-4353-AA07-D4FF98D1B765}" srcOrd="1" destOrd="0" presId="urn:microsoft.com/office/officeart/2005/8/layout/hierarchy1"/>
-    <dgm:cxn modelId="{DA822E4D-9888-4287-8EAF-DDC62F077191}" type="presParOf" srcId="{C1C3C62F-6387-489B-8283-6287ECE81D78}" destId="{532B8146-1290-4A04-8001-41D9C67343AA}" srcOrd="1" destOrd="0" presId="urn:microsoft.com/office/officeart/2005/8/layout/hierarchy1"/>
-    <dgm:cxn modelId="{8F310858-8064-4AE4-A8D1-F097423C9222}" type="presParOf" srcId="{7465F84D-20EA-4EF5-B140-445854510E79}" destId="{0F948105-42B8-44DB-89BF-2653EDE0919E}" srcOrd="2" destOrd="0" presId="urn:microsoft.com/office/officeart/2005/8/layout/hierarchy1"/>
-    <dgm:cxn modelId="{7F33A02A-D129-4FC8-891F-421BCE3AE9BE}" type="presParOf" srcId="{7465F84D-20EA-4EF5-B140-445854510E79}" destId="{E33E3673-4670-4D59-935C-3495C34199F5}" srcOrd="3" destOrd="0" presId="urn:microsoft.com/office/officeart/2005/8/layout/hierarchy1"/>
-    <dgm:cxn modelId="{76D07EE7-5D6E-4B3F-B657-D3E229BD8FCC}" type="presParOf" srcId="{E33E3673-4670-4D59-935C-3495C34199F5}" destId="{80A74295-7182-45A4-B7CC-942110FC3B27}" srcOrd="0" destOrd="0" presId="urn:microsoft.com/office/officeart/2005/8/layout/hierarchy1"/>
-    <dgm:cxn modelId="{4E5B0202-357F-46DC-BC63-7F4604295346}" type="presParOf" srcId="{80A74295-7182-45A4-B7CC-942110FC3B27}" destId="{CA8C7813-223C-455A-B53A-624F5ECBEB6A}" srcOrd="0" destOrd="0" presId="urn:microsoft.com/office/officeart/2005/8/layout/hierarchy1"/>
-    <dgm:cxn modelId="{D921D0FA-14BE-420E-A976-4DB49D80A8E7}" type="presParOf" srcId="{80A74295-7182-45A4-B7CC-942110FC3B27}" destId="{1228A02E-DCAE-4B00-9DC5-06B3AD4D39D4}" srcOrd="1" destOrd="0" presId="urn:microsoft.com/office/officeart/2005/8/layout/hierarchy1"/>
-    <dgm:cxn modelId="{BA9BD254-81BF-4EC5-B90F-C29B83C9CF5E}" type="presParOf" srcId="{E33E3673-4670-4D59-935C-3495C34199F5}" destId="{78D8B3C4-3105-437A-B6F1-EF543F1FA3B9}" srcOrd="1" destOrd="0" presId="urn:microsoft.com/office/officeart/2005/8/layout/hierarchy1"/>
-    <dgm:cxn modelId="{ADECCA69-42A4-4413-95C4-9007EFB66A52}" type="presParOf" srcId="{78D8B3C4-3105-437A-B6F1-EF543F1FA3B9}" destId="{9C5125E9-7361-4EC8-845D-A5E672FA5CDF}" srcOrd="0" destOrd="0" presId="urn:microsoft.com/office/officeart/2005/8/layout/hierarchy1"/>
-    <dgm:cxn modelId="{0F82EE82-55CF-49A0-B75E-57576A21A5BE}" type="presParOf" srcId="{78D8B3C4-3105-437A-B6F1-EF543F1FA3B9}" destId="{446A8395-F26E-4C61-AD75-AA5CBDF36C77}" srcOrd="1" destOrd="0" presId="urn:microsoft.com/office/officeart/2005/8/layout/hierarchy1"/>
-    <dgm:cxn modelId="{7BD6D1A0-3E7E-498B-B681-5090FFD50A1A}" type="presParOf" srcId="{446A8395-F26E-4C61-AD75-AA5CBDF36C77}" destId="{CF513838-52CA-44F8-8F64-E842BD0777A8}" srcOrd="0" destOrd="0" presId="urn:microsoft.com/office/officeart/2005/8/layout/hierarchy1"/>
-    <dgm:cxn modelId="{E39E71F4-8C45-4B1C-8E50-F28F74FE5BF0}" type="presParOf" srcId="{CF513838-52CA-44F8-8F64-E842BD0777A8}" destId="{52B093A8-9A9D-4381-B13C-8B8B77BF2CE8}" srcOrd="0" destOrd="0" presId="urn:microsoft.com/office/officeart/2005/8/layout/hierarchy1"/>
-    <dgm:cxn modelId="{B0B0982E-EDF8-4149-943B-C32E532D6504}" type="presParOf" srcId="{CF513838-52CA-44F8-8F64-E842BD0777A8}" destId="{6F9CF4C3-25F8-4613-A51C-1A7F0DF1F3D2}" srcOrd="1" destOrd="0" presId="urn:microsoft.com/office/officeart/2005/8/layout/hierarchy1"/>
-    <dgm:cxn modelId="{7002442F-17ED-45A8-989E-E4589870559D}" type="presParOf" srcId="{446A8395-F26E-4C61-AD75-AA5CBDF36C77}" destId="{039B7FF4-7341-4DFA-9095-99C527E99A7E}" srcOrd="1" destOrd="0" presId="urn:microsoft.com/office/officeart/2005/8/layout/hierarchy1"/>
-    <dgm:cxn modelId="{40881A14-F9C7-45DF-AFBA-DAEED5D59C5C}" type="presParOf" srcId="{7465F84D-20EA-4EF5-B140-445854510E79}" destId="{C521B970-AD74-41E2-A5CE-AC01D4AC486E}" srcOrd="4" destOrd="0" presId="urn:microsoft.com/office/officeart/2005/8/layout/hierarchy1"/>
-    <dgm:cxn modelId="{8911F170-93DD-457C-AA1C-B024067DBA3D}" type="presParOf" srcId="{7465F84D-20EA-4EF5-B140-445854510E79}" destId="{1AEA0C00-DC7B-49D5-870D-FB86403C099D}" srcOrd="5" destOrd="0" presId="urn:microsoft.com/office/officeart/2005/8/layout/hierarchy1"/>
-    <dgm:cxn modelId="{3C07AA8D-A531-4B86-8F58-7ABDDB94BBD1}" type="presParOf" srcId="{1AEA0C00-DC7B-49D5-870D-FB86403C099D}" destId="{7C8DF997-01C4-4498-BB89-FC3727119667}" srcOrd="0" destOrd="0" presId="urn:microsoft.com/office/officeart/2005/8/layout/hierarchy1"/>
-    <dgm:cxn modelId="{90C0DF26-90B9-495E-975C-74BD538C3FA0}" type="presParOf" srcId="{7C8DF997-01C4-4498-BB89-FC3727119667}" destId="{1A9A3E14-C46E-4672-9B83-6EF357855E40}" srcOrd="0" destOrd="0" presId="urn:microsoft.com/office/officeart/2005/8/layout/hierarchy1"/>
-    <dgm:cxn modelId="{B54386D0-0A46-49F1-9D52-1993ABD1B4E5}" type="presParOf" srcId="{7C8DF997-01C4-4498-BB89-FC3727119667}" destId="{1F15EFD7-D54B-481F-8F28-125C29C6CEB6}" srcOrd="1" destOrd="0" presId="urn:microsoft.com/office/officeart/2005/8/layout/hierarchy1"/>
-    <dgm:cxn modelId="{FD2E158E-4765-4797-9F97-4306B2185194}" type="presParOf" srcId="{1AEA0C00-DC7B-49D5-870D-FB86403C099D}" destId="{25A72EE1-9A84-446C-AE54-98494FDDDAB4}" srcOrd="1" destOrd="0" presId="urn:microsoft.com/office/officeart/2005/8/layout/hierarchy1"/>
-    <dgm:cxn modelId="{D6C30DF9-06E2-467E-8921-A62ECC3CA831}" type="presParOf" srcId="{25A72EE1-9A84-446C-AE54-98494FDDDAB4}" destId="{FD4417B9-F0F5-4B6D-AA2E-2746F5C4C69D}" srcOrd="0" destOrd="0" presId="urn:microsoft.com/office/officeart/2005/8/layout/hierarchy1"/>
-    <dgm:cxn modelId="{DF3B51EC-83E8-4EF1-9009-1C7D3FA3280E}" type="presParOf" srcId="{25A72EE1-9A84-446C-AE54-98494FDDDAB4}" destId="{C2DCE113-03A6-48FD-813C-3B7DCEFAEFC8}" srcOrd="1" destOrd="0" presId="urn:microsoft.com/office/officeart/2005/8/layout/hierarchy1"/>
-    <dgm:cxn modelId="{0A4CB791-AAAB-4EA1-87D4-E763BB6678DD}" type="presParOf" srcId="{C2DCE113-03A6-48FD-813C-3B7DCEFAEFC8}" destId="{E83C68C3-33D2-4D10-A1CC-4FC3B1B82A00}" srcOrd="0" destOrd="0" presId="urn:microsoft.com/office/officeart/2005/8/layout/hierarchy1"/>
-    <dgm:cxn modelId="{00CAC620-5B41-4F6A-A2F7-7865990E0E39}" type="presParOf" srcId="{E83C68C3-33D2-4D10-A1CC-4FC3B1B82A00}" destId="{DA44864D-D2C1-4A4C-A718-51452CE8B361}" srcOrd="0" destOrd="0" presId="urn:microsoft.com/office/officeart/2005/8/layout/hierarchy1"/>
-    <dgm:cxn modelId="{5AD4A530-8C9A-4354-A13C-73C3C61129E1}" type="presParOf" srcId="{E83C68C3-33D2-4D10-A1CC-4FC3B1B82A00}" destId="{A1073027-815B-4314-B18E-2E5E2DA1886B}" srcOrd="1" destOrd="0" presId="urn:microsoft.com/office/officeart/2005/8/layout/hierarchy1"/>
-    <dgm:cxn modelId="{ECFD60F6-7D2B-4A8E-BEE9-CCB830DF734C}" type="presParOf" srcId="{C2DCE113-03A6-48FD-813C-3B7DCEFAEFC8}" destId="{0746FD76-63D8-4D0E-B59F-7236B390777E}" srcOrd="1" destOrd="0" presId="urn:microsoft.com/office/officeart/2005/8/layout/hierarchy1"/>
-    <dgm:cxn modelId="{B005DB64-4CF5-49C7-B3CC-9E20C055D836}" type="presParOf" srcId="{7465F84D-20EA-4EF5-B140-445854510E79}" destId="{B6F3DBE9-CAAE-494D-9E08-CD8A18F9FF3F}" srcOrd="6" destOrd="0" presId="urn:microsoft.com/office/officeart/2005/8/layout/hierarchy1"/>
-    <dgm:cxn modelId="{53B635C4-6630-46C3-B747-18D4FB234175}" type="presParOf" srcId="{7465F84D-20EA-4EF5-B140-445854510E79}" destId="{B0D48A2A-9555-41DD-B020-9C250DCDCA16}" srcOrd="7" destOrd="0" presId="urn:microsoft.com/office/officeart/2005/8/layout/hierarchy1"/>
-    <dgm:cxn modelId="{C41BF29F-0FEC-4F09-BEEB-38DA1B326E48}" type="presParOf" srcId="{B0D48A2A-9555-41DD-B020-9C250DCDCA16}" destId="{8A0FA0EB-F1AE-4CF7-8610-3BB1F53B7B04}" srcOrd="0" destOrd="0" presId="urn:microsoft.com/office/officeart/2005/8/layout/hierarchy1"/>
-    <dgm:cxn modelId="{497D1A3D-5496-4B4A-9128-C6C60CBEB211}" type="presParOf" srcId="{8A0FA0EB-F1AE-4CF7-8610-3BB1F53B7B04}" destId="{0F0D2ADF-A326-4297-8C1A-DBB6BBCD54BA}" srcOrd="0" destOrd="0" presId="urn:microsoft.com/office/officeart/2005/8/layout/hierarchy1"/>
-    <dgm:cxn modelId="{3DD97CF7-2DD0-4223-8D52-AE47D3471F1A}" type="presParOf" srcId="{8A0FA0EB-F1AE-4CF7-8610-3BB1F53B7B04}" destId="{7398CAEC-C2FD-4D6C-9807-AE1EDBA9D9BA}" srcOrd="1" destOrd="0" presId="urn:microsoft.com/office/officeart/2005/8/layout/hierarchy1"/>
-    <dgm:cxn modelId="{F0862EC7-44D3-4F01-B6DB-A2A9A4094660}" type="presParOf" srcId="{B0D48A2A-9555-41DD-B020-9C250DCDCA16}" destId="{45D78B2E-4199-467C-95C2-380A4C62532D}" srcOrd="1" destOrd="0" presId="urn:microsoft.com/office/officeart/2005/8/layout/hierarchy1"/>
-    <dgm:cxn modelId="{7FCB7D65-5D1C-488D-8BE7-06E9D6D582F3}" type="presParOf" srcId="{45D78B2E-4199-467C-95C2-380A4C62532D}" destId="{4EC1F272-6961-4EBF-8080-735367543358}" srcOrd="0" destOrd="0" presId="urn:microsoft.com/office/officeart/2005/8/layout/hierarchy1"/>
-    <dgm:cxn modelId="{A4304B25-CE62-4593-80CA-AD245844B432}" type="presParOf" srcId="{45D78B2E-4199-467C-95C2-380A4C62532D}" destId="{FE622A3E-390B-4585-BDD1-85A447FA2F20}" srcOrd="1" destOrd="0" presId="urn:microsoft.com/office/officeart/2005/8/layout/hierarchy1"/>
-    <dgm:cxn modelId="{705918DF-2058-4A1B-A4D2-515BBC2B0F64}" type="presParOf" srcId="{FE622A3E-390B-4585-BDD1-85A447FA2F20}" destId="{CE1F368A-9FC2-4729-86BB-FB250404BC9C}" srcOrd="0" destOrd="0" presId="urn:microsoft.com/office/officeart/2005/8/layout/hierarchy1"/>
-    <dgm:cxn modelId="{B3ADD2AB-9BC6-4DC2-92B7-C1E9A25A1598}" type="presParOf" srcId="{CE1F368A-9FC2-4729-86BB-FB250404BC9C}" destId="{5FFAB378-5F0A-45F7-84D5-3124EE5AD8B4}" srcOrd="0" destOrd="0" presId="urn:microsoft.com/office/officeart/2005/8/layout/hierarchy1"/>
-    <dgm:cxn modelId="{7749783F-2529-41AA-8620-2FB7C02EF2F7}" type="presParOf" srcId="{CE1F368A-9FC2-4729-86BB-FB250404BC9C}" destId="{B22D588E-FA78-4678-81BC-19C087F6BAB9}" srcOrd="1" destOrd="0" presId="urn:microsoft.com/office/officeart/2005/8/layout/hierarchy1"/>
-    <dgm:cxn modelId="{A414DB2F-4CDA-47C0-98F4-EFCD6D0E36A1}" type="presParOf" srcId="{FE622A3E-390B-4585-BDD1-85A447FA2F20}" destId="{E7C3D530-270A-4476-8F22-2444293FC4E2}" srcOrd="1" destOrd="0" presId="urn:microsoft.com/office/officeart/2005/8/layout/hierarchy1"/>
-    <dgm:cxn modelId="{E351EA5D-D6E6-40D0-9557-317E86F7034A}" type="presParOf" srcId="{7465F84D-20EA-4EF5-B140-445854510E79}" destId="{181C7DB0-A1B4-4404-925E-0FB8E59EA198}" srcOrd="8" destOrd="0" presId="urn:microsoft.com/office/officeart/2005/8/layout/hierarchy1"/>
-    <dgm:cxn modelId="{79294B2E-48FB-4929-B3B9-A070BE466397}" type="presParOf" srcId="{7465F84D-20EA-4EF5-B140-445854510E79}" destId="{B22B3754-6EAB-472E-8CAB-38EB22D93A36}" srcOrd="9" destOrd="0" presId="urn:microsoft.com/office/officeart/2005/8/layout/hierarchy1"/>
-    <dgm:cxn modelId="{38112428-3751-425A-BAAD-269A04BABCEB}" type="presParOf" srcId="{B22B3754-6EAB-472E-8CAB-38EB22D93A36}" destId="{D4B4114A-25B2-4762-8FC7-6C4CFCF3DB41}" srcOrd="0" destOrd="0" presId="urn:microsoft.com/office/officeart/2005/8/layout/hierarchy1"/>
-    <dgm:cxn modelId="{B66465D2-1956-41C4-ADBA-6AF65F2922C4}" type="presParOf" srcId="{D4B4114A-25B2-4762-8FC7-6C4CFCF3DB41}" destId="{EEBEC5ED-B5F8-4C4C-9213-C4A62B047712}" srcOrd="0" destOrd="0" presId="urn:microsoft.com/office/officeart/2005/8/layout/hierarchy1"/>
-    <dgm:cxn modelId="{1AAD2D77-532A-45AA-BFF2-241E7611330D}" type="presParOf" srcId="{D4B4114A-25B2-4762-8FC7-6C4CFCF3DB41}" destId="{C3EC200F-A9AE-4E63-8259-94FBE302F9A0}" srcOrd="1" destOrd="0" presId="urn:microsoft.com/office/officeart/2005/8/layout/hierarchy1"/>
-    <dgm:cxn modelId="{5C775A88-2CEF-4A77-A4F3-7A2C326983B0}" type="presParOf" srcId="{B22B3754-6EAB-472E-8CAB-38EB22D93A36}" destId="{C3A6F94F-522D-4F48-9F98-3104A44E8F1E}" srcOrd="1" destOrd="0" presId="urn:microsoft.com/office/officeart/2005/8/layout/hierarchy1"/>
-    <dgm:cxn modelId="{63FB52ED-19FC-4411-AB5A-20963BDD03F1}" type="presParOf" srcId="{C3A6F94F-522D-4F48-9F98-3104A44E8F1E}" destId="{1EF46CE0-B46B-4E69-A977-2EDF4180458E}" srcOrd="0" destOrd="0" presId="urn:microsoft.com/office/officeart/2005/8/layout/hierarchy1"/>
-    <dgm:cxn modelId="{C3DBB37A-FFE3-4AE1-8716-1F5754B9D896}" type="presParOf" srcId="{C3A6F94F-522D-4F48-9F98-3104A44E8F1E}" destId="{A36F1FB5-47F1-4B01-B75B-648C6DA920C7}" srcOrd="1" destOrd="0" presId="urn:microsoft.com/office/officeart/2005/8/layout/hierarchy1"/>
-    <dgm:cxn modelId="{C2589EF7-479F-4042-B399-196FCA88A5A8}" type="presParOf" srcId="{A36F1FB5-47F1-4B01-B75B-648C6DA920C7}" destId="{8B99B7C0-0507-4073-A772-593E468FC906}" srcOrd="0" destOrd="0" presId="urn:microsoft.com/office/officeart/2005/8/layout/hierarchy1"/>
-    <dgm:cxn modelId="{2CEFE20E-9215-4BF8-A65A-BD643B66F271}" type="presParOf" srcId="{8B99B7C0-0507-4073-A772-593E468FC906}" destId="{9D849A62-257C-4CDF-AFEB-12818FC207E6}" srcOrd="0" destOrd="0" presId="urn:microsoft.com/office/officeart/2005/8/layout/hierarchy1"/>
-    <dgm:cxn modelId="{16B63893-CA92-45F2-A556-461B207EB67D}" type="presParOf" srcId="{8B99B7C0-0507-4073-A772-593E468FC906}" destId="{7D805C93-5A22-4619-9E3E-267E46C2A254}" srcOrd="1" destOrd="0" presId="urn:microsoft.com/office/officeart/2005/8/layout/hierarchy1"/>
-    <dgm:cxn modelId="{648B6C25-0872-487A-ADA5-185562553FE8}" type="presParOf" srcId="{A36F1FB5-47F1-4B01-B75B-648C6DA920C7}" destId="{F263CD93-9278-4111-AE90-5E240151FAEA}" srcOrd="1" destOrd="0" presId="urn:microsoft.com/office/officeart/2005/8/layout/hierarchy1"/>
-    <dgm:cxn modelId="{62770898-DC2F-4C17-93E3-51D6278DA6F6}" type="presParOf" srcId="{EEE23ECF-A629-43F3-8EEA-6834AA5C08F2}" destId="{37359B11-CDD8-4EF2-A2BF-7FD4C930002F}" srcOrd="2" destOrd="0" presId="urn:microsoft.com/office/officeart/2005/8/layout/hierarchy1"/>
-    <dgm:cxn modelId="{56311574-88A4-49A6-BC64-F1DF3AA244D9}" type="presParOf" srcId="{EEE23ECF-A629-43F3-8EEA-6834AA5C08F2}" destId="{91AB82D4-999A-47FE-A7E9-98429CD4AFE3}" srcOrd="3" destOrd="0" presId="urn:microsoft.com/office/officeart/2005/8/layout/hierarchy1"/>
-    <dgm:cxn modelId="{E1820981-5198-446B-BB32-E8C09FDF093A}" type="presParOf" srcId="{91AB82D4-999A-47FE-A7E9-98429CD4AFE3}" destId="{5B5765C2-2660-4160-B286-E05A92D14670}" srcOrd="0" destOrd="0" presId="urn:microsoft.com/office/officeart/2005/8/layout/hierarchy1"/>
-    <dgm:cxn modelId="{33A89CD8-74EF-401D-85C7-460C757ABEAE}" type="presParOf" srcId="{5B5765C2-2660-4160-B286-E05A92D14670}" destId="{997510C4-52E1-4F79-A88A-909186D5A766}" srcOrd="0" destOrd="0" presId="urn:microsoft.com/office/officeart/2005/8/layout/hierarchy1"/>
-    <dgm:cxn modelId="{C119C0C7-4246-4905-88A8-7DC65BEA53E0}" type="presParOf" srcId="{5B5765C2-2660-4160-B286-E05A92D14670}" destId="{51D37315-5CD6-43AA-9D53-69D0497CD931}" srcOrd="1" destOrd="0" presId="urn:microsoft.com/office/officeart/2005/8/layout/hierarchy1"/>
-    <dgm:cxn modelId="{D328F10A-2FFF-466C-964D-B7A954321FCE}" type="presParOf" srcId="{91AB82D4-999A-47FE-A7E9-98429CD4AFE3}" destId="{88C1AAE1-7F23-438B-B0A5-E1B304D029C7}" srcOrd="1" destOrd="0" presId="urn:microsoft.com/office/officeart/2005/8/layout/hierarchy1"/>
-    <dgm:cxn modelId="{C8A8B2FD-1867-409D-A678-5CD320F22DE6}" type="presParOf" srcId="{88C1AAE1-7F23-438B-B0A5-E1B304D029C7}" destId="{9D547E15-F621-458A-8D9D-52681412AE72}" srcOrd="0" destOrd="0" presId="urn:microsoft.com/office/officeart/2005/8/layout/hierarchy1"/>
-    <dgm:cxn modelId="{BD9A9D48-251A-40FE-8361-5D3357AF69A6}" type="presParOf" srcId="{88C1AAE1-7F23-438B-B0A5-E1B304D029C7}" destId="{2E62A507-818F-4C46-A343-715A2809AC04}" srcOrd="1" destOrd="0" presId="urn:microsoft.com/office/officeart/2005/8/layout/hierarchy1"/>
-    <dgm:cxn modelId="{3BEF6D56-0D9C-4B3E-A372-A446ECFEE068}" type="presParOf" srcId="{2E62A507-818F-4C46-A343-715A2809AC04}" destId="{65751F10-9AFA-49ED-A8C4-16705509F159}" srcOrd="0" destOrd="0" presId="urn:microsoft.com/office/officeart/2005/8/layout/hierarchy1"/>
-    <dgm:cxn modelId="{202D840C-8F8D-4A7A-B91F-D9005E88044D}" type="presParOf" srcId="{65751F10-9AFA-49ED-A8C4-16705509F159}" destId="{99E08767-55FE-42B9-ABE7-CE9F91EE2378}" srcOrd="0" destOrd="0" presId="urn:microsoft.com/office/officeart/2005/8/layout/hierarchy1"/>
-    <dgm:cxn modelId="{F751841F-D465-4ECB-9AC0-55C2392AB1EE}" type="presParOf" srcId="{65751F10-9AFA-49ED-A8C4-16705509F159}" destId="{8F09C081-218F-4D85-8100-041FAFF14C47}" srcOrd="1" destOrd="0" presId="urn:microsoft.com/office/officeart/2005/8/layout/hierarchy1"/>
-    <dgm:cxn modelId="{DBAE1E2E-A5BB-41AE-930A-74BDAD154A5C}" type="presParOf" srcId="{2E62A507-818F-4C46-A343-715A2809AC04}" destId="{9B725C77-AE8B-4688-99CC-AA4EB9ADC5DF}" srcOrd="1" destOrd="0" presId="urn:microsoft.com/office/officeart/2005/8/layout/hierarchy1"/>
-    <dgm:cxn modelId="{ECD98899-5046-4A4A-86FA-0F823AE8F2C3}" type="presParOf" srcId="{9B725C77-AE8B-4688-99CC-AA4EB9ADC5DF}" destId="{2A63D18E-86B9-4326-A1D6-1BF49AFC46A7}" srcOrd="0" destOrd="0" presId="urn:microsoft.com/office/officeart/2005/8/layout/hierarchy1"/>
-    <dgm:cxn modelId="{F439662A-C16E-453F-A467-B967C77582FC}" type="presParOf" srcId="{9B725C77-AE8B-4688-99CC-AA4EB9ADC5DF}" destId="{A777B966-6CFF-4959-859A-D6CD6F095AA9}" srcOrd="1" destOrd="0" presId="urn:microsoft.com/office/officeart/2005/8/layout/hierarchy1"/>
-    <dgm:cxn modelId="{F53160E9-05E8-4E19-B2B9-BDDEB796EC19}" type="presParOf" srcId="{A777B966-6CFF-4959-859A-D6CD6F095AA9}" destId="{DCD63132-FDB5-459F-A8FC-C04A0073C9CD}" srcOrd="0" destOrd="0" presId="urn:microsoft.com/office/officeart/2005/8/layout/hierarchy1"/>
-    <dgm:cxn modelId="{E13F0BC0-760F-4227-91D8-40A3AA6568E6}" type="presParOf" srcId="{DCD63132-FDB5-459F-A8FC-C04A0073C9CD}" destId="{6DDE85A3-765C-401A-BE99-E2D7D7A243DC}" srcOrd="0" destOrd="0" presId="urn:microsoft.com/office/officeart/2005/8/layout/hierarchy1"/>
-    <dgm:cxn modelId="{87BAB218-7E85-414C-941B-ACF78215AB39}" type="presParOf" srcId="{DCD63132-FDB5-459F-A8FC-C04A0073C9CD}" destId="{9C948301-D218-44E3-9962-2942304D68DB}" srcOrd="1" destOrd="0" presId="urn:microsoft.com/office/officeart/2005/8/layout/hierarchy1"/>
-    <dgm:cxn modelId="{41A1F84E-9A14-41A7-BAAB-A4A345E5AEA7}" type="presParOf" srcId="{A777B966-6CFF-4959-859A-D6CD6F095AA9}" destId="{D20443EF-0B31-4AD1-AACA-EBF054B63D41}" srcOrd="1" destOrd="0" presId="urn:microsoft.com/office/officeart/2005/8/layout/hierarchy1"/>
-    <dgm:cxn modelId="{493B8031-3BD1-4B64-9317-C07A735E227E}" type="presParOf" srcId="{66268DB2-64A2-49CA-A42C-40F4B39873FD}" destId="{24B5CCDA-A270-4DC2-9096-DE560B86268C}" srcOrd="1" destOrd="0" presId="urn:microsoft.com/office/officeart/2005/8/layout/hierarchy1"/>
-    <dgm:cxn modelId="{EB735F91-0C1F-48BB-AE1F-7AA5BAFC1965}" type="presParOf" srcId="{24B5CCDA-A270-4DC2-9096-DE560B86268C}" destId="{3035C147-5AF9-4296-B789-17532732CCF1}" srcOrd="0" destOrd="0" presId="urn:microsoft.com/office/officeart/2005/8/layout/hierarchy1"/>
-    <dgm:cxn modelId="{3DB775B6-74FD-4B13-B8A9-AFE40121CB0D}" type="presParOf" srcId="{3035C147-5AF9-4296-B789-17532732CCF1}" destId="{7A0F29D3-5C7E-448A-9371-D74607984EE7}" srcOrd="0" destOrd="0" presId="urn:microsoft.com/office/officeart/2005/8/layout/hierarchy1"/>
-    <dgm:cxn modelId="{0D7E857E-0D04-4DCA-B4BD-2FBD6E00901B}" type="presParOf" srcId="{3035C147-5AF9-4296-B789-17532732CCF1}" destId="{8C75EAD3-1779-4844-B8A7-5B4BAECB8A35}" srcOrd="1" destOrd="0" presId="urn:microsoft.com/office/officeart/2005/8/layout/hierarchy1"/>
-    <dgm:cxn modelId="{FB8D558D-BE21-442D-A955-57F51F9764ED}" type="presParOf" srcId="{24B5CCDA-A270-4DC2-9096-DE560B86268C}" destId="{B6D7AB0A-78EA-4F9A-BD41-A8D3EDFBA9BB}" srcOrd="1" destOrd="0" presId="urn:microsoft.com/office/officeart/2005/8/layout/hierarchy1"/>
+    <dgm:cxn modelId="{14EA265E-08F9-4180-A8B0-C53D19617F8E}" type="presOf" srcId="{7FF21DE2-A289-4B7C-9BBD-9A2C70FBDEBC}" destId="{BB37CC21-66E0-46C4-9EBB-FEBA7055EF34}" srcOrd="0" destOrd="0" presId="urn:microsoft.com/office/officeart/2005/8/layout/hierarchy1"/>
+    <dgm:cxn modelId="{61506F7C-BC8A-4116-8115-ABAA6F43489D}" type="presOf" srcId="{3C85EE99-3C50-4117-BE67-5CBBA2D527DE}" destId="{62A2A294-4DFC-43F7-B429-70DDE8F60862}" srcOrd="0" destOrd="0" presId="urn:microsoft.com/office/officeart/2005/8/layout/hierarchy1"/>
+    <dgm:cxn modelId="{1A93C9A8-D6B9-4B90-A412-A97C90FBBEC7}" type="presOf" srcId="{684D99BB-8B43-47DD-B459-B9EDD2220035}" destId="{5280615E-2410-4AE2-B96B-C4CC24611E68}" srcOrd="0" destOrd="0" presId="urn:microsoft.com/office/officeart/2005/8/layout/hierarchy1"/>
+    <dgm:cxn modelId="{3DCC884D-74D5-4A53-B0B2-9472EDB755D9}" type="presParOf" srcId="{66268DB2-64A2-49CA-A42C-40F4B39873FD}" destId="{78580EFC-A123-4FEC-B949-90C09454EB6D}" srcOrd="0" destOrd="0" presId="urn:microsoft.com/office/officeart/2005/8/layout/hierarchy1"/>
+    <dgm:cxn modelId="{334B7216-478A-4FB5-9B1A-C0CA016E6EB5}" type="presParOf" srcId="{78580EFC-A123-4FEC-B949-90C09454EB6D}" destId="{DCEDFAC1-179E-4EB0-9547-114052769A80}" srcOrd="0" destOrd="0" presId="urn:microsoft.com/office/officeart/2005/8/layout/hierarchy1"/>
+    <dgm:cxn modelId="{EF621638-6019-403F-B726-62A3530B664F}" type="presParOf" srcId="{DCEDFAC1-179E-4EB0-9547-114052769A80}" destId="{66D5FDF7-2F91-4F54-9910-953C2C4C428B}" srcOrd="0" destOrd="0" presId="urn:microsoft.com/office/officeart/2005/8/layout/hierarchy1"/>
+    <dgm:cxn modelId="{8F459943-106E-4D9F-A959-1175DB73696F}" type="presParOf" srcId="{DCEDFAC1-179E-4EB0-9547-114052769A80}" destId="{8B9F996B-49EC-4138-A3BB-77387EB696B3}" srcOrd="1" destOrd="0" presId="urn:microsoft.com/office/officeart/2005/8/layout/hierarchy1"/>
+    <dgm:cxn modelId="{396C8A24-67EC-43C8-8D54-120EF3759156}" type="presParOf" srcId="{78580EFC-A123-4FEC-B949-90C09454EB6D}" destId="{FD2DA734-6352-41E7-8569-F897E092F857}" srcOrd="1" destOrd="0" presId="urn:microsoft.com/office/officeart/2005/8/layout/hierarchy1"/>
+    <dgm:cxn modelId="{FE68BDBC-700A-4089-81DA-EB33A4837674}" type="presParOf" srcId="{FD2DA734-6352-41E7-8569-F897E092F857}" destId="{BB720396-C5A3-4D8B-944E-7F5B1F2A8B48}" srcOrd="0" destOrd="0" presId="urn:microsoft.com/office/officeart/2005/8/layout/hierarchy1"/>
+    <dgm:cxn modelId="{ED8DEFF8-F884-4077-B892-793E4E96D355}" type="presParOf" srcId="{FD2DA734-6352-41E7-8569-F897E092F857}" destId="{F9FB5080-07E3-4FC5-90E3-B7C75F1DE60D}" srcOrd="1" destOrd="0" presId="urn:microsoft.com/office/officeart/2005/8/layout/hierarchy1"/>
+    <dgm:cxn modelId="{73B01A9C-F6D8-4707-AAD4-E6A4C04059BA}" type="presParOf" srcId="{F9FB5080-07E3-4FC5-90E3-B7C75F1DE60D}" destId="{450426FF-AF5E-4922-B29B-8EB56ECE5793}" srcOrd="0" destOrd="0" presId="urn:microsoft.com/office/officeart/2005/8/layout/hierarchy1"/>
+    <dgm:cxn modelId="{E8BE21DD-BA70-43CE-A47B-3F3E19A0D385}" type="presParOf" srcId="{450426FF-AF5E-4922-B29B-8EB56ECE5793}" destId="{FB4B3638-2DA5-413F-8C42-DB03B1642B47}" srcOrd="0" destOrd="0" presId="urn:microsoft.com/office/officeart/2005/8/layout/hierarchy1"/>
+    <dgm:cxn modelId="{866BA39F-AA98-487E-A4C8-A93CBCF4055B}" type="presParOf" srcId="{450426FF-AF5E-4922-B29B-8EB56ECE5793}" destId="{5D582F70-EDC8-4E42-A400-6FF73F942F57}" srcOrd="1" destOrd="0" presId="urn:microsoft.com/office/officeart/2005/8/layout/hierarchy1"/>
+    <dgm:cxn modelId="{EFB83A46-972B-4FF7-A3CC-BADE5AE330E7}" type="presParOf" srcId="{F9FB5080-07E3-4FC5-90E3-B7C75F1DE60D}" destId="{EEE23ECF-A629-43F3-8EEA-6834AA5C08F2}" srcOrd="1" destOrd="0" presId="urn:microsoft.com/office/officeart/2005/8/layout/hierarchy1"/>
+    <dgm:cxn modelId="{A1C6FF0C-314E-4782-99D7-C212EADBC475}" type="presParOf" srcId="{EEE23ECF-A629-43F3-8EEA-6834AA5C08F2}" destId="{62A2A294-4DFC-43F7-B429-70DDE8F60862}" srcOrd="0" destOrd="0" presId="urn:microsoft.com/office/officeart/2005/8/layout/hierarchy1"/>
+    <dgm:cxn modelId="{A6D21A65-654B-435B-B60C-C9FC36A5F342}" type="presParOf" srcId="{EEE23ECF-A629-43F3-8EEA-6834AA5C08F2}" destId="{9232F53C-B0AD-4C44-91AE-413D2B4863EB}" srcOrd="1" destOrd="0" presId="urn:microsoft.com/office/officeart/2005/8/layout/hierarchy1"/>
+    <dgm:cxn modelId="{70BB6B8E-F6BE-4BEA-867B-BD2CF2A01E64}" type="presParOf" srcId="{9232F53C-B0AD-4C44-91AE-413D2B4863EB}" destId="{4CDF7FAD-FF5C-42EE-B099-E3D9F835F5D7}" srcOrd="0" destOrd="0" presId="urn:microsoft.com/office/officeart/2005/8/layout/hierarchy1"/>
+    <dgm:cxn modelId="{FF5A5DB2-EE19-4601-ABFE-D0A60ABA9509}" type="presParOf" srcId="{4CDF7FAD-FF5C-42EE-B099-E3D9F835F5D7}" destId="{763EFD2C-7D9F-401D-AAB6-FE61FD9785BB}" srcOrd="0" destOrd="0" presId="urn:microsoft.com/office/officeart/2005/8/layout/hierarchy1"/>
+    <dgm:cxn modelId="{7ACA1C2B-11AC-4930-88CC-B29BA97E5462}" type="presParOf" srcId="{4CDF7FAD-FF5C-42EE-B099-E3D9F835F5D7}" destId="{300E8B99-E54B-45D6-A48F-138855723E24}" srcOrd="1" destOrd="0" presId="urn:microsoft.com/office/officeart/2005/8/layout/hierarchy1"/>
+    <dgm:cxn modelId="{A488F5A4-E069-4F61-B552-67C91EF1935E}" type="presParOf" srcId="{9232F53C-B0AD-4C44-91AE-413D2B4863EB}" destId="{7465F84D-20EA-4EF5-B140-445854510E79}" srcOrd="1" destOrd="0" presId="urn:microsoft.com/office/officeart/2005/8/layout/hierarchy1"/>
+    <dgm:cxn modelId="{5E217576-9323-4279-A203-88DE5AD7C7F0}" type="presParOf" srcId="{7465F84D-20EA-4EF5-B140-445854510E79}" destId="{BB37CC21-66E0-46C4-9EBB-FEBA7055EF34}" srcOrd="0" destOrd="0" presId="urn:microsoft.com/office/officeart/2005/8/layout/hierarchy1"/>
+    <dgm:cxn modelId="{7274CE64-84B7-4C4D-9BE4-F5E3B6CD4C5C}" type="presParOf" srcId="{7465F84D-20EA-4EF5-B140-445854510E79}" destId="{F680A3D9-E9D3-41B5-BAA8-4F5F65569540}" srcOrd="1" destOrd="0" presId="urn:microsoft.com/office/officeart/2005/8/layout/hierarchy1"/>
+    <dgm:cxn modelId="{48CB3567-ED9A-44F5-A46D-14257E5A6B24}" type="presParOf" srcId="{F680A3D9-E9D3-41B5-BAA8-4F5F65569540}" destId="{FE2F7C41-2B6E-4ACE-AA23-63D93F1C9D66}" srcOrd="0" destOrd="0" presId="urn:microsoft.com/office/officeart/2005/8/layout/hierarchy1"/>
+    <dgm:cxn modelId="{AD00B4F2-B435-4F81-9778-37AF4DC2149F}" type="presParOf" srcId="{FE2F7C41-2B6E-4ACE-AA23-63D93F1C9D66}" destId="{5E681183-257E-491A-B08A-75AF70B89747}" srcOrd="0" destOrd="0" presId="urn:microsoft.com/office/officeart/2005/8/layout/hierarchy1"/>
+    <dgm:cxn modelId="{DF9C5F6F-2C16-4897-9AE4-B9521F90721F}" type="presParOf" srcId="{FE2F7C41-2B6E-4ACE-AA23-63D93F1C9D66}" destId="{18847C33-2A6F-4F8B-8BCB-E683086B5867}" srcOrd="1" destOrd="0" presId="urn:microsoft.com/office/officeart/2005/8/layout/hierarchy1"/>
+    <dgm:cxn modelId="{61C599B6-E786-4D2F-B779-632ACC3B1F98}" type="presParOf" srcId="{F680A3D9-E9D3-41B5-BAA8-4F5F65569540}" destId="{ECC51879-837F-40E0-961A-E9AE17E54A25}" srcOrd="1" destOrd="0" presId="urn:microsoft.com/office/officeart/2005/8/layout/hierarchy1"/>
+    <dgm:cxn modelId="{4122972A-6A2E-4ED1-B891-328D2C2B8A7F}" type="presParOf" srcId="{ECC51879-837F-40E0-961A-E9AE17E54A25}" destId="{5280615E-2410-4AE2-B96B-C4CC24611E68}" srcOrd="0" destOrd="0" presId="urn:microsoft.com/office/officeart/2005/8/layout/hierarchy1"/>
+    <dgm:cxn modelId="{FAC6D039-5753-429A-8F04-E80EE00E2EB7}" type="presParOf" srcId="{ECC51879-837F-40E0-961A-E9AE17E54A25}" destId="{C1C3C62F-6387-489B-8283-6287ECE81D78}" srcOrd="1" destOrd="0" presId="urn:microsoft.com/office/officeart/2005/8/layout/hierarchy1"/>
+    <dgm:cxn modelId="{5D46A988-684B-422B-A5C7-CA13C5600AB0}" type="presParOf" srcId="{C1C3C62F-6387-489B-8283-6287ECE81D78}" destId="{330200ED-5497-4F23-AED4-910706687263}" srcOrd="0" destOrd="0" presId="urn:microsoft.com/office/officeart/2005/8/layout/hierarchy1"/>
+    <dgm:cxn modelId="{06D7A5C1-029F-4B0F-9C1A-2639F7F494E1}" type="presParOf" srcId="{330200ED-5497-4F23-AED4-910706687263}" destId="{F79D9576-722C-46D6-A03E-8E1504E44573}" srcOrd="0" destOrd="0" presId="urn:microsoft.com/office/officeart/2005/8/layout/hierarchy1"/>
+    <dgm:cxn modelId="{DF289FAF-00CF-4303-8311-89632E62191B}" type="presParOf" srcId="{330200ED-5497-4F23-AED4-910706687263}" destId="{A1392831-C95E-4353-AA07-D4FF98D1B765}" srcOrd="1" destOrd="0" presId="urn:microsoft.com/office/officeart/2005/8/layout/hierarchy1"/>
+    <dgm:cxn modelId="{1B6AD1E2-E095-4E15-A05F-DD2F1F64F132}" type="presParOf" srcId="{C1C3C62F-6387-489B-8283-6287ECE81D78}" destId="{532B8146-1290-4A04-8001-41D9C67343AA}" srcOrd="1" destOrd="0" presId="urn:microsoft.com/office/officeart/2005/8/layout/hierarchy1"/>
+    <dgm:cxn modelId="{3A8B87CB-FD8B-41AA-9A32-25665B2DDDC5}" type="presParOf" srcId="{7465F84D-20EA-4EF5-B140-445854510E79}" destId="{0F948105-42B8-44DB-89BF-2653EDE0919E}" srcOrd="2" destOrd="0" presId="urn:microsoft.com/office/officeart/2005/8/layout/hierarchy1"/>
+    <dgm:cxn modelId="{7382D6B3-72B9-4415-8128-C2AD4C0E0408}" type="presParOf" srcId="{7465F84D-20EA-4EF5-B140-445854510E79}" destId="{E33E3673-4670-4D59-935C-3495C34199F5}" srcOrd="3" destOrd="0" presId="urn:microsoft.com/office/officeart/2005/8/layout/hierarchy1"/>
+    <dgm:cxn modelId="{44B3FF96-B7D3-4233-92FF-AE7FE6226EDE}" type="presParOf" srcId="{E33E3673-4670-4D59-935C-3495C34199F5}" destId="{80A74295-7182-45A4-B7CC-942110FC3B27}" srcOrd="0" destOrd="0" presId="urn:microsoft.com/office/officeart/2005/8/layout/hierarchy1"/>
+    <dgm:cxn modelId="{80A34F86-E3BA-4992-A431-95F801108D86}" type="presParOf" srcId="{80A74295-7182-45A4-B7CC-942110FC3B27}" destId="{CA8C7813-223C-455A-B53A-624F5ECBEB6A}" srcOrd="0" destOrd="0" presId="urn:microsoft.com/office/officeart/2005/8/layout/hierarchy1"/>
+    <dgm:cxn modelId="{A70AA24C-2FE4-4D3D-8F93-8D2A68A4666C}" type="presParOf" srcId="{80A74295-7182-45A4-B7CC-942110FC3B27}" destId="{1228A02E-DCAE-4B00-9DC5-06B3AD4D39D4}" srcOrd="1" destOrd="0" presId="urn:microsoft.com/office/officeart/2005/8/layout/hierarchy1"/>
+    <dgm:cxn modelId="{091CC79A-DB18-4CF5-A38B-412904CDE94D}" type="presParOf" srcId="{E33E3673-4670-4D59-935C-3495C34199F5}" destId="{78D8B3C4-3105-437A-B6F1-EF543F1FA3B9}" srcOrd="1" destOrd="0" presId="urn:microsoft.com/office/officeart/2005/8/layout/hierarchy1"/>
+    <dgm:cxn modelId="{C6E03FD1-1183-4C73-8E6B-FB35B02598FF}" type="presParOf" srcId="{78D8B3C4-3105-437A-B6F1-EF543F1FA3B9}" destId="{9C5125E9-7361-4EC8-845D-A5E672FA5CDF}" srcOrd="0" destOrd="0" presId="urn:microsoft.com/office/officeart/2005/8/layout/hierarchy1"/>
+    <dgm:cxn modelId="{C7D41DB6-7F61-42E7-97DA-107794FFFEC7}" type="presParOf" srcId="{78D8B3C4-3105-437A-B6F1-EF543F1FA3B9}" destId="{446A8395-F26E-4C61-AD75-AA5CBDF36C77}" srcOrd="1" destOrd="0" presId="urn:microsoft.com/office/officeart/2005/8/layout/hierarchy1"/>
+    <dgm:cxn modelId="{F6E1C398-B928-41E5-BF37-5835C520DF17}" type="presParOf" srcId="{446A8395-F26E-4C61-AD75-AA5CBDF36C77}" destId="{CF513838-52CA-44F8-8F64-E842BD0777A8}" srcOrd="0" destOrd="0" presId="urn:microsoft.com/office/officeart/2005/8/layout/hierarchy1"/>
+    <dgm:cxn modelId="{E830E1E9-247D-49D8-A629-CC260B233EEC}" type="presParOf" srcId="{CF513838-52CA-44F8-8F64-E842BD0777A8}" destId="{52B093A8-9A9D-4381-B13C-8B8B77BF2CE8}" srcOrd="0" destOrd="0" presId="urn:microsoft.com/office/officeart/2005/8/layout/hierarchy1"/>
+    <dgm:cxn modelId="{97499AF7-34F8-4235-9FAD-C0087597884A}" type="presParOf" srcId="{CF513838-52CA-44F8-8F64-E842BD0777A8}" destId="{6F9CF4C3-25F8-4613-A51C-1A7F0DF1F3D2}" srcOrd="1" destOrd="0" presId="urn:microsoft.com/office/officeart/2005/8/layout/hierarchy1"/>
+    <dgm:cxn modelId="{A2B5F99C-4F95-4114-8D98-5F9D9D0B1B64}" type="presParOf" srcId="{446A8395-F26E-4C61-AD75-AA5CBDF36C77}" destId="{039B7FF4-7341-4DFA-9095-99C527E99A7E}" srcOrd="1" destOrd="0" presId="urn:microsoft.com/office/officeart/2005/8/layout/hierarchy1"/>
+    <dgm:cxn modelId="{5A09AECA-19AE-4ADC-B753-47052DD59912}" type="presParOf" srcId="{7465F84D-20EA-4EF5-B140-445854510E79}" destId="{C521B970-AD74-41E2-A5CE-AC01D4AC486E}" srcOrd="4" destOrd="0" presId="urn:microsoft.com/office/officeart/2005/8/layout/hierarchy1"/>
+    <dgm:cxn modelId="{4AF4AF7C-F65D-4847-8052-A44DD8C91AC4}" type="presParOf" srcId="{7465F84D-20EA-4EF5-B140-445854510E79}" destId="{1AEA0C00-DC7B-49D5-870D-FB86403C099D}" srcOrd="5" destOrd="0" presId="urn:microsoft.com/office/officeart/2005/8/layout/hierarchy1"/>
+    <dgm:cxn modelId="{792311CC-C6CF-451E-AB3F-06D6AE7DEF00}" type="presParOf" srcId="{1AEA0C00-DC7B-49D5-870D-FB86403C099D}" destId="{7C8DF997-01C4-4498-BB89-FC3727119667}" srcOrd="0" destOrd="0" presId="urn:microsoft.com/office/officeart/2005/8/layout/hierarchy1"/>
+    <dgm:cxn modelId="{D571A3EC-FD7E-477B-B56A-83E5AECD5F67}" type="presParOf" srcId="{7C8DF997-01C4-4498-BB89-FC3727119667}" destId="{1A9A3E14-C46E-4672-9B83-6EF357855E40}" srcOrd="0" destOrd="0" presId="urn:microsoft.com/office/officeart/2005/8/layout/hierarchy1"/>
+    <dgm:cxn modelId="{E57DFD2F-36C1-45AD-BFE3-466EA54035E8}" type="presParOf" srcId="{7C8DF997-01C4-4498-BB89-FC3727119667}" destId="{1F15EFD7-D54B-481F-8F28-125C29C6CEB6}" srcOrd="1" destOrd="0" presId="urn:microsoft.com/office/officeart/2005/8/layout/hierarchy1"/>
+    <dgm:cxn modelId="{56C1D2FD-30E4-4305-82C1-18DA8E18BD48}" type="presParOf" srcId="{1AEA0C00-DC7B-49D5-870D-FB86403C099D}" destId="{25A72EE1-9A84-446C-AE54-98494FDDDAB4}" srcOrd="1" destOrd="0" presId="urn:microsoft.com/office/officeart/2005/8/layout/hierarchy1"/>
+    <dgm:cxn modelId="{15388E4F-C0F0-4E31-A354-E5962CE7B77F}" type="presParOf" srcId="{25A72EE1-9A84-446C-AE54-98494FDDDAB4}" destId="{FD4417B9-F0F5-4B6D-AA2E-2746F5C4C69D}" srcOrd="0" destOrd="0" presId="urn:microsoft.com/office/officeart/2005/8/layout/hierarchy1"/>
+    <dgm:cxn modelId="{600FF878-0613-4412-B224-B9B113353DEB}" type="presParOf" srcId="{25A72EE1-9A84-446C-AE54-98494FDDDAB4}" destId="{C2DCE113-03A6-48FD-813C-3B7DCEFAEFC8}" srcOrd="1" destOrd="0" presId="urn:microsoft.com/office/officeart/2005/8/layout/hierarchy1"/>
+    <dgm:cxn modelId="{8C077284-C27E-4BE3-9317-3BFDB9502705}" type="presParOf" srcId="{C2DCE113-03A6-48FD-813C-3B7DCEFAEFC8}" destId="{E83C68C3-33D2-4D10-A1CC-4FC3B1B82A00}" srcOrd="0" destOrd="0" presId="urn:microsoft.com/office/officeart/2005/8/layout/hierarchy1"/>
+    <dgm:cxn modelId="{E275D1E1-E64A-47A8-8F50-9C8F8E04E56F}" type="presParOf" srcId="{E83C68C3-33D2-4D10-A1CC-4FC3B1B82A00}" destId="{DA44864D-D2C1-4A4C-A718-51452CE8B361}" srcOrd="0" destOrd="0" presId="urn:microsoft.com/office/officeart/2005/8/layout/hierarchy1"/>
+    <dgm:cxn modelId="{72E43175-053B-405D-A491-0335220663DE}" type="presParOf" srcId="{E83C68C3-33D2-4D10-A1CC-4FC3B1B82A00}" destId="{A1073027-815B-4314-B18E-2E5E2DA1886B}" srcOrd="1" destOrd="0" presId="urn:microsoft.com/office/officeart/2005/8/layout/hierarchy1"/>
+    <dgm:cxn modelId="{664B15FF-3356-42E4-8268-21E83DDBFDA8}" type="presParOf" srcId="{C2DCE113-03A6-48FD-813C-3B7DCEFAEFC8}" destId="{0746FD76-63D8-4D0E-B59F-7236B390777E}" srcOrd="1" destOrd="0" presId="urn:microsoft.com/office/officeart/2005/8/layout/hierarchy1"/>
+    <dgm:cxn modelId="{A6152E4E-DD1C-47B2-92AD-A161CA6C6CC6}" type="presParOf" srcId="{7465F84D-20EA-4EF5-B140-445854510E79}" destId="{B6F3DBE9-CAAE-494D-9E08-CD8A18F9FF3F}" srcOrd="6" destOrd="0" presId="urn:microsoft.com/office/officeart/2005/8/layout/hierarchy1"/>
+    <dgm:cxn modelId="{45B355B7-6F58-49E2-A82B-7025FBE636E2}" type="presParOf" srcId="{7465F84D-20EA-4EF5-B140-445854510E79}" destId="{B0D48A2A-9555-41DD-B020-9C250DCDCA16}" srcOrd="7" destOrd="0" presId="urn:microsoft.com/office/officeart/2005/8/layout/hierarchy1"/>
+    <dgm:cxn modelId="{01A5B248-04EC-42E1-BC96-36557ACECD0D}" type="presParOf" srcId="{B0D48A2A-9555-41DD-B020-9C250DCDCA16}" destId="{8A0FA0EB-F1AE-4CF7-8610-3BB1F53B7B04}" srcOrd="0" destOrd="0" presId="urn:microsoft.com/office/officeart/2005/8/layout/hierarchy1"/>
+    <dgm:cxn modelId="{082C8F01-8948-4793-BB43-B6A80B1A156A}" type="presParOf" srcId="{8A0FA0EB-F1AE-4CF7-8610-3BB1F53B7B04}" destId="{0F0D2ADF-A326-4297-8C1A-DBB6BBCD54BA}" srcOrd="0" destOrd="0" presId="urn:microsoft.com/office/officeart/2005/8/layout/hierarchy1"/>
+    <dgm:cxn modelId="{4DDE51C3-9393-42DC-96B2-BDD77CEE3A11}" type="presParOf" srcId="{8A0FA0EB-F1AE-4CF7-8610-3BB1F53B7B04}" destId="{7398CAEC-C2FD-4D6C-9807-AE1EDBA9D9BA}" srcOrd="1" destOrd="0" presId="urn:microsoft.com/office/officeart/2005/8/layout/hierarchy1"/>
+    <dgm:cxn modelId="{3A104A30-431D-41A6-933D-DFEBEBC811E6}" type="presParOf" srcId="{B0D48A2A-9555-41DD-B020-9C250DCDCA16}" destId="{45D78B2E-4199-467C-95C2-380A4C62532D}" srcOrd="1" destOrd="0" presId="urn:microsoft.com/office/officeart/2005/8/layout/hierarchy1"/>
+    <dgm:cxn modelId="{DFDFB7C1-F13D-40D2-8E2E-955ADAF16DB5}" type="presParOf" srcId="{45D78B2E-4199-467C-95C2-380A4C62532D}" destId="{4EC1F272-6961-4EBF-8080-735367543358}" srcOrd="0" destOrd="0" presId="urn:microsoft.com/office/officeart/2005/8/layout/hierarchy1"/>
+    <dgm:cxn modelId="{60C8BF12-4802-4F43-9B61-CB16372967D6}" type="presParOf" srcId="{45D78B2E-4199-467C-95C2-380A4C62532D}" destId="{FE622A3E-390B-4585-BDD1-85A447FA2F20}" srcOrd="1" destOrd="0" presId="urn:microsoft.com/office/officeart/2005/8/layout/hierarchy1"/>
+    <dgm:cxn modelId="{3CCB32CF-85E9-4E30-A47B-21358333751D}" type="presParOf" srcId="{FE622A3E-390B-4585-BDD1-85A447FA2F20}" destId="{CE1F368A-9FC2-4729-86BB-FB250404BC9C}" srcOrd="0" destOrd="0" presId="urn:microsoft.com/office/officeart/2005/8/layout/hierarchy1"/>
+    <dgm:cxn modelId="{BF40B586-C233-4DBA-BB3F-4F193989A6D1}" type="presParOf" srcId="{CE1F368A-9FC2-4729-86BB-FB250404BC9C}" destId="{5FFAB378-5F0A-45F7-84D5-3124EE5AD8B4}" srcOrd="0" destOrd="0" presId="urn:microsoft.com/office/officeart/2005/8/layout/hierarchy1"/>
+    <dgm:cxn modelId="{CB16BD37-4DB2-4595-A1F3-F5A391CB1286}" type="presParOf" srcId="{CE1F368A-9FC2-4729-86BB-FB250404BC9C}" destId="{B22D588E-FA78-4678-81BC-19C087F6BAB9}" srcOrd="1" destOrd="0" presId="urn:microsoft.com/office/officeart/2005/8/layout/hierarchy1"/>
+    <dgm:cxn modelId="{016F9013-F921-4AFF-907D-7F5D12200941}" type="presParOf" srcId="{FE622A3E-390B-4585-BDD1-85A447FA2F20}" destId="{E7C3D530-270A-4476-8F22-2444293FC4E2}" srcOrd="1" destOrd="0" presId="urn:microsoft.com/office/officeart/2005/8/layout/hierarchy1"/>
+    <dgm:cxn modelId="{9502ED78-0B8B-4EEB-831D-98907BA7FC6A}" type="presParOf" srcId="{7465F84D-20EA-4EF5-B140-445854510E79}" destId="{181C7DB0-A1B4-4404-925E-0FB8E59EA198}" srcOrd="8" destOrd="0" presId="urn:microsoft.com/office/officeart/2005/8/layout/hierarchy1"/>
+    <dgm:cxn modelId="{490DE88C-D078-4CF8-BE0A-3439E9F55BD3}" type="presParOf" srcId="{7465F84D-20EA-4EF5-B140-445854510E79}" destId="{B22B3754-6EAB-472E-8CAB-38EB22D93A36}" srcOrd="9" destOrd="0" presId="urn:microsoft.com/office/officeart/2005/8/layout/hierarchy1"/>
+    <dgm:cxn modelId="{33E6F40D-2991-498B-9AC5-24A7828FB178}" type="presParOf" srcId="{B22B3754-6EAB-472E-8CAB-38EB22D93A36}" destId="{D4B4114A-25B2-4762-8FC7-6C4CFCF3DB41}" srcOrd="0" destOrd="0" presId="urn:microsoft.com/office/officeart/2005/8/layout/hierarchy1"/>
+    <dgm:cxn modelId="{5913A662-3FF7-4FD1-A973-13B08B63BA51}" type="presParOf" srcId="{D4B4114A-25B2-4762-8FC7-6C4CFCF3DB41}" destId="{EEBEC5ED-B5F8-4C4C-9213-C4A62B047712}" srcOrd="0" destOrd="0" presId="urn:microsoft.com/office/officeart/2005/8/layout/hierarchy1"/>
+    <dgm:cxn modelId="{E49083AD-FD93-4811-918F-5C4627B7D052}" type="presParOf" srcId="{D4B4114A-25B2-4762-8FC7-6C4CFCF3DB41}" destId="{C3EC200F-A9AE-4E63-8259-94FBE302F9A0}" srcOrd="1" destOrd="0" presId="urn:microsoft.com/office/officeart/2005/8/layout/hierarchy1"/>
+    <dgm:cxn modelId="{DC65AF95-F3B9-4B2D-A45A-6FABD59974F6}" type="presParOf" srcId="{B22B3754-6EAB-472E-8CAB-38EB22D93A36}" destId="{C3A6F94F-522D-4F48-9F98-3104A44E8F1E}" srcOrd="1" destOrd="0" presId="urn:microsoft.com/office/officeart/2005/8/layout/hierarchy1"/>
+    <dgm:cxn modelId="{20C1E5BA-0666-4D32-B80A-AEC4AFDDE7C8}" type="presParOf" srcId="{C3A6F94F-522D-4F48-9F98-3104A44E8F1E}" destId="{1EF46CE0-B46B-4E69-A977-2EDF4180458E}" srcOrd="0" destOrd="0" presId="urn:microsoft.com/office/officeart/2005/8/layout/hierarchy1"/>
+    <dgm:cxn modelId="{BBFC8833-A098-4337-BD83-FF10BF234D78}" type="presParOf" srcId="{C3A6F94F-522D-4F48-9F98-3104A44E8F1E}" destId="{A36F1FB5-47F1-4B01-B75B-648C6DA920C7}" srcOrd="1" destOrd="0" presId="urn:microsoft.com/office/officeart/2005/8/layout/hierarchy1"/>
+    <dgm:cxn modelId="{6B25396F-8B3C-4A60-8810-19853B8B430A}" type="presParOf" srcId="{A36F1FB5-47F1-4B01-B75B-648C6DA920C7}" destId="{8B99B7C0-0507-4073-A772-593E468FC906}" srcOrd="0" destOrd="0" presId="urn:microsoft.com/office/officeart/2005/8/layout/hierarchy1"/>
+    <dgm:cxn modelId="{F4E22A1A-6D3C-4F06-A34D-C9F895D4615F}" type="presParOf" srcId="{8B99B7C0-0507-4073-A772-593E468FC906}" destId="{9D849A62-257C-4CDF-AFEB-12818FC207E6}" srcOrd="0" destOrd="0" presId="urn:microsoft.com/office/officeart/2005/8/layout/hierarchy1"/>
+    <dgm:cxn modelId="{413833DC-7895-42BA-AE90-CE5860CE2F58}" type="presParOf" srcId="{8B99B7C0-0507-4073-A772-593E468FC906}" destId="{7D805C93-5A22-4619-9E3E-267E46C2A254}" srcOrd="1" destOrd="0" presId="urn:microsoft.com/office/officeart/2005/8/layout/hierarchy1"/>
+    <dgm:cxn modelId="{4C9081BD-1444-46C9-B739-A171111901C6}" type="presParOf" srcId="{A36F1FB5-47F1-4B01-B75B-648C6DA920C7}" destId="{F263CD93-9278-4111-AE90-5E240151FAEA}" srcOrd="1" destOrd="0" presId="urn:microsoft.com/office/officeart/2005/8/layout/hierarchy1"/>
+    <dgm:cxn modelId="{11DEEFBD-E845-4060-AC7D-675CD181ABB4}" type="presParOf" srcId="{EEE23ECF-A629-43F3-8EEA-6834AA5C08F2}" destId="{37359B11-CDD8-4EF2-A2BF-7FD4C930002F}" srcOrd="2" destOrd="0" presId="urn:microsoft.com/office/officeart/2005/8/layout/hierarchy1"/>
+    <dgm:cxn modelId="{050B5AE2-5677-4434-8508-DEF2ED157ED9}" type="presParOf" srcId="{EEE23ECF-A629-43F3-8EEA-6834AA5C08F2}" destId="{91AB82D4-999A-47FE-A7E9-98429CD4AFE3}" srcOrd="3" destOrd="0" presId="urn:microsoft.com/office/officeart/2005/8/layout/hierarchy1"/>
+    <dgm:cxn modelId="{504CBC29-A7EB-421B-8AD0-48EBF8094083}" type="presParOf" srcId="{91AB82D4-999A-47FE-A7E9-98429CD4AFE3}" destId="{5B5765C2-2660-4160-B286-E05A92D14670}" srcOrd="0" destOrd="0" presId="urn:microsoft.com/office/officeart/2005/8/layout/hierarchy1"/>
+    <dgm:cxn modelId="{3B33AA13-9F9E-4033-9039-C1DEF7672193}" type="presParOf" srcId="{5B5765C2-2660-4160-B286-E05A92D14670}" destId="{997510C4-52E1-4F79-A88A-909186D5A766}" srcOrd="0" destOrd="0" presId="urn:microsoft.com/office/officeart/2005/8/layout/hierarchy1"/>
+    <dgm:cxn modelId="{B84BE46C-F44D-4C02-BAB1-F452665BB890}" type="presParOf" srcId="{5B5765C2-2660-4160-B286-E05A92D14670}" destId="{51D37315-5CD6-43AA-9D53-69D0497CD931}" srcOrd="1" destOrd="0" presId="urn:microsoft.com/office/officeart/2005/8/layout/hierarchy1"/>
+    <dgm:cxn modelId="{5B82B87A-3C15-447F-9D25-6D960817CF39}" type="presParOf" srcId="{91AB82D4-999A-47FE-A7E9-98429CD4AFE3}" destId="{88C1AAE1-7F23-438B-B0A5-E1B304D029C7}" srcOrd="1" destOrd="0" presId="urn:microsoft.com/office/officeart/2005/8/layout/hierarchy1"/>
+    <dgm:cxn modelId="{F39D1A65-17B5-4260-8355-2713E6A16BAD}" type="presParOf" srcId="{88C1AAE1-7F23-438B-B0A5-E1B304D029C7}" destId="{9D547E15-F621-458A-8D9D-52681412AE72}" srcOrd="0" destOrd="0" presId="urn:microsoft.com/office/officeart/2005/8/layout/hierarchy1"/>
+    <dgm:cxn modelId="{0FDEE37A-7AE8-4308-A7DF-27FB56EF31B1}" type="presParOf" srcId="{88C1AAE1-7F23-438B-B0A5-E1B304D029C7}" destId="{2E62A507-818F-4C46-A343-715A2809AC04}" srcOrd="1" destOrd="0" presId="urn:microsoft.com/office/officeart/2005/8/layout/hierarchy1"/>
+    <dgm:cxn modelId="{DB193C96-749A-47FF-81C1-A4D9611DD509}" type="presParOf" srcId="{2E62A507-818F-4C46-A343-715A2809AC04}" destId="{65751F10-9AFA-49ED-A8C4-16705509F159}" srcOrd="0" destOrd="0" presId="urn:microsoft.com/office/officeart/2005/8/layout/hierarchy1"/>
+    <dgm:cxn modelId="{8745A3D3-9B52-4C5D-9864-6DC89E0C0057}" type="presParOf" srcId="{65751F10-9AFA-49ED-A8C4-16705509F159}" destId="{99E08767-55FE-42B9-ABE7-CE9F91EE2378}" srcOrd="0" destOrd="0" presId="urn:microsoft.com/office/officeart/2005/8/layout/hierarchy1"/>
+    <dgm:cxn modelId="{52F47B1A-8B71-438D-869E-C8DC6BC209D3}" type="presParOf" srcId="{65751F10-9AFA-49ED-A8C4-16705509F159}" destId="{8F09C081-218F-4D85-8100-041FAFF14C47}" srcOrd="1" destOrd="0" presId="urn:microsoft.com/office/officeart/2005/8/layout/hierarchy1"/>
+    <dgm:cxn modelId="{542F2B11-108C-4B21-8449-C17068F530C2}" type="presParOf" srcId="{2E62A507-818F-4C46-A343-715A2809AC04}" destId="{9B725C77-AE8B-4688-99CC-AA4EB9ADC5DF}" srcOrd="1" destOrd="0" presId="urn:microsoft.com/office/officeart/2005/8/layout/hierarchy1"/>
+    <dgm:cxn modelId="{7CDE88E5-D2E0-45F8-AE6E-C79EB021F724}" type="presParOf" srcId="{9B725C77-AE8B-4688-99CC-AA4EB9ADC5DF}" destId="{2A63D18E-86B9-4326-A1D6-1BF49AFC46A7}" srcOrd="0" destOrd="0" presId="urn:microsoft.com/office/officeart/2005/8/layout/hierarchy1"/>
+    <dgm:cxn modelId="{55AAA5DF-D638-4AAE-BCE8-323503782FB1}" type="presParOf" srcId="{9B725C77-AE8B-4688-99CC-AA4EB9ADC5DF}" destId="{A777B966-6CFF-4959-859A-D6CD6F095AA9}" srcOrd="1" destOrd="0" presId="urn:microsoft.com/office/officeart/2005/8/layout/hierarchy1"/>
+    <dgm:cxn modelId="{D932A8AA-192B-49AB-A115-4D9486F5937C}" type="presParOf" srcId="{A777B966-6CFF-4959-859A-D6CD6F095AA9}" destId="{DCD63132-FDB5-459F-A8FC-C04A0073C9CD}" srcOrd="0" destOrd="0" presId="urn:microsoft.com/office/officeart/2005/8/layout/hierarchy1"/>
+    <dgm:cxn modelId="{BD7C0769-A879-40CD-8598-897403F7B58C}" type="presParOf" srcId="{DCD63132-FDB5-459F-A8FC-C04A0073C9CD}" destId="{6DDE85A3-765C-401A-BE99-E2D7D7A243DC}" srcOrd="0" destOrd="0" presId="urn:microsoft.com/office/officeart/2005/8/layout/hierarchy1"/>
+    <dgm:cxn modelId="{A9CB8165-8C4B-4474-AB4B-97A6C2DCF68A}" type="presParOf" srcId="{DCD63132-FDB5-459F-A8FC-C04A0073C9CD}" destId="{9C948301-D218-44E3-9962-2942304D68DB}" srcOrd="1" destOrd="0" presId="urn:microsoft.com/office/officeart/2005/8/layout/hierarchy1"/>
+    <dgm:cxn modelId="{64E42526-826E-423E-8871-5AC01B1BB03B}" type="presParOf" srcId="{A777B966-6CFF-4959-859A-D6CD6F095AA9}" destId="{D20443EF-0B31-4AD1-AACA-EBF054B63D41}" srcOrd="1" destOrd="0" presId="urn:microsoft.com/office/officeart/2005/8/layout/hierarchy1"/>
+    <dgm:cxn modelId="{D52B4209-EF47-4017-966B-36AC18512709}" type="presParOf" srcId="{66268DB2-64A2-49CA-A42C-40F4B39873FD}" destId="{24B5CCDA-A270-4DC2-9096-DE560B86268C}" srcOrd="1" destOrd="0" presId="urn:microsoft.com/office/officeart/2005/8/layout/hierarchy1"/>
+    <dgm:cxn modelId="{E880E717-785B-4712-B31E-8D2C141D3FD2}" type="presParOf" srcId="{24B5CCDA-A270-4DC2-9096-DE560B86268C}" destId="{3035C147-5AF9-4296-B789-17532732CCF1}" srcOrd="0" destOrd="0" presId="urn:microsoft.com/office/officeart/2005/8/layout/hierarchy1"/>
+    <dgm:cxn modelId="{DDD49EC5-EC3D-4EEC-B797-3A5FBB2EE28B}" type="presParOf" srcId="{3035C147-5AF9-4296-B789-17532732CCF1}" destId="{7A0F29D3-5C7E-448A-9371-D74607984EE7}" srcOrd="0" destOrd="0" presId="urn:microsoft.com/office/officeart/2005/8/layout/hierarchy1"/>
+    <dgm:cxn modelId="{883FEFFB-C6CA-40F6-93DF-35534CBCE7B4}" type="presParOf" srcId="{3035C147-5AF9-4296-B789-17532732CCF1}" destId="{8C75EAD3-1779-4844-B8A7-5B4BAECB8A35}" srcOrd="1" destOrd="0" presId="urn:microsoft.com/office/officeart/2005/8/layout/hierarchy1"/>
+    <dgm:cxn modelId="{18130D35-7B90-4E52-A799-ABD44CA8E05F}" type="presParOf" srcId="{24B5CCDA-A270-4DC2-9096-DE560B86268C}" destId="{B6D7AB0A-78EA-4F9A-BD41-A8D3EDFBA9BB}" srcOrd="1" destOrd="0" presId="urn:microsoft.com/office/officeart/2005/8/layout/hierarchy1"/>
   </dgm:cxnLst>
   <dgm:bg/>
   <dgm:whole/>
@@ -13797,7 +13732,7 @@
 </file>
 
 <file path=customXml/itemProps1.xml><?xml version="1.0" encoding="utf-8"?>
-<ds:datastoreItem xmlns:ds="http://schemas.openxmlformats.org/officeDocument/2006/customXml" ds:itemID="{8CD53E3A-DC81-4B8A-9D4A-52E6F18AFC6C}">
+<ds:datastoreItem xmlns:ds="http://schemas.openxmlformats.org/officeDocument/2006/customXml" ds:itemID="{70C74006-4C3D-4A06-8FC8-5DD48A4B944C}">
   <ds:schemaRefs>
     <ds:schemaRef ds:uri="http://schemas.openxmlformats.org/officeDocument/2006/bibliography"/>
   </ds:schemaRefs>

</xml_diff>